<commit_message>
dokončení odpovědi na otázku 5
</commit_message>
<xml_diff>
--- a/Pruvodni_zprava_Projekt SQL.docx
+++ b/Pruvodni_zprava_Projekt SQL.docx
@@ -25,8 +25,13 @@
       <w:r>
         <w:t xml:space="preserve">Milan Sotona, </w:t>
       </w:r>
-      <w:r>
-        <w:t>Discord: misot#3106</w:t>
+      <w:proofErr w:type="spellStart"/>
+      <w:r>
+        <w:t>Discord</w:t>
+      </w:r>
+      <w:proofErr w:type="spellEnd"/>
+      <w:r>
+        <w:t>: misot#3106</w:t>
       </w:r>
     </w:p>
     <w:p>
@@ -55,6 +60,7 @@
         </w:rPr>
         <w:t xml:space="preserve"> </w:t>
       </w:r>
+      <w:proofErr w:type="spellStart"/>
       <w:r>
         <w:rPr>
           <w:b/>
@@ -63,6 +69,7 @@
         </w:rPr>
         <w:t>SQL_primary_final</w:t>
       </w:r>
+      <w:proofErr w:type="spellEnd"/>
     </w:p>
     <w:p>
       <w:pPr>
@@ -73,6 +80,7 @@
           <w:lang w:eastAsia="cs-CZ"/>
         </w:rPr>
       </w:pPr>
+      <w:proofErr w:type="spellStart"/>
       <w:r>
         <w:rPr>
           <w:rFonts w:ascii="Courier New" w:hAnsi="Courier New" w:cs="Courier New"/>
@@ -136,6 +144,7 @@
         </w:rPr>
         <w:t>_project_SQL_primary_final</w:t>
       </w:r>
+      <w:proofErr w:type="spellEnd"/>
     </w:p>
     <w:p>
       <w:r>
@@ -181,6 +190,7 @@
           <w:lang w:eastAsia="cs-CZ"/>
         </w:rPr>
       </w:pPr>
+      <w:proofErr w:type="spellStart"/>
       <w:r>
         <w:rPr>
           <w:rFonts w:ascii="Courier New" w:hAnsi="Courier New" w:cs="Courier New"/>
@@ -190,6 +200,7 @@
         </w:rPr>
         <w:t>czechia_payroll</w:t>
       </w:r>
+      <w:proofErr w:type="spellEnd"/>
       <w:r>
         <w:rPr>
           <w:rFonts w:ascii="Times New Roman" w:hAnsi="Times New Roman"/>
@@ -211,6 +222,7 @@
         </w:numPr>
         <w:spacing w:before="100" w:beforeAutospacing="1" w:after="100" w:afterAutospacing="1" w:line="240" w:lineRule="auto"/>
       </w:pPr>
+      <w:proofErr w:type="spellStart"/>
       <w:r>
         <w:rPr>
           <w:rFonts w:ascii="Courier New" w:hAnsi="Courier New" w:cs="Courier New"/>
@@ -220,6 +232,7 @@
         </w:rPr>
         <w:t>czechia_payroll_calculation</w:t>
       </w:r>
+      <w:proofErr w:type="spellEnd"/>
       <w:r>
         <w:rPr>
           <w:rFonts w:ascii="Times New Roman" w:hAnsi="Times New Roman"/>
@@ -241,6 +254,7 @@
         </w:numPr>
         <w:spacing w:before="100" w:beforeAutospacing="1" w:after="100" w:afterAutospacing="1" w:line="240" w:lineRule="auto"/>
       </w:pPr>
+      <w:proofErr w:type="spellStart"/>
       <w:r>
         <w:rPr>
           <w:rFonts w:ascii="Courier New" w:hAnsi="Courier New" w:cs="Courier New"/>
@@ -250,6 +264,7 @@
         </w:rPr>
         <w:t>czechia_payroll_industry_branch</w:t>
       </w:r>
+      <w:proofErr w:type="spellEnd"/>
       <w:r>
         <w:rPr>
           <w:rFonts w:ascii="Times New Roman" w:hAnsi="Times New Roman"/>
@@ -271,6 +286,7 @@
         </w:numPr>
         <w:spacing w:before="100" w:beforeAutospacing="1" w:after="100" w:afterAutospacing="1" w:line="240" w:lineRule="auto"/>
       </w:pPr>
+      <w:proofErr w:type="spellStart"/>
       <w:r>
         <w:rPr>
           <w:rFonts w:ascii="Courier New" w:hAnsi="Courier New" w:cs="Courier New"/>
@@ -280,6 +296,7 @@
         </w:rPr>
         <w:t>czechia_payroll_unit</w:t>
       </w:r>
+      <w:proofErr w:type="spellEnd"/>
       <w:r>
         <w:rPr>
           <w:rFonts w:ascii="Times New Roman" w:hAnsi="Times New Roman"/>
@@ -301,6 +318,7 @@
         </w:numPr>
         <w:spacing w:before="100" w:beforeAutospacing="1" w:after="100" w:afterAutospacing="1" w:line="240" w:lineRule="auto"/>
       </w:pPr>
+      <w:proofErr w:type="spellStart"/>
       <w:r>
         <w:rPr>
           <w:rFonts w:ascii="Courier New" w:hAnsi="Courier New" w:cs="Courier New"/>
@@ -310,6 +328,7 @@
         </w:rPr>
         <w:t>czechia_payroll_value_type</w:t>
       </w:r>
+      <w:proofErr w:type="spellEnd"/>
       <w:r>
         <w:rPr>
           <w:rFonts w:ascii="Times New Roman" w:hAnsi="Times New Roman"/>
@@ -331,6 +350,7 @@
         </w:numPr>
         <w:spacing w:before="100" w:beforeAutospacing="1" w:after="100" w:afterAutospacing="1" w:line="240" w:lineRule="auto"/>
       </w:pPr>
+      <w:proofErr w:type="spellStart"/>
       <w:r>
         <w:rPr>
           <w:rFonts w:ascii="Courier New" w:hAnsi="Courier New" w:cs="Courier New"/>
@@ -340,6 +360,7 @@
         </w:rPr>
         <w:t>czechia_price</w:t>
       </w:r>
+      <w:proofErr w:type="spellEnd"/>
       <w:r>
         <w:rPr>
           <w:rFonts w:ascii="Times New Roman" w:hAnsi="Times New Roman"/>
@@ -361,6 +382,7 @@
         </w:numPr>
         <w:spacing w:before="100" w:beforeAutospacing="1" w:after="100" w:afterAutospacing="1" w:line="240" w:lineRule="auto"/>
       </w:pPr>
+      <w:proofErr w:type="spellStart"/>
       <w:r>
         <w:rPr>
           <w:rFonts w:ascii="Courier New" w:hAnsi="Courier New" w:cs="Courier New"/>
@@ -370,6 +392,7 @@
         </w:rPr>
         <w:t>czechia_price_category</w:t>
       </w:r>
+      <w:proofErr w:type="spellEnd"/>
       <w:r>
         <w:rPr>
           <w:rFonts w:ascii="Times New Roman" w:hAnsi="Times New Roman"/>
@@ -400,6 +423,7 @@
           <w:lang w:eastAsia="cs-CZ"/>
         </w:rPr>
       </w:pPr>
+      <w:proofErr w:type="spellStart"/>
       <w:r>
         <w:rPr>
           <w:rFonts w:ascii="Courier New" w:hAnsi="Courier New" w:cs="Courier New"/>
@@ -409,6 +433,7 @@
         </w:rPr>
         <w:t>countries</w:t>
       </w:r>
+      <w:proofErr w:type="spellEnd"/>
       <w:r>
         <w:rPr>
           <w:rFonts w:ascii="Times New Roman" w:hAnsi="Times New Roman"/>
@@ -439,6 +464,7 @@
         </w:numPr>
         <w:spacing w:before="100" w:beforeAutospacing="1" w:after="100" w:afterAutospacing="1" w:line="240" w:lineRule="auto"/>
       </w:pPr>
+      <w:proofErr w:type="spellStart"/>
       <w:r>
         <w:rPr>
           <w:rFonts w:ascii="Courier New" w:hAnsi="Courier New" w:cs="Courier New"/>
@@ -448,6 +474,7 @@
         </w:rPr>
         <w:t>economies</w:t>
       </w:r>
+      <w:proofErr w:type="spellEnd"/>
       <w:r>
         <w:rPr>
           <w:rFonts w:ascii="Times New Roman" w:hAnsi="Times New Roman"/>
@@ -461,7 +488,15 @@
         <w:t>–</w:t>
       </w:r>
       <w:r>
-        <w:t xml:space="preserve"> HDP, GINI, daňová zátěž, atd. pro daný stát a rok.</w:t>
+        <w:t xml:space="preserve"> HDP, GINI, daňová </w:t>
+      </w:r>
+      <w:proofErr w:type="gramStart"/>
+      <w:r>
+        <w:t>zátěž,</w:t>
+      </w:r>
+      <w:proofErr w:type="gramEnd"/>
+      <w:r>
+        <w:t xml:space="preserve"> atd. pro daný stát a rok.</w:t>
       </w:r>
     </w:p>
     <w:p>
@@ -632,16 +667,7 @@
           <w:sz w:val="24"/>
           <w:szCs w:val="24"/>
         </w:rPr>
-        <w:t xml:space="preserve">Data </w:t>
-      </w:r>
-      <w:r>
-        <w:rPr>
-          <w:b/>
-          <w:bCs/>
-          <w:sz w:val="24"/>
-          <w:szCs w:val="24"/>
-        </w:rPr>
-        <w:t>o hrubém domácím produktu</w:t>
+        <w:t>Data o hrubém domácím produktu</w:t>
       </w:r>
     </w:p>
     <w:p>
@@ -683,8 +709,18 @@
           <w:bCs/>
           <w:u w:val="single"/>
         </w:rPr>
-        <w:t xml:space="preserve"> SQL_secondary_final</w:t>
-      </w:r>
+        <w:t xml:space="preserve"> </w:t>
+      </w:r>
+      <w:proofErr w:type="spellStart"/>
+      <w:r>
+        <w:rPr>
+          <w:b/>
+          <w:bCs/>
+          <w:u w:val="single"/>
+        </w:rPr>
+        <w:t>SQL_secondary_final</w:t>
+      </w:r>
+      <w:proofErr w:type="spellEnd"/>
     </w:p>
     <w:p>
       <w:pPr>
@@ -707,12 +743,14 @@
           <w:u w:val="single"/>
         </w:rPr>
       </w:pPr>
+      <w:proofErr w:type="spellStart"/>
       <w:r>
         <w:rPr>
           <w:u w:val="single"/>
         </w:rPr>
         <w:t>Countries</w:t>
       </w:r>
+      <w:proofErr w:type="spellEnd"/>
     </w:p>
     <w:p>
       <w:pPr>
@@ -734,12 +772,14 @@
           <w:u w:val="single"/>
         </w:rPr>
       </w:pPr>
+      <w:proofErr w:type="spellStart"/>
       <w:r>
         <w:rPr>
           <w:u w:val="single"/>
         </w:rPr>
         <w:t>Economies</w:t>
       </w:r>
+      <w:proofErr w:type="spellEnd"/>
     </w:p>
     <w:p>
       <w:pPr>
@@ -772,7 +812,15 @@
         <w:t>,</w:t>
       </w:r>
       <w:r>
-        <w:t xml:space="preserve"> o jakou měnu se v tabulce economies jedná (nevychází přepočet na USD ani EUR) …</w:t>
+        <w:t xml:space="preserve"> o jakou měnu se v tabulce </w:t>
+      </w:r>
+      <w:proofErr w:type="spellStart"/>
+      <w:r>
+        <w:t>economies</w:t>
+      </w:r>
+      <w:proofErr w:type="spellEnd"/>
+      <w:r>
+        <w:t xml:space="preserve"> jedná (nevychází přepočet na USD ani EUR) …</w:t>
       </w:r>
       <w:r>
         <w:t xml:space="preserve"> Pro zpracování otázky č. 5 jsou použity hodnoty uvedené v dodaných tabulkách. Neurčení měny GDP nemá na zodpovězení otázky č. 5 vliv.</w:t>
@@ -822,15 +870,7 @@
           <w:bCs/>
           <w:lang w:eastAsia="cs-CZ"/>
         </w:rPr>
-        <w:t xml:space="preserve">1. </w:t>
-      </w:r>
-      <w:r>
-        <w:rPr>
-          <w:b/>
-          <w:bCs/>
-          <w:lang w:eastAsia="cs-CZ"/>
-        </w:rPr>
-        <w:t>Rostou v průběhu let mzdy ve všech odvětvích, nebo v některých klesají?</w:t>
+        <w:t>1. Rostou v průběhu let mzdy ve všech odvětvích, nebo v některých klesají?</w:t>
       </w:r>
     </w:p>
     <w:p/>
@@ -886,7 +926,25 @@
           <w:bCs/>
           <w:lang w:eastAsia="cs-CZ"/>
         </w:rPr>
-        <w:t>Která kategorie potravin zdražuje nejpomaleji (je u ní nejnižší percentuální meziroční nárůst)?</w:t>
+        <w:t xml:space="preserve">Která kategorie potravin zdražuje nejpomaleji (je u ní nejnižší </w:t>
+      </w:r>
+      <w:proofErr w:type="spellStart"/>
+      <w:r>
+        <w:rPr>
+          <w:b/>
+          <w:bCs/>
+          <w:lang w:eastAsia="cs-CZ"/>
+        </w:rPr>
+        <w:t>percentuální</w:t>
+      </w:r>
+      <w:proofErr w:type="spellEnd"/>
+      <w:r>
+        <w:rPr>
+          <w:b/>
+          <w:bCs/>
+          <w:lang w:eastAsia="cs-CZ"/>
+        </w:rPr>
+        <w:t xml:space="preserve"> meziroční nárůst)?</w:t>
       </w:r>
     </w:p>
     <w:p/>
@@ -952,6 +1010,135 @@
       </w:r>
     </w:p>
     <w:p/>
+    <w:p>
+      <w:r>
+        <w:t>Ze zpracovaných dat lze odvodit následující:</w:t>
+      </w:r>
+    </w:p>
+    <w:p>
+      <w:r>
+        <w:t xml:space="preserve">V období 2006 až 2018 došlo ke dvěma propadům HDP. První s minimem v 2009 </w:t>
+      </w:r>
+      <w:r>
+        <w:t xml:space="preserve">s následujícím mírným oživením </w:t>
+      </w:r>
+      <w:r>
+        <w:t xml:space="preserve">a druhý </w:t>
+      </w:r>
+      <w:r>
+        <w:t xml:space="preserve">propad </w:t>
+      </w:r>
+      <w:r>
+        <w:t>v</w:t>
+      </w:r>
+      <w:r>
+        <w:t> </w:t>
+      </w:r>
+      <w:r>
+        <w:t>2013</w:t>
+      </w:r>
+      <w:r>
+        <w:t xml:space="preserve"> s následujícím růstem až do 2018.</w:t>
+      </w:r>
+    </w:p>
+    <w:p>
+      <w:pPr>
+        <w:rPr>
+          <w:u w:val="single"/>
+        </w:rPr>
+      </w:pPr>
+      <w:r>
+        <w:rPr>
+          <w:u w:val="single"/>
+        </w:rPr>
+        <w:t>Mzdy</w:t>
+      </w:r>
+    </w:p>
+    <w:p>
+      <w:r>
+        <w:t>Růst</w:t>
+      </w:r>
+      <w:r>
+        <w:t xml:space="preserve"> mezd má mnohem větší setrvačnost než změna u HDP. V roce 2009 byl největší propad HDP, ale změna mezd </w:t>
+      </w:r>
+      <w:r>
+        <w:t xml:space="preserve">zdaleka nereagovala poklesem, který by měl úměrnou vazbu na pokles HDP. Teprve při druhém poklesu s minimem v roce 2013 došlo k poklesu mezd. </w:t>
+      </w:r>
+      <w:r>
+        <w:t>Uvedené je zřejmé z grafu 1.</w:t>
+      </w:r>
+      <w:r>
+        <w:t xml:space="preserve"> </w:t>
+      </w:r>
+    </w:p>
+    <w:p>
+      <w:r>
+        <w:t xml:space="preserve">Nad rámec dotazu je velmi významné se podívat na kumulativní vývoj růstu mezd v porovnání s růstem HDP. Je zcela evidentní, že od roku 2007 </w:t>
+      </w:r>
+      <w:r>
+        <w:t xml:space="preserve">roste disproporce mezi růstem mezd a růstem </w:t>
+      </w:r>
+      <w:proofErr w:type="gramStart"/>
+      <w:r>
+        <w:t>HDP</w:t>
+      </w:r>
+      <w:proofErr w:type="gramEnd"/>
+      <w:r>
+        <w:t xml:space="preserve"> a to negativním směrem – růst mezd je čím dál rychlejší. Viz graf 2.</w:t>
+      </w:r>
+    </w:p>
+    <w:p>
+      <w:pPr>
+        <w:rPr>
+          <w:u w:val="single"/>
+        </w:rPr>
+      </w:pPr>
+      <w:r>
+        <w:rPr>
+          <w:u w:val="single"/>
+        </w:rPr>
+        <w:t>Potraviny</w:t>
+      </w:r>
+    </w:p>
+    <w:p>
+      <w:r>
+        <w:t>Při prvním poklesu do minima v roce 2009 měna ceny potravin kopírovala změnu HDP. V roce 2010 byl předpoklad konce hospodářské recese a očekával se opětovný růst ekonomiky. Cena potravin rostla až do roku 2012, kdy zřejmý pokles HDP ovlivnil i změnu cenu potravin, které spadly do svého minima (záporné změny) v letech 2015 a 2016</w:t>
+      </w:r>
+      <w:r>
+        <w:t xml:space="preserve"> (graf 1). </w:t>
+      </w:r>
+    </w:p>
+    <w:p>
+      <w:pPr>
+        <w:pStyle w:val="Bezmezer"/>
+      </w:pPr>
+    </w:p>
+    <w:p>
+      <w:pPr>
+        <w:pStyle w:val="Bezmezer"/>
+      </w:pPr>
+      <w:r>
+        <w:t>Obecně lze konstatovat, že změna HDP má rychlejší vliv na změnu ceny potravin než na mzdy. U mezd je zřejmé, že se těžko snižují i při poklesu HDP.</w:t>
+      </w:r>
+    </w:p>
+    <w:p>
+      <w:pPr>
+        <w:pStyle w:val="Bezmezer"/>
+      </w:pPr>
+    </w:p>
+    <w:p>
+      <w:pPr>
+        <w:pStyle w:val="Bezmezer"/>
+      </w:pPr>
+    </w:p>
+    <w:p>
+      <w:pPr>
+        <w:pStyle w:val="Bezmezer"/>
+      </w:pPr>
+      <w:r>
+        <w:t>Graf 1</w:t>
+      </w:r>
+    </w:p>
     <w:p>
       <w:r>
         <w:rPr>
@@ -979,8 +1166,15 @@
       </w:r>
     </w:p>
     <w:p/>
-    <w:p/>
-    <w:p/>
+    <w:p>
+      <w:pPr>
+        <w:pStyle w:val="Bezmezer"/>
+      </w:pPr>
+      <w:r>
+        <w:lastRenderedPageBreak/>
+        <w:t>Graf 2</w:t>
+      </w:r>
+    </w:p>
     <w:p>
       <w:r>
         <w:rPr>
@@ -1010,7 +1204,6 @@
     <w:p/>
     <w:p>
       <w:r>
-        <w:lastRenderedPageBreak/>
         <w:t>Vstupní data pro grafy:</w:t>
       </w:r>
     </w:p>
@@ -6737,7 +6930,50 @@
         </w:tc>
       </w:tr>
     </w:tbl>
-    <w:p/>
+    <w:p>
+      <w:pPr>
+        <w:pStyle w:val="Bezmezer"/>
+      </w:pPr>
+      <w:r>
+        <w:t>viz dotaz_5.sql</w:t>
+      </w:r>
+    </w:p>
+    <w:p>
+      <w:pPr>
+        <w:pStyle w:val="Bezmezer"/>
+      </w:pPr>
+      <w:r>
+        <w:t>HDP na obyvatele: hodnota HDP(GDP) vydělená počtem obyvatel (</w:t>
+      </w:r>
+      <w:proofErr w:type="spellStart"/>
+      <w:r>
+        <w:t>population</w:t>
+      </w:r>
+      <w:proofErr w:type="spellEnd"/>
+      <w:r>
+        <w:t xml:space="preserve">) v tabulce </w:t>
+      </w:r>
+      <w:proofErr w:type="spellStart"/>
+      <w:r>
+        <w:t>economies</w:t>
+      </w:r>
+      <w:proofErr w:type="spellEnd"/>
+      <w:r>
+        <w:t>. U údaje GDP není zřejmé</w:t>
+      </w:r>
+      <w:r>
+        <w:t>,</w:t>
+      </w:r>
+      <w:r>
+        <w:t xml:space="preserve"> o jakou měnu se jedná, při přepočtu na USD i EUR při průměrném ročním kurzu těchto měn podle České národní banky neodpovídá HDP na údaje od Českého statistického úřadu. Pro potřeby % změn toto nemá vliv.</w:t>
+      </w:r>
+      <w:r>
+        <w:t xml:space="preserve"> V případě </w:t>
+      </w:r>
+      <w:r>
+        <w:t>potřeby by bylo nutné dohledat, jak byla hodnota GDP určena a v jaké je měně.</w:t>
+      </w:r>
+    </w:p>
     <w:p/>
     <w:p/>
     <w:sectPr>

</xml_diff>

<commit_message>
dokončení odpovědi na otázku 1
</commit_message>
<xml_diff>
--- a/Pruvodni_zprava_Projekt SQL.docx
+++ b/Pruvodni_zprava_Projekt SQL.docx
@@ -50,6 +50,16 @@
           <w:szCs w:val="24"/>
           <w:u w:val="single"/>
         </w:rPr>
+        <w:t xml:space="preserve">A) </w:t>
+      </w:r>
+      <w:r>
+        <w:rPr>
+          <w:b/>
+          <w:bCs/>
+          <w:sz w:val="24"/>
+          <w:szCs w:val="24"/>
+          <w:u w:val="single"/>
+        </w:rPr>
         <w:t>Vytvoření tabulky</w:t>
       </w:r>
       <w:r>
@@ -148,10 +158,10 @@
     </w:p>
     <w:p>
       <w:r>
-        <w:t>P</w:t>
-      </w:r>
-      <w:r>
-        <w:t>ro data mezd a cen potravin za Českou republiku sjednocených na totožné porovnatelné období – společné roky</w:t>
+        <w:t xml:space="preserve">Tabulka obsahuje </w:t>
+      </w:r>
+      <w:r>
+        <w:t>data mezd a cen potravin za Českou republiku sjednocených na totožné porovnatelné období – společné roky</w:t>
       </w:r>
       <w:r>
         <w:t>. Dále přidány údaje o Hrubém domácím produktu (HDP) pro zpracování otázky č. 5.</w:t>
@@ -488,15 +498,7 @@
         <w:t>–</w:t>
       </w:r>
       <w:r>
-        <w:t xml:space="preserve"> HDP, GINI, daňová </w:t>
-      </w:r>
-      <w:proofErr w:type="gramStart"/>
-      <w:r>
-        <w:t>zátěž,</w:t>
-      </w:r>
-      <w:proofErr w:type="gramEnd"/>
-      <w:r>
-        <w:t xml:space="preserve"> atd. pro daný stát a rok.</w:t>
+        <w:t xml:space="preserve"> HDP, GINI, daňová zátěž atd. pro daný stát a rok.</w:t>
       </w:r>
     </w:p>
     <w:p>
@@ -605,7 +607,6 @@
           <w:sz w:val="24"/>
           <w:szCs w:val="24"/>
         </w:rPr>
-        <w:lastRenderedPageBreak/>
         <w:t>Data o potravinách</w:t>
       </w:r>
     </w:p>
@@ -632,7 +633,22 @@
         <w:t>ke dni zpracování projektu na Portálu otevřených dat ČR jsou poslední údaje za rok 2018</w:t>
       </w:r>
       <w:r>
-        <w:t>)</w:t>
+        <w:t>).</w:t>
+      </w:r>
+      <w:r>
+        <w:t xml:space="preserve"> </w:t>
+      </w:r>
+      <w:r>
+        <w:t>O</w:t>
+      </w:r>
+      <w:r>
+        <w:t xml:space="preserve">d roku 2019 má ČSÚ jinou strukturu zjišťování cen potravin </w:t>
+      </w:r>
+      <w:r>
+        <w:t xml:space="preserve">(méně kategorií potravin) </w:t>
+      </w:r>
+      <w:r>
+        <w:t>– viz web ČSÚ</w:t>
       </w:r>
       <w:r>
         <w:t>.</w:t>
@@ -693,6 +709,16 @@
           <w:u w:val="single"/>
         </w:rPr>
       </w:pPr>
+      <w:r>
+        <w:rPr>
+          <w:b/>
+          <w:bCs/>
+          <w:sz w:val="24"/>
+          <w:szCs w:val="24"/>
+          <w:u w:val="single"/>
+        </w:rPr>
+        <w:t xml:space="preserve">B) </w:t>
+      </w:r>
       <w:r>
         <w:rPr>
           <w:b/>
@@ -852,12 +878,31 @@
           <w:sz w:val="24"/>
           <w:szCs w:val="24"/>
         </w:rPr>
-        <w:t>OTÁZKY</w:t>
+        <w:br w:type="page"/>
       </w:r>
     </w:p>
     <w:p>
       <w:pPr>
-        <w:pStyle w:val="Bezmezer"/>
+        <w:rPr>
+          <w:b/>
+          <w:bCs/>
+          <w:sz w:val="24"/>
+          <w:szCs w:val="24"/>
+        </w:rPr>
+      </w:pPr>
+      <w:r>
+        <w:rPr>
+          <w:b/>
+          <w:bCs/>
+          <w:sz w:val="24"/>
+          <w:szCs w:val="24"/>
+        </w:rPr>
+        <w:lastRenderedPageBreak/>
+        <w:t>OTÁZKY</w:t>
+      </w:r>
+    </w:p>
+    <w:p>
+      <w:pPr>
         <w:rPr>
           <w:b/>
           <w:bCs/>
@@ -871,6 +916,2937 @@
           <w:lang w:eastAsia="cs-CZ"/>
         </w:rPr>
         <w:t>1. Rostou v průběhu let mzdy ve všech odvětvích, nebo v některých klesají?</w:t>
+      </w:r>
+    </w:p>
+    <w:p>
+      <w:r>
+        <w:t>Vstupní data obsahují údaje za roky 2006 až 2018 pro 19 odvětví (podle rozdělení Českého statistického úřadu). Rok 2006 se bere jako výchozí, tj. mzdy na úrovni 100 %.</w:t>
+      </w:r>
+    </w:p>
+    <w:p>
+      <w:r>
+        <w:t>Z přehledu je zřejmé, že při prvním ekonomickém oslabení s minimem v roce 2009 nedošlo k významnějšímu poklesu mezd. Podstatná změna nastala a při druhém oslabení ekonomiky s minimem v roce 2013.</w:t>
+      </w:r>
+    </w:p>
+    <w:tbl>
+      <w:tblPr>
+        <w:tblW w:w="6460" w:type="dxa"/>
+        <w:tblInd w:w="75" w:type="dxa"/>
+        <w:tblCellMar>
+          <w:left w:w="70" w:type="dxa"/>
+          <w:right w:w="70" w:type="dxa"/>
+        </w:tblCellMar>
+        <w:tblLook w:val="04A0" w:firstRow="1" w:lastRow="0" w:firstColumn="1" w:lastColumn="0" w:noHBand="0" w:noVBand="1"/>
+      </w:tblPr>
+      <w:tblGrid>
+        <w:gridCol w:w="960"/>
+        <w:gridCol w:w="960"/>
+        <w:gridCol w:w="960"/>
+        <w:gridCol w:w="1180"/>
+        <w:gridCol w:w="1180"/>
+        <w:gridCol w:w="1220"/>
+      </w:tblGrid>
+      <w:tr>
+        <w:trPr>
+          <w:trHeight w:val="290"/>
+        </w:trPr>
+        <w:tc>
+          <w:tcPr>
+            <w:tcW w:w="960" w:type="dxa"/>
+            <w:tcBorders>
+              <w:top w:val="single" w:sz="4" w:space="0" w:color="000000"/>
+              <w:left w:val="single" w:sz="4" w:space="0" w:color="000000"/>
+              <w:bottom w:val="nil"/>
+              <w:right w:val="nil"/>
+            </w:tcBorders>
+            <w:shd w:val="clear" w:color="000000" w:fill="000000"/>
+            <w:noWrap/>
+            <w:vAlign w:val="bottom"/>
+            <w:hideMark/>
+          </w:tcPr>
+          <w:p>
+            <w:pPr>
+              <w:spacing w:after="0" w:line="240" w:lineRule="auto"/>
+              <w:jc w:val="center"/>
+              <w:rPr>
+                <w:rFonts w:ascii="Calibri" w:hAnsi="Calibri" w:cs="Calibri"/>
+                <w:b/>
+                <w:bCs/>
+                <w:color w:val="FFFFFF"/>
+                <w:kern w:val="0"/>
+                <w:lang w:eastAsia="cs-CZ"/>
+              </w:rPr>
+            </w:pPr>
+            <w:r>
+              <w:rPr>
+                <w:rFonts w:ascii="Calibri" w:hAnsi="Calibri" w:cs="Calibri"/>
+                <w:b/>
+                <w:bCs/>
+                <w:color w:val="FFFFFF"/>
+                <w:kern w:val="0"/>
+                <w:lang w:eastAsia="cs-CZ"/>
+              </w:rPr>
+              <w:t>rok</w:t>
+            </w:r>
+          </w:p>
+        </w:tc>
+        <w:tc>
+          <w:tcPr>
+            <w:tcW w:w="960" w:type="dxa"/>
+            <w:tcBorders>
+              <w:top w:val="single" w:sz="4" w:space="0" w:color="000000"/>
+              <w:left w:val="nil"/>
+              <w:bottom w:val="nil"/>
+              <w:right w:val="nil"/>
+            </w:tcBorders>
+            <w:shd w:val="clear" w:color="000000" w:fill="000000"/>
+            <w:noWrap/>
+            <w:vAlign w:val="bottom"/>
+            <w:hideMark/>
+          </w:tcPr>
+          <w:p>
+            <w:pPr>
+              <w:spacing w:after="0" w:line="240" w:lineRule="auto"/>
+              <w:jc w:val="center"/>
+              <w:rPr>
+                <w:rFonts w:ascii="Calibri" w:hAnsi="Calibri" w:cs="Calibri"/>
+                <w:b/>
+                <w:bCs/>
+                <w:color w:val="FFFFFF"/>
+                <w:kern w:val="0"/>
+                <w:lang w:eastAsia="cs-CZ"/>
+              </w:rPr>
+            </w:pPr>
+            <w:r>
+              <w:rPr>
+                <w:rFonts w:ascii="Calibri" w:hAnsi="Calibri" w:cs="Calibri"/>
+                <w:b/>
+                <w:bCs/>
+                <w:color w:val="FFFFFF"/>
+                <w:kern w:val="0"/>
+                <w:lang w:eastAsia="cs-CZ"/>
+              </w:rPr>
+              <w:t>nárůst</w:t>
+            </w:r>
+          </w:p>
+        </w:tc>
+        <w:tc>
+          <w:tcPr>
+            <w:tcW w:w="960" w:type="dxa"/>
+            <w:tcBorders>
+              <w:top w:val="single" w:sz="4" w:space="0" w:color="000000"/>
+              <w:left w:val="nil"/>
+              <w:bottom w:val="nil"/>
+              <w:right w:val="nil"/>
+            </w:tcBorders>
+            <w:shd w:val="clear" w:color="000000" w:fill="000000"/>
+            <w:noWrap/>
+            <w:vAlign w:val="bottom"/>
+            <w:hideMark/>
+          </w:tcPr>
+          <w:p>
+            <w:pPr>
+              <w:spacing w:after="0" w:line="240" w:lineRule="auto"/>
+              <w:jc w:val="center"/>
+              <w:rPr>
+                <w:rFonts w:ascii="Calibri" w:hAnsi="Calibri" w:cs="Calibri"/>
+                <w:b/>
+                <w:bCs/>
+                <w:color w:val="FFFFFF"/>
+                <w:kern w:val="0"/>
+                <w:lang w:eastAsia="cs-CZ"/>
+              </w:rPr>
+            </w:pPr>
+            <w:r>
+              <w:rPr>
+                <w:rFonts w:ascii="Calibri" w:hAnsi="Calibri" w:cs="Calibri"/>
+                <w:b/>
+                <w:bCs/>
+                <w:color w:val="FFFFFF"/>
+                <w:kern w:val="0"/>
+                <w:lang w:eastAsia="cs-CZ"/>
+              </w:rPr>
+              <w:t>pokles</w:t>
+            </w:r>
+          </w:p>
+        </w:tc>
+        <w:tc>
+          <w:tcPr>
+            <w:tcW w:w="1180" w:type="dxa"/>
+            <w:tcBorders>
+              <w:top w:val="single" w:sz="4" w:space="0" w:color="000000"/>
+              <w:left w:val="nil"/>
+              <w:bottom w:val="nil"/>
+              <w:right w:val="nil"/>
+            </w:tcBorders>
+            <w:shd w:val="clear" w:color="000000" w:fill="000000"/>
+            <w:noWrap/>
+            <w:vAlign w:val="bottom"/>
+            <w:hideMark/>
+          </w:tcPr>
+          <w:p>
+            <w:pPr>
+              <w:spacing w:after="0" w:line="240" w:lineRule="auto"/>
+              <w:jc w:val="right"/>
+              <w:rPr>
+                <w:rFonts w:ascii="Calibri" w:hAnsi="Calibri" w:cs="Calibri"/>
+                <w:b/>
+                <w:bCs/>
+                <w:color w:val="FFFFFF"/>
+                <w:kern w:val="0"/>
+                <w:lang w:eastAsia="cs-CZ"/>
+              </w:rPr>
+            </w:pPr>
+            <w:r>
+              <w:rPr>
+                <w:rFonts w:ascii="Calibri" w:hAnsi="Calibri" w:cs="Calibri"/>
+                <w:b/>
+                <w:bCs/>
+                <w:color w:val="FFFFFF"/>
+                <w:kern w:val="0"/>
+                <w:lang w:eastAsia="cs-CZ"/>
+              </w:rPr>
+              <w:t>Kč nárůst</w:t>
+            </w:r>
+          </w:p>
+        </w:tc>
+        <w:tc>
+          <w:tcPr>
+            <w:tcW w:w="1180" w:type="dxa"/>
+            <w:tcBorders>
+              <w:top w:val="single" w:sz="4" w:space="0" w:color="000000"/>
+              <w:left w:val="nil"/>
+              <w:bottom w:val="nil"/>
+              <w:right w:val="nil"/>
+            </w:tcBorders>
+            <w:shd w:val="clear" w:color="000000" w:fill="000000"/>
+            <w:noWrap/>
+            <w:vAlign w:val="bottom"/>
+            <w:hideMark/>
+          </w:tcPr>
+          <w:p>
+            <w:pPr>
+              <w:spacing w:after="0" w:line="240" w:lineRule="auto"/>
+              <w:jc w:val="right"/>
+              <w:rPr>
+                <w:rFonts w:ascii="Calibri" w:hAnsi="Calibri" w:cs="Calibri"/>
+                <w:b/>
+                <w:bCs/>
+                <w:color w:val="FFFFFF"/>
+                <w:kern w:val="0"/>
+                <w:lang w:eastAsia="cs-CZ"/>
+              </w:rPr>
+            </w:pPr>
+            <w:r>
+              <w:rPr>
+                <w:rFonts w:ascii="Calibri" w:hAnsi="Calibri" w:cs="Calibri"/>
+                <w:b/>
+                <w:bCs/>
+                <w:color w:val="FFFFFF"/>
+                <w:kern w:val="0"/>
+                <w:lang w:eastAsia="cs-CZ"/>
+              </w:rPr>
+              <w:t>Kč pokles</w:t>
+            </w:r>
+          </w:p>
+        </w:tc>
+        <w:tc>
+          <w:tcPr>
+            <w:tcW w:w="1220" w:type="dxa"/>
+            <w:tcBorders>
+              <w:top w:val="single" w:sz="4" w:space="0" w:color="000000"/>
+              <w:left w:val="nil"/>
+              <w:bottom w:val="nil"/>
+              <w:right w:val="single" w:sz="4" w:space="0" w:color="000000"/>
+            </w:tcBorders>
+            <w:shd w:val="clear" w:color="000000" w:fill="000000"/>
+            <w:noWrap/>
+            <w:vAlign w:val="bottom"/>
+            <w:hideMark/>
+          </w:tcPr>
+          <w:p>
+            <w:pPr>
+              <w:spacing w:after="0" w:line="240" w:lineRule="auto"/>
+              <w:jc w:val="right"/>
+              <w:rPr>
+                <w:rFonts w:ascii="Calibri" w:hAnsi="Calibri" w:cs="Calibri"/>
+                <w:b/>
+                <w:bCs/>
+                <w:color w:val="FFFFFF"/>
+                <w:kern w:val="0"/>
+                <w:lang w:eastAsia="cs-CZ"/>
+              </w:rPr>
+            </w:pPr>
+            <w:r>
+              <w:rPr>
+                <w:rFonts w:ascii="Calibri" w:hAnsi="Calibri" w:cs="Calibri"/>
+                <w:b/>
+                <w:bCs/>
+                <w:color w:val="FFFFFF"/>
+                <w:kern w:val="0"/>
+                <w:lang w:eastAsia="cs-CZ"/>
+              </w:rPr>
+              <w:t>Kč celkem</w:t>
+            </w:r>
+          </w:p>
+        </w:tc>
+      </w:tr>
+      <w:tr>
+        <w:trPr>
+          <w:trHeight w:val="290"/>
+        </w:trPr>
+        <w:tc>
+          <w:tcPr>
+            <w:tcW w:w="960" w:type="dxa"/>
+            <w:tcBorders>
+              <w:top w:val="single" w:sz="4" w:space="0" w:color="000000"/>
+              <w:left w:val="single" w:sz="4" w:space="0" w:color="000000"/>
+              <w:bottom w:val="nil"/>
+              <w:right w:val="nil"/>
+            </w:tcBorders>
+            <w:shd w:val="clear" w:color="auto" w:fill="auto"/>
+            <w:noWrap/>
+            <w:vAlign w:val="bottom"/>
+            <w:hideMark/>
+          </w:tcPr>
+          <w:p>
+            <w:pPr>
+              <w:spacing w:after="0" w:line="240" w:lineRule="auto"/>
+              <w:jc w:val="center"/>
+              <w:rPr>
+                <w:rFonts w:ascii="Calibri" w:hAnsi="Calibri" w:cs="Calibri"/>
+                <w:color w:val="000000"/>
+                <w:kern w:val="0"/>
+                <w:lang w:eastAsia="cs-CZ"/>
+              </w:rPr>
+            </w:pPr>
+            <w:r>
+              <w:rPr>
+                <w:rFonts w:ascii="Calibri" w:hAnsi="Calibri" w:cs="Calibri"/>
+                <w:color w:val="000000"/>
+                <w:kern w:val="0"/>
+                <w:lang w:eastAsia="cs-CZ"/>
+              </w:rPr>
+              <w:t>2007</w:t>
+            </w:r>
+          </w:p>
+        </w:tc>
+        <w:tc>
+          <w:tcPr>
+            <w:tcW w:w="960" w:type="dxa"/>
+            <w:tcBorders>
+              <w:top w:val="single" w:sz="4" w:space="0" w:color="000000"/>
+              <w:left w:val="nil"/>
+              <w:bottom w:val="nil"/>
+              <w:right w:val="nil"/>
+            </w:tcBorders>
+            <w:shd w:val="clear" w:color="auto" w:fill="auto"/>
+            <w:noWrap/>
+            <w:vAlign w:val="bottom"/>
+            <w:hideMark/>
+          </w:tcPr>
+          <w:p>
+            <w:pPr>
+              <w:spacing w:after="0" w:line="240" w:lineRule="auto"/>
+              <w:jc w:val="center"/>
+              <w:rPr>
+                <w:rFonts w:ascii="Calibri" w:hAnsi="Calibri" w:cs="Calibri"/>
+                <w:color w:val="000000"/>
+                <w:kern w:val="0"/>
+                <w:lang w:eastAsia="cs-CZ"/>
+              </w:rPr>
+            </w:pPr>
+            <w:r>
+              <w:rPr>
+                <w:rFonts w:ascii="Calibri" w:hAnsi="Calibri" w:cs="Calibri"/>
+                <w:color w:val="000000"/>
+                <w:kern w:val="0"/>
+                <w:lang w:eastAsia="cs-CZ"/>
+              </w:rPr>
+              <w:t>19</w:t>
+            </w:r>
+          </w:p>
+        </w:tc>
+        <w:tc>
+          <w:tcPr>
+            <w:tcW w:w="960" w:type="dxa"/>
+            <w:tcBorders>
+              <w:top w:val="single" w:sz="4" w:space="0" w:color="000000"/>
+              <w:left w:val="nil"/>
+              <w:bottom w:val="nil"/>
+              <w:right w:val="nil"/>
+            </w:tcBorders>
+            <w:shd w:val="clear" w:color="auto" w:fill="auto"/>
+            <w:noWrap/>
+            <w:vAlign w:val="bottom"/>
+            <w:hideMark/>
+          </w:tcPr>
+          <w:p>
+            <w:pPr>
+              <w:spacing w:after="0" w:line="240" w:lineRule="auto"/>
+              <w:jc w:val="center"/>
+              <w:rPr>
+                <w:rFonts w:ascii="Calibri" w:hAnsi="Calibri" w:cs="Calibri"/>
+                <w:color w:val="000000"/>
+                <w:kern w:val="0"/>
+                <w:lang w:eastAsia="cs-CZ"/>
+              </w:rPr>
+            </w:pPr>
+            <w:r>
+              <w:rPr>
+                <w:rFonts w:ascii="Calibri" w:hAnsi="Calibri" w:cs="Calibri"/>
+                <w:color w:val="000000"/>
+                <w:kern w:val="0"/>
+                <w:lang w:eastAsia="cs-CZ"/>
+              </w:rPr>
+              <w:t>0</w:t>
+            </w:r>
+          </w:p>
+        </w:tc>
+        <w:tc>
+          <w:tcPr>
+            <w:tcW w:w="1180" w:type="dxa"/>
+            <w:tcBorders>
+              <w:top w:val="single" w:sz="4" w:space="0" w:color="000000"/>
+              <w:left w:val="nil"/>
+              <w:bottom w:val="nil"/>
+              <w:right w:val="nil"/>
+            </w:tcBorders>
+            <w:shd w:val="clear" w:color="auto" w:fill="auto"/>
+            <w:noWrap/>
+            <w:vAlign w:val="bottom"/>
+            <w:hideMark/>
+          </w:tcPr>
+          <w:p>
+            <w:pPr>
+              <w:spacing w:after="0" w:line="240" w:lineRule="auto"/>
+              <w:jc w:val="right"/>
+              <w:rPr>
+                <w:rFonts w:ascii="Calibri" w:hAnsi="Calibri" w:cs="Calibri"/>
+                <w:color w:val="000000"/>
+                <w:kern w:val="0"/>
+                <w:lang w:eastAsia="cs-CZ"/>
+              </w:rPr>
+            </w:pPr>
+            <w:r>
+              <w:rPr>
+                <w:rFonts w:ascii="Calibri" w:hAnsi="Calibri" w:cs="Calibri"/>
+                <w:color w:val="000000"/>
+                <w:kern w:val="0"/>
+                <w:lang w:eastAsia="cs-CZ"/>
+              </w:rPr>
+              <w:t>27 659</w:t>
+            </w:r>
+          </w:p>
+        </w:tc>
+        <w:tc>
+          <w:tcPr>
+            <w:tcW w:w="1180" w:type="dxa"/>
+            <w:tcBorders>
+              <w:top w:val="single" w:sz="4" w:space="0" w:color="000000"/>
+              <w:left w:val="nil"/>
+              <w:bottom w:val="nil"/>
+              <w:right w:val="nil"/>
+            </w:tcBorders>
+            <w:shd w:val="clear" w:color="auto" w:fill="auto"/>
+            <w:noWrap/>
+            <w:vAlign w:val="bottom"/>
+            <w:hideMark/>
+          </w:tcPr>
+          <w:p>
+            <w:pPr>
+              <w:spacing w:after="0" w:line="240" w:lineRule="auto"/>
+              <w:jc w:val="right"/>
+              <w:rPr>
+                <w:rFonts w:ascii="Calibri" w:hAnsi="Calibri" w:cs="Calibri"/>
+                <w:color w:val="000000"/>
+                <w:kern w:val="0"/>
+                <w:lang w:eastAsia="cs-CZ"/>
+              </w:rPr>
+            </w:pPr>
+            <w:r>
+              <w:rPr>
+                <w:rFonts w:ascii="Calibri" w:hAnsi="Calibri" w:cs="Calibri"/>
+                <w:color w:val="000000"/>
+                <w:kern w:val="0"/>
+                <w:lang w:eastAsia="cs-CZ"/>
+              </w:rPr>
+              <w:t>0</w:t>
+            </w:r>
+          </w:p>
+        </w:tc>
+        <w:tc>
+          <w:tcPr>
+            <w:tcW w:w="1220" w:type="dxa"/>
+            <w:tcBorders>
+              <w:top w:val="single" w:sz="4" w:space="0" w:color="000000"/>
+              <w:left w:val="nil"/>
+              <w:bottom w:val="nil"/>
+              <w:right w:val="single" w:sz="4" w:space="0" w:color="000000"/>
+            </w:tcBorders>
+            <w:shd w:val="clear" w:color="auto" w:fill="auto"/>
+            <w:noWrap/>
+            <w:vAlign w:val="bottom"/>
+            <w:hideMark/>
+          </w:tcPr>
+          <w:p>
+            <w:pPr>
+              <w:spacing w:after="0" w:line="240" w:lineRule="auto"/>
+              <w:jc w:val="right"/>
+              <w:rPr>
+                <w:rFonts w:ascii="Calibri" w:hAnsi="Calibri" w:cs="Calibri"/>
+                <w:color w:val="000000"/>
+                <w:kern w:val="0"/>
+                <w:lang w:eastAsia="cs-CZ"/>
+              </w:rPr>
+            </w:pPr>
+            <w:r>
+              <w:rPr>
+                <w:rFonts w:ascii="Calibri" w:hAnsi="Calibri" w:cs="Calibri"/>
+                <w:color w:val="000000"/>
+                <w:kern w:val="0"/>
+                <w:lang w:eastAsia="cs-CZ"/>
+              </w:rPr>
+              <w:t>27 659</w:t>
+            </w:r>
+          </w:p>
+        </w:tc>
+      </w:tr>
+      <w:tr>
+        <w:trPr>
+          <w:trHeight w:val="290"/>
+        </w:trPr>
+        <w:tc>
+          <w:tcPr>
+            <w:tcW w:w="960" w:type="dxa"/>
+            <w:tcBorders>
+              <w:top w:val="single" w:sz="4" w:space="0" w:color="000000"/>
+              <w:left w:val="single" w:sz="4" w:space="0" w:color="000000"/>
+              <w:bottom w:val="nil"/>
+              <w:right w:val="nil"/>
+            </w:tcBorders>
+            <w:shd w:val="clear" w:color="auto" w:fill="auto"/>
+            <w:noWrap/>
+            <w:vAlign w:val="bottom"/>
+            <w:hideMark/>
+          </w:tcPr>
+          <w:p>
+            <w:pPr>
+              <w:spacing w:after="0" w:line="240" w:lineRule="auto"/>
+              <w:jc w:val="center"/>
+              <w:rPr>
+                <w:rFonts w:ascii="Calibri" w:hAnsi="Calibri" w:cs="Calibri"/>
+                <w:color w:val="000000"/>
+                <w:kern w:val="0"/>
+                <w:lang w:eastAsia="cs-CZ"/>
+              </w:rPr>
+            </w:pPr>
+            <w:r>
+              <w:rPr>
+                <w:rFonts w:ascii="Calibri" w:hAnsi="Calibri" w:cs="Calibri"/>
+                <w:color w:val="000000"/>
+                <w:kern w:val="0"/>
+                <w:lang w:eastAsia="cs-CZ"/>
+              </w:rPr>
+              <w:t>2008</w:t>
+            </w:r>
+          </w:p>
+        </w:tc>
+        <w:tc>
+          <w:tcPr>
+            <w:tcW w:w="960" w:type="dxa"/>
+            <w:tcBorders>
+              <w:top w:val="single" w:sz="4" w:space="0" w:color="000000"/>
+              <w:left w:val="nil"/>
+              <w:bottom w:val="nil"/>
+              <w:right w:val="nil"/>
+            </w:tcBorders>
+            <w:shd w:val="clear" w:color="auto" w:fill="auto"/>
+            <w:noWrap/>
+            <w:vAlign w:val="bottom"/>
+            <w:hideMark/>
+          </w:tcPr>
+          <w:p>
+            <w:pPr>
+              <w:spacing w:after="0" w:line="240" w:lineRule="auto"/>
+              <w:jc w:val="center"/>
+              <w:rPr>
+                <w:rFonts w:ascii="Calibri" w:hAnsi="Calibri" w:cs="Calibri"/>
+                <w:color w:val="000000"/>
+                <w:kern w:val="0"/>
+                <w:lang w:eastAsia="cs-CZ"/>
+              </w:rPr>
+            </w:pPr>
+            <w:r>
+              <w:rPr>
+                <w:rFonts w:ascii="Calibri" w:hAnsi="Calibri" w:cs="Calibri"/>
+                <w:color w:val="000000"/>
+                <w:kern w:val="0"/>
+                <w:lang w:eastAsia="cs-CZ"/>
+              </w:rPr>
+              <w:t>19</w:t>
+            </w:r>
+          </w:p>
+        </w:tc>
+        <w:tc>
+          <w:tcPr>
+            <w:tcW w:w="960" w:type="dxa"/>
+            <w:tcBorders>
+              <w:top w:val="single" w:sz="4" w:space="0" w:color="000000"/>
+              <w:left w:val="nil"/>
+              <w:bottom w:val="nil"/>
+              <w:right w:val="nil"/>
+            </w:tcBorders>
+            <w:shd w:val="clear" w:color="auto" w:fill="auto"/>
+            <w:noWrap/>
+            <w:vAlign w:val="bottom"/>
+            <w:hideMark/>
+          </w:tcPr>
+          <w:p>
+            <w:pPr>
+              <w:spacing w:after="0" w:line="240" w:lineRule="auto"/>
+              <w:jc w:val="center"/>
+              <w:rPr>
+                <w:rFonts w:ascii="Calibri" w:hAnsi="Calibri" w:cs="Calibri"/>
+                <w:color w:val="000000"/>
+                <w:kern w:val="0"/>
+                <w:lang w:eastAsia="cs-CZ"/>
+              </w:rPr>
+            </w:pPr>
+            <w:r>
+              <w:rPr>
+                <w:rFonts w:ascii="Calibri" w:hAnsi="Calibri" w:cs="Calibri"/>
+                <w:color w:val="000000"/>
+                <w:kern w:val="0"/>
+                <w:lang w:eastAsia="cs-CZ"/>
+              </w:rPr>
+              <w:t>0</w:t>
+            </w:r>
+          </w:p>
+        </w:tc>
+        <w:tc>
+          <w:tcPr>
+            <w:tcW w:w="1180" w:type="dxa"/>
+            <w:tcBorders>
+              <w:top w:val="single" w:sz="4" w:space="0" w:color="000000"/>
+              <w:left w:val="nil"/>
+              <w:bottom w:val="nil"/>
+              <w:right w:val="nil"/>
+            </w:tcBorders>
+            <w:shd w:val="clear" w:color="auto" w:fill="auto"/>
+            <w:noWrap/>
+            <w:vAlign w:val="bottom"/>
+            <w:hideMark/>
+          </w:tcPr>
+          <w:p>
+            <w:pPr>
+              <w:spacing w:after="0" w:line="240" w:lineRule="auto"/>
+              <w:jc w:val="right"/>
+              <w:rPr>
+                <w:rFonts w:ascii="Calibri" w:hAnsi="Calibri" w:cs="Calibri"/>
+                <w:color w:val="000000"/>
+                <w:kern w:val="0"/>
+                <w:lang w:eastAsia="cs-CZ"/>
+              </w:rPr>
+            </w:pPr>
+            <w:r>
+              <w:rPr>
+                <w:rFonts w:ascii="Calibri" w:hAnsi="Calibri" w:cs="Calibri"/>
+                <w:color w:val="000000"/>
+                <w:kern w:val="0"/>
+                <w:lang w:eastAsia="cs-CZ"/>
+              </w:rPr>
+              <w:t>33 067</w:t>
+            </w:r>
+          </w:p>
+        </w:tc>
+        <w:tc>
+          <w:tcPr>
+            <w:tcW w:w="1180" w:type="dxa"/>
+            <w:tcBorders>
+              <w:top w:val="single" w:sz="4" w:space="0" w:color="000000"/>
+              <w:left w:val="nil"/>
+              <w:bottom w:val="nil"/>
+              <w:right w:val="nil"/>
+            </w:tcBorders>
+            <w:shd w:val="clear" w:color="auto" w:fill="auto"/>
+            <w:noWrap/>
+            <w:vAlign w:val="bottom"/>
+            <w:hideMark/>
+          </w:tcPr>
+          <w:p>
+            <w:pPr>
+              <w:spacing w:after="0" w:line="240" w:lineRule="auto"/>
+              <w:jc w:val="right"/>
+              <w:rPr>
+                <w:rFonts w:ascii="Calibri" w:hAnsi="Calibri" w:cs="Calibri"/>
+                <w:color w:val="000000"/>
+                <w:kern w:val="0"/>
+                <w:lang w:eastAsia="cs-CZ"/>
+              </w:rPr>
+            </w:pPr>
+            <w:r>
+              <w:rPr>
+                <w:rFonts w:ascii="Calibri" w:hAnsi="Calibri" w:cs="Calibri"/>
+                <w:color w:val="000000"/>
+                <w:kern w:val="0"/>
+                <w:lang w:eastAsia="cs-CZ"/>
+              </w:rPr>
+              <w:t>0</w:t>
+            </w:r>
+          </w:p>
+        </w:tc>
+        <w:tc>
+          <w:tcPr>
+            <w:tcW w:w="1220" w:type="dxa"/>
+            <w:tcBorders>
+              <w:top w:val="single" w:sz="4" w:space="0" w:color="000000"/>
+              <w:left w:val="nil"/>
+              <w:bottom w:val="nil"/>
+              <w:right w:val="single" w:sz="4" w:space="0" w:color="000000"/>
+            </w:tcBorders>
+            <w:shd w:val="clear" w:color="auto" w:fill="auto"/>
+            <w:noWrap/>
+            <w:vAlign w:val="bottom"/>
+            <w:hideMark/>
+          </w:tcPr>
+          <w:p>
+            <w:pPr>
+              <w:spacing w:after="0" w:line="240" w:lineRule="auto"/>
+              <w:jc w:val="right"/>
+              <w:rPr>
+                <w:rFonts w:ascii="Calibri" w:hAnsi="Calibri" w:cs="Calibri"/>
+                <w:color w:val="000000"/>
+                <w:kern w:val="0"/>
+                <w:lang w:eastAsia="cs-CZ"/>
+              </w:rPr>
+            </w:pPr>
+            <w:r>
+              <w:rPr>
+                <w:rFonts w:ascii="Calibri" w:hAnsi="Calibri" w:cs="Calibri"/>
+                <w:color w:val="000000"/>
+                <w:kern w:val="0"/>
+                <w:lang w:eastAsia="cs-CZ"/>
+              </w:rPr>
+              <w:t>33 067</w:t>
+            </w:r>
+          </w:p>
+        </w:tc>
+      </w:tr>
+      <w:tr>
+        <w:trPr>
+          <w:trHeight w:val="290"/>
+        </w:trPr>
+        <w:tc>
+          <w:tcPr>
+            <w:tcW w:w="960" w:type="dxa"/>
+            <w:tcBorders>
+              <w:top w:val="single" w:sz="4" w:space="0" w:color="000000"/>
+              <w:left w:val="single" w:sz="4" w:space="0" w:color="000000"/>
+              <w:bottom w:val="nil"/>
+              <w:right w:val="nil"/>
+            </w:tcBorders>
+            <w:shd w:val="clear" w:color="auto" w:fill="auto"/>
+            <w:noWrap/>
+            <w:vAlign w:val="bottom"/>
+            <w:hideMark/>
+          </w:tcPr>
+          <w:p>
+            <w:pPr>
+              <w:spacing w:after="0" w:line="240" w:lineRule="auto"/>
+              <w:jc w:val="center"/>
+              <w:rPr>
+                <w:rFonts w:ascii="Calibri" w:hAnsi="Calibri" w:cs="Calibri"/>
+                <w:color w:val="000000"/>
+                <w:kern w:val="0"/>
+                <w:lang w:eastAsia="cs-CZ"/>
+              </w:rPr>
+            </w:pPr>
+            <w:r>
+              <w:rPr>
+                <w:rFonts w:ascii="Calibri" w:hAnsi="Calibri" w:cs="Calibri"/>
+                <w:color w:val="000000"/>
+                <w:kern w:val="0"/>
+                <w:lang w:eastAsia="cs-CZ"/>
+              </w:rPr>
+              <w:t>2009</w:t>
+            </w:r>
+          </w:p>
+        </w:tc>
+        <w:tc>
+          <w:tcPr>
+            <w:tcW w:w="960" w:type="dxa"/>
+            <w:tcBorders>
+              <w:top w:val="single" w:sz="4" w:space="0" w:color="000000"/>
+              <w:left w:val="nil"/>
+              <w:bottom w:val="nil"/>
+              <w:right w:val="nil"/>
+            </w:tcBorders>
+            <w:shd w:val="clear" w:color="auto" w:fill="auto"/>
+            <w:noWrap/>
+            <w:vAlign w:val="bottom"/>
+            <w:hideMark/>
+          </w:tcPr>
+          <w:p>
+            <w:pPr>
+              <w:spacing w:after="0" w:line="240" w:lineRule="auto"/>
+              <w:jc w:val="center"/>
+              <w:rPr>
+                <w:rFonts w:ascii="Calibri" w:hAnsi="Calibri" w:cs="Calibri"/>
+                <w:color w:val="000000"/>
+                <w:kern w:val="0"/>
+                <w:lang w:eastAsia="cs-CZ"/>
+              </w:rPr>
+            </w:pPr>
+            <w:r>
+              <w:rPr>
+                <w:rFonts w:ascii="Calibri" w:hAnsi="Calibri" w:cs="Calibri"/>
+                <w:color w:val="000000"/>
+                <w:kern w:val="0"/>
+                <w:lang w:eastAsia="cs-CZ"/>
+              </w:rPr>
+              <w:t>15</w:t>
+            </w:r>
+          </w:p>
+        </w:tc>
+        <w:tc>
+          <w:tcPr>
+            <w:tcW w:w="960" w:type="dxa"/>
+            <w:tcBorders>
+              <w:top w:val="single" w:sz="4" w:space="0" w:color="000000"/>
+              <w:left w:val="nil"/>
+              <w:bottom w:val="nil"/>
+              <w:right w:val="nil"/>
+            </w:tcBorders>
+            <w:shd w:val="clear" w:color="auto" w:fill="auto"/>
+            <w:noWrap/>
+            <w:vAlign w:val="bottom"/>
+            <w:hideMark/>
+          </w:tcPr>
+          <w:p>
+            <w:pPr>
+              <w:spacing w:after="0" w:line="240" w:lineRule="auto"/>
+              <w:jc w:val="center"/>
+              <w:rPr>
+                <w:rFonts w:ascii="Calibri" w:hAnsi="Calibri" w:cs="Calibri"/>
+                <w:color w:val="000000"/>
+                <w:kern w:val="0"/>
+                <w:lang w:eastAsia="cs-CZ"/>
+              </w:rPr>
+            </w:pPr>
+            <w:r>
+              <w:rPr>
+                <w:rFonts w:ascii="Calibri" w:hAnsi="Calibri" w:cs="Calibri"/>
+                <w:color w:val="000000"/>
+                <w:kern w:val="0"/>
+                <w:lang w:eastAsia="cs-CZ"/>
+              </w:rPr>
+              <w:t>4</w:t>
+            </w:r>
+          </w:p>
+        </w:tc>
+        <w:tc>
+          <w:tcPr>
+            <w:tcW w:w="1180" w:type="dxa"/>
+            <w:tcBorders>
+              <w:top w:val="single" w:sz="4" w:space="0" w:color="000000"/>
+              <w:left w:val="nil"/>
+              <w:bottom w:val="nil"/>
+              <w:right w:val="nil"/>
+            </w:tcBorders>
+            <w:shd w:val="clear" w:color="auto" w:fill="auto"/>
+            <w:noWrap/>
+            <w:vAlign w:val="bottom"/>
+            <w:hideMark/>
+          </w:tcPr>
+          <w:p>
+            <w:pPr>
+              <w:spacing w:after="0" w:line="240" w:lineRule="auto"/>
+              <w:jc w:val="right"/>
+              <w:rPr>
+                <w:rFonts w:ascii="Calibri" w:hAnsi="Calibri" w:cs="Calibri"/>
+                <w:color w:val="000000"/>
+                <w:kern w:val="0"/>
+                <w:lang w:eastAsia="cs-CZ"/>
+              </w:rPr>
+            </w:pPr>
+            <w:r>
+              <w:rPr>
+                <w:rFonts w:ascii="Calibri" w:hAnsi="Calibri" w:cs="Calibri"/>
+                <w:color w:val="000000"/>
+                <w:kern w:val="0"/>
+                <w:lang w:eastAsia="cs-CZ"/>
+              </w:rPr>
+              <w:t>15 476</w:t>
+            </w:r>
+          </w:p>
+        </w:tc>
+        <w:tc>
+          <w:tcPr>
+            <w:tcW w:w="1180" w:type="dxa"/>
+            <w:tcBorders>
+              <w:top w:val="single" w:sz="4" w:space="0" w:color="000000"/>
+              <w:left w:val="nil"/>
+              <w:bottom w:val="nil"/>
+              <w:right w:val="nil"/>
+            </w:tcBorders>
+            <w:shd w:val="clear" w:color="auto" w:fill="auto"/>
+            <w:noWrap/>
+            <w:vAlign w:val="bottom"/>
+            <w:hideMark/>
+          </w:tcPr>
+          <w:p>
+            <w:pPr>
+              <w:spacing w:after="0" w:line="240" w:lineRule="auto"/>
+              <w:jc w:val="right"/>
+              <w:rPr>
+                <w:rFonts w:ascii="Calibri" w:hAnsi="Calibri" w:cs="Calibri"/>
+                <w:color w:val="000000"/>
+                <w:kern w:val="0"/>
+                <w:lang w:eastAsia="cs-CZ"/>
+              </w:rPr>
+            </w:pPr>
+            <w:r>
+              <w:rPr>
+                <w:rFonts w:ascii="Calibri" w:hAnsi="Calibri" w:cs="Calibri"/>
+                <w:color w:val="000000"/>
+                <w:kern w:val="0"/>
+                <w:lang w:eastAsia="cs-CZ"/>
+              </w:rPr>
+              <w:t>-1 253</w:t>
+            </w:r>
+          </w:p>
+        </w:tc>
+        <w:tc>
+          <w:tcPr>
+            <w:tcW w:w="1220" w:type="dxa"/>
+            <w:tcBorders>
+              <w:top w:val="single" w:sz="4" w:space="0" w:color="000000"/>
+              <w:left w:val="nil"/>
+              <w:bottom w:val="nil"/>
+              <w:right w:val="single" w:sz="4" w:space="0" w:color="000000"/>
+            </w:tcBorders>
+            <w:shd w:val="clear" w:color="auto" w:fill="auto"/>
+            <w:noWrap/>
+            <w:vAlign w:val="bottom"/>
+            <w:hideMark/>
+          </w:tcPr>
+          <w:p>
+            <w:pPr>
+              <w:spacing w:after="0" w:line="240" w:lineRule="auto"/>
+              <w:jc w:val="right"/>
+              <w:rPr>
+                <w:rFonts w:ascii="Calibri" w:hAnsi="Calibri" w:cs="Calibri"/>
+                <w:color w:val="000000"/>
+                <w:kern w:val="0"/>
+                <w:lang w:eastAsia="cs-CZ"/>
+              </w:rPr>
+            </w:pPr>
+            <w:r>
+              <w:rPr>
+                <w:rFonts w:ascii="Calibri" w:hAnsi="Calibri" w:cs="Calibri"/>
+                <w:color w:val="000000"/>
+                <w:kern w:val="0"/>
+                <w:lang w:eastAsia="cs-CZ"/>
+              </w:rPr>
+              <w:t>14 223</w:t>
+            </w:r>
+          </w:p>
+        </w:tc>
+      </w:tr>
+      <w:tr>
+        <w:trPr>
+          <w:trHeight w:val="290"/>
+        </w:trPr>
+        <w:tc>
+          <w:tcPr>
+            <w:tcW w:w="960" w:type="dxa"/>
+            <w:tcBorders>
+              <w:top w:val="single" w:sz="4" w:space="0" w:color="000000"/>
+              <w:left w:val="single" w:sz="4" w:space="0" w:color="000000"/>
+              <w:bottom w:val="nil"/>
+              <w:right w:val="nil"/>
+            </w:tcBorders>
+            <w:shd w:val="clear" w:color="auto" w:fill="auto"/>
+            <w:noWrap/>
+            <w:vAlign w:val="bottom"/>
+            <w:hideMark/>
+          </w:tcPr>
+          <w:p>
+            <w:pPr>
+              <w:spacing w:after="0" w:line="240" w:lineRule="auto"/>
+              <w:jc w:val="center"/>
+              <w:rPr>
+                <w:rFonts w:ascii="Calibri" w:hAnsi="Calibri" w:cs="Calibri"/>
+                <w:color w:val="000000"/>
+                <w:kern w:val="0"/>
+                <w:lang w:eastAsia="cs-CZ"/>
+              </w:rPr>
+            </w:pPr>
+            <w:r>
+              <w:rPr>
+                <w:rFonts w:ascii="Calibri" w:hAnsi="Calibri" w:cs="Calibri"/>
+                <w:color w:val="000000"/>
+                <w:kern w:val="0"/>
+                <w:lang w:eastAsia="cs-CZ"/>
+              </w:rPr>
+              <w:t>2010</w:t>
+            </w:r>
+          </w:p>
+        </w:tc>
+        <w:tc>
+          <w:tcPr>
+            <w:tcW w:w="960" w:type="dxa"/>
+            <w:tcBorders>
+              <w:top w:val="single" w:sz="4" w:space="0" w:color="000000"/>
+              <w:left w:val="nil"/>
+              <w:bottom w:val="nil"/>
+              <w:right w:val="nil"/>
+            </w:tcBorders>
+            <w:shd w:val="clear" w:color="auto" w:fill="auto"/>
+            <w:noWrap/>
+            <w:vAlign w:val="bottom"/>
+            <w:hideMark/>
+          </w:tcPr>
+          <w:p>
+            <w:pPr>
+              <w:spacing w:after="0" w:line="240" w:lineRule="auto"/>
+              <w:jc w:val="center"/>
+              <w:rPr>
+                <w:rFonts w:ascii="Calibri" w:hAnsi="Calibri" w:cs="Calibri"/>
+                <w:color w:val="000000"/>
+                <w:kern w:val="0"/>
+                <w:lang w:eastAsia="cs-CZ"/>
+              </w:rPr>
+            </w:pPr>
+            <w:r>
+              <w:rPr>
+                <w:rFonts w:ascii="Calibri" w:hAnsi="Calibri" w:cs="Calibri"/>
+                <w:color w:val="000000"/>
+                <w:kern w:val="0"/>
+                <w:lang w:eastAsia="cs-CZ"/>
+              </w:rPr>
+              <w:t>16</w:t>
+            </w:r>
+          </w:p>
+        </w:tc>
+        <w:tc>
+          <w:tcPr>
+            <w:tcW w:w="960" w:type="dxa"/>
+            <w:tcBorders>
+              <w:top w:val="single" w:sz="4" w:space="0" w:color="000000"/>
+              <w:left w:val="nil"/>
+              <w:bottom w:val="nil"/>
+              <w:right w:val="nil"/>
+            </w:tcBorders>
+            <w:shd w:val="clear" w:color="auto" w:fill="auto"/>
+            <w:noWrap/>
+            <w:vAlign w:val="bottom"/>
+            <w:hideMark/>
+          </w:tcPr>
+          <w:p>
+            <w:pPr>
+              <w:spacing w:after="0" w:line="240" w:lineRule="auto"/>
+              <w:jc w:val="center"/>
+              <w:rPr>
+                <w:rFonts w:ascii="Calibri" w:hAnsi="Calibri" w:cs="Calibri"/>
+                <w:color w:val="000000"/>
+                <w:kern w:val="0"/>
+                <w:lang w:eastAsia="cs-CZ"/>
+              </w:rPr>
+            </w:pPr>
+            <w:r>
+              <w:rPr>
+                <w:rFonts w:ascii="Calibri" w:hAnsi="Calibri" w:cs="Calibri"/>
+                <w:color w:val="000000"/>
+                <w:kern w:val="0"/>
+                <w:lang w:eastAsia="cs-CZ"/>
+              </w:rPr>
+              <w:t>3</w:t>
+            </w:r>
+          </w:p>
+        </w:tc>
+        <w:tc>
+          <w:tcPr>
+            <w:tcW w:w="1180" w:type="dxa"/>
+            <w:tcBorders>
+              <w:top w:val="single" w:sz="4" w:space="0" w:color="000000"/>
+              <w:left w:val="nil"/>
+              <w:bottom w:val="nil"/>
+              <w:right w:val="nil"/>
+            </w:tcBorders>
+            <w:shd w:val="clear" w:color="auto" w:fill="auto"/>
+            <w:noWrap/>
+            <w:vAlign w:val="bottom"/>
+            <w:hideMark/>
+          </w:tcPr>
+          <w:p>
+            <w:pPr>
+              <w:spacing w:after="0" w:line="240" w:lineRule="auto"/>
+              <w:jc w:val="right"/>
+              <w:rPr>
+                <w:rFonts w:ascii="Calibri" w:hAnsi="Calibri" w:cs="Calibri"/>
+                <w:color w:val="000000"/>
+                <w:kern w:val="0"/>
+                <w:lang w:eastAsia="cs-CZ"/>
+              </w:rPr>
+            </w:pPr>
+            <w:r>
+              <w:rPr>
+                <w:rFonts w:ascii="Calibri" w:hAnsi="Calibri" w:cs="Calibri"/>
+                <w:color w:val="000000"/>
+                <w:kern w:val="0"/>
+                <w:lang w:eastAsia="cs-CZ"/>
+              </w:rPr>
+              <w:t>9 799</w:t>
+            </w:r>
+          </w:p>
+        </w:tc>
+        <w:tc>
+          <w:tcPr>
+            <w:tcW w:w="1180" w:type="dxa"/>
+            <w:tcBorders>
+              <w:top w:val="single" w:sz="4" w:space="0" w:color="000000"/>
+              <w:left w:val="nil"/>
+              <w:bottom w:val="nil"/>
+              <w:right w:val="nil"/>
+            </w:tcBorders>
+            <w:shd w:val="clear" w:color="auto" w:fill="auto"/>
+            <w:noWrap/>
+            <w:vAlign w:val="bottom"/>
+            <w:hideMark/>
+          </w:tcPr>
+          <w:p>
+            <w:pPr>
+              <w:spacing w:after="0" w:line="240" w:lineRule="auto"/>
+              <w:jc w:val="right"/>
+              <w:rPr>
+                <w:rFonts w:ascii="Calibri" w:hAnsi="Calibri" w:cs="Calibri"/>
+                <w:color w:val="000000"/>
+                <w:kern w:val="0"/>
+                <w:lang w:eastAsia="cs-CZ"/>
+              </w:rPr>
+            </w:pPr>
+            <w:r>
+              <w:rPr>
+                <w:rFonts w:ascii="Calibri" w:hAnsi="Calibri" w:cs="Calibri"/>
+                <w:color w:val="000000"/>
+                <w:kern w:val="0"/>
+                <w:lang w:eastAsia="cs-CZ"/>
+              </w:rPr>
+              <w:t>-673</w:t>
+            </w:r>
+          </w:p>
+        </w:tc>
+        <w:tc>
+          <w:tcPr>
+            <w:tcW w:w="1220" w:type="dxa"/>
+            <w:tcBorders>
+              <w:top w:val="single" w:sz="4" w:space="0" w:color="000000"/>
+              <w:left w:val="nil"/>
+              <w:bottom w:val="nil"/>
+              <w:right w:val="single" w:sz="4" w:space="0" w:color="000000"/>
+            </w:tcBorders>
+            <w:shd w:val="clear" w:color="auto" w:fill="auto"/>
+            <w:noWrap/>
+            <w:vAlign w:val="bottom"/>
+            <w:hideMark/>
+          </w:tcPr>
+          <w:p>
+            <w:pPr>
+              <w:spacing w:after="0" w:line="240" w:lineRule="auto"/>
+              <w:jc w:val="right"/>
+              <w:rPr>
+                <w:rFonts w:ascii="Calibri" w:hAnsi="Calibri" w:cs="Calibri"/>
+                <w:color w:val="000000"/>
+                <w:kern w:val="0"/>
+                <w:lang w:eastAsia="cs-CZ"/>
+              </w:rPr>
+            </w:pPr>
+            <w:r>
+              <w:rPr>
+                <w:rFonts w:ascii="Calibri" w:hAnsi="Calibri" w:cs="Calibri"/>
+                <w:color w:val="000000"/>
+                <w:kern w:val="0"/>
+                <w:lang w:eastAsia="cs-CZ"/>
+              </w:rPr>
+              <w:t>9 126</w:t>
+            </w:r>
+          </w:p>
+        </w:tc>
+      </w:tr>
+      <w:tr>
+        <w:trPr>
+          <w:trHeight w:val="290"/>
+        </w:trPr>
+        <w:tc>
+          <w:tcPr>
+            <w:tcW w:w="960" w:type="dxa"/>
+            <w:tcBorders>
+              <w:top w:val="single" w:sz="4" w:space="0" w:color="000000"/>
+              <w:left w:val="single" w:sz="4" w:space="0" w:color="000000"/>
+              <w:bottom w:val="nil"/>
+              <w:right w:val="nil"/>
+            </w:tcBorders>
+            <w:shd w:val="clear" w:color="auto" w:fill="auto"/>
+            <w:noWrap/>
+            <w:vAlign w:val="bottom"/>
+            <w:hideMark/>
+          </w:tcPr>
+          <w:p>
+            <w:pPr>
+              <w:spacing w:after="0" w:line="240" w:lineRule="auto"/>
+              <w:jc w:val="center"/>
+              <w:rPr>
+                <w:rFonts w:ascii="Calibri" w:hAnsi="Calibri" w:cs="Calibri"/>
+                <w:color w:val="000000"/>
+                <w:kern w:val="0"/>
+                <w:lang w:eastAsia="cs-CZ"/>
+              </w:rPr>
+            </w:pPr>
+            <w:r>
+              <w:rPr>
+                <w:rFonts w:ascii="Calibri" w:hAnsi="Calibri" w:cs="Calibri"/>
+                <w:color w:val="000000"/>
+                <w:kern w:val="0"/>
+                <w:lang w:eastAsia="cs-CZ"/>
+              </w:rPr>
+              <w:t>2011</w:t>
+            </w:r>
+          </w:p>
+        </w:tc>
+        <w:tc>
+          <w:tcPr>
+            <w:tcW w:w="960" w:type="dxa"/>
+            <w:tcBorders>
+              <w:top w:val="single" w:sz="4" w:space="0" w:color="000000"/>
+              <w:left w:val="nil"/>
+              <w:bottom w:val="nil"/>
+              <w:right w:val="nil"/>
+            </w:tcBorders>
+            <w:shd w:val="clear" w:color="auto" w:fill="auto"/>
+            <w:noWrap/>
+            <w:vAlign w:val="bottom"/>
+            <w:hideMark/>
+          </w:tcPr>
+          <w:p>
+            <w:pPr>
+              <w:spacing w:after="0" w:line="240" w:lineRule="auto"/>
+              <w:jc w:val="center"/>
+              <w:rPr>
+                <w:rFonts w:ascii="Calibri" w:hAnsi="Calibri" w:cs="Calibri"/>
+                <w:color w:val="000000"/>
+                <w:kern w:val="0"/>
+                <w:lang w:eastAsia="cs-CZ"/>
+              </w:rPr>
+            </w:pPr>
+            <w:r>
+              <w:rPr>
+                <w:rFonts w:ascii="Calibri" w:hAnsi="Calibri" w:cs="Calibri"/>
+                <w:color w:val="000000"/>
+                <w:kern w:val="0"/>
+                <w:lang w:eastAsia="cs-CZ"/>
+              </w:rPr>
+              <w:t>15</w:t>
+            </w:r>
+          </w:p>
+        </w:tc>
+        <w:tc>
+          <w:tcPr>
+            <w:tcW w:w="960" w:type="dxa"/>
+            <w:tcBorders>
+              <w:top w:val="single" w:sz="4" w:space="0" w:color="000000"/>
+              <w:left w:val="nil"/>
+              <w:bottom w:val="nil"/>
+              <w:right w:val="nil"/>
+            </w:tcBorders>
+            <w:shd w:val="clear" w:color="auto" w:fill="auto"/>
+            <w:noWrap/>
+            <w:vAlign w:val="bottom"/>
+            <w:hideMark/>
+          </w:tcPr>
+          <w:p>
+            <w:pPr>
+              <w:spacing w:after="0" w:line="240" w:lineRule="auto"/>
+              <w:jc w:val="center"/>
+              <w:rPr>
+                <w:rFonts w:ascii="Calibri" w:hAnsi="Calibri" w:cs="Calibri"/>
+                <w:color w:val="000000"/>
+                <w:kern w:val="0"/>
+                <w:lang w:eastAsia="cs-CZ"/>
+              </w:rPr>
+            </w:pPr>
+            <w:r>
+              <w:rPr>
+                <w:rFonts w:ascii="Calibri" w:hAnsi="Calibri" w:cs="Calibri"/>
+                <w:color w:val="000000"/>
+                <w:kern w:val="0"/>
+                <w:lang w:eastAsia="cs-CZ"/>
+              </w:rPr>
+              <w:t>4</w:t>
+            </w:r>
+          </w:p>
+        </w:tc>
+        <w:tc>
+          <w:tcPr>
+            <w:tcW w:w="1180" w:type="dxa"/>
+            <w:tcBorders>
+              <w:top w:val="single" w:sz="4" w:space="0" w:color="000000"/>
+              <w:left w:val="nil"/>
+              <w:bottom w:val="nil"/>
+              <w:right w:val="nil"/>
+            </w:tcBorders>
+            <w:shd w:val="clear" w:color="auto" w:fill="auto"/>
+            <w:noWrap/>
+            <w:vAlign w:val="bottom"/>
+            <w:hideMark/>
+          </w:tcPr>
+          <w:p>
+            <w:pPr>
+              <w:spacing w:after="0" w:line="240" w:lineRule="auto"/>
+              <w:jc w:val="right"/>
+              <w:rPr>
+                <w:rFonts w:ascii="Calibri" w:hAnsi="Calibri" w:cs="Calibri"/>
+                <w:color w:val="000000"/>
+                <w:kern w:val="0"/>
+                <w:lang w:eastAsia="cs-CZ"/>
+              </w:rPr>
+            </w:pPr>
+            <w:r>
+              <w:rPr>
+                <w:rFonts w:ascii="Calibri" w:hAnsi="Calibri" w:cs="Calibri"/>
+                <w:color w:val="000000"/>
+                <w:kern w:val="0"/>
+                <w:lang w:eastAsia="cs-CZ"/>
+              </w:rPr>
+              <w:t>12 130</w:t>
+            </w:r>
+          </w:p>
+        </w:tc>
+        <w:tc>
+          <w:tcPr>
+            <w:tcW w:w="1180" w:type="dxa"/>
+            <w:tcBorders>
+              <w:top w:val="single" w:sz="4" w:space="0" w:color="000000"/>
+              <w:left w:val="nil"/>
+              <w:bottom w:val="nil"/>
+              <w:right w:val="nil"/>
+            </w:tcBorders>
+            <w:shd w:val="clear" w:color="auto" w:fill="auto"/>
+            <w:noWrap/>
+            <w:vAlign w:val="bottom"/>
+            <w:hideMark/>
+          </w:tcPr>
+          <w:p>
+            <w:pPr>
+              <w:spacing w:after="0" w:line="240" w:lineRule="auto"/>
+              <w:jc w:val="right"/>
+              <w:rPr>
+                <w:rFonts w:ascii="Calibri" w:hAnsi="Calibri" w:cs="Calibri"/>
+                <w:color w:val="000000"/>
+                <w:kern w:val="0"/>
+                <w:lang w:eastAsia="cs-CZ"/>
+              </w:rPr>
+            </w:pPr>
+            <w:r>
+              <w:rPr>
+                <w:rFonts w:ascii="Calibri" w:hAnsi="Calibri" w:cs="Calibri"/>
+                <w:color w:val="000000"/>
+                <w:kern w:val="0"/>
+                <w:lang w:eastAsia="cs-CZ"/>
+              </w:rPr>
+              <w:t>-782</w:t>
+            </w:r>
+          </w:p>
+        </w:tc>
+        <w:tc>
+          <w:tcPr>
+            <w:tcW w:w="1220" w:type="dxa"/>
+            <w:tcBorders>
+              <w:top w:val="single" w:sz="4" w:space="0" w:color="000000"/>
+              <w:left w:val="nil"/>
+              <w:bottom w:val="nil"/>
+              <w:right w:val="single" w:sz="4" w:space="0" w:color="000000"/>
+            </w:tcBorders>
+            <w:shd w:val="clear" w:color="auto" w:fill="auto"/>
+            <w:noWrap/>
+            <w:vAlign w:val="bottom"/>
+            <w:hideMark/>
+          </w:tcPr>
+          <w:p>
+            <w:pPr>
+              <w:spacing w:after="0" w:line="240" w:lineRule="auto"/>
+              <w:jc w:val="right"/>
+              <w:rPr>
+                <w:rFonts w:ascii="Calibri" w:hAnsi="Calibri" w:cs="Calibri"/>
+                <w:color w:val="000000"/>
+                <w:kern w:val="0"/>
+                <w:lang w:eastAsia="cs-CZ"/>
+              </w:rPr>
+            </w:pPr>
+            <w:r>
+              <w:rPr>
+                <w:rFonts w:ascii="Calibri" w:hAnsi="Calibri" w:cs="Calibri"/>
+                <w:color w:val="000000"/>
+                <w:kern w:val="0"/>
+                <w:lang w:eastAsia="cs-CZ"/>
+              </w:rPr>
+              <w:t>11 348</w:t>
+            </w:r>
+          </w:p>
+        </w:tc>
+      </w:tr>
+      <w:tr>
+        <w:trPr>
+          <w:trHeight w:val="290"/>
+        </w:trPr>
+        <w:tc>
+          <w:tcPr>
+            <w:tcW w:w="960" w:type="dxa"/>
+            <w:tcBorders>
+              <w:top w:val="single" w:sz="4" w:space="0" w:color="000000"/>
+              <w:left w:val="single" w:sz="4" w:space="0" w:color="000000"/>
+              <w:bottom w:val="nil"/>
+              <w:right w:val="nil"/>
+            </w:tcBorders>
+            <w:shd w:val="clear" w:color="auto" w:fill="auto"/>
+            <w:noWrap/>
+            <w:vAlign w:val="bottom"/>
+            <w:hideMark/>
+          </w:tcPr>
+          <w:p>
+            <w:pPr>
+              <w:spacing w:after="0" w:line="240" w:lineRule="auto"/>
+              <w:jc w:val="center"/>
+              <w:rPr>
+                <w:rFonts w:ascii="Calibri" w:hAnsi="Calibri" w:cs="Calibri"/>
+                <w:color w:val="000000"/>
+                <w:kern w:val="0"/>
+                <w:lang w:eastAsia="cs-CZ"/>
+              </w:rPr>
+            </w:pPr>
+            <w:r>
+              <w:rPr>
+                <w:rFonts w:ascii="Calibri" w:hAnsi="Calibri" w:cs="Calibri"/>
+                <w:color w:val="000000"/>
+                <w:kern w:val="0"/>
+                <w:lang w:eastAsia="cs-CZ"/>
+              </w:rPr>
+              <w:t>2012</w:t>
+            </w:r>
+          </w:p>
+        </w:tc>
+        <w:tc>
+          <w:tcPr>
+            <w:tcW w:w="960" w:type="dxa"/>
+            <w:tcBorders>
+              <w:top w:val="single" w:sz="4" w:space="0" w:color="000000"/>
+              <w:left w:val="nil"/>
+              <w:bottom w:val="nil"/>
+              <w:right w:val="nil"/>
+            </w:tcBorders>
+            <w:shd w:val="clear" w:color="auto" w:fill="auto"/>
+            <w:noWrap/>
+            <w:vAlign w:val="bottom"/>
+            <w:hideMark/>
+          </w:tcPr>
+          <w:p>
+            <w:pPr>
+              <w:spacing w:after="0" w:line="240" w:lineRule="auto"/>
+              <w:jc w:val="center"/>
+              <w:rPr>
+                <w:rFonts w:ascii="Calibri" w:hAnsi="Calibri" w:cs="Calibri"/>
+                <w:color w:val="000000"/>
+                <w:kern w:val="0"/>
+                <w:lang w:eastAsia="cs-CZ"/>
+              </w:rPr>
+            </w:pPr>
+            <w:r>
+              <w:rPr>
+                <w:rFonts w:ascii="Calibri" w:hAnsi="Calibri" w:cs="Calibri"/>
+                <w:color w:val="000000"/>
+                <w:kern w:val="0"/>
+                <w:lang w:eastAsia="cs-CZ"/>
+              </w:rPr>
+              <w:t>19</w:t>
+            </w:r>
+          </w:p>
+        </w:tc>
+        <w:tc>
+          <w:tcPr>
+            <w:tcW w:w="960" w:type="dxa"/>
+            <w:tcBorders>
+              <w:top w:val="single" w:sz="4" w:space="0" w:color="000000"/>
+              <w:left w:val="nil"/>
+              <w:bottom w:val="nil"/>
+              <w:right w:val="nil"/>
+            </w:tcBorders>
+            <w:shd w:val="clear" w:color="auto" w:fill="auto"/>
+            <w:noWrap/>
+            <w:vAlign w:val="bottom"/>
+            <w:hideMark/>
+          </w:tcPr>
+          <w:p>
+            <w:pPr>
+              <w:spacing w:after="0" w:line="240" w:lineRule="auto"/>
+              <w:jc w:val="center"/>
+              <w:rPr>
+                <w:rFonts w:ascii="Calibri" w:hAnsi="Calibri" w:cs="Calibri"/>
+                <w:color w:val="000000"/>
+                <w:kern w:val="0"/>
+                <w:lang w:eastAsia="cs-CZ"/>
+              </w:rPr>
+            </w:pPr>
+            <w:r>
+              <w:rPr>
+                <w:rFonts w:ascii="Calibri" w:hAnsi="Calibri" w:cs="Calibri"/>
+                <w:color w:val="000000"/>
+                <w:kern w:val="0"/>
+                <w:lang w:eastAsia="cs-CZ"/>
+              </w:rPr>
+              <w:t>0</w:t>
+            </w:r>
+          </w:p>
+        </w:tc>
+        <w:tc>
+          <w:tcPr>
+            <w:tcW w:w="1180" w:type="dxa"/>
+            <w:tcBorders>
+              <w:top w:val="single" w:sz="4" w:space="0" w:color="000000"/>
+              <w:left w:val="nil"/>
+              <w:bottom w:val="nil"/>
+              <w:right w:val="nil"/>
+            </w:tcBorders>
+            <w:shd w:val="clear" w:color="auto" w:fill="auto"/>
+            <w:noWrap/>
+            <w:vAlign w:val="bottom"/>
+            <w:hideMark/>
+          </w:tcPr>
+          <w:p>
+            <w:pPr>
+              <w:spacing w:after="0" w:line="240" w:lineRule="auto"/>
+              <w:jc w:val="right"/>
+              <w:rPr>
+                <w:rFonts w:ascii="Calibri" w:hAnsi="Calibri" w:cs="Calibri"/>
+                <w:color w:val="000000"/>
+                <w:kern w:val="0"/>
+                <w:lang w:eastAsia="cs-CZ"/>
+              </w:rPr>
+            </w:pPr>
+            <w:r>
+              <w:rPr>
+                <w:rFonts w:ascii="Calibri" w:hAnsi="Calibri" w:cs="Calibri"/>
+                <w:color w:val="000000"/>
+                <w:kern w:val="0"/>
+                <w:lang w:eastAsia="cs-CZ"/>
+              </w:rPr>
+              <w:t>14 585</w:t>
+            </w:r>
+          </w:p>
+        </w:tc>
+        <w:tc>
+          <w:tcPr>
+            <w:tcW w:w="1180" w:type="dxa"/>
+            <w:tcBorders>
+              <w:top w:val="single" w:sz="4" w:space="0" w:color="000000"/>
+              <w:left w:val="nil"/>
+              <w:bottom w:val="nil"/>
+              <w:right w:val="nil"/>
+            </w:tcBorders>
+            <w:shd w:val="clear" w:color="auto" w:fill="auto"/>
+            <w:noWrap/>
+            <w:vAlign w:val="bottom"/>
+            <w:hideMark/>
+          </w:tcPr>
+          <w:p>
+            <w:pPr>
+              <w:spacing w:after="0" w:line="240" w:lineRule="auto"/>
+              <w:jc w:val="right"/>
+              <w:rPr>
+                <w:rFonts w:ascii="Calibri" w:hAnsi="Calibri" w:cs="Calibri"/>
+                <w:color w:val="000000"/>
+                <w:kern w:val="0"/>
+                <w:lang w:eastAsia="cs-CZ"/>
+              </w:rPr>
+            </w:pPr>
+            <w:r>
+              <w:rPr>
+                <w:rFonts w:ascii="Calibri" w:hAnsi="Calibri" w:cs="Calibri"/>
+                <w:color w:val="000000"/>
+                <w:kern w:val="0"/>
+                <w:lang w:eastAsia="cs-CZ"/>
+              </w:rPr>
+              <w:t>0</w:t>
+            </w:r>
+          </w:p>
+        </w:tc>
+        <w:tc>
+          <w:tcPr>
+            <w:tcW w:w="1220" w:type="dxa"/>
+            <w:tcBorders>
+              <w:top w:val="single" w:sz="4" w:space="0" w:color="000000"/>
+              <w:left w:val="nil"/>
+              <w:bottom w:val="nil"/>
+              <w:right w:val="single" w:sz="4" w:space="0" w:color="000000"/>
+            </w:tcBorders>
+            <w:shd w:val="clear" w:color="auto" w:fill="auto"/>
+            <w:noWrap/>
+            <w:vAlign w:val="bottom"/>
+            <w:hideMark/>
+          </w:tcPr>
+          <w:p>
+            <w:pPr>
+              <w:spacing w:after="0" w:line="240" w:lineRule="auto"/>
+              <w:jc w:val="right"/>
+              <w:rPr>
+                <w:rFonts w:ascii="Calibri" w:hAnsi="Calibri" w:cs="Calibri"/>
+                <w:color w:val="000000"/>
+                <w:kern w:val="0"/>
+                <w:lang w:eastAsia="cs-CZ"/>
+              </w:rPr>
+            </w:pPr>
+            <w:r>
+              <w:rPr>
+                <w:rFonts w:ascii="Calibri" w:hAnsi="Calibri" w:cs="Calibri"/>
+                <w:color w:val="000000"/>
+                <w:kern w:val="0"/>
+                <w:lang w:eastAsia="cs-CZ"/>
+              </w:rPr>
+              <w:t>14 585</w:t>
+            </w:r>
+          </w:p>
+        </w:tc>
+      </w:tr>
+      <w:tr>
+        <w:trPr>
+          <w:trHeight w:val="290"/>
+        </w:trPr>
+        <w:tc>
+          <w:tcPr>
+            <w:tcW w:w="960" w:type="dxa"/>
+            <w:tcBorders>
+              <w:top w:val="single" w:sz="4" w:space="0" w:color="000000"/>
+              <w:left w:val="single" w:sz="4" w:space="0" w:color="000000"/>
+              <w:bottom w:val="nil"/>
+              <w:right w:val="nil"/>
+            </w:tcBorders>
+            <w:shd w:val="clear" w:color="auto" w:fill="auto"/>
+            <w:noWrap/>
+            <w:vAlign w:val="bottom"/>
+            <w:hideMark/>
+          </w:tcPr>
+          <w:p>
+            <w:pPr>
+              <w:spacing w:after="0" w:line="240" w:lineRule="auto"/>
+              <w:jc w:val="center"/>
+              <w:rPr>
+                <w:rFonts w:ascii="Calibri" w:hAnsi="Calibri" w:cs="Calibri"/>
+                <w:color w:val="000000"/>
+                <w:kern w:val="0"/>
+                <w:lang w:eastAsia="cs-CZ"/>
+              </w:rPr>
+            </w:pPr>
+            <w:r>
+              <w:rPr>
+                <w:rFonts w:ascii="Calibri" w:hAnsi="Calibri" w:cs="Calibri"/>
+                <w:color w:val="000000"/>
+                <w:kern w:val="0"/>
+                <w:lang w:eastAsia="cs-CZ"/>
+              </w:rPr>
+              <w:t>2013</w:t>
+            </w:r>
+          </w:p>
+        </w:tc>
+        <w:tc>
+          <w:tcPr>
+            <w:tcW w:w="960" w:type="dxa"/>
+            <w:tcBorders>
+              <w:top w:val="single" w:sz="4" w:space="0" w:color="000000"/>
+              <w:left w:val="nil"/>
+              <w:bottom w:val="nil"/>
+              <w:right w:val="nil"/>
+            </w:tcBorders>
+            <w:shd w:val="clear" w:color="auto" w:fill="auto"/>
+            <w:noWrap/>
+            <w:vAlign w:val="bottom"/>
+            <w:hideMark/>
+          </w:tcPr>
+          <w:p>
+            <w:pPr>
+              <w:spacing w:after="0" w:line="240" w:lineRule="auto"/>
+              <w:jc w:val="center"/>
+              <w:rPr>
+                <w:rFonts w:ascii="Calibri" w:hAnsi="Calibri" w:cs="Calibri"/>
+                <w:color w:val="000000"/>
+                <w:kern w:val="0"/>
+                <w:lang w:eastAsia="cs-CZ"/>
+              </w:rPr>
+            </w:pPr>
+            <w:r>
+              <w:rPr>
+                <w:rFonts w:ascii="Calibri" w:hAnsi="Calibri" w:cs="Calibri"/>
+                <w:color w:val="000000"/>
+                <w:kern w:val="0"/>
+                <w:lang w:eastAsia="cs-CZ"/>
+              </w:rPr>
+              <w:t>8</w:t>
+            </w:r>
+          </w:p>
+        </w:tc>
+        <w:tc>
+          <w:tcPr>
+            <w:tcW w:w="960" w:type="dxa"/>
+            <w:tcBorders>
+              <w:top w:val="single" w:sz="4" w:space="0" w:color="000000"/>
+              <w:left w:val="nil"/>
+              <w:bottom w:val="nil"/>
+              <w:right w:val="nil"/>
+            </w:tcBorders>
+            <w:shd w:val="clear" w:color="auto" w:fill="auto"/>
+            <w:noWrap/>
+            <w:vAlign w:val="bottom"/>
+            <w:hideMark/>
+          </w:tcPr>
+          <w:p>
+            <w:pPr>
+              <w:spacing w:after="0" w:line="240" w:lineRule="auto"/>
+              <w:jc w:val="center"/>
+              <w:rPr>
+                <w:rFonts w:ascii="Calibri" w:hAnsi="Calibri" w:cs="Calibri"/>
+                <w:color w:val="000000"/>
+                <w:kern w:val="0"/>
+                <w:lang w:eastAsia="cs-CZ"/>
+              </w:rPr>
+            </w:pPr>
+            <w:r>
+              <w:rPr>
+                <w:rFonts w:ascii="Calibri" w:hAnsi="Calibri" w:cs="Calibri"/>
+                <w:color w:val="000000"/>
+                <w:kern w:val="0"/>
+                <w:lang w:eastAsia="cs-CZ"/>
+              </w:rPr>
+              <w:t>11</w:t>
+            </w:r>
+          </w:p>
+        </w:tc>
+        <w:tc>
+          <w:tcPr>
+            <w:tcW w:w="1180" w:type="dxa"/>
+            <w:tcBorders>
+              <w:top w:val="single" w:sz="4" w:space="0" w:color="000000"/>
+              <w:left w:val="nil"/>
+              <w:bottom w:val="nil"/>
+              <w:right w:val="nil"/>
+            </w:tcBorders>
+            <w:shd w:val="clear" w:color="auto" w:fill="auto"/>
+            <w:noWrap/>
+            <w:vAlign w:val="bottom"/>
+            <w:hideMark/>
+          </w:tcPr>
+          <w:p>
+            <w:pPr>
+              <w:spacing w:after="0" w:line="240" w:lineRule="auto"/>
+              <w:jc w:val="right"/>
+              <w:rPr>
+                <w:rFonts w:ascii="Calibri" w:hAnsi="Calibri" w:cs="Calibri"/>
+                <w:color w:val="000000"/>
+                <w:kern w:val="0"/>
+                <w:lang w:eastAsia="cs-CZ"/>
+              </w:rPr>
+            </w:pPr>
+            <w:r>
+              <w:rPr>
+                <w:rFonts w:ascii="Calibri" w:hAnsi="Calibri" w:cs="Calibri"/>
+                <w:color w:val="000000"/>
+                <w:kern w:val="0"/>
+                <w:lang w:eastAsia="cs-CZ"/>
+              </w:rPr>
+              <w:t>2 618</w:t>
+            </w:r>
+          </w:p>
+        </w:tc>
+        <w:tc>
+          <w:tcPr>
+            <w:tcW w:w="1180" w:type="dxa"/>
+            <w:tcBorders>
+              <w:top w:val="single" w:sz="4" w:space="0" w:color="000000"/>
+              <w:left w:val="nil"/>
+              <w:bottom w:val="nil"/>
+              <w:right w:val="nil"/>
+            </w:tcBorders>
+            <w:shd w:val="clear" w:color="auto" w:fill="auto"/>
+            <w:noWrap/>
+            <w:vAlign w:val="bottom"/>
+            <w:hideMark/>
+          </w:tcPr>
+          <w:p>
+            <w:pPr>
+              <w:spacing w:after="0" w:line="240" w:lineRule="auto"/>
+              <w:jc w:val="right"/>
+              <w:rPr>
+                <w:rFonts w:ascii="Calibri" w:hAnsi="Calibri" w:cs="Calibri"/>
+                <w:color w:val="000000"/>
+                <w:kern w:val="0"/>
+                <w:lang w:eastAsia="cs-CZ"/>
+              </w:rPr>
+            </w:pPr>
+            <w:r>
+              <w:rPr>
+                <w:rFonts w:ascii="Calibri" w:hAnsi="Calibri" w:cs="Calibri"/>
+                <w:color w:val="000000"/>
+                <w:kern w:val="0"/>
+                <w:lang w:eastAsia="cs-CZ"/>
+              </w:rPr>
+              <w:t>-10 587</w:t>
+            </w:r>
+          </w:p>
+        </w:tc>
+        <w:tc>
+          <w:tcPr>
+            <w:tcW w:w="1220" w:type="dxa"/>
+            <w:tcBorders>
+              <w:top w:val="single" w:sz="4" w:space="0" w:color="000000"/>
+              <w:left w:val="nil"/>
+              <w:bottom w:val="nil"/>
+              <w:right w:val="single" w:sz="4" w:space="0" w:color="000000"/>
+            </w:tcBorders>
+            <w:shd w:val="clear" w:color="auto" w:fill="auto"/>
+            <w:noWrap/>
+            <w:vAlign w:val="bottom"/>
+            <w:hideMark/>
+          </w:tcPr>
+          <w:p>
+            <w:pPr>
+              <w:spacing w:after="0" w:line="240" w:lineRule="auto"/>
+              <w:jc w:val="right"/>
+              <w:rPr>
+                <w:rFonts w:ascii="Calibri" w:hAnsi="Calibri" w:cs="Calibri"/>
+                <w:color w:val="000000"/>
+                <w:kern w:val="0"/>
+                <w:lang w:eastAsia="cs-CZ"/>
+              </w:rPr>
+            </w:pPr>
+            <w:r>
+              <w:rPr>
+                <w:rFonts w:ascii="Calibri" w:hAnsi="Calibri" w:cs="Calibri"/>
+                <w:color w:val="000000"/>
+                <w:kern w:val="0"/>
+                <w:lang w:eastAsia="cs-CZ"/>
+              </w:rPr>
+              <w:t>-7 969</w:t>
+            </w:r>
+          </w:p>
+        </w:tc>
+      </w:tr>
+      <w:tr>
+        <w:trPr>
+          <w:trHeight w:val="290"/>
+        </w:trPr>
+        <w:tc>
+          <w:tcPr>
+            <w:tcW w:w="960" w:type="dxa"/>
+            <w:tcBorders>
+              <w:top w:val="single" w:sz="4" w:space="0" w:color="000000"/>
+              <w:left w:val="single" w:sz="4" w:space="0" w:color="000000"/>
+              <w:bottom w:val="nil"/>
+              <w:right w:val="nil"/>
+            </w:tcBorders>
+            <w:shd w:val="clear" w:color="auto" w:fill="auto"/>
+            <w:noWrap/>
+            <w:vAlign w:val="bottom"/>
+            <w:hideMark/>
+          </w:tcPr>
+          <w:p>
+            <w:pPr>
+              <w:spacing w:after="0" w:line="240" w:lineRule="auto"/>
+              <w:jc w:val="center"/>
+              <w:rPr>
+                <w:rFonts w:ascii="Calibri" w:hAnsi="Calibri" w:cs="Calibri"/>
+                <w:color w:val="000000"/>
+                <w:kern w:val="0"/>
+                <w:lang w:eastAsia="cs-CZ"/>
+              </w:rPr>
+            </w:pPr>
+            <w:r>
+              <w:rPr>
+                <w:rFonts w:ascii="Calibri" w:hAnsi="Calibri" w:cs="Calibri"/>
+                <w:color w:val="000000"/>
+                <w:kern w:val="0"/>
+                <w:lang w:eastAsia="cs-CZ"/>
+              </w:rPr>
+              <w:t>2014</w:t>
+            </w:r>
+          </w:p>
+        </w:tc>
+        <w:tc>
+          <w:tcPr>
+            <w:tcW w:w="960" w:type="dxa"/>
+            <w:tcBorders>
+              <w:top w:val="single" w:sz="4" w:space="0" w:color="000000"/>
+              <w:left w:val="nil"/>
+              <w:bottom w:val="nil"/>
+              <w:right w:val="nil"/>
+            </w:tcBorders>
+            <w:shd w:val="clear" w:color="auto" w:fill="auto"/>
+            <w:noWrap/>
+            <w:vAlign w:val="bottom"/>
+            <w:hideMark/>
+          </w:tcPr>
+          <w:p>
+            <w:pPr>
+              <w:spacing w:after="0" w:line="240" w:lineRule="auto"/>
+              <w:jc w:val="center"/>
+              <w:rPr>
+                <w:rFonts w:ascii="Calibri" w:hAnsi="Calibri" w:cs="Calibri"/>
+                <w:color w:val="000000"/>
+                <w:kern w:val="0"/>
+                <w:lang w:eastAsia="cs-CZ"/>
+              </w:rPr>
+            </w:pPr>
+            <w:r>
+              <w:rPr>
+                <w:rFonts w:ascii="Calibri" w:hAnsi="Calibri" w:cs="Calibri"/>
+                <w:color w:val="000000"/>
+                <w:kern w:val="0"/>
+                <w:lang w:eastAsia="cs-CZ"/>
+              </w:rPr>
+              <w:t>18</w:t>
+            </w:r>
+          </w:p>
+        </w:tc>
+        <w:tc>
+          <w:tcPr>
+            <w:tcW w:w="960" w:type="dxa"/>
+            <w:tcBorders>
+              <w:top w:val="single" w:sz="4" w:space="0" w:color="000000"/>
+              <w:left w:val="nil"/>
+              <w:bottom w:val="nil"/>
+              <w:right w:val="nil"/>
+            </w:tcBorders>
+            <w:shd w:val="clear" w:color="auto" w:fill="auto"/>
+            <w:noWrap/>
+            <w:vAlign w:val="bottom"/>
+            <w:hideMark/>
+          </w:tcPr>
+          <w:p>
+            <w:pPr>
+              <w:spacing w:after="0" w:line="240" w:lineRule="auto"/>
+              <w:jc w:val="center"/>
+              <w:rPr>
+                <w:rFonts w:ascii="Calibri" w:hAnsi="Calibri" w:cs="Calibri"/>
+                <w:color w:val="000000"/>
+                <w:kern w:val="0"/>
+                <w:lang w:eastAsia="cs-CZ"/>
+              </w:rPr>
+            </w:pPr>
+            <w:r>
+              <w:rPr>
+                <w:rFonts w:ascii="Calibri" w:hAnsi="Calibri" w:cs="Calibri"/>
+                <w:color w:val="000000"/>
+                <w:kern w:val="0"/>
+                <w:lang w:eastAsia="cs-CZ"/>
+              </w:rPr>
+              <w:t>1</w:t>
+            </w:r>
+          </w:p>
+        </w:tc>
+        <w:tc>
+          <w:tcPr>
+            <w:tcW w:w="1180" w:type="dxa"/>
+            <w:tcBorders>
+              <w:top w:val="single" w:sz="4" w:space="0" w:color="000000"/>
+              <w:left w:val="nil"/>
+              <w:bottom w:val="nil"/>
+              <w:right w:val="nil"/>
+            </w:tcBorders>
+            <w:shd w:val="clear" w:color="auto" w:fill="auto"/>
+            <w:noWrap/>
+            <w:vAlign w:val="bottom"/>
+            <w:hideMark/>
+          </w:tcPr>
+          <w:p>
+            <w:pPr>
+              <w:spacing w:after="0" w:line="240" w:lineRule="auto"/>
+              <w:jc w:val="right"/>
+              <w:rPr>
+                <w:rFonts w:ascii="Calibri" w:hAnsi="Calibri" w:cs="Calibri"/>
+                <w:color w:val="000000"/>
+                <w:kern w:val="0"/>
+                <w:lang w:eastAsia="cs-CZ"/>
+              </w:rPr>
+            </w:pPr>
+            <w:r>
+              <w:rPr>
+                <w:rFonts w:ascii="Calibri" w:hAnsi="Calibri" w:cs="Calibri"/>
+                <w:color w:val="000000"/>
+                <w:kern w:val="0"/>
+                <w:lang w:eastAsia="cs-CZ"/>
+              </w:rPr>
+              <w:t>13 164</w:t>
+            </w:r>
+          </w:p>
+        </w:tc>
+        <w:tc>
+          <w:tcPr>
+            <w:tcW w:w="1180" w:type="dxa"/>
+            <w:tcBorders>
+              <w:top w:val="single" w:sz="4" w:space="0" w:color="000000"/>
+              <w:left w:val="nil"/>
+              <w:bottom w:val="nil"/>
+              <w:right w:val="nil"/>
+            </w:tcBorders>
+            <w:shd w:val="clear" w:color="auto" w:fill="auto"/>
+            <w:noWrap/>
+            <w:vAlign w:val="bottom"/>
+            <w:hideMark/>
+          </w:tcPr>
+          <w:p>
+            <w:pPr>
+              <w:spacing w:after="0" w:line="240" w:lineRule="auto"/>
+              <w:jc w:val="right"/>
+              <w:rPr>
+                <w:rFonts w:ascii="Calibri" w:hAnsi="Calibri" w:cs="Calibri"/>
+                <w:color w:val="000000"/>
+                <w:kern w:val="0"/>
+                <w:lang w:eastAsia="cs-CZ"/>
+              </w:rPr>
+            </w:pPr>
+            <w:r>
+              <w:rPr>
+                <w:rFonts w:ascii="Calibri" w:hAnsi="Calibri" w:cs="Calibri"/>
+                <w:color w:val="000000"/>
+                <w:kern w:val="0"/>
+                <w:lang w:eastAsia="cs-CZ"/>
+              </w:rPr>
+              <w:t>-185</w:t>
+            </w:r>
+          </w:p>
+        </w:tc>
+        <w:tc>
+          <w:tcPr>
+            <w:tcW w:w="1220" w:type="dxa"/>
+            <w:tcBorders>
+              <w:top w:val="single" w:sz="4" w:space="0" w:color="000000"/>
+              <w:left w:val="nil"/>
+              <w:bottom w:val="nil"/>
+              <w:right w:val="single" w:sz="4" w:space="0" w:color="000000"/>
+            </w:tcBorders>
+            <w:shd w:val="clear" w:color="auto" w:fill="auto"/>
+            <w:noWrap/>
+            <w:vAlign w:val="bottom"/>
+            <w:hideMark/>
+          </w:tcPr>
+          <w:p>
+            <w:pPr>
+              <w:spacing w:after="0" w:line="240" w:lineRule="auto"/>
+              <w:jc w:val="right"/>
+              <w:rPr>
+                <w:rFonts w:ascii="Calibri" w:hAnsi="Calibri" w:cs="Calibri"/>
+                <w:color w:val="000000"/>
+                <w:kern w:val="0"/>
+                <w:lang w:eastAsia="cs-CZ"/>
+              </w:rPr>
+            </w:pPr>
+            <w:r>
+              <w:rPr>
+                <w:rFonts w:ascii="Calibri" w:hAnsi="Calibri" w:cs="Calibri"/>
+                <w:color w:val="000000"/>
+                <w:kern w:val="0"/>
+                <w:lang w:eastAsia="cs-CZ"/>
+              </w:rPr>
+              <w:t>12 979</w:t>
+            </w:r>
+          </w:p>
+        </w:tc>
+      </w:tr>
+      <w:tr>
+        <w:trPr>
+          <w:trHeight w:val="290"/>
+        </w:trPr>
+        <w:tc>
+          <w:tcPr>
+            <w:tcW w:w="960" w:type="dxa"/>
+            <w:tcBorders>
+              <w:top w:val="single" w:sz="4" w:space="0" w:color="000000"/>
+              <w:left w:val="single" w:sz="4" w:space="0" w:color="000000"/>
+              <w:bottom w:val="nil"/>
+              <w:right w:val="nil"/>
+            </w:tcBorders>
+            <w:shd w:val="clear" w:color="auto" w:fill="auto"/>
+            <w:noWrap/>
+            <w:vAlign w:val="bottom"/>
+            <w:hideMark/>
+          </w:tcPr>
+          <w:p>
+            <w:pPr>
+              <w:spacing w:after="0" w:line="240" w:lineRule="auto"/>
+              <w:jc w:val="center"/>
+              <w:rPr>
+                <w:rFonts w:ascii="Calibri" w:hAnsi="Calibri" w:cs="Calibri"/>
+                <w:color w:val="000000"/>
+                <w:kern w:val="0"/>
+                <w:lang w:eastAsia="cs-CZ"/>
+              </w:rPr>
+            </w:pPr>
+            <w:r>
+              <w:rPr>
+                <w:rFonts w:ascii="Calibri" w:hAnsi="Calibri" w:cs="Calibri"/>
+                <w:color w:val="000000"/>
+                <w:kern w:val="0"/>
+                <w:lang w:eastAsia="cs-CZ"/>
+              </w:rPr>
+              <w:t>2015</w:t>
+            </w:r>
+          </w:p>
+        </w:tc>
+        <w:tc>
+          <w:tcPr>
+            <w:tcW w:w="960" w:type="dxa"/>
+            <w:tcBorders>
+              <w:top w:val="single" w:sz="4" w:space="0" w:color="000000"/>
+              <w:left w:val="nil"/>
+              <w:bottom w:val="nil"/>
+              <w:right w:val="nil"/>
+            </w:tcBorders>
+            <w:shd w:val="clear" w:color="auto" w:fill="auto"/>
+            <w:noWrap/>
+            <w:vAlign w:val="bottom"/>
+            <w:hideMark/>
+          </w:tcPr>
+          <w:p>
+            <w:pPr>
+              <w:spacing w:after="0" w:line="240" w:lineRule="auto"/>
+              <w:jc w:val="center"/>
+              <w:rPr>
+                <w:rFonts w:ascii="Calibri" w:hAnsi="Calibri" w:cs="Calibri"/>
+                <w:color w:val="000000"/>
+                <w:kern w:val="0"/>
+                <w:lang w:eastAsia="cs-CZ"/>
+              </w:rPr>
+            </w:pPr>
+            <w:r>
+              <w:rPr>
+                <w:rFonts w:ascii="Calibri" w:hAnsi="Calibri" w:cs="Calibri"/>
+                <w:color w:val="000000"/>
+                <w:kern w:val="0"/>
+                <w:lang w:eastAsia="cs-CZ"/>
+              </w:rPr>
+              <w:t>18</w:t>
+            </w:r>
+          </w:p>
+        </w:tc>
+        <w:tc>
+          <w:tcPr>
+            <w:tcW w:w="960" w:type="dxa"/>
+            <w:tcBorders>
+              <w:top w:val="single" w:sz="4" w:space="0" w:color="000000"/>
+              <w:left w:val="nil"/>
+              <w:bottom w:val="nil"/>
+              <w:right w:val="nil"/>
+            </w:tcBorders>
+            <w:shd w:val="clear" w:color="auto" w:fill="auto"/>
+            <w:noWrap/>
+            <w:vAlign w:val="bottom"/>
+            <w:hideMark/>
+          </w:tcPr>
+          <w:p>
+            <w:pPr>
+              <w:spacing w:after="0" w:line="240" w:lineRule="auto"/>
+              <w:jc w:val="center"/>
+              <w:rPr>
+                <w:rFonts w:ascii="Calibri" w:hAnsi="Calibri" w:cs="Calibri"/>
+                <w:color w:val="000000"/>
+                <w:kern w:val="0"/>
+                <w:lang w:eastAsia="cs-CZ"/>
+              </w:rPr>
+            </w:pPr>
+            <w:r>
+              <w:rPr>
+                <w:rFonts w:ascii="Calibri" w:hAnsi="Calibri" w:cs="Calibri"/>
+                <w:color w:val="000000"/>
+                <w:kern w:val="0"/>
+                <w:lang w:eastAsia="cs-CZ"/>
+              </w:rPr>
+              <w:t>1</w:t>
+            </w:r>
+          </w:p>
+        </w:tc>
+        <w:tc>
+          <w:tcPr>
+            <w:tcW w:w="1180" w:type="dxa"/>
+            <w:tcBorders>
+              <w:top w:val="single" w:sz="4" w:space="0" w:color="000000"/>
+              <w:left w:val="nil"/>
+              <w:bottom w:val="nil"/>
+              <w:right w:val="nil"/>
+            </w:tcBorders>
+            <w:shd w:val="clear" w:color="auto" w:fill="auto"/>
+            <w:noWrap/>
+            <w:vAlign w:val="bottom"/>
+            <w:hideMark/>
+          </w:tcPr>
+          <w:p>
+            <w:pPr>
+              <w:spacing w:after="0" w:line="240" w:lineRule="auto"/>
+              <w:jc w:val="right"/>
+              <w:rPr>
+                <w:rFonts w:ascii="Calibri" w:hAnsi="Calibri" w:cs="Calibri"/>
+                <w:color w:val="000000"/>
+                <w:kern w:val="0"/>
+                <w:lang w:eastAsia="cs-CZ"/>
+              </w:rPr>
+            </w:pPr>
+            <w:r>
+              <w:rPr>
+                <w:rFonts w:ascii="Calibri" w:hAnsi="Calibri" w:cs="Calibri"/>
+                <w:color w:val="000000"/>
+                <w:kern w:val="0"/>
+                <w:lang w:eastAsia="cs-CZ"/>
+              </w:rPr>
+              <w:t>14 069</w:t>
+            </w:r>
+          </w:p>
+        </w:tc>
+        <w:tc>
+          <w:tcPr>
+            <w:tcW w:w="1180" w:type="dxa"/>
+            <w:tcBorders>
+              <w:top w:val="single" w:sz="4" w:space="0" w:color="000000"/>
+              <w:left w:val="nil"/>
+              <w:bottom w:val="nil"/>
+              <w:right w:val="nil"/>
+            </w:tcBorders>
+            <w:shd w:val="clear" w:color="auto" w:fill="auto"/>
+            <w:noWrap/>
+            <w:vAlign w:val="bottom"/>
+            <w:hideMark/>
+          </w:tcPr>
+          <w:p>
+            <w:pPr>
+              <w:spacing w:after="0" w:line="240" w:lineRule="auto"/>
+              <w:jc w:val="right"/>
+              <w:rPr>
+                <w:rFonts w:ascii="Calibri" w:hAnsi="Calibri" w:cs="Calibri"/>
+                <w:color w:val="000000"/>
+                <w:kern w:val="0"/>
+                <w:lang w:eastAsia="cs-CZ"/>
+              </w:rPr>
+            </w:pPr>
+            <w:r>
+              <w:rPr>
+                <w:rFonts w:ascii="Calibri" w:hAnsi="Calibri" w:cs="Calibri"/>
+                <w:color w:val="000000"/>
+                <w:kern w:val="0"/>
+                <w:lang w:eastAsia="cs-CZ"/>
+              </w:rPr>
+              <w:t>-641</w:t>
+            </w:r>
+          </w:p>
+        </w:tc>
+        <w:tc>
+          <w:tcPr>
+            <w:tcW w:w="1220" w:type="dxa"/>
+            <w:tcBorders>
+              <w:top w:val="single" w:sz="4" w:space="0" w:color="000000"/>
+              <w:left w:val="nil"/>
+              <w:bottom w:val="nil"/>
+              <w:right w:val="single" w:sz="4" w:space="0" w:color="000000"/>
+            </w:tcBorders>
+            <w:shd w:val="clear" w:color="auto" w:fill="auto"/>
+            <w:noWrap/>
+            <w:vAlign w:val="bottom"/>
+            <w:hideMark/>
+          </w:tcPr>
+          <w:p>
+            <w:pPr>
+              <w:spacing w:after="0" w:line="240" w:lineRule="auto"/>
+              <w:jc w:val="right"/>
+              <w:rPr>
+                <w:rFonts w:ascii="Calibri" w:hAnsi="Calibri" w:cs="Calibri"/>
+                <w:color w:val="000000"/>
+                <w:kern w:val="0"/>
+                <w:lang w:eastAsia="cs-CZ"/>
+              </w:rPr>
+            </w:pPr>
+            <w:r>
+              <w:rPr>
+                <w:rFonts w:ascii="Calibri" w:hAnsi="Calibri" w:cs="Calibri"/>
+                <w:color w:val="000000"/>
+                <w:kern w:val="0"/>
+                <w:lang w:eastAsia="cs-CZ"/>
+              </w:rPr>
+              <w:t>13 428</w:t>
+            </w:r>
+          </w:p>
+        </w:tc>
+      </w:tr>
+      <w:tr>
+        <w:trPr>
+          <w:trHeight w:val="290"/>
+        </w:trPr>
+        <w:tc>
+          <w:tcPr>
+            <w:tcW w:w="960" w:type="dxa"/>
+            <w:tcBorders>
+              <w:top w:val="single" w:sz="4" w:space="0" w:color="000000"/>
+              <w:left w:val="single" w:sz="4" w:space="0" w:color="000000"/>
+              <w:bottom w:val="nil"/>
+              <w:right w:val="nil"/>
+            </w:tcBorders>
+            <w:shd w:val="clear" w:color="auto" w:fill="auto"/>
+            <w:noWrap/>
+            <w:vAlign w:val="bottom"/>
+            <w:hideMark/>
+          </w:tcPr>
+          <w:p>
+            <w:pPr>
+              <w:spacing w:after="0" w:line="240" w:lineRule="auto"/>
+              <w:jc w:val="center"/>
+              <w:rPr>
+                <w:rFonts w:ascii="Calibri" w:hAnsi="Calibri" w:cs="Calibri"/>
+                <w:color w:val="000000"/>
+                <w:kern w:val="0"/>
+                <w:lang w:eastAsia="cs-CZ"/>
+              </w:rPr>
+            </w:pPr>
+            <w:r>
+              <w:rPr>
+                <w:rFonts w:ascii="Calibri" w:hAnsi="Calibri" w:cs="Calibri"/>
+                <w:color w:val="000000"/>
+                <w:kern w:val="0"/>
+                <w:lang w:eastAsia="cs-CZ"/>
+              </w:rPr>
+              <w:t>2016</w:t>
+            </w:r>
+          </w:p>
+        </w:tc>
+        <w:tc>
+          <w:tcPr>
+            <w:tcW w:w="960" w:type="dxa"/>
+            <w:tcBorders>
+              <w:top w:val="single" w:sz="4" w:space="0" w:color="000000"/>
+              <w:left w:val="nil"/>
+              <w:bottom w:val="nil"/>
+              <w:right w:val="nil"/>
+            </w:tcBorders>
+            <w:shd w:val="clear" w:color="auto" w:fill="auto"/>
+            <w:noWrap/>
+            <w:vAlign w:val="bottom"/>
+            <w:hideMark/>
+          </w:tcPr>
+          <w:p>
+            <w:pPr>
+              <w:spacing w:after="0" w:line="240" w:lineRule="auto"/>
+              <w:jc w:val="center"/>
+              <w:rPr>
+                <w:rFonts w:ascii="Calibri" w:hAnsi="Calibri" w:cs="Calibri"/>
+                <w:color w:val="000000"/>
+                <w:kern w:val="0"/>
+                <w:lang w:eastAsia="cs-CZ"/>
+              </w:rPr>
+            </w:pPr>
+            <w:r>
+              <w:rPr>
+                <w:rFonts w:ascii="Calibri" w:hAnsi="Calibri" w:cs="Calibri"/>
+                <w:color w:val="000000"/>
+                <w:kern w:val="0"/>
+                <w:lang w:eastAsia="cs-CZ"/>
+              </w:rPr>
+              <w:t>18</w:t>
+            </w:r>
+          </w:p>
+        </w:tc>
+        <w:tc>
+          <w:tcPr>
+            <w:tcW w:w="960" w:type="dxa"/>
+            <w:tcBorders>
+              <w:top w:val="single" w:sz="4" w:space="0" w:color="000000"/>
+              <w:left w:val="nil"/>
+              <w:bottom w:val="nil"/>
+              <w:right w:val="nil"/>
+            </w:tcBorders>
+            <w:shd w:val="clear" w:color="auto" w:fill="auto"/>
+            <w:noWrap/>
+            <w:vAlign w:val="bottom"/>
+            <w:hideMark/>
+          </w:tcPr>
+          <w:p>
+            <w:pPr>
+              <w:spacing w:after="0" w:line="240" w:lineRule="auto"/>
+              <w:jc w:val="center"/>
+              <w:rPr>
+                <w:rFonts w:ascii="Calibri" w:hAnsi="Calibri" w:cs="Calibri"/>
+                <w:color w:val="000000"/>
+                <w:kern w:val="0"/>
+                <w:lang w:eastAsia="cs-CZ"/>
+              </w:rPr>
+            </w:pPr>
+            <w:r>
+              <w:rPr>
+                <w:rFonts w:ascii="Calibri" w:hAnsi="Calibri" w:cs="Calibri"/>
+                <w:color w:val="000000"/>
+                <w:kern w:val="0"/>
+                <w:lang w:eastAsia="cs-CZ"/>
+              </w:rPr>
+              <w:t>1</w:t>
+            </w:r>
+          </w:p>
+        </w:tc>
+        <w:tc>
+          <w:tcPr>
+            <w:tcW w:w="1180" w:type="dxa"/>
+            <w:tcBorders>
+              <w:top w:val="single" w:sz="4" w:space="0" w:color="000000"/>
+              <w:left w:val="nil"/>
+              <w:bottom w:val="nil"/>
+              <w:right w:val="nil"/>
+            </w:tcBorders>
+            <w:shd w:val="clear" w:color="auto" w:fill="auto"/>
+            <w:noWrap/>
+            <w:vAlign w:val="bottom"/>
+            <w:hideMark/>
+          </w:tcPr>
+          <w:p>
+            <w:pPr>
+              <w:spacing w:after="0" w:line="240" w:lineRule="auto"/>
+              <w:jc w:val="right"/>
+              <w:rPr>
+                <w:rFonts w:ascii="Calibri" w:hAnsi="Calibri" w:cs="Calibri"/>
+                <w:color w:val="000000"/>
+                <w:kern w:val="0"/>
+                <w:lang w:eastAsia="cs-CZ"/>
+              </w:rPr>
+            </w:pPr>
+            <w:r>
+              <w:rPr>
+                <w:rFonts w:ascii="Calibri" w:hAnsi="Calibri" w:cs="Calibri"/>
+                <w:color w:val="000000"/>
+                <w:kern w:val="0"/>
+                <w:lang w:eastAsia="cs-CZ"/>
+              </w:rPr>
+              <w:t>19 482</w:t>
+            </w:r>
+          </w:p>
+        </w:tc>
+        <w:tc>
+          <w:tcPr>
+            <w:tcW w:w="1180" w:type="dxa"/>
+            <w:tcBorders>
+              <w:top w:val="single" w:sz="4" w:space="0" w:color="000000"/>
+              <w:left w:val="nil"/>
+              <w:bottom w:val="nil"/>
+              <w:right w:val="nil"/>
+            </w:tcBorders>
+            <w:shd w:val="clear" w:color="auto" w:fill="auto"/>
+            <w:noWrap/>
+            <w:vAlign w:val="bottom"/>
+            <w:hideMark/>
+          </w:tcPr>
+          <w:p>
+            <w:pPr>
+              <w:spacing w:after="0" w:line="240" w:lineRule="auto"/>
+              <w:jc w:val="right"/>
+              <w:rPr>
+                <w:rFonts w:ascii="Calibri" w:hAnsi="Calibri" w:cs="Calibri"/>
+                <w:color w:val="000000"/>
+                <w:kern w:val="0"/>
+                <w:lang w:eastAsia="cs-CZ"/>
+              </w:rPr>
+            </w:pPr>
+            <w:r>
+              <w:rPr>
+                <w:rFonts w:ascii="Calibri" w:hAnsi="Calibri" w:cs="Calibri"/>
+                <w:color w:val="000000"/>
+                <w:kern w:val="0"/>
+                <w:lang w:eastAsia="cs-CZ"/>
+              </w:rPr>
+              <w:t>-183</w:t>
+            </w:r>
+          </w:p>
+        </w:tc>
+        <w:tc>
+          <w:tcPr>
+            <w:tcW w:w="1220" w:type="dxa"/>
+            <w:tcBorders>
+              <w:top w:val="single" w:sz="4" w:space="0" w:color="000000"/>
+              <w:left w:val="nil"/>
+              <w:bottom w:val="nil"/>
+              <w:right w:val="single" w:sz="4" w:space="0" w:color="000000"/>
+            </w:tcBorders>
+            <w:shd w:val="clear" w:color="auto" w:fill="auto"/>
+            <w:noWrap/>
+            <w:vAlign w:val="bottom"/>
+            <w:hideMark/>
+          </w:tcPr>
+          <w:p>
+            <w:pPr>
+              <w:spacing w:after="0" w:line="240" w:lineRule="auto"/>
+              <w:jc w:val="right"/>
+              <w:rPr>
+                <w:rFonts w:ascii="Calibri" w:hAnsi="Calibri" w:cs="Calibri"/>
+                <w:color w:val="000000"/>
+                <w:kern w:val="0"/>
+                <w:lang w:eastAsia="cs-CZ"/>
+              </w:rPr>
+            </w:pPr>
+            <w:r>
+              <w:rPr>
+                <w:rFonts w:ascii="Calibri" w:hAnsi="Calibri" w:cs="Calibri"/>
+                <w:color w:val="000000"/>
+                <w:kern w:val="0"/>
+                <w:lang w:eastAsia="cs-CZ"/>
+              </w:rPr>
+              <w:t>19 299</w:t>
+            </w:r>
+          </w:p>
+        </w:tc>
+      </w:tr>
+      <w:tr>
+        <w:trPr>
+          <w:trHeight w:val="290"/>
+        </w:trPr>
+        <w:tc>
+          <w:tcPr>
+            <w:tcW w:w="960" w:type="dxa"/>
+            <w:tcBorders>
+              <w:top w:val="single" w:sz="4" w:space="0" w:color="000000"/>
+              <w:left w:val="single" w:sz="4" w:space="0" w:color="000000"/>
+              <w:bottom w:val="nil"/>
+              <w:right w:val="nil"/>
+            </w:tcBorders>
+            <w:shd w:val="clear" w:color="auto" w:fill="auto"/>
+            <w:noWrap/>
+            <w:vAlign w:val="bottom"/>
+            <w:hideMark/>
+          </w:tcPr>
+          <w:p>
+            <w:pPr>
+              <w:spacing w:after="0" w:line="240" w:lineRule="auto"/>
+              <w:jc w:val="center"/>
+              <w:rPr>
+                <w:rFonts w:ascii="Calibri" w:hAnsi="Calibri" w:cs="Calibri"/>
+                <w:color w:val="000000"/>
+                <w:kern w:val="0"/>
+                <w:lang w:eastAsia="cs-CZ"/>
+              </w:rPr>
+            </w:pPr>
+            <w:r>
+              <w:rPr>
+                <w:rFonts w:ascii="Calibri" w:hAnsi="Calibri" w:cs="Calibri"/>
+                <w:color w:val="000000"/>
+                <w:kern w:val="0"/>
+                <w:lang w:eastAsia="cs-CZ"/>
+              </w:rPr>
+              <w:t>2017</w:t>
+            </w:r>
+          </w:p>
+        </w:tc>
+        <w:tc>
+          <w:tcPr>
+            <w:tcW w:w="960" w:type="dxa"/>
+            <w:tcBorders>
+              <w:top w:val="single" w:sz="4" w:space="0" w:color="000000"/>
+              <w:left w:val="nil"/>
+              <w:bottom w:val="nil"/>
+              <w:right w:val="nil"/>
+            </w:tcBorders>
+            <w:shd w:val="clear" w:color="auto" w:fill="auto"/>
+            <w:noWrap/>
+            <w:vAlign w:val="bottom"/>
+            <w:hideMark/>
+          </w:tcPr>
+          <w:p>
+            <w:pPr>
+              <w:spacing w:after="0" w:line="240" w:lineRule="auto"/>
+              <w:jc w:val="center"/>
+              <w:rPr>
+                <w:rFonts w:ascii="Calibri" w:hAnsi="Calibri" w:cs="Calibri"/>
+                <w:color w:val="000000"/>
+                <w:kern w:val="0"/>
+                <w:lang w:eastAsia="cs-CZ"/>
+              </w:rPr>
+            </w:pPr>
+            <w:r>
+              <w:rPr>
+                <w:rFonts w:ascii="Calibri" w:hAnsi="Calibri" w:cs="Calibri"/>
+                <w:color w:val="000000"/>
+                <w:kern w:val="0"/>
+                <w:lang w:eastAsia="cs-CZ"/>
+              </w:rPr>
+              <w:t>19</w:t>
+            </w:r>
+          </w:p>
+        </w:tc>
+        <w:tc>
+          <w:tcPr>
+            <w:tcW w:w="960" w:type="dxa"/>
+            <w:tcBorders>
+              <w:top w:val="single" w:sz="4" w:space="0" w:color="000000"/>
+              <w:left w:val="nil"/>
+              <w:bottom w:val="nil"/>
+              <w:right w:val="nil"/>
+            </w:tcBorders>
+            <w:shd w:val="clear" w:color="auto" w:fill="auto"/>
+            <w:noWrap/>
+            <w:vAlign w:val="bottom"/>
+            <w:hideMark/>
+          </w:tcPr>
+          <w:p>
+            <w:pPr>
+              <w:spacing w:after="0" w:line="240" w:lineRule="auto"/>
+              <w:jc w:val="center"/>
+              <w:rPr>
+                <w:rFonts w:ascii="Calibri" w:hAnsi="Calibri" w:cs="Calibri"/>
+                <w:color w:val="000000"/>
+                <w:kern w:val="0"/>
+                <w:lang w:eastAsia="cs-CZ"/>
+              </w:rPr>
+            </w:pPr>
+            <w:r>
+              <w:rPr>
+                <w:rFonts w:ascii="Calibri" w:hAnsi="Calibri" w:cs="Calibri"/>
+                <w:color w:val="000000"/>
+                <w:kern w:val="0"/>
+                <w:lang w:eastAsia="cs-CZ"/>
+              </w:rPr>
+              <w:t>0</w:t>
+            </w:r>
+          </w:p>
+        </w:tc>
+        <w:tc>
+          <w:tcPr>
+            <w:tcW w:w="1180" w:type="dxa"/>
+            <w:tcBorders>
+              <w:top w:val="single" w:sz="4" w:space="0" w:color="000000"/>
+              <w:left w:val="nil"/>
+              <w:bottom w:val="nil"/>
+              <w:right w:val="nil"/>
+            </w:tcBorders>
+            <w:shd w:val="clear" w:color="auto" w:fill="auto"/>
+            <w:noWrap/>
+            <w:vAlign w:val="bottom"/>
+            <w:hideMark/>
+          </w:tcPr>
+          <w:p>
+            <w:pPr>
+              <w:spacing w:after="0" w:line="240" w:lineRule="auto"/>
+              <w:jc w:val="right"/>
+              <w:rPr>
+                <w:rFonts w:ascii="Calibri" w:hAnsi="Calibri" w:cs="Calibri"/>
+                <w:color w:val="000000"/>
+                <w:kern w:val="0"/>
+                <w:lang w:eastAsia="cs-CZ"/>
+              </w:rPr>
+            </w:pPr>
+            <w:r>
+              <w:rPr>
+                <w:rFonts w:ascii="Calibri" w:hAnsi="Calibri" w:cs="Calibri"/>
+                <w:color w:val="000000"/>
+                <w:kern w:val="0"/>
+                <w:lang w:eastAsia="cs-CZ"/>
+              </w:rPr>
+              <w:t>33 917</w:t>
+            </w:r>
+          </w:p>
+        </w:tc>
+        <w:tc>
+          <w:tcPr>
+            <w:tcW w:w="1180" w:type="dxa"/>
+            <w:tcBorders>
+              <w:top w:val="single" w:sz="4" w:space="0" w:color="000000"/>
+              <w:left w:val="nil"/>
+              <w:bottom w:val="nil"/>
+              <w:right w:val="nil"/>
+            </w:tcBorders>
+            <w:shd w:val="clear" w:color="auto" w:fill="auto"/>
+            <w:noWrap/>
+            <w:vAlign w:val="bottom"/>
+            <w:hideMark/>
+          </w:tcPr>
+          <w:p>
+            <w:pPr>
+              <w:spacing w:after="0" w:line="240" w:lineRule="auto"/>
+              <w:jc w:val="right"/>
+              <w:rPr>
+                <w:rFonts w:ascii="Calibri" w:hAnsi="Calibri" w:cs="Calibri"/>
+                <w:color w:val="000000"/>
+                <w:kern w:val="0"/>
+                <w:lang w:eastAsia="cs-CZ"/>
+              </w:rPr>
+            </w:pPr>
+            <w:r>
+              <w:rPr>
+                <w:rFonts w:ascii="Calibri" w:hAnsi="Calibri" w:cs="Calibri"/>
+                <w:color w:val="000000"/>
+                <w:kern w:val="0"/>
+                <w:lang w:eastAsia="cs-CZ"/>
+              </w:rPr>
+              <w:t>0</w:t>
+            </w:r>
+          </w:p>
+        </w:tc>
+        <w:tc>
+          <w:tcPr>
+            <w:tcW w:w="1220" w:type="dxa"/>
+            <w:tcBorders>
+              <w:top w:val="single" w:sz="4" w:space="0" w:color="000000"/>
+              <w:left w:val="nil"/>
+              <w:bottom w:val="nil"/>
+              <w:right w:val="single" w:sz="4" w:space="0" w:color="000000"/>
+            </w:tcBorders>
+            <w:shd w:val="clear" w:color="auto" w:fill="auto"/>
+            <w:noWrap/>
+            <w:vAlign w:val="bottom"/>
+            <w:hideMark/>
+          </w:tcPr>
+          <w:p>
+            <w:pPr>
+              <w:spacing w:after="0" w:line="240" w:lineRule="auto"/>
+              <w:jc w:val="right"/>
+              <w:rPr>
+                <w:rFonts w:ascii="Calibri" w:hAnsi="Calibri" w:cs="Calibri"/>
+                <w:color w:val="000000"/>
+                <w:kern w:val="0"/>
+                <w:lang w:eastAsia="cs-CZ"/>
+              </w:rPr>
+            </w:pPr>
+            <w:r>
+              <w:rPr>
+                <w:rFonts w:ascii="Calibri" w:hAnsi="Calibri" w:cs="Calibri"/>
+                <w:color w:val="000000"/>
+                <w:kern w:val="0"/>
+                <w:lang w:eastAsia="cs-CZ"/>
+              </w:rPr>
+              <w:t>33 917</w:t>
+            </w:r>
+          </w:p>
+        </w:tc>
+      </w:tr>
+      <w:tr>
+        <w:trPr>
+          <w:trHeight w:val="290"/>
+        </w:trPr>
+        <w:tc>
+          <w:tcPr>
+            <w:tcW w:w="960" w:type="dxa"/>
+            <w:tcBorders>
+              <w:top w:val="single" w:sz="4" w:space="0" w:color="000000"/>
+              <w:left w:val="single" w:sz="4" w:space="0" w:color="000000"/>
+              <w:bottom w:val="single" w:sz="4" w:space="0" w:color="000000"/>
+              <w:right w:val="nil"/>
+            </w:tcBorders>
+            <w:shd w:val="clear" w:color="auto" w:fill="auto"/>
+            <w:noWrap/>
+            <w:vAlign w:val="bottom"/>
+            <w:hideMark/>
+          </w:tcPr>
+          <w:p>
+            <w:pPr>
+              <w:spacing w:after="0" w:line="240" w:lineRule="auto"/>
+              <w:jc w:val="center"/>
+              <w:rPr>
+                <w:rFonts w:ascii="Calibri" w:hAnsi="Calibri" w:cs="Calibri"/>
+                <w:color w:val="000000"/>
+                <w:kern w:val="0"/>
+                <w:lang w:eastAsia="cs-CZ"/>
+              </w:rPr>
+            </w:pPr>
+            <w:r>
+              <w:rPr>
+                <w:rFonts w:ascii="Calibri" w:hAnsi="Calibri" w:cs="Calibri"/>
+                <w:color w:val="000000"/>
+                <w:kern w:val="0"/>
+                <w:lang w:eastAsia="cs-CZ"/>
+              </w:rPr>
+              <w:t>2018</w:t>
+            </w:r>
+          </w:p>
+        </w:tc>
+        <w:tc>
+          <w:tcPr>
+            <w:tcW w:w="960" w:type="dxa"/>
+            <w:tcBorders>
+              <w:top w:val="single" w:sz="4" w:space="0" w:color="000000"/>
+              <w:left w:val="nil"/>
+              <w:bottom w:val="single" w:sz="4" w:space="0" w:color="000000"/>
+              <w:right w:val="nil"/>
+            </w:tcBorders>
+            <w:shd w:val="clear" w:color="auto" w:fill="auto"/>
+            <w:noWrap/>
+            <w:vAlign w:val="bottom"/>
+            <w:hideMark/>
+          </w:tcPr>
+          <w:p>
+            <w:pPr>
+              <w:spacing w:after="0" w:line="240" w:lineRule="auto"/>
+              <w:jc w:val="center"/>
+              <w:rPr>
+                <w:rFonts w:ascii="Calibri" w:hAnsi="Calibri" w:cs="Calibri"/>
+                <w:color w:val="000000"/>
+                <w:kern w:val="0"/>
+                <w:lang w:eastAsia="cs-CZ"/>
+              </w:rPr>
+            </w:pPr>
+            <w:r>
+              <w:rPr>
+                <w:rFonts w:ascii="Calibri" w:hAnsi="Calibri" w:cs="Calibri"/>
+                <w:color w:val="000000"/>
+                <w:kern w:val="0"/>
+                <w:lang w:eastAsia="cs-CZ"/>
+              </w:rPr>
+              <w:t>19</w:t>
+            </w:r>
+          </w:p>
+        </w:tc>
+        <w:tc>
+          <w:tcPr>
+            <w:tcW w:w="960" w:type="dxa"/>
+            <w:tcBorders>
+              <w:top w:val="single" w:sz="4" w:space="0" w:color="000000"/>
+              <w:left w:val="nil"/>
+              <w:bottom w:val="single" w:sz="4" w:space="0" w:color="000000"/>
+              <w:right w:val="nil"/>
+            </w:tcBorders>
+            <w:shd w:val="clear" w:color="auto" w:fill="auto"/>
+            <w:noWrap/>
+            <w:vAlign w:val="bottom"/>
+            <w:hideMark/>
+          </w:tcPr>
+          <w:p>
+            <w:pPr>
+              <w:spacing w:after="0" w:line="240" w:lineRule="auto"/>
+              <w:jc w:val="center"/>
+              <w:rPr>
+                <w:rFonts w:ascii="Calibri" w:hAnsi="Calibri" w:cs="Calibri"/>
+                <w:color w:val="000000"/>
+                <w:kern w:val="0"/>
+                <w:lang w:eastAsia="cs-CZ"/>
+              </w:rPr>
+            </w:pPr>
+            <w:r>
+              <w:rPr>
+                <w:rFonts w:ascii="Calibri" w:hAnsi="Calibri" w:cs="Calibri"/>
+                <w:color w:val="000000"/>
+                <w:kern w:val="0"/>
+                <w:lang w:eastAsia="cs-CZ"/>
+              </w:rPr>
+              <w:t>0</w:t>
+            </w:r>
+          </w:p>
+        </w:tc>
+        <w:tc>
+          <w:tcPr>
+            <w:tcW w:w="1180" w:type="dxa"/>
+            <w:tcBorders>
+              <w:top w:val="single" w:sz="4" w:space="0" w:color="000000"/>
+              <w:left w:val="nil"/>
+              <w:bottom w:val="single" w:sz="4" w:space="0" w:color="000000"/>
+              <w:right w:val="nil"/>
+            </w:tcBorders>
+            <w:shd w:val="clear" w:color="auto" w:fill="auto"/>
+            <w:noWrap/>
+            <w:vAlign w:val="bottom"/>
+            <w:hideMark/>
+          </w:tcPr>
+          <w:p>
+            <w:pPr>
+              <w:spacing w:after="0" w:line="240" w:lineRule="auto"/>
+              <w:jc w:val="right"/>
+              <w:rPr>
+                <w:rFonts w:ascii="Calibri" w:hAnsi="Calibri" w:cs="Calibri"/>
+                <w:color w:val="000000"/>
+                <w:kern w:val="0"/>
+                <w:lang w:eastAsia="cs-CZ"/>
+              </w:rPr>
+            </w:pPr>
+            <w:r>
+              <w:rPr>
+                <w:rFonts w:ascii="Calibri" w:hAnsi="Calibri" w:cs="Calibri"/>
+                <w:color w:val="000000"/>
+                <w:kern w:val="0"/>
+                <w:lang w:eastAsia="cs-CZ"/>
+              </w:rPr>
+              <w:t>44 938</w:t>
+            </w:r>
+          </w:p>
+        </w:tc>
+        <w:tc>
+          <w:tcPr>
+            <w:tcW w:w="1180" w:type="dxa"/>
+            <w:tcBorders>
+              <w:top w:val="single" w:sz="4" w:space="0" w:color="000000"/>
+              <w:left w:val="nil"/>
+              <w:bottom w:val="single" w:sz="4" w:space="0" w:color="000000"/>
+              <w:right w:val="nil"/>
+            </w:tcBorders>
+            <w:shd w:val="clear" w:color="auto" w:fill="auto"/>
+            <w:noWrap/>
+            <w:vAlign w:val="bottom"/>
+            <w:hideMark/>
+          </w:tcPr>
+          <w:p>
+            <w:pPr>
+              <w:spacing w:after="0" w:line="240" w:lineRule="auto"/>
+              <w:jc w:val="right"/>
+              <w:rPr>
+                <w:rFonts w:ascii="Calibri" w:hAnsi="Calibri" w:cs="Calibri"/>
+                <w:color w:val="000000"/>
+                <w:kern w:val="0"/>
+                <w:lang w:eastAsia="cs-CZ"/>
+              </w:rPr>
+            </w:pPr>
+            <w:r>
+              <w:rPr>
+                <w:rFonts w:ascii="Calibri" w:hAnsi="Calibri" w:cs="Calibri"/>
+                <w:color w:val="000000"/>
+                <w:kern w:val="0"/>
+                <w:lang w:eastAsia="cs-CZ"/>
+              </w:rPr>
+              <w:t>0</w:t>
+            </w:r>
+          </w:p>
+        </w:tc>
+        <w:tc>
+          <w:tcPr>
+            <w:tcW w:w="1220" w:type="dxa"/>
+            <w:tcBorders>
+              <w:top w:val="single" w:sz="4" w:space="0" w:color="000000"/>
+              <w:left w:val="nil"/>
+              <w:bottom w:val="single" w:sz="4" w:space="0" w:color="000000"/>
+              <w:right w:val="single" w:sz="4" w:space="0" w:color="000000"/>
+            </w:tcBorders>
+            <w:shd w:val="clear" w:color="auto" w:fill="auto"/>
+            <w:noWrap/>
+            <w:vAlign w:val="bottom"/>
+            <w:hideMark/>
+          </w:tcPr>
+          <w:p>
+            <w:pPr>
+              <w:spacing w:after="0" w:line="240" w:lineRule="auto"/>
+              <w:jc w:val="right"/>
+              <w:rPr>
+                <w:rFonts w:ascii="Calibri" w:hAnsi="Calibri" w:cs="Calibri"/>
+                <w:color w:val="000000"/>
+                <w:kern w:val="0"/>
+                <w:lang w:eastAsia="cs-CZ"/>
+              </w:rPr>
+            </w:pPr>
+            <w:r>
+              <w:rPr>
+                <w:rFonts w:ascii="Calibri" w:hAnsi="Calibri" w:cs="Calibri"/>
+                <w:color w:val="000000"/>
+                <w:kern w:val="0"/>
+                <w:lang w:eastAsia="cs-CZ"/>
+              </w:rPr>
+              <w:t>44 938</w:t>
+            </w:r>
+          </w:p>
+        </w:tc>
+      </w:tr>
+    </w:tbl>
+    <w:p>
+      <w:r>
+        <w:t>viz dotaz_1.sql</w:t>
       </w:r>
     </w:p>
     <w:p/>
@@ -890,6 +3866,25 @@
           <w:bCs/>
           <w:lang w:eastAsia="cs-CZ"/>
         </w:rPr>
+        <w:br w:type="page"/>
+      </w:r>
+    </w:p>
+    <w:p>
+      <w:pPr>
+        <w:pStyle w:val="Bezmezer"/>
+        <w:rPr>
+          <w:b/>
+          <w:bCs/>
+          <w:lang w:eastAsia="cs-CZ"/>
+        </w:rPr>
+      </w:pPr>
+      <w:r>
+        <w:rPr>
+          <w:b/>
+          <w:bCs/>
+          <w:lang w:eastAsia="cs-CZ"/>
+        </w:rPr>
+        <w:lastRenderedPageBreak/>
         <w:t xml:space="preserve">2. </w:t>
       </w:r>
       <w:r>
@@ -978,7 +3973,6 @@
     <w:p/>
     <w:p>
       <w:r>
-        <w:lastRenderedPageBreak/>
         <w:br w:type="page"/>
       </w:r>
     </w:p>
@@ -1072,6 +4066,9 @@
       </w:r>
     </w:p>
     <w:p>
+      <w:pPr>
+        <w:pStyle w:val="Bezmezer"/>
+      </w:pPr>
       <w:r>
         <w:t xml:space="preserve">Nad rámec dotazu je velmi významné se podívat na kumulativní vývoj růstu mezd v porovnání s růstem HDP. Je zcela evidentní, že od roku 2007 </w:t>
       </w:r>
@@ -1085,6 +4082,14 @@
       <w:proofErr w:type="gramEnd"/>
       <w:r>
         <w:t xml:space="preserve"> a to negativním směrem – růst mezd je čím dál rychlejší. Viz graf 2.</w:t>
+      </w:r>
+      <w:r>
+        <w:t xml:space="preserve"> </w:t>
+      </w:r>
+    </w:p>
+    <w:p>
+      <w:r>
+        <w:t>Závěr: loď se sice nepotápí, ale orchestr by neměl hrát tak vesele.</w:t>
       </w:r>
     </w:p>
     <w:p>
@@ -1171,7 +4176,6 @@
         <w:pStyle w:val="Bezmezer"/>
       </w:pPr>
       <w:r>
-        <w:lastRenderedPageBreak/>
         <w:t>Graf 2</w:t>
       </w:r>
     </w:p>

</xml_diff>

<commit_message>
dokončení odpovědi na otázku 2
</commit_message>
<xml_diff>
--- a/Pruvodni_zprava_Projekt SQL.docx
+++ b/Pruvodni_zprava_Projekt SQL.docx
@@ -25,13 +25,8 @@
       <w:r>
         <w:t xml:space="preserve">Milan Sotona, </w:t>
       </w:r>
-      <w:proofErr w:type="spellStart"/>
       <w:r>
-        <w:t>Discord</w:t>
-      </w:r>
-      <w:proofErr w:type="spellEnd"/>
-      <w:r>
-        <w:t>: misot#3106</w:t>
+        <w:t>Discord: misot#3106</w:t>
       </w:r>
     </w:p>
     <w:p>
@@ -70,7 +65,6 @@
         </w:rPr>
         <w:t xml:space="preserve"> </w:t>
       </w:r>
-      <w:proofErr w:type="spellStart"/>
       <w:r>
         <w:rPr>
           <w:b/>
@@ -79,7 +73,6 @@
         </w:rPr>
         <w:t>SQL_primary_final</w:t>
       </w:r>
-      <w:proofErr w:type="spellEnd"/>
     </w:p>
     <w:p>
       <w:pPr>
@@ -90,7 +83,6 @@
           <w:lang w:eastAsia="cs-CZ"/>
         </w:rPr>
       </w:pPr>
-      <w:proofErr w:type="spellStart"/>
       <w:r>
         <w:rPr>
           <w:rFonts w:ascii="Courier New" w:hAnsi="Courier New" w:cs="Courier New"/>
@@ -154,7 +146,6 @@
         </w:rPr>
         <w:t>_project_SQL_primary_final</w:t>
       </w:r>
-      <w:proofErr w:type="spellEnd"/>
     </w:p>
     <w:p>
       <w:r>
@@ -200,7 +191,6 @@
           <w:lang w:eastAsia="cs-CZ"/>
         </w:rPr>
       </w:pPr>
-      <w:proofErr w:type="spellStart"/>
       <w:r>
         <w:rPr>
           <w:rFonts w:ascii="Courier New" w:hAnsi="Courier New" w:cs="Courier New"/>
@@ -210,7 +200,6 @@
         </w:rPr>
         <w:t>czechia_payroll</w:t>
       </w:r>
-      <w:proofErr w:type="spellEnd"/>
       <w:r>
         <w:rPr>
           <w:rFonts w:ascii="Times New Roman" w:hAnsi="Times New Roman"/>
@@ -232,7 +221,6 @@
         </w:numPr>
         <w:spacing w:before="100" w:beforeAutospacing="1" w:after="100" w:afterAutospacing="1" w:line="240" w:lineRule="auto"/>
       </w:pPr>
-      <w:proofErr w:type="spellStart"/>
       <w:r>
         <w:rPr>
           <w:rFonts w:ascii="Courier New" w:hAnsi="Courier New" w:cs="Courier New"/>
@@ -242,7 +230,6 @@
         </w:rPr>
         <w:t>czechia_payroll_calculation</w:t>
       </w:r>
-      <w:proofErr w:type="spellEnd"/>
       <w:r>
         <w:rPr>
           <w:rFonts w:ascii="Times New Roman" w:hAnsi="Times New Roman"/>
@@ -264,7 +251,6 @@
         </w:numPr>
         <w:spacing w:before="100" w:beforeAutospacing="1" w:after="100" w:afterAutospacing="1" w:line="240" w:lineRule="auto"/>
       </w:pPr>
-      <w:proofErr w:type="spellStart"/>
       <w:r>
         <w:rPr>
           <w:rFonts w:ascii="Courier New" w:hAnsi="Courier New" w:cs="Courier New"/>
@@ -274,7 +260,6 @@
         </w:rPr>
         <w:t>czechia_payroll_industry_branch</w:t>
       </w:r>
-      <w:proofErr w:type="spellEnd"/>
       <w:r>
         <w:rPr>
           <w:rFonts w:ascii="Times New Roman" w:hAnsi="Times New Roman"/>
@@ -296,7 +281,6 @@
         </w:numPr>
         <w:spacing w:before="100" w:beforeAutospacing="1" w:after="100" w:afterAutospacing="1" w:line="240" w:lineRule="auto"/>
       </w:pPr>
-      <w:proofErr w:type="spellStart"/>
       <w:r>
         <w:rPr>
           <w:rFonts w:ascii="Courier New" w:hAnsi="Courier New" w:cs="Courier New"/>
@@ -306,7 +290,6 @@
         </w:rPr>
         <w:t>czechia_payroll_unit</w:t>
       </w:r>
-      <w:proofErr w:type="spellEnd"/>
       <w:r>
         <w:rPr>
           <w:rFonts w:ascii="Times New Roman" w:hAnsi="Times New Roman"/>
@@ -328,7 +311,6 @@
         </w:numPr>
         <w:spacing w:before="100" w:beforeAutospacing="1" w:after="100" w:afterAutospacing="1" w:line="240" w:lineRule="auto"/>
       </w:pPr>
-      <w:proofErr w:type="spellStart"/>
       <w:r>
         <w:rPr>
           <w:rFonts w:ascii="Courier New" w:hAnsi="Courier New" w:cs="Courier New"/>
@@ -338,7 +320,6 @@
         </w:rPr>
         <w:t>czechia_payroll_value_type</w:t>
       </w:r>
-      <w:proofErr w:type="spellEnd"/>
       <w:r>
         <w:rPr>
           <w:rFonts w:ascii="Times New Roman" w:hAnsi="Times New Roman"/>
@@ -360,7 +341,6 @@
         </w:numPr>
         <w:spacing w:before="100" w:beforeAutospacing="1" w:after="100" w:afterAutospacing="1" w:line="240" w:lineRule="auto"/>
       </w:pPr>
-      <w:proofErr w:type="spellStart"/>
       <w:r>
         <w:rPr>
           <w:rFonts w:ascii="Courier New" w:hAnsi="Courier New" w:cs="Courier New"/>
@@ -370,7 +350,6 @@
         </w:rPr>
         <w:t>czechia_price</w:t>
       </w:r>
-      <w:proofErr w:type="spellEnd"/>
       <w:r>
         <w:rPr>
           <w:rFonts w:ascii="Times New Roman" w:hAnsi="Times New Roman"/>
@@ -392,7 +371,6 @@
         </w:numPr>
         <w:spacing w:before="100" w:beforeAutospacing="1" w:after="100" w:afterAutospacing="1" w:line="240" w:lineRule="auto"/>
       </w:pPr>
-      <w:proofErr w:type="spellStart"/>
       <w:r>
         <w:rPr>
           <w:rFonts w:ascii="Courier New" w:hAnsi="Courier New" w:cs="Courier New"/>
@@ -402,7 +380,6 @@
         </w:rPr>
         <w:t>czechia_price_category</w:t>
       </w:r>
-      <w:proofErr w:type="spellEnd"/>
       <w:r>
         <w:rPr>
           <w:rFonts w:ascii="Times New Roman" w:hAnsi="Times New Roman"/>
@@ -433,7 +410,6 @@
           <w:lang w:eastAsia="cs-CZ"/>
         </w:rPr>
       </w:pPr>
-      <w:proofErr w:type="spellStart"/>
       <w:r>
         <w:rPr>
           <w:rFonts w:ascii="Courier New" w:hAnsi="Courier New" w:cs="Courier New"/>
@@ -443,7 +419,6 @@
         </w:rPr>
         <w:t>countries</w:t>
       </w:r>
-      <w:proofErr w:type="spellEnd"/>
       <w:r>
         <w:rPr>
           <w:rFonts w:ascii="Times New Roman" w:hAnsi="Times New Roman"/>
@@ -474,7 +449,6 @@
         </w:numPr>
         <w:spacing w:before="100" w:beforeAutospacing="1" w:after="100" w:afterAutospacing="1" w:line="240" w:lineRule="auto"/>
       </w:pPr>
-      <w:proofErr w:type="spellStart"/>
       <w:r>
         <w:rPr>
           <w:rFonts w:ascii="Courier New" w:hAnsi="Courier New" w:cs="Courier New"/>
@@ -484,7 +458,6 @@
         </w:rPr>
         <w:t>economies</w:t>
       </w:r>
-      <w:proofErr w:type="spellEnd"/>
       <w:r>
         <w:rPr>
           <w:rFonts w:ascii="Times New Roman" w:hAnsi="Times New Roman"/>
@@ -735,18 +708,8 @@
           <w:bCs/>
           <w:u w:val="single"/>
         </w:rPr>
-        <w:t xml:space="preserve"> </w:t>
+        <w:t xml:space="preserve"> SQL_secondary_final</w:t>
       </w:r>
-      <w:proofErr w:type="spellStart"/>
-      <w:r>
-        <w:rPr>
-          <w:b/>
-          <w:bCs/>
-          <w:u w:val="single"/>
-        </w:rPr>
-        <w:t>SQL_secondary_final</w:t>
-      </w:r>
-      <w:proofErr w:type="spellEnd"/>
     </w:p>
     <w:p>
       <w:pPr>
@@ -769,14 +732,12 @@
           <w:u w:val="single"/>
         </w:rPr>
       </w:pPr>
-      <w:proofErr w:type="spellStart"/>
       <w:r>
         <w:rPr>
           <w:u w:val="single"/>
         </w:rPr>
         <w:t>Countries</w:t>
       </w:r>
-      <w:proofErr w:type="spellEnd"/>
     </w:p>
     <w:p>
       <w:pPr>
@@ -798,14 +759,12 @@
           <w:u w:val="single"/>
         </w:rPr>
       </w:pPr>
-      <w:proofErr w:type="spellStart"/>
       <w:r>
         <w:rPr>
           <w:u w:val="single"/>
         </w:rPr>
         <w:t>Economies</w:t>
       </w:r>
-      <w:proofErr w:type="spellEnd"/>
     </w:p>
     <w:p>
       <w:pPr>
@@ -838,15 +797,7 @@
         <w:t>,</w:t>
       </w:r>
       <w:r>
-        <w:t xml:space="preserve"> o jakou měnu se v tabulce </w:t>
-      </w:r>
-      <w:proofErr w:type="spellStart"/>
-      <w:r>
-        <w:t>economies</w:t>
-      </w:r>
-      <w:proofErr w:type="spellEnd"/>
-      <w:r>
-        <w:t xml:space="preserve"> jedná (nevychází přepočet na USD ani EUR) …</w:t>
+        <w:t xml:space="preserve"> o jakou měnu se v tabulce economies jedná (nevychází přepočet na USD ani EUR) …</w:t>
       </w:r>
       <w:r>
         <w:t xml:space="preserve"> Pro zpracování otázky č. 5 jsou použity hodnoty uvedené v dodaných tabulkách. Neurčení měny GDP nemá na zodpovězení otázky č. 5 vliv.</w:t>
@@ -925,7 +876,18 @@
     </w:p>
     <w:p>
       <w:r>
-        <w:t>Z přehledu je zřejmé, že při prvním ekonomickém oslabení s minimem v roce 2009 nedošlo k významnějšímu poklesu mezd. Podstatná změna nastala a při druhém oslabení ekonomiky s minimem v roce 2013.</w:t>
+        <w:t>V přehledu jsou použity mzdy pro přepočtený počet zaměstnanců (nikoliv pro fyzický).</w:t>
+      </w:r>
+    </w:p>
+    <w:p>
+      <w:r>
+        <w:t>Z přehledu je zřejmé, že při prvním ekonomickém oslabení s minimem v roce 2009 nedošlo k významnějšímu poklesu mezd. Podstatná změna nastala a</w:t>
+      </w:r>
+      <w:r>
+        <w:t>ž</w:t>
+      </w:r>
+      <w:r>
+        <w:t xml:space="preserve"> při druhém oslabení ekonomiky s minimem v roce 2013.</w:t>
       </w:r>
     </w:p>
     <w:tbl>
@@ -3847,6 +3809,805 @@
     <w:p>
       <w:r>
         <w:t>viz dotaz_1.sql</w:t>
+      </w:r>
+    </w:p>
+    <w:p/>
+    <w:p/>
+    <w:p>
+      <w:pPr>
+        <w:pStyle w:val="Bezmezer"/>
+        <w:rPr>
+          <w:b/>
+          <w:bCs/>
+          <w:lang w:eastAsia="cs-CZ"/>
+        </w:rPr>
+      </w:pPr>
+      <w:r>
+        <w:rPr>
+          <w:b/>
+          <w:bCs/>
+          <w:lang w:eastAsia="cs-CZ"/>
+        </w:rPr>
+        <w:br w:type="page"/>
+      </w:r>
+    </w:p>
+    <w:p>
+      <w:pPr>
+        <w:rPr>
+          <w:b/>
+          <w:bCs/>
+          <w:lang w:eastAsia="cs-CZ"/>
+        </w:rPr>
+      </w:pPr>
+      <w:r>
+        <w:rPr>
+          <w:b/>
+          <w:bCs/>
+          <w:lang w:eastAsia="cs-CZ"/>
+        </w:rPr>
+        <w:lastRenderedPageBreak/>
+        <w:t>2. Kolik je možné si koupit litrů mléka a kilogramů chleba za první a poslední srovnatelné období v dostupných datech cen a mezd?</w:t>
+      </w:r>
+    </w:p>
+    <w:p/>
+    <w:tbl>
+      <w:tblPr>
+        <w:tblW w:w="9140" w:type="dxa"/>
+        <w:tblInd w:w="75" w:type="dxa"/>
+        <w:tblCellMar>
+          <w:left w:w="70" w:type="dxa"/>
+          <w:right w:w="70" w:type="dxa"/>
+        </w:tblCellMar>
+        <w:tblLook w:val="04A0" w:firstRow="1" w:lastRow="0" w:firstColumn="1" w:lastColumn="0" w:noHBand="0" w:noVBand="1"/>
+      </w:tblPr>
+      <w:tblGrid>
+        <w:gridCol w:w="3120"/>
+        <w:gridCol w:w="1140"/>
+        <w:gridCol w:w="1140"/>
+        <w:gridCol w:w="1460"/>
+        <w:gridCol w:w="1140"/>
+        <w:gridCol w:w="1140"/>
+      </w:tblGrid>
+      <w:tr>
+        <w:trPr>
+          <w:trHeight w:val="580"/>
+        </w:trPr>
+        <w:tc>
+          <w:tcPr>
+            <w:tcW w:w="3120" w:type="dxa"/>
+            <w:tcBorders>
+              <w:top w:val="single" w:sz="4" w:space="0" w:color="000000"/>
+              <w:left w:val="single" w:sz="4" w:space="0" w:color="000000"/>
+              <w:bottom w:val="nil"/>
+              <w:right w:val="nil"/>
+            </w:tcBorders>
+            <w:shd w:val="clear" w:color="000000" w:fill="000000"/>
+            <w:noWrap/>
+            <w:vAlign w:val="bottom"/>
+            <w:hideMark/>
+          </w:tcPr>
+          <w:p>
+            <w:pPr>
+              <w:spacing w:after="0" w:line="240" w:lineRule="auto"/>
+              <w:rPr>
+                <w:rFonts w:ascii="Calibri" w:hAnsi="Calibri" w:cs="Calibri"/>
+                <w:b/>
+                <w:bCs/>
+                <w:color w:val="FFFFFF"/>
+                <w:kern w:val="0"/>
+                <w:lang w:eastAsia="cs-CZ"/>
+              </w:rPr>
+            </w:pPr>
+            <w:r>
+              <w:rPr>
+                <w:rFonts w:ascii="Calibri" w:hAnsi="Calibri" w:cs="Calibri"/>
+                <w:b/>
+                <w:bCs/>
+                <w:color w:val="FFFFFF"/>
+                <w:kern w:val="0"/>
+                <w:lang w:eastAsia="cs-CZ"/>
+              </w:rPr>
+              <w:t>potravina</w:t>
+            </w:r>
+          </w:p>
+        </w:tc>
+        <w:tc>
+          <w:tcPr>
+            <w:tcW w:w="1140" w:type="dxa"/>
+            <w:tcBorders>
+              <w:top w:val="single" w:sz="4" w:space="0" w:color="000000"/>
+              <w:left w:val="nil"/>
+              <w:bottom w:val="nil"/>
+              <w:right w:val="nil"/>
+            </w:tcBorders>
+            <w:shd w:val="clear" w:color="000000" w:fill="000000"/>
+            <w:noWrap/>
+            <w:vAlign w:val="bottom"/>
+            <w:hideMark/>
+          </w:tcPr>
+          <w:p>
+            <w:pPr>
+              <w:spacing w:after="0" w:line="240" w:lineRule="auto"/>
+              <w:jc w:val="center"/>
+              <w:rPr>
+                <w:rFonts w:ascii="Calibri" w:hAnsi="Calibri" w:cs="Calibri"/>
+                <w:b/>
+                <w:bCs/>
+                <w:color w:val="FFFFFF"/>
+                <w:kern w:val="0"/>
+                <w:lang w:eastAsia="cs-CZ"/>
+              </w:rPr>
+            </w:pPr>
+            <w:r>
+              <w:rPr>
+                <w:rFonts w:ascii="Calibri" w:hAnsi="Calibri" w:cs="Calibri"/>
+                <w:b/>
+                <w:bCs/>
+                <w:color w:val="FFFFFF"/>
+                <w:kern w:val="0"/>
+                <w:lang w:eastAsia="cs-CZ"/>
+              </w:rPr>
+              <w:t>první rok</w:t>
+            </w:r>
+          </w:p>
+        </w:tc>
+        <w:tc>
+          <w:tcPr>
+            <w:tcW w:w="1140" w:type="dxa"/>
+            <w:tcBorders>
+              <w:top w:val="single" w:sz="4" w:space="0" w:color="000000"/>
+              <w:left w:val="nil"/>
+              <w:bottom w:val="nil"/>
+              <w:right w:val="nil"/>
+            </w:tcBorders>
+            <w:shd w:val="clear" w:color="000000" w:fill="000000"/>
+            <w:vAlign w:val="bottom"/>
+            <w:hideMark/>
+          </w:tcPr>
+          <w:p>
+            <w:pPr>
+              <w:spacing w:after="0" w:line="240" w:lineRule="auto"/>
+              <w:jc w:val="right"/>
+              <w:rPr>
+                <w:rFonts w:ascii="Calibri" w:hAnsi="Calibri" w:cs="Calibri"/>
+                <w:b/>
+                <w:bCs/>
+                <w:color w:val="FFFFFF"/>
+                <w:kern w:val="0"/>
+                <w:lang w:eastAsia="cs-CZ"/>
+              </w:rPr>
+            </w:pPr>
+            <w:r>
+              <w:rPr>
+                <w:rFonts w:ascii="Calibri" w:hAnsi="Calibri" w:cs="Calibri"/>
+                <w:b/>
+                <w:bCs/>
+                <w:color w:val="FFFFFF"/>
+                <w:kern w:val="0"/>
+                <w:lang w:eastAsia="cs-CZ"/>
+              </w:rPr>
+              <w:t xml:space="preserve">množství </w:t>
+            </w:r>
+            <w:r>
+              <w:rPr>
+                <w:rFonts w:ascii="Calibri" w:hAnsi="Calibri" w:cs="Calibri"/>
+                <w:b/>
+                <w:bCs/>
+                <w:color w:val="FFFFFF"/>
+                <w:kern w:val="0"/>
+                <w:lang w:eastAsia="cs-CZ"/>
+              </w:rPr>
+              <w:t>první rok</w:t>
+            </w:r>
+          </w:p>
+        </w:tc>
+        <w:tc>
+          <w:tcPr>
+            <w:tcW w:w="1460" w:type="dxa"/>
+            <w:tcBorders>
+              <w:top w:val="single" w:sz="4" w:space="0" w:color="000000"/>
+              <w:left w:val="nil"/>
+              <w:bottom w:val="nil"/>
+              <w:right w:val="nil"/>
+            </w:tcBorders>
+            <w:shd w:val="clear" w:color="000000" w:fill="000000"/>
+            <w:noWrap/>
+            <w:vAlign w:val="bottom"/>
+            <w:hideMark/>
+          </w:tcPr>
+          <w:p>
+            <w:pPr>
+              <w:spacing w:after="0" w:line="240" w:lineRule="auto"/>
+              <w:jc w:val="center"/>
+              <w:rPr>
+                <w:rFonts w:ascii="Calibri" w:hAnsi="Calibri" w:cs="Calibri"/>
+                <w:b/>
+                <w:bCs/>
+                <w:color w:val="FFFFFF"/>
+                <w:kern w:val="0"/>
+                <w:lang w:eastAsia="cs-CZ"/>
+              </w:rPr>
+            </w:pPr>
+            <w:r>
+              <w:rPr>
+                <w:rFonts w:ascii="Calibri" w:hAnsi="Calibri" w:cs="Calibri"/>
+                <w:b/>
+                <w:bCs/>
+                <w:color w:val="FFFFFF"/>
+                <w:kern w:val="0"/>
+                <w:lang w:eastAsia="cs-CZ"/>
+              </w:rPr>
+              <w:t>poslední rok</w:t>
+            </w:r>
+          </w:p>
+        </w:tc>
+        <w:tc>
+          <w:tcPr>
+            <w:tcW w:w="1140" w:type="dxa"/>
+            <w:tcBorders>
+              <w:top w:val="single" w:sz="4" w:space="0" w:color="000000"/>
+              <w:left w:val="nil"/>
+              <w:bottom w:val="nil"/>
+              <w:right w:val="nil"/>
+            </w:tcBorders>
+            <w:shd w:val="clear" w:color="000000" w:fill="000000"/>
+            <w:vAlign w:val="bottom"/>
+            <w:hideMark/>
+          </w:tcPr>
+          <w:p>
+            <w:pPr>
+              <w:spacing w:after="0" w:line="240" w:lineRule="auto"/>
+              <w:jc w:val="right"/>
+              <w:rPr>
+                <w:rFonts w:ascii="Calibri" w:hAnsi="Calibri" w:cs="Calibri"/>
+                <w:b/>
+                <w:bCs/>
+                <w:color w:val="FFFFFF"/>
+                <w:kern w:val="0"/>
+                <w:lang w:eastAsia="cs-CZ"/>
+              </w:rPr>
+            </w:pPr>
+            <w:r>
+              <w:rPr>
+                <w:rFonts w:ascii="Calibri" w:hAnsi="Calibri" w:cs="Calibri"/>
+                <w:b/>
+                <w:bCs/>
+                <w:color w:val="FFFFFF"/>
+                <w:kern w:val="0"/>
+                <w:lang w:eastAsia="cs-CZ"/>
+              </w:rPr>
+              <w:t>množstv</w:t>
+            </w:r>
+            <w:r>
+              <w:rPr>
+                <w:rFonts w:ascii="Calibri" w:hAnsi="Calibri" w:cs="Calibri"/>
+                <w:b/>
+                <w:bCs/>
+                <w:color w:val="FFFFFF"/>
+                <w:kern w:val="0"/>
+                <w:lang w:eastAsia="cs-CZ"/>
+              </w:rPr>
+              <w:t>í</w:t>
+            </w:r>
+            <w:r>
+              <w:rPr>
+                <w:rFonts w:ascii="Calibri" w:hAnsi="Calibri" w:cs="Calibri"/>
+                <w:b/>
+                <w:bCs/>
+                <w:color w:val="FFFFFF"/>
+                <w:kern w:val="0"/>
+                <w:lang w:eastAsia="cs-CZ"/>
+              </w:rPr>
+              <w:t xml:space="preserve"> </w:t>
+            </w:r>
+            <w:r>
+              <w:rPr>
+                <w:rFonts w:ascii="Calibri" w:hAnsi="Calibri" w:cs="Calibri"/>
+                <w:b/>
+                <w:bCs/>
+                <w:color w:val="FFFFFF"/>
+                <w:kern w:val="0"/>
+                <w:lang w:eastAsia="cs-CZ"/>
+              </w:rPr>
+              <w:t>posl. rok</w:t>
+            </w:r>
+          </w:p>
+        </w:tc>
+        <w:tc>
+          <w:tcPr>
+            <w:tcW w:w="1140" w:type="dxa"/>
+            <w:tcBorders>
+              <w:top w:val="single" w:sz="4" w:space="0" w:color="000000"/>
+              <w:left w:val="nil"/>
+              <w:bottom w:val="nil"/>
+              <w:right w:val="single" w:sz="4" w:space="0" w:color="000000"/>
+            </w:tcBorders>
+            <w:shd w:val="clear" w:color="000000" w:fill="000000"/>
+            <w:noWrap/>
+            <w:vAlign w:val="bottom"/>
+            <w:hideMark/>
+          </w:tcPr>
+          <w:p>
+            <w:pPr>
+              <w:spacing w:after="0" w:line="240" w:lineRule="auto"/>
+              <w:jc w:val="center"/>
+              <w:rPr>
+                <w:rFonts w:ascii="Calibri" w:hAnsi="Calibri" w:cs="Calibri"/>
+                <w:b/>
+                <w:bCs/>
+                <w:color w:val="FFFFFF"/>
+                <w:kern w:val="0"/>
+                <w:lang w:eastAsia="cs-CZ"/>
+              </w:rPr>
+            </w:pPr>
+            <w:r>
+              <w:rPr>
+                <w:rFonts w:ascii="Calibri" w:hAnsi="Calibri" w:cs="Calibri"/>
+                <w:b/>
+                <w:bCs/>
+                <w:color w:val="FFFFFF"/>
+                <w:kern w:val="0"/>
+                <w:lang w:eastAsia="cs-CZ"/>
+              </w:rPr>
+              <w:t>změna %</w:t>
+            </w:r>
+          </w:p>
+        </w:tc>
+      </w:tr>
+      <w:tr>
+        <w:trPr>
+          <w:trHeight w:val="290"/>
+        </w:trPr>
+        <w:tc>
+          <w:tcPr>
+            <w:tcW w:w="3120" w:type="dxa"/>
+            <w:tcBorders>
+              <w:top w:val="single" w:sz="4" w:space="0" w:color="000000"/>
+              <w:left w:val="single" w:sz="4" w:space="0" w:color="000000"/>
+              <w:bottom w:val="nil"/>
+              <w:right w:val="nil"/>
+            </w:tcBorders>
+            <w:shd w:val="clear" w:color="auto" w:fill="auto"/>
+            <w:noWrap/>
+            <w:vAlign w:val="bottom"/>
+            <w:hideMark/>
+          </w:tcPr>
+          <w:p>
+            <w:pPr>
+              <w:spacing w:after="0" w:line="240" w:lineRule="auto"/>
+              <w:rPr>
+                <w:rFonts w:ascii="Calibri" w:hAnsi="Calibri" w:cs="Calibri"/>
+                <w:color w:val="000000"/>
+                <w:kern w:val="0"/>
+                <w:lang w:eastAsia="cs-CZ"/>
+              </w:rPr>
+            </w:pPr>
+            <w:r>
+              <w:rPr>
+                <w:rFonts w:ascii="Calibri" w:hAnsi="Calibri" w:cs="Calibri"/>
+                <w:color w:val="000000"/>
+                <w:kern w:val="0"/>
+                <w:lang w:eastAsia="cs-CZ"/>
+              </w:rPr>
+              <w:t>Chléb konzumní kmínový 1 kg</w:t>
+            </w:r>
+          </w:p>
+        </w:tc>
+        <w:tc>
+          <w:tcPr>
+            <w:tcW w:w="1140" w:type="dxa"/>
+            <w:tcBorders>
+              <w:top w:val="single" w:sz="4" w:space="0" w:color="000000"/>
+              <w:left w:val="nil"/>
+              <w:bottom w:val="nil"/>
+              <w:right w:val="nil"/>
+            </w:tcBorders>
+            <w:shd w:val="clear" w:color="auto" w:fill="auto"/>
+            <w:noWrap/>
+            <w:vAlign w:val="bottom"/>
+            <w:hideMark/>
+          </w:tcPr>
+          <w:p>
+            <w:pPr>
+              <w:spacing w:after="0" w:line="240" w:lineRule="auto"/>
+              <w:jc w:val="center"/>
+              <w:rPr>
+                <w:rFonts w:ascii="Calibri" w:hAnsi="Calibri" w:cs="Calibri"/>
+                <w:color w:val="000000"/>
+                <w:kern w:val="0"/>
+                <w:lang w:eastAsia="cs-CZ"/>
+              </w:rPr>
+            </w:pPr>
+            <w:r>
+              <w:rPr>
+                <w:rFonts w:ascii="Calibri" w:hAnsi="Calibri" w:cs="Calibri"/>
+                <w:color w:val="000000"/>
+                <w:kern w:val="0"/>
+                <w:lang w:eastAsia="cs-CZ"/>
+              </w:rPr>
+              <w:t>2006</w:t>
+            </w:r>
+          </w:p>
+        </w:tc>
+        <w:tc>
+          <w:tcPr>
+            <w:tcW w:w="1140" w:type="dxa"/>
+            <w:tcBorders>
+              <w:top w:val="single" w:sz="4" w:space="0" w:color="000000"/>
+              <w:left w:val="nil"/>
+              <w:bottom w:val="nil"/>
+              <w:right w:val="nil"/>
+            </w:tcBorders>
+            <w:shd w:val="clear" w:color="auto" w:fill="auto"/>
+            <w:noWrap/>
+            <w:vAlign w:val="bottom"/>
+            <w:hideMark/>
+          </w:tcPr>
+          <w:p>
+            <w:pPr>
+              <w:spacing w:after="0" w:line="240" w:lineRule="auto"/>
+              <w:jc w:val="right"/>
+              <w:rPr>
+                <w:rFonts w:ascii="Calibri" w:hAnsi="Calibri" w:cs="Calibri"/>
+                <w:color w:val="000000"/>
+                <w:kern w:val="0"/>
+                <w:lang w:eastAsia="cs-CZ"/>
+              </w:rPr>
+            </w:pPr>
+            <w:r>
+              <w:rPr>
+                <w:rFonts w:ascii="Calibri" w:hAnsi="Calibri" w:cs="Calibri"/>
+                <w:color w:val="000000"/>
+                <w:kern w:val="0"/>
+                <w:lang w:eastAsia="cs-CZ"/>
+              </w:rPr>
+              <w:t>1 313</w:t>
+            </w:r>
+          </w:p>
+        </w:tc>
+        <w:tc>
+          <w:tcPr>
+            <w:tcW w:w="1460" w:type="dxa"/>
+            <w:tcBorders>
+              <w:top w:val="single" w:sz="4" w:space="0" w:color="000000"/>
+              <w:left w:val="nil"/>
+              <w:bottom w:val="nil"/>
+              <w:right w:val="nil"/>
+            </w:tcBorders>
+            <w:shd w:val="clear" w:color="auto" w:fill="auto"/>
+            <w:noWrap/>
+            <w:vAlign w:val="bottom"/>
+            <w:hideMark/>
+          </w:tcPr>
+          <w:p>
+            <w:pPr>
+              <w:spacing w:after="0" w:line="240" w:lineRule="auto"/>
+              <w:jc w:val="center"/>
+              <w:rPr>
+                <w:rFonts w:ascii="Calibri" w:hAnsi="Calibri" w:cs="Calibri"/>
+                <w:color w:val="000000"/>
+                <w:kern w:val="0"/>
+                <w:lang w:eastAsia="cs-CZ"/>
+              </w:rPr>
+            </w:pPr>
+            <w:r>
+              <w:rPr>
+                <w:rFonts w:ascii="Calibri" w:hAnsi="Calibri" w:cs="Calibri"/>
+                <w:color w:val="000000"/>
+                <w:kern w:val="0"/>
+                <w:lang w:eastAsia="cs-CZ"/>
+              </w:rPr>
+              <w:t>2018</w:t>
+            </w:r>
+          </w:p>
+        </w:tc>
+        <w:tc>
+          <w:tcPr>
+            <w:tcW w:w="1140" w:type="dxa"/>
+            <w:tcBorders>
+              <w:top w:val="single" w:sz="4" w:space="0" w:color="000000"/>
+              <w:left w:val="nil"/>
+              <w:bottom w:val="nil"/>
+              <w:right w:val="nil"/>
+            </w:tcBorders>
+            <w:shd w:val="clear" w:color="auto" w:fill="auto"/>
+            <w:noWrap/>
+            <w:vAlign w:val="bottom"/>
+            <w:hideMark/>
+          </w:tcPr>
+          <w:p>
+            <w:pPr>
+              <w:spacing w:after="0" w:line="240" w:lineRule="auto"/>
+              <w:jc w:val="right"/>
+              <w:rPr>
+                <w:rFonts w:ascii="Calibri" w:hAnsi="Calibri" w:cs="Calibri"/>
+                <w:color w:val="000000"/>
+                <w:kern w:val="0"/>
+                <w:lang w:eastAsia="cs-CZ"/>
+              </w:rPr>
+            </w:pPr>
+            <w:r>
+              <w:rPr>
+                <w:rFonts w:ascii="Calibri" w:hAnsi="Calibri" w:cs="Calibri"/>
+                <w:color w:val="000000"/>
+                <w:kern w:val="0"/>
+                <w:lang w:eastAsia="cs-CZ"/>
+              </w:rPr>
+              <w:t>1 365</w:t>
+            </w:r>
+          </w:p>
+        </w:tc>
+        <w:tc>
+          <w:tcPr>
+            <w:tcW w:w="1140" w:type="dxa"/>
+            <w:tcBorders>
+              <w:top w:val="single" w:sz="4" w:space="0" w:color="000000"/>
+              <w:left w:val="nil"/>
+              <w:bottom w:val="nil"/>
+              <w:right w:val="single" w:sz="4" w:space="0" w:color="000000"/>
+            </w:tcBorders>
+            <w:shd w:val="clear" w:color="auto" w:fill="auto"/>
+            <w:noWrap/>
+            <w:vAlign w:val="bottom"/>
+            <w:hideMark/>
+          </w:tcPr>
+          <w:p>
+            <w:pPr>
+              <w:spacing w:after="0" w:line="240" w:lineRule="auto"/>
+              <w:jc w:val="center"/>
+              <w:rPr>
+                <w:rFonts w:ascii="Calibri" w:hAnsi="Calibri" w:cs="Calibri"/>
+                <w:color w:val="000000"/>
+                <w:kern w:val="0"/>
+                <w:lang w:eastAsia="cs-CZ"/>
+              </w:rPr>
+            </w:pPr>
+            <w:r>
+              <w:rPr>
+                <w:rFonts w:ascii="Calibri" w:hAnsi="Calibri" w:cs="Calibri"/>
+                <w:color w:val="000000"/>
+                <w:kern w:val="0"/>
+                <w:lang w:eastAsia="cs-CZ"/>
+              </w:rPr>
+              <w:t>3,98</w:t>
+            </w:r>
+          </w:p>
+        </w:tc>
+      </w:tr>
+      <w:tr>
+        <w:trPr>
+          <w:trHeight w:val="290"/>
+        </w:trPr>
+        <w:tc>
+          <w:tcPr>
+            <w:tcW w:w="3120" w:type="dxa"/>
+            <w:tcBorders>
+              <w:top w:val="single" w:sz="4" w:space="0" w:color="000000"/>
+              <w:left w:val="single" w:sz="4" w:space="0" w:color="000000"/>
+              <w:bottom w:val="single" w:sz="4" w:space="0" w:color="000000"/>
+              <w:right w:val="nil"/>
+            </w:tcBorders>
+            <w:shd w:val="clear" w:color="auto" w:fill="auto"/>
+            <w:noWrap/>
+            <w:vAlign w:val="bottom"/>
+            <w:hideMark/>
+          </w:tcPr>
+          <w:p>
+            <w:pPr>
+              <w:spacing w:after="0" w:line="240" w:lineRule="auto"/>
+              <w:rPr>
+                <w:rFonts w:ascii="Calibri" w:hAnsi="Calibri" w:cs="Calibri"/>
+                <w:color w:val="000000"/>
+                <w:kern w:val="0"/>
+                <w:lang w:eastAsia="cs-CZ"/>
+              </w:rPr>
+            </w:pPr>
+            <w:r>
+              <w:rPr>
+                <w:rFonts w:ascii="Calibri" w:hAnsi="Calibri" w:cs="Calibri"/>
+                <w:color w:val="000000"/>
+                <w:kern w:val="0"/>
+                <w:lang w:eastAsia="cs-CZ"/>
+              </w:rPr>
+              <w:t>Mléko polotučné pasterované 1 l</w:t>
+            </w:r>
+          </w:p>
+        </w:tc>
+        <w:tc>
+          <w:tcPr>
+            <w:tcW w:w="1140" w:type="dxa"/>
+            <w:tcBorders>
+              <w:top w:val="single" w:sz="4" w:space="0" w:color="000000"/>
+              <w:left w:val="nil"/>
+              <w:bottom w:val="single" w:sz="4" w:space="0" w:color="000000"/>
+              <w:right w:val="nil"/>
+            </w:tcBorders>
+            <w:shd w:val="clear" w:color="auto" w:fill="auto"/>
+            <w:noWrap/>
+            <w:vAlign w:val="bottom"/>
+            <w:hideMark/>
+          </w:tcPr>
+          <w:p>
+            <w:pPr>
+              <w:spacing w:after="0" w:line="240" w:lineRule="auto"/>
+              <w:jc w:val="center"/>
+              <w:rPr>
+                <w:rFonts w:ascii="Calibri" w:hAnsi="Calibri" w:cs="Calibri"/>
+                <w:color w:val="000000"/>
+                <w:kern w:val="0"/>
+                <w:lang w:eastAsia="cs-CZ"/>
+              </w:rPr>
+            </w:pPr>
+            <w:r>
+              <w:rPr>
+                <w:rFonts w:ascii="Calibri" w:hAnsi="Calibri" w:cs="Calibri"/>
+                <w:color w:val="000000"/>
+                <w:kern w:val="0"/>
+                <w:lang w:eastAsia="cs-CZ"/>
+              </w:rPr>
+              <w:t>2006</w:t>
+            </w:r>
+          </w:p>
+        </w:tc>
+        <w:tc>
+          <w:tcPr>
+            <w:tcW w:w="1140" w:type="dxa"/>
+            <w:tcBorders>
+              <w:top w:val="single" w:sz="4" w:space="0" w:color="000000"/>
+              <w:left w:val="nil"/>
+              <w:bottom w:val="single" w:sz="4" w:space="0" w:color="000000"/>
+              <w:right w:val="nil"/>
+            </w:tcBorders>
+            <w:shd w:val="clear" w:color="auto" w:fill="auto"/>
+            <w:noWrap/>
+            <w:vAlign w:val="bottom"/>
+            <w:hideMark/>
+          </w:tcPr>
+          <w:p>
+            <w:pPr>
+              <w:spacing w:after="0" w:line="240" w:lineRule="auto"/>
+              <w:jc w:val="right"/>
+              <w:rPr>
+                <w:rFonts w:ascii="Calibri" w:hAnsi="Calibri" w:cs="Calibri"/>
+                <w:color w:val="000000"/>
+                <w:kern w:val="0"/>
+                <w:lang w:eastAsia="cs-CZ"/>
+              </w:rPr>
+            </w:pPr>
+            <w:r>
+              <w:rPr>
+                <w:rFonts w:ascii="Calibri" w:hAnsi="Calibri" w:cs="Calibri"/>
+                <w:color w:val="000000"/>
+                <w:kern w:val="0"/>
+                <w:lang w:eastAsia="cs-CZ"/>
+              </w:rPr>
+              <w:t>1 466</w:t>
+            </w:r>
+          </w:p>
+        </w:tc>
+        <w:tc>
+          <w:tcPr>
+            <w:tcW w:w="1460" w:type="dxa"/>
+            <w:tcBorders>
+              <w:top w:val="single" w:sz="4" w:space="0" w:color="000000"/>
+              <w:left w:val="nil"/>
+              <w:bottom w:val="single" w:sz="4" w:space="0" w:color="000000"/>
+              <w:right w:val="nil"/>
+            </w:tcBorders>
+            <w:shd w:val="clear" w:color="auto" w:fill="auto"/>
+            <w:noWrap/>
+            <w:vAlign w:val="bottom"/>
+            <w:hideMark/>
+          </w:tcPr>
+          <w:p>
+            <w:pPr>
+              <w:spacing w:after="0" w:line="240" w:lineRule="auto"/>
+              <w:jc w:val="center"/>
+              <w:rPr>
+                <w:rFonts w:ascii="Calibri" w:hAnsi="Calibri" w:cs="Calibri"/>
+                <w:color w:val="000000"/>
+                <w:kern w:val="0"/>
+                <w:lang w:eastAsia="cs-CZ"/>
+              </w:rPr>
+            </w:pPr>
+            <w:r>
+              <w:rPr>
+                <w:rFonts w:ascii="Calibri" w:hAnsi="Calibri" w:cs="Calibri"/>
+                <w:color w:val="000000"/>
+                <w:kern w:val="0"/>
+                <w:lang w:eastAsia="cs-CZ"/>
+              </w:rPr>
+              <w:t>2018</w:t>
+            </w:r>
+          </w:p>
+        </w:tc>
+        <w:tc>
+          <w:tcPr>
+            <w:tcW w:w="1140" w:type="dxa"/>
+            <w:tcBorders>
+              <w:top w:val="single" w:sz="4" w:space="0" w:color="000000"/>
+              <w:left w:val="nil"/>
+              <w:bottom w:val="single" w:sz="4" w:space="0" w:color="000000"/>
+              <w:right w:val="nil"/>
+            </w:tcBorders>
+            <w:shd w:val="clear" w:color="auto" w:fill="auto"/>
+            <w:noWrap/>
+            <w:vAlign w:val="bottom"/>
+            <w:hideMark/>
+          </w:tcPr>
+          <w:p>
+            <w:pPr>
+              <w:spacing w:after="0" w:line="240" w:lineRule="auto"/>
+              <w:jc w:val="right"/>
+              <w:rPr>
+                <w:rFonts w:ascii="Calibri" w:hAnsi="Calibri" w:cs="Calibri"/>
+                <w:color w:val="000000"/>
+                <w:kern w:val="0"/>
+                <w:lang w:eastAsia="cs-CZ"/>
+              </w:rPr>
+            </w:pPr>
+            <w:r>
+              <w:rPr>
+                <w:rFonts w:ascii="Calibri" w:hAnsi="Calibri" w:cs="Calibri"/>
+                <w:color w:val="000000"/>
+                <w:kern w:val="0"/>
+                <w:lang w:eastAsia="cs-CZ"/>
+              </w:rPr>
+              <w:t>1 670</w:t>
+            </w:r>
+          </w:p>
+        </w:tc>
+        <w:tc>
+          <w:tcPr>
+            <w:tcW w:w="1140" w:type="dxa"/>
+            <w:tcBorders>
+              <w:top w:val="single" w:sz="4" w:space="0" w:color="000000"/>
+              <w:left w:val="nil"/>
+              <w:bottom w:val="single" w:sz="4" w:space="0" w:color="000000"/>
+              <w:right w:val="single" w:sz="4" w:space="0" w:color="000000"/>
+            </w:tcBorders>
+            <w:shd w:val="clear" w:color="auto" w:fill="auto"/>
+            <w:noWrap/>
+            <w:vAlign w:val="bottom"/>
+            <w:hideMark/>
+          </w:tcPr>
+          <w:p>
+            <w:pPr>
+              <w:spacing w:after="0" w:line="240" w:lineRule="auto"/>
+              <w:jc w:val="center"/>
+              <w:rPr>
+                <w:rFonts w:ascii="Calibri" w:hAnsi="Calibri" w:cs="Calibri"/>
+                <w:color w:val="000000"/>
+                <w:kern w:val="0"/>
+                <w:lang w:eastAsia="cs-CZ"/>
+              </w:rPr>
+            </w:pPr>
+            <w:r>
+              <w:rPr>
+                <w:rFonts w:ascii="Calibri" w:hAnsi="Calibri" w:cs="Calibri"/>
+                <w:color w:val="000000"/>
+                <w:kern w:val="0"/>
+                <w:lang w:eastAsia="cs-CZ"/>
+              </w:rPr>
+              <w:t>13,90</w:t>
+            </w:r>
+          </w:p>
+        </w:tc>
+      </w:tr>
+    </w:tbl>
+    <w:p>
+      <w:r>
+        <w:t>viz dotaz_2.sql</w:t>
+      </w:r>
+    </w:p>
+    <w:p>
+      <w:r>
+        <w:t>Ze zadání nevyplývá rozdělení podle jednotlivých odvětví.</w:t>
+      </w:r>
+    </w:p>
+    <w:p>
+      <w:r>
+        <w:t>V případě požadavku je připraven rozbor podle jednotlivých odvětví (dotaz_2.sql).</w:t>
       </w:r>
     </w:p>
     <w:p/>
@@ -3885,34 +4646,6 @@
           <w:lang w:eastAsia="cs-CZ"/>
         </w:rPr>
         <w:lastRenderedPageBreak/>
-        <w:t xml:space="preserve">2. </w:t>
-      </w:r>
-      <w:r>
-        <w:rPr>
-          <w:b/>
-          <w:bCs/>
-          <w:lang w:eastAsia="cs-CZ"/>
-        </w:rPr>
-        <w:t>Kolik je možné si koupit litrů mléka a kilogramů chleba za první a poslední srovnatelné období v dostupných datech cen a mezd?</w:t>
-      </w:r>
-    </w:p>
-    <w:p/>
-    <w:p/>
-    <w:p>
-      <w:pPr>
-        <w:pStyle w:val="Bezmezer"/>
-        <w:rPr>
-          <w:b/>
-          <w:bCs/>
-          <w:lang w:eastAsia="cs-CZ"/>
-        </w:rPr>
-      </w:pPr>
-      <w:r>
-        <w:rPr>
-          <w:b/>
-          <w:bCs/>
-          <w:lang w:eastAsia="cs-CZ"/>
-        </w:rPr>
         <w:t xml:space="preserve">3. </w:t>
       </w:r>
       <w:r>
@@ -3921,25 +4654,7 @@
           <w:bCs/>
           <w:lang w:eastAsia="cs-CZ"/>
         </w:rPr>
-        <w:t xml:space="preserve">Která kategorie potravin zdražuje nejpomaleji (je u ní nejnižší </w:t>
-      </w:r>
-      <w:proofErr w:type="spellStart"/>
-      <w:r>
-        <w:rPr>
-          <w:b/>
-          <w:bCs/>
-          <w:lang w:eastAsia="cs-CZ"/>
-        </w:rPr>
-        <w:t>percentuální</w:t>
-      </w:r>
-      <w:proofErr w:type="spellEnd"/>
-      <w:r>
-        <w:rPr>
-          <w:b/>
-          <w:bCs/>
-          <w:lang w:eastAsia="cs-CZ"/>
-        </w:rPr>
-        <w:t xml:space="preserve"> meziroční nárůst)?</w:t>
+        <w:t>Která kategorie potravin zdražuje nejpomaleji (je u ní nejnižší percentuální meziroční nárůst)?</w:t>
       </w:r>
     </w:p>
     <w:p/>
@@ -4073,15 +4788,7 @@
         <w:t xml:space="preserve">Nad rámec dotazu je velmi významné se podívat na kumulativní vývoj růstu mezd v porovnání s růstem HDP. Je zcela evidentní, že od roku 2007 </w:t>
       </w:r>
       <w:r>
-        <w:t xml:space="preserve">roste disproporce mezi růstem mezd a růstem </w:t>
-      </w:r>
-      <w:proofErr w:type="gramStart"/>
-      <w:r>
-        <w:t>HDP</w:t>
-      </w:r>
-      <w:proofErr w:type="gramEnd"/>
-      <w:r>
-        <w:t xml:space="preserve"> a to negativním směrem – růst mezd je čím dál rychlejší. Viz graf 2.</w:t>
+        <w:t>roste disproporce mezi růstem mezd a růstem HDP a to negativním směrem – růst mezd je čím dál rychlejší. Viz graf 2.</w:t>
       </w:r>
       <w:r>
         <w:t xml:space="preserve"> </w:t>
@@ -9947,23 +10654,7 @@
         <w:pStyle w:val="Bezmezer"/>
       </w:pPr>
       <w:r>
-        <w:t>HDP na obyvatele: hodnota HDP(GDP) vydělená počtem obyvatel (</w:t>
-      </w:r>
-      <w:proofErr w:type="spellStart"/>
-      <w:r>
-        <w:t>population</w:t>
-      </w:r>
-      <w:proofErr w:type="spellEnd"/>
-      <w:r>
-        <w:t xml:space="preserve">) v tabulce </w:t>
-      </w:r>
-      <w:proofErr w:type="spellStart"/>
-      <w:r>
-        <w:t>economies</w:t>
-      </w:r>
-      <w:proofErr w:type="spellEnd"/>
-      <w:r>
-        <w:t>. U údaje GDP není zřejmé</w:t>
+        <w:t>HDP na obyvatele: hodnota HDP(GDP) vydělená počtem obyvatel (population) v tabulce economies. U údaje GDP není zřejmé</w:t>
       </w:r>
       <w:r>
         <w:t>,</w:t>

</xml_diff>

<commit_message>
dokončení odpovědi na otázku 3
</commit_message>
<xml_diff>
--- a/Pruvodni_zprava_Projekt SQL.docx
+++ b/Pruvodni_zprava_Projekt SQL.docx
@@ -25,8 +25,13 @@
       <w:r>
         <w:t xml:space="preserve">Milan Sotona, </w:t>
       </w:r>
+      <w:proofErr w:type="spellStart"/>
       <w:r>
-        <w:t>Discord: misot#3106</w:t>
+        <w:t>Discord</w:t>
+      </w:r>
+      <w:proofErr w:type="spellEnd"/>
+      <w:r>
+        <w:t>: misot#3106</w:t>
       </w:r>
     </w:p>
     <w:p>
@@ -65,6 +70,7 @@
         </w:rPr>
         <w:t xml:space="preserve"> </w:t>
       </w:r>
+      <w:proofErr w:type="spellStart"/>
       <w:r>
         <w:rPr>
           <w:b/>
@@ -73,6 +79,7 @@
         </w:rPr>
         <w:t>SQL_primary_final</w:t>
       </w:r>
+      <w:proofErr w:type="spellEnd"/>
     </w:p>
     <w:p>
       <w:pPr>
@@ -83,6 +90,7 @@
           <w:lang w:eastAsia="cs-CZ"/>
         </w:rPr>
       </w:pPr>
+      <w:proofErr w:type="spellStart"/>
       <w:r>
         <w:rPr>
           <w:rFonts w:ascii="Courier New" w:hAnsi="Courier New" w:cs="Courier New"/>
@@ -146,6 +154,7 @@
         </w:rPr>
         <w:t>_project_SQL_primary_final</w:t>
       </w:r>
+      <w:proofErr w:type="spellEnd"/>
     </w:p>
     <w:p>
       <w:r>
@@ -191,6 +200,7 @@
           <w:lang w:eastAsia="cs-CZ"/>
         </w:rPr>
       </w:pPr>
+      <w:proofErr w:type="spellStart"/>
       <w:r>
         <w:rPr>
           <w:rFonts w:ascii="Courier New" w:hAnsi="Courier New" w:cs="Courier New"/>
@@ -200,6 +210,7 @@
         </w:rPr>
         <w:t>czechia_payroll</w:t>
       </w:r>
+      <w:proofErr w:type="spellEnd"/>
       <w:r>
         <w:rPr>
           <w:rFonts w:ascii="Times New Roman" w:hAnsi="Times New Roman"/>
@@ -221,6 +232,7 @@
         </w:numPr>
         <w:spacing w:before="100" w:beforeAutospacing="1" w:after="100" w:afterAutospacing="1" w:line="240" w:lineRule="auto"/>
       </w:pPr>
+      <w:proofErr w:type="spellStart"/>
       <w:r>
         <w:rPr>
           <w:rFonts w:ascii="Courier New" w:hAnsi="Courier New" w:cs="Courier New"/>
@@ -230,6 +242,7 @@
         </w:rPr>
         <w:t>czechia_payroll_calculation</w:t>
       </w:r>
+      <w:proofErr w:type="spellEnd"/>
       <w:r>
         <w:rPr>
           <w:rFonts w:ascii="Times New Roman" w:hAnsi="Times New Roman"/>
@@ -251,6 +264,7 @@
         </w:numPr>
         <w:spacing w:before="100" w:beforeAutospacing="1" w:after="100" w:afterAutospacing="1" w:line="240" w:lineRule="auto"/>
       </w:pPr>
+      <w:proofErr w:type="spellStart"/>
       <w:r>
         <w:rPr>
           <w:rFonts w:ascii="Courier New" w:hAnsi="Courier New" w:cs="Courier New"/>
@@ -260,6 +274,7 @@
         </w:rPr>
         <w:t>czechia_payroll_industry_branch</w:t>
       </w:r>
+      <w:proofErr w:type="spellEnd"/>
       <w:r>
         <w:rPr>
           <w:rFonts w:ascii="Times New Roman" w:hAnsi="Times New Roman"/>
@@ -281,6 +296,7 @@
         </w:numPr>
         <w:spacing w:before="100" w:beforeAutospacing="1" w:after="100" w:afterAutospacing="1" w:line="240" w:lineRule="auto"/>
       </w:pPr>
+      <w:proofErr w:type="spellStart"/>
       <w:r>
         <w:rPr>
           <w:rFonts w:ascii="Courier New" w:hAnsi="Courier New" w:cs="Courier New"/>
@@ -290,6 +306,7 @@
         </w:rPr>
         <w:t>czechia_payroll_unit</w:t>
       </w:r>
+      <w:proofErr w:type="spellEnd"/>
       <w:r>
         <w:rPr>
           <w:rFonts w:ascii="Times New Roman" w:hAnsi="Times New Roman"/>
@@ -311,6 +328,7 @@
         </w:numPr>
         <w:spacing w:before="100" w:beforeAutospacing="1" w:after="100" w:afterAutospacing="1" w:line="240" w:lineRule="auto"/>
       </w:pPr>
+      <w:proofErr w:type="spellStart"/>
       <w:r>
         <w:rPr>
           <w:rFonts w:ascii="Courier New" w:hAnsi="Courier New" w:cs="Courier New"/>
@@ -320,6 +338,7 @@
         </w:rPr>
         <w:t>czechia_payroll_value_type</w:t>
       </w:r>
+      <w:proofErr w:type="spellEnd"/>
       <w:r>
         <w:rPr>
           <w:rFonts w:ascii="Times New Roman" w:hAnsi="Times New Roman"/>
@@ -341,6 +360,7 @@
         </w:numPr>
         <w:spacing w:before="100" w:beforeAutospacing="1" w:after="100" w:afterAutospacing="1" w:line="240" w:lineRule="auto"/>
       </w:pPr>
+      <w:proofErr w:type="spellStart"/>
       <w:r>
         <w:rPr>
           <w:rFonts w:ascii="Courier New" w:hAnsi="Courier New" w:cs="Courier New"/>
@@ -350,6 +370,7 @@
         </w:rPr>
         <w:t>czechia_price</w:t>
       </w:r>
+      <w:proofErr w:type="spellEnd"/>
       <w:r>
         <w:rPr>
           <w:rFonts w:ascii="Times New Roman" w:hAnsi="Times New Roman"/>
@@ -371,6 +392,7 @@
         </w:numPr>
         <w:spacing w:before="100" w:beforeAutospacing="1" w:after="100" w:afterAutospacing="1" w:line="240" w:lineRule="auto"/>
       </w:pPr>
+      <w:proofErr w:type="spellStart"/>
       <w:r>
         <w:rPr>
           <w:rFonts w:ascii="Courier New" w:hAnsi="Courier New" w:cs="Courier New"/>
@@ -380,6 +402,7 @@
         </w:rPr>
         <w:t>czechia_price_category</w:t>
       </w:r>
+      <w:proofErr w:type="spellEnd"/>
       <w:r>
         <w:rPr>
           <w:rFonts w:ascii="Times New Roman" w:hAnsi="Times New Roman"/>
@@ -410,6 +433,7 @@
           <w:lang w:eastAsia="cs-CZ"/>
         </w:rPr>
       </w:pPr>
+      <w:proofErr w:type="spellStart"/>
       <w:r>
         <w:rPr>
           <w:rFonts w:ascii="Courier New" w:hAnsi="Courier New" w:cs="Courier New"/>
@@ -419,6 +443,7 @@
         </w:rPr>
         <w:t>countries</w:t>
       </w:r>
+      <w:proofErr w:type="spellEnd"/>
       <w:r>
         <w:rPr>
           <w:rFonts w:ascii="Times New Roman" w:hAnsi="Times New Roman"/>
@@ -449,6 +474,7 @@
         </w:numPr>
         <w:spacing w:before="100" w:beforeAutospacing="1" w:after="100" w:afterAutospacing="1" w:line="240" w:lineRule="auto"/>
       </w:pPr>
+      <w:proofErr w:type="spellStart"/>
       <w:r>
         <w:rPr>
           <w:rFonts w:ascii="Courier New" w:hAnsi="Courier New" w:cs="Courier New"/>
@@ -458,6 +484,7 @@
         </w:rPr>
         <w:t>economies</w:t>
       </w:r>
+      <w:proofErr w:type="spellEnd"/>
       <w:r>
         <w:rPr>
           <w:rFonts w:ascii="Times New Roman" w:hAnsi="Times New Roman"/>
@@ -708,8 +735,18 @@
           <w:bCs/>
           <w:u w:val="single"/>
         </w:rPr>
-        <w:t xml:space="preserve"> SQL_secondary_final</w:t>
+        <w:t xml:space="preserve"> </w:t>
       </w:r>
+      <w:proofErr w:type="spellStart"/>
+      <w:r>
+        <w:rPr>
+          <w:b/>
+          <w:bCs/>
+          <w:u w:val="single"/>
+        </w:rPr>
+        <w:t>SQL_secondary_final</w:t>
+      </w:r>
+      <w:proofErr w:type="spellEnd"/>
     </w:p>
     <w:p>
       <w:pPr>
@@ -732,12 +769,14 @@
           <w:u w:val="single"/>
         </w:rPr>
       </w:pPr>
+      <w:proofErr w:type="spellStart"/>
       <w:r>
         <w:rPr>
           <w:u w:val="single"/>
         </w:rPr>
         <w:t>Countries</w:t>
       </w:r>
+      <w:proofErr w:type="spellEnd"/>
     </w:p>
     <w:p>
       <w:pPr>
@@ -759,12 +798,14 @@
           <w:u w:val="single"/>
         </w:rPr>
       </w:pPr>
+      <w:proofErr w:type="spellStart"/>
       <w:r>
         <w:rPr>
           <w:u w:val="single"/>
         </w:rPr>
         <w:t>Economies</w:t>
       </w:r>
+      <w:proofErr w:type="spellEnd"/>
     </w:p>
     <w:p>
       <w:pPr>
@@ -797,7 +838,15 @@
         <w:t>,</w:t>
       </w:r>
       <w:r>
-        <w:t xml:space="preserve"> o jakou měnu se v tabulce economies jedná (nevychází přepočet na USD ani EUR) …</w:t>
+        <w:t xml:space="preserve"> o jakou měnu se v tabulce </w:t>
+      </w:r>
+      <w:proofErr w:type="spellStart"/>
+      <w:r>
+        <w:t>economies</w:t>
+      </w:r>
+      <w:proofErr w:type="spellEnd"/>
+      <w:r>
+        <w:t xml:space="preserve"> jedná (nevychází přepočet na USD ani EUR) …</w:t>
       </w:r>
       <w:r>
         <w:t xml:space="preserve"> Pro zpracování otázky č. 5 jsou použity hodnoty uvedené v dodaných tabulkách. Neurčení měny GDP nemá na zodpovězení otázky č. 5 vliv.</w:t>
@@ -4100,6 +4149,7 @@
               </w:rPr>
               <w:t xml:space="preserve"> </w:t>
             </w:r>
+            <w:proofErr w:type="spellStart"/>
             <w:r>
               <w:rPr>
                 <w:rFonts w:ascii="Calibri" w:hAnsi="Calibri" w:cs="Calibri"/>
@@ -4109,7 +4159,19 @@
                 <w:kern w:val="0"/>
                 <w:lang w:eastAsia="cs-CZ"/>
               </w:rPr>
-              <w:t>posl. rok</w:t>
+              <w:t>posl</w:t>
+            </w:r>
+            <w:proofErr w:type="spellEnd"/>
+            <w:r>
+              <w:rPr>
+                <w:rFonts w:ascii="Calibri" w:hAnsi="Calibri" w:cs="Calibri"/>
+                <w:b/>
+                <w:bCs/>
+                <w:color w:val="FFFFFF"/>
+                <w:kern w:val="0"/>
+                <w:lang w:eastAsia="cs-CZ"/>
+              </w:rPr>
+              <w:t>. rok</w:t>
             </w:r>
           </w:p>
         </w:tc>
@@ -4362,6 +4424,15 @@
                 <w:lang w:eastAsia="cs-CZ"/>
               </w:rPr>
             </w:pPr>
+            <w:r>
+              <w:rPr>
+                <w:rFonts w:ascii="Calibri" w:hAnsi="Calibri" w:cs="Calibri"/>
+                <w:color w:val="000000"/>
+                <w:kern w:val="0"/>
+                <w:lang w:eastAsia="cs-CZ"/>
+              </w:rPr>
+              <w:t xml:space="preserve">  </w:t>
+            </w:r>
             <w:r>
               <w:rPr>
                 <w:rFonts w:ascii="Calibri" w:hAnsi="Calibri" w:cs="Calibri"/>
@@ -4607,9 +4678,4112 @@
     </w:p>
     <w:p>
       <w:r>
-        <w:t>V případě požadavku je připraven rozbor podle jednotlivých odvětví (dotaz_2.sql).</w:t>
+        <w:t xml:space="preserve">V případě </w:t>
+      </w:r>
+      <w:r>
+        <w:t xml:space="preserve">upřesnění </w:t>
+      </w:r>
+      <w:r>
+        <w:t>požadavku je připraven rozbor podle jednotlivých odvětví (dotaz_2.sql).</w:t>
       </w:r>
     </w:p>
+    <w:p/>
+    <w:p/>
+    <w:p>
+      <w:pPr>
+        <w:pStyle w:val="Bezmezer"/>
+        <w:rPr>
+          <w:b/>
+          <w:bCs/>
+          <w:lang w:eastAsia="cs-CZ"/>
+        </w:rPr>
+      </w:pPr>
+      <w:r>
+        <w:rPr>
+          <w:b/>
+          <w:bCs/>
+          <w:lang w:eastAsia="cs-CZ"/>
+        </w:rPr>
+        <w:br w:type="page"/>
+      </w:r>
+    </w:p>
+    <w:p>
+      <w:pPr>
+        <w:rPr>
+          <w:b/>
+          <w:bCs/>
+          <w:lang w:eastAsia="cs-CZ"/>
+        </w:rPr>
+      </w:pPr>
+      <w:r>
+        <w:rPr>
+          <w:b/>
+          <w:bCs/>
+          <w:lang w:eastAsia="cs-CZ"/>
+        </w:rPr>
+        <w:lastRenderedPageBreak/>
+        <w:t xml:space="preserve">3. Která kategorie potravin zdražuje nejpomaleji (je u ní nejnižší </w:t>
+      </w:r>
+      <w:proofErr w:type="spellStart"/>
+      <w:r>
+        <w:rPr>
+          <w:b/>
+          <w:bCs/>
+          <w:lang w:eastAsia="cs-CZ"/>
+        </w:rPr>
+        <w:t>percentuální</w:t>
+      </w:r>
+      <w:proofErr w:type="spellEnd"/>
+      <w:r>
+        <w:rPr>
+          <w:b/>
+          <w:bCs/>
+          <w:lang w:eastAsia="cs-CZ"/>
+        </w:rPr>
+        <w:t xml:space="preserve"> meziroční nárůst)?</w:t>
+      </w:r>
+    </w:p>
+    <w:p>
+      <w:r>
+        <w:t>V datech od Českého statistického úřadu za období 2006 až 2018 je 27 položek potravin. Jakostní víno bílé má údaje pouze za roky 2015 až 2018. Proto je vyloučeno ze zpracování z důvodu nesrovnatelnosti období. Celkem je tedy ve výstupní tabulce 26 položek, které jsou seřazeny od nejnižší po nejvyšší změnu ceny.</w:t>
+      </w:r>
+    </w:p>
+    <w:tbl>
+      <w:tblPr>
+        <w:tblW w:w="6800" w:type="dxa"/>
+        <w:tblInd w:w="75" w:type="dxa"/>
+        <w:tblCellMar>
+          <w:left w:w="70" w:type="dxa"/>
+          <w:right w:w="70" w:type="dxa"/>
+        </w:tblCellMar>
+        <w:tblLook w:val="04A0" w:firstRow="1" w:lastRow="0" w:firstColumn="1" w:lastColumn="0" w:noHBand="0" w:noVBand="1"/>
+      </w:tblPr>
+      <w:tblGrid>
+        <w:gridCol w:w="3260"/>
+        <w:gridCol w:w="1180"/>
+        <w:gridCol w:w="1180"/>
+        <w:gridCol w:w="1180"/>
+      </w:tblGrid>
+      <w:tr>
+        <w:trPr>
+          <w:trHeight w:val="290"/>
+        </w:trPr>
+        <w:tc>
+          <w:tcPr>
+            <w:tcW w:w="3260" w:type="dxa"/>
+            <w:tcBorders>
+              <w:top w:val="single" w:sz="4" w:space="0" w:color="000000"/>
+              <w:left w:val="single" w:sz="4" w:space="0" w:color="auto"/>
+              <w:bottom w:val="nil"/>
+              <w:right w:val="nil"/>
+            </w:tcBorders>
+            <w:shd w:val="clear" w:color="000000" w:fill="000000"/>
+            <w:noWrap/>
+            <w:vAlign w:val="bottom"/>
+            <w:hideMark/>
+          </w:tcPr>
+          <w:p>
+            <w:pPr>
+              <w:spacing w:after="0" w:line="240" w:lineRule="auto"/>
+              <w:rPr>
+                <w:rFonts w:ascii="Calibri" w:hAnsi="Calibri" w:cs="Calibri"/>
+                <w:b/>
+                <w:bCs/>
+                <w:color w:val="FFFFFF"/>
+                <w:kern w:val="0"/>
+                <w:lang w:eastAsia="cs-CZ"/>
+              </w:rPr>
+            </w:pPr>
+            <w:r>
+              <w:rPr>
+                <w:rFonts w:ascii="Calibri" w:hAnsi="Calibri" w:cs="Calibri"/>
+                <w:b/>
+                <w:bCs/>
+                <w:color w:val="FFFFFF"/>
+                <w:kern w:val="0"/>
+                <w:lang w:eastAsia="cs-CZ"/>
+              </w:rPr>
+              <w:t>potravina</w:t>
+            </w:r>
+          </w:p>
+        </w:tc>
+        <w:tc>
+          <w:tcPr>
+            <w:tcW w:w="1180" w:type="dxa"/>
+            <w:tcBorders>
+              <w:top w:val="single" w:sz="4" w:space="0" w:color="000000"/>
+              <w:left w:val="nil"/>
+              <w:bottom w:val="nil"/>
+              <w:right w:val="nil"/>
+            </w:tcBorders>
+            <w:shd w:val="clear" w:color="000000" w:fill="000000"/>
+            <w:noWrap/>
+            <w:vAlign w:val="bottom"/>
+            <w:hideMark/>
+          </w:tcPr>
+          <w:p>
+            <w:pPr>
+              <w:spacing w:after="0" w:line="240" w:lineRule="auto"/>
+              <w:jc w:val="right"/>
+              <w:rPr>
+                <w:rFonts w:ascii="Calibri" w:hAnsi="Calibri" w:cs="Calibri"/>
+                <w:b/>
+                <w:bCs/>
+                <w:color w:val="FFFFFF"/>
+                <w:kern w:val="0"/>
+                <w:lang w:eastAsia="cs-CZ"/>
+              </w:rPr>
+            </w:pPr>
+            <w:r>
+              <w:rPr>
+                <w:rFonts w:ascii="Calibri" w:hAnsi="Calibri" w:cs="Calibri"/>
+                <w:b/>
+                <w:bCs/>
+                <w:color w:val="FFFFFF"/>
+                <w:kern w:val="0"/>
+                <w:lang w:eastAsia="cs-CZ"/>
+              </w:rPr>
+              <w:t>cena 2006</w:t>
+            </w:r>
+          </w:p>
+        </w:tc>
+        <w:tc>
+          <w:tcPr>
+            <w:tcW w:w="1180" w:type="dxa"/>
+            <w:tcBorders>
+              <w:top w:val="single" w:sz="4" w:space="0" w:color="000000"/>
+              <w:left w:val="nil"/>
+              <w:bottom w:val="nil"/>
+              <w:right w:val="nil"/>
+            </w:tcBorders>
+            <w:shd w:val="clear" w:color="000000" w:fill="000000"/>
+            <w:noWrap/>
+            <w:vAlign w:val="bottom"/>
+            <w:hideMark/>
+          </w:tcPr>
+          <w:p>
+            <w:pPr>
+              <w:spacing w:after="0" w:line="240" w:lineRule="auto"/>
+              <w:jc w:val="right"/>
+              <w:rPr>
+                <w:rFonts w:ascii="Calibri" w:hAnsi="Calibri" w:cs="Calibri"/>
+                <w:b/>
+                <w:bCs/>
+                <w:color w:val="FFFFFF"/>
+                <w:kern w:val="0"/>
+                <w:lang w:eastAsia="cs-CZ"/>
+              </w:rPr>
+            </w:pPr>
+            <w:r>
+              <w:rPr>
+                <w:rFonts w:ascii="Calibri" w:hAnsi="Calibri" w:cs="Calibri"/>
+                <w:b/>
+                <w:bCs/>
+                <w:color w:val="FFFFFF"/>
+                <w:kern w:val="0"/>
+                <w:lang w:eastAsia="cs-CZ"/>
+              </w:rPr>
+              <w:t>cena 2018</w:t>
+            </w:r>
+          </w:p>
+        </w:tc>
+        <w:tc>
+          <w:tcPr>
+            <w:tcW w:w="1180" w:type="dxa"/>
+            <w:tcBorders>
+              <w:top w:val="single" w:sz="4" w:space="0" w:color="000000"/>
+              <w:left w:val="nil"/>
+              <w:bottom w:val="nil"/>
+              <w:right w:val="single" w:sz="4" w:space="0" w:color="000000"/>
+            </w:tcBorders>
+            <w:shd w:val="clear" w:color="000000" w:fill="000000"/>
+            <w:noWrap/>
+            <w:vAlign w:val="bottom"/>
+            <w:hideMark/>
+          </w:tcPr>
+          <w:p>
+            <w:pPr>
+              <w:spacing w:after="0" w:line="240" w:lineRule="auto"/>
+              <w:jc w:val="right"/>
+              <w:rPr>
+                <w:rFonts w:ascii="Calibri" w:hAnsi="Calibri" w:cs="Calibri"/>
+                <w:b/>
+                <w:bCs/>
+                <w:color w:val="FFFFFF"/>
+                <w:kern w:val="0"/>
+                <w:lang w:eastAsia="cs-CZ"/>
+              </w:rPr>
+            </w:pPr>
+            <w:r>
+              <w:rPr>
+                <w:rFonts w:ascii="Calibri" w:hAnsi="Calibri" w:cs="Calibri"/>
+                <w:b/>
+                <w:bCs/>
+                <w:color w:val="FFFFFF"/>
+                <w:kern w:val="0"/>
+                <w:lang w:eastAsia="cs-CZ"/>
+              </w:rPr>
+              <w:t>% změna</w:t>
+            </w:r>
+          </w:p>
+        </w:tc>
+      </w:tr>
+      <w:tr>
+        <w:trPr>
+          <w:trHeight w:val="290"/>
+        </w:trPr>
+        <w:tc>
+          <w:tcPr>
+            <w:tcW w:w="3260" w:type="dxa"/>
+            <w:tcBorders>
+              <w:top w:val="single" w:sz="4" w:space="0" w:color="000000"/>
+              <w:left w:val="single" w:sz="4" w:space="0" w:color="auto"/>
+              <w:bottom w:val="nil"/>
+              <w:right w:val="nil"/>
+            </w:tcBorders>
+            <w:shd w:val="clear" w:color="auto" w:fill="auto"/>
+            <w:noWrap/>
+            <w:vAlign w:val="bottom"/>
+            <w:hideMark/>
+          </w:tcPr>
+          <w:p>
+            <w:pPr>
+              <w:spacing w:after="0" w:line="240" w:lineRule="auto"/>
+              <w:rPr>
+                <w:rFonts w:ascii="Calibri" w:hAnsi="Calibri" w:cs="Calibri"/>
+                <w:color w:val="000000"/>
+                <w:kern w:val="0"/>
+                <w:lang w:eastAsia="cs-CZ"/>
+              </w:rPr>
+            </w:pPr>
+            <w:r>
+              <w:rPr>
+                <w:rFonts w:ascii="Calibri" w:hAnsi="Calibri" w:cs="Calibri"/>
+                <w:color w:val="000000"/>
+                <w:kern w:val="0"/>
+                <w:lang w:eastAsia="cs-CZ"/>
+              </w:rPr>
+              <w:t>Cukr krystalový 1 kg</w:t>
+            </w:r>
+          </w:p>
+        </w:tc>
+        <w:tc>
+          <w:tcPr>
+            <w:tcW w:w="1180" w:type="dxa"/>
+            <w:tcBorders>
+              <w:top w:val="single" w:sz="4" w:space="0" w:color="000000"/>
+              <w:left w:val="nil"/>
+              <w:bottom w:val="nil"/>
+              <w:right w:val="nil"/>
+            </w:tcBorders>
+            <w:shd w:val="clear" w:color="auto" w:fill="auto"/>
+            <w:noWrap/>
+            <w:vAlign w:val="bottom"/>
+            <w:hideMark/>
+          </w:tcPr>
+          <w:p>
+            <w:pPr>
+              <w:spacing w:after="0" w:line="240" w:lineRule="auto"/>
+              <w:jc w:val="right"/>
+              <w:rPr>
+                <w:rFonts w:ascii="Calibri" w:hAnsi="Calibri" w:cs="Calibri"/>
+                <w:color w:val="000000"/>
+                <w:kern w:val="0"/>
+                <w:lang w:eastAsia="cs-CZ"/>
+              </w:rPr>
+            </w:pPr>
+            <w:r>
+              <w:rPr>
+                <w:rFonts w:ascii="Calibri" w:hAnsi="Calibri" w:cs="Calibri"/>
+                <w:color w:val="000000"/>
+                <w:kern w:val="0"/>
+                <w:lang w:eastAsia="cs-CZ"/>
+              </w:rPr>
+              <w:t>21,73</w:t>
+            </w:r>
+          </w:p>
+        </w:tc>
+        <w:tc>
+          <w:tcPr>
+            <w:tcW w:w="1180" w:type="dxa"/>
+            <w:tcBorders>
+              <w:top w:val="single" w:sz="4" w:space="0" w:color="000000"/>
+              <w:left w:val="nil"/>
+              <w:bottom w:val="nil"/>
+              <w:right w:val="nil"/>
+            </w:tcBorders>
+            <w:shd w:val="clear" w:color="auto" w:fill="auto"/>
+            <w:noWrap/>
+            <w:vAlign w:val="bottom"/>
+            <w:hideMark/>
+          </w:tcPr>
+          <w:p>
+            <w:pPr>
+              <w:spacing w:after="0" w:line="240" w:lineRule="auto"/>
+              <w:jc w:val="right"/>
+              <w:rPr>
+                <w:rFonts w:ascii="Calibri" w:hAnsi="Calibri" w:cs="Calibri"/>
+                <w:color w:val="000000"/>
+                <w:kern w:val="0"/>
+                <w:lang w:eastAsia="cs-CZ"/>
+              </w:rPr>
+            </w:pPr>
+            <w:r>
+              <w:rPr>
+                <w:rFonts w:ascii="Calibri" w:hAnsi="Calibri" w:cs="Calibri"/>
+                <w:color w:val="000000"/>
+                <w:kern w:val="0"/>
+                <w:lang w:eastAsia="cs-CZ"/>
+              </w:rPr>
+              <w:t>15,75</w:t>
+            </w:r>
+          </w:p>
+        </w:tc>
+        <w:tc>
+          <w:tcPr>
+            <w:tcW w:w="1180" w:type="dxa"/>
+            <w:tcBorders>
+              <w:top w:val="single" w:sz="4" w:space="0" w:color="000000"/>
+              <w:left w:val="nil"/>
+              <w:bottom w:val="nil"/>
+              <w:right w:val="single" w:sz="4" w:space="0" w:color="000000"/>
+            </w:tcBorders>
+            <w:shd w:val="clear" w:color="auto" w:fill="auto"/>
+            <w:noWrap/>
+            <w:vAlign w:val="bottom"/>
+            <w:hideMark/>
+          </w:tcPr>
+          <w:p>
+            <w:pPr>
+              <w:spacing w:after="0" w:line="240" w:lineRule="auto"/>
+              <w:jc w:val="right"/>
+              <w:rPr>
+                <w:rFonts w:ascii="Calibri" w:hAnsi="Calibri" w:cs="Calibri"/>
+                <w:color w:val="000000"/>
+                <w:kern w:val="0"/>
+                <w:lang w:eastAsia="cs-CZ"/>
+              </w:rPr>
+            </w:pPr>
+            <w:r>
+              <w:rPr>
+                <w:rFonts w:ascii="Calibri" w:hAnsi="Calibri" w:cs="Calibri"/>
+                <w:color w:val="000000"/>
+                <w:kern w:val="0"/>
+                <w:lang w:eastAsia="cs-CZ"/>
+              </w:rPr>
+              <w:t>-27,52</w:t>
+            </w:r>
+          </w:p>
+        </w:tc>
+      </w:tr>
+      <w:tr>
+        <w:trPr>
+          <w:trHeight w:val="290"/>
+        </w:trPr>
+        <w:tc>
+          <w:tcPr>
+            <w:tcW w:w="3260" w:type="dxa"/>
+            <w:tcBorders>
+              <w:top w:val="single" w:sz="4" w:space="0" w:color="000000"/>
+              <w:left w:val="single" w:sz="4" w:space="0" w:color="auto"/>
+              <w:bottom w:val="nil"/>
+              <w:right w:val="nil"/>
+            </w:tcBorders>
+            <w:shd w:val="clear" w:color="auto" w:fill="auto"/>
+            <w:noWrap/>
+            <w:vAlign w:val="bottom"/>
+            <w:hideMark/>
+          </w:tcPr>
+          <w:p>
+            <w:pPr>
+              <w:spacing w:after="0" w:line="240" w:lineRule="auto"/>
+              <w:rPr>
+                <w:rFonts w:ascii="Calibri" w:hAnsi="Calibri" w:cs="Calibri"/>
+                <w:color w:val="000000"/>
+                <w:kern w:val="0"/>
+                <w:lang w:eastAsia="cs-CZ"/>
+              </w:rPr>
+            </w:pPr>
+            <w:r>
+              <w:rPr>
+                <w:rFonts w:ascii="Calibri" w:hAnsi="Calibri" w:cs="Calibri"/>
+                <w:color w:val="000000"/>
+                <w:kern w:val="0"/>
+                <w:lang w:eastAsia="cs-CZ"/>
+              </w:rPr>
+              <w:t>Rajská jablka červená kulatá 1 kg</w:t>
+            </w:r>
+          </w:p>
+        </w:tc>
+        <w:tc>
+          <w:tcPr>
+            <w:tcW w:w="1180" w:type="dxa"/>
+            <w:tcBorders>
+              <w:top w:val="single" w:sz="4" w:space="0" w:color="000000"/>
+              <w:left w:val="nil"/>
+              <w:bottom w:val="nil"/>
+              <w:right w:val="nil"/>
+            </w:tcBorders>
+            <w:shd w:val="clear" w:color="auto" w:fill="auto"/>
+            <w:noWrap/>
+            <w:vAlign w:val="bottom"/>
+            <w:hideMark/>
+          </w:tcPr>
+          <w:p>
+            <w:pPr>
+              <w:spacing w:after="0" w:line="240" w:lineRule="auto"/>
+              <w:jc w:val="right"/>
+              <w:rPr>
+                <w:rFonts w:ascii="Calibri" w:hAnsi="Calibri" w:cs="Calibri"/>
+                <w:color w:val="000000"/>
+                <w:kern w:val="0"/>
+                <w:lang w:eastAsia="cs-CZ"/>
+              </w:rPr>
+            </w:pPr>
+            <w:r>
+              <w:rPr>
+                <w:rFonts w:ascii="Calibri" w:hAnsi="Calibri" w:cs="Calibri"/>
+                <w:color w:val="000000"/>
+                <w:kern w:val="0"/>
+                <w:lang w:eastAsia="cs-CZ"/>
+              </w:rPr>
+              <w:t>57,83</w:t>
+            </w:r>
+          </w:p>
+        </w:tc>
+        <w:tc>
+          <w:tcPr>
+            <w:tcW w:w="1180" w:type="dxa"/>
+            <w:tcBorders>
+              <w:top w:val="single" w:sz="4" w:space="0" w:color="000000"/>
+              <w:left w:val="nil"/>
+              <w:bottom w:val="nil"/>
+              <w:right w:val="nil"/>
+            </w:tcBorders>
+            <w:shd w:val="clear" w:color="auto" w:fill="auto"/>
+            <w:noWrap/>
+            <w:vAlign w:val="bottom"/>
+            <w:hideMark/>
+          </w:tcPr>
+          <w:p>
+            <w:pPr>
+              <w:spacing w:after="0" w:line="240" w:lineRule="auto"/>
+              <w:jc w:val="right"/>
+              <w:rPr>
+                <w:rFonts w:ascii="Calibri" w:hAnsi="Calibri" w:cs="Calibri"/>
+                <w:color w:val="000000"/>
+                <w:kern w:val="0"/>
+                <w:lang w:eastAsia="cs-CZ"/>
+              </w:rPr>
+            </w:pPr>
+            <w:r>
+              <w:rPr>
+                <w:rFonts w:ascii="Calibri" w:hAnsi="Calibri" w:cs="Calibri"/>
+                <w:color w:val="000000"/>
+                <w:kern w:val="0"/>
+                <w:lang w:eastAsia="cs-CZ"/>
+              </w:rPr>
+              <w:t>44,49</w:t>
+            </w:r>
+          </w:p>
+        </w:tc>
+        <w:tc>
+          <w:tcPr>
+            <w:tcW w:w="1180" w:type="dxa"/>
+            <w:tcBorders>
+              <w:top w:val="single" w:sz="4" w:space="0" w:color="000000"/>
+              <w:left w:val="nil"/>
+              <w:bottom w:val="nil"/>
+              <w:right w:val="single" w:sz="4" w:space="0" w:color="000000"/>
+            </w:tcBorders>
+            <w:shd w:val="clear" w:color="auto" w:fill="auto"/>
+            <w:noWrap/>
+            <w:vAlign w:val="bottom"/>
+            <w:hideMark/>
+          </w:tcPr>
+          <w:p>
+            <w:pPr>
+              <w:spacing w:after="0" w:line="240" w:lineRule="auto"/>
+              <w:jc w:val="right"/>
+              <w:rPr>
+                <w:rFonts w:ascii="Calibri" w:hAnsi="Calibri" w:cs="Calibri"/>
+                <w:color w:val="000000"/>
+                <w:kern w:val="0"/>
+                <w:lang w:eastAsia="cs-CZ"/>
+              </w:rPr>
+            </w:pPr>
+            <w:r>
+              <w:rPr>
+                <w:rFonts w:ascii="Calibri" w:hAnsi="Calibri" w:cs="Calibri"/>
+                <w:color w:val="000000"/>
+                <w:kern w:val="0"/>
+                <w:lang w:eastAsia="cs-CZ"/>
+              </w:rPr>
+              <w:t>-23,07</w:t>
+            </w:r>
+          </w:p>
+        </w:tc>
+      </w:tr>
+      <w:tr>
+        <w:trPr>
+          <w:trHeight w:val="290"/>
+        </w:trPr>
+        <w:tc>
+          <w:tcPr>
+            <w:tcW w:w="3260" w:type="dxa"/>
+            <w:tcBorders>
+              <w:top w:val="single" w:sz="4" w:space="0" w:color="000000"/>
+              <w:left w:val="single" w:sz="4" w:space="0" w:color="auto"/>
+              <w:bottom w:val="nil"/>
+              <w:right w:val="nil"/>
+            </w:tcBorders>
+            <w:shd w:val="clear" w:color="auto" w:fill="auto"/>
+            <w:noWrap/>
+            <w:vAlign w:val="bottom"/>
+            <w:hideMark/>
+          </w:tcPr>
+          <w:p>
+            <w:pPr>
+              <w:spacing w:after="0" w:line="240" w:lineRule="auto"/>
+              <w:rPr>
+                <w:rFonts w:ascii="Calibri" w:hAnsi="Calibri" w:cs="Calibri"/>
+                <w:color w:val="000000"/>
+                <w:kern w:val="0"/>
+                <w:lang w:eastAsia="cs-CZ"/>
+              </w:rPr>
+            </w:pPr>
+            <w:r>
+              <w:rPr>
+                <w:rFonts w:ascii="Calibri" w:hAnsi="Calibri" w:cs="Calibri"/>
+                <w:color w:val="000000"/>
+                <w:kern w:val="0"/>
+                <w:lang w:eastAsia="cs-CZ"/>
+              </w:rPr>
+              <w:t>Banány žluté 1 kg</w:t>
+            </w:r>
+          </w:p>
+        </w:tc>
+        <w:tc>
+          <w:tcPr>
+            <w:tcW w:w="1180" w:type="dxa"/>
+            <w:tcBorders>
+              <w:top w:val="single" w:sz="4" w:space="0" w:color="000000"/>
+              <w:left w:val="nil"/>
+              <w:bottom w:val="nil"/>
+              <w:right w:val="nil"/>
+            </w:tcBorders>
+            <w:shd w:val="clear" w:color="auto" w:fill="auto"/>
+            <w:noWrap/>
+            <w:vAlign w:val="bottom"/>
+            <w:hideMark/>
+          </w:tcPr>
+          <w:p>
+            <w:pPr>
+              <w:spacing w:after="0" w:line="240" w:lineRule="auto"/>
+              <w:jc w:val="right"/>
+              <w:rPr>
+                <w:rFonts w:ascii="Calibri" w:hAnsi="Calibri" w:cs="Calibri"/>
+                <w:color w:val="000000"/>
+                <w:kern w:val="0"/>
+                <w:lang w:eastAsia="cs-CZ"/>
+              </w:rPr>
+            </w:pPr>
+            <w:r>
+              <w:rPr>
+                <w:rFonts w:ascii="Calibri" w:hAnsi="Calibri" w:cs="Calibri"/>
+                <w:color w:val="000000"/>
+                <w:kern w:val="0"/>
+                <w:lang w:eastAsia="cs-CZ"/>
+              </w:rPr>
+              <w:t>27,31</w:t>
+            </w:r>
+          </w:p>
+        </w:tc>
+        <w:tc>
+          <w:tcPr>
+            <w:tcW w:w="1180" w:type="dxa"/>
+            <w:tcBorders>
+              <w:top w:val="single" w:sz="4" w:space="0" w:color="000000"/>
+              <w:left w:val="nil"/>
+              <w:bottom w:val="nil"/>
+              <w:right w:val="nil"/>
+            </w:tcBorders>
+            <w:shd w:val="clear" w:color="auto" w:fill="auto"/>
+            <w:noWrap/>
+            <w:vAlign w:val="bottom"/>
+            <w:hideMark/>
+          </w:tcPr>
+          <w:p>
+            <w:pPr>
+              <w:spacing w:after="0" w:line="240" w:lineRule="auto"/>
+              <w:jc w:val="right"/>
+              <w:rPr>
+                <w:rFonts w:ascii="Calibri" w:hAnsi="Calibri" w:cs="Calibri"/>
+                <w:color w:val="000000"/>
+                <w:kern w:val="0"/>
+                <w:lang w:eastAsia="cs-CZ"/>
+              </w:rPr>
+            </w:pPr>
+            <w:r>
+              <w:rPr>
+                <w:rFonts w:ascii="Calibri" w:hAnsi="Calibri" w:cs="Calibri"/>
+                <w:color w:val="000000"/>
+                <w:kern w:val="0"/>
+                <w:lang w:eastAsia="cs-CZ"/>
+              </w:rPr>
+              <w:t>29,32</w:t>
+            </w:r>
+          </w:p>
+        </w:tc>
+        <w:tc>
+          <w:tcPr>
+            <w:tcW w:w="1180" w:type="dxa"/>
+            <w:tcBorders>
+              <w:top w:val="single" w:sz="4" w:space="0" w:color="000000"/>
+              <w:left w:val="nil"/>
+              <w:bottom w:val="nil"/>
+              <w:right w:val="single" w:sz="4" w:space="0" w:color="000000"/>
+            </w:tcBorders>
+            <w:shd w:val="clear" w:color="auto" w:fill="auto"/>
+            <w:noWrap/>
+            <w:vAlign w:val="bottom"/>
+            <w:hideMark/>
+          </w:tcPr>
+          <w:p>
+            <w:pPr>
+              <w:spacing w:after="0" w:line="240" w:lineRule="auto"/>
+              <w:jc w:val="right"/>
+              <w:rPr>
+                <w:rFonts w:ascii="Calibri" w:hAnsi="Calibri" w:cs="Calibri"/>
+                <w:color w:val="000000"/>
+                <w:kern w:val="0"/>
+                <w:lang w:eastAsia="cs-CZ"/>
+              </w:rPr>
+            </w:pPr>
+            <w:r>
+              <w:rPr>
+                <w:rFonts w:ascii="Calibri" w:hAnsi="Calibri" w:cs="Calibri"/>
+                <w:color w:val="000000"/>
+                <w:kern w:val="0"/>
+                <w:lang w:eastAsia="cs-CZ"/>
+              </w:rPr>
+              <w:t>7,36</w:t>
+            </w:r>
+          </w:p>
+        </w:tc>
+      </w:tr>
+      <w:tr>
+        <w:trPr>
+          <w:trHeight w:val="290"/>
+        </w:trPr>
+        <w:tc>
+          <w:tcPr>
+            <w:tcW w:w="3260" w:type="dxa"/>
+            <w:tcBorders>
+              <w:top w:val="single" w:sz="4" w:space="0" w:color="000000"/>
+              <w:left w:val="single" w:sz="4" w:space="0" w:color="auto"/>
+              <w:bottom w:val="nil"/>
+              <w:right w:val="nil"/>
+            </w:tcBorders>
+            <w:shd w:val="clear" w:color="auto" w:fill="auto"/>
+            <w:noWrap/>
+            <w:vAlign w:val="bottom"/>
+            <w:hideMark/>
+          </w:tcPr>
+          <w:p>
+            <w:pPr>
+              <w:spacing w:after="0" w:line="240" w:lineRule="auto"/>
+              <w:rPr>
+                <w:rFonts w:ascii="Calibri" w:hAnsi="Calibri" w:cs="Calibri"/>
+                <w:color w:val="000000"/>
+                <w:kern w:val="0"/>
+                <w:lang w:eastAsia="cs-CZ"/>
+              </w:rPr>
+            </w:pPr>
+            <w:r>
+              <w:rPr>
+                <w:rFonts w:ascii="Calibri" w:hAnsi="Calibri" w:cs="Calibri"/>
+                <w:color w:val="000000"/>
+                <w:kern w:val="0"/>
+                <w:lang w:eastAsia="cs-CZ"/>
+              </w:rPr>
+              <w:t>Vepřová pečeně s kostí 1 kg</w:t>
+            </w:r>
+          </w:p>
+        </w:tc>
+        <w:tc>
+          <w:tcPr>
+            <w:tcW w:w="1180" w:type="dxa"/>
+            <w:tcBorders>
+              <w:top w:val="single" w:sz="4" w:space="0" w:color="000000"/>
+              <w:left w:val="nil"/>
+              <w:bottom w:val="nil"/>
+              <w:right w:val="nil"/>
+            </w:tcBorders>
+            <w:shd w:val="clear" w:color="auto" w:fill="auto"/>
+            <w:noWrap/>
+            <w:vAlign w:val="bottom"/>
+            <w:hideMark/>
+          </w:tcPr>
+          <w:p>
+            <w:pPr>
+              <w:spacing w:after="0" w:line="240" w:lineRule="auto"/>
+              <w:jc w:val="right"/>
+              <w:rPr>
+                <w:rFonts w:ascii="Calibri" w:hAnsi="Calibri" w:cs="Calibri"/>
+                <w:color w:val="000000"/>
+                <w:kern w:val="0"/>
+                <w:lang w:eastAsia="cs-CZ"/>
+              </w:rPr>
+            </w:pPr>
+            <w:r>
+              <w:rPr>
+                <w:rFonts w:ascii="Calibri" w:hAnsi="Calibri" w:cs="Calibri"/>
+                <w:color w:val="000000"/>
+                <w:kern w:val="0"/>
+                <w:lang w:eastAsia="cs-CZ"/>
+              </w:rPr>
+              <w:t>105,18</w:t>
+            </w:r>
+          </w:p>
+        </w:tc>
+        <w:tc>
+          <w:tcPr>
+            <w:tcW w:w="1180" w:type="dxa"/>
+            <w:tcBorders>
+              <w:top w:val="single" w:sz="4" w:space="0" w:color="000000"/>
+              <w:left w:val="nil"/>
+              <w:bottom w:val="nil"/>
+              <w:right w:val="nil"/>
+            </w:tcBorders>
+            <w:shd w:val="clear" w:color="auto" w:fill="auto"/>
+            <w:noWrap/>
+            <w:vAlign w:val="bottom"/>
+            <w:hideMark/>
+          </w:tcPr>
+          <w:p>
+            <w:pPr>
+              <w:spacing w:after="0" w:line="240" w:lineRule="auto"/>
+              <w:jc w:val="right"/>
+              <w:rPr>
+                <w:rFonts w:ascii="Calibri" w:hAnsi="Calibri" w:cs="Calibri"/>
+                <w:color w:val="000000"/>
+                <w:kern w:val="0"/>
+                <w:lang w:eastAsia="cs-CZ"/>
+              </w:rPr>
+            </w:pPr>
+            <w:r>
+              <w:rPr>
+                <w:rFonts w:ascii="Calibri" w:hAnsi="Calibri" w:cs="Calibri"/>
+                <w:color w:val="000000"/>
+                <w:kern w:val="0"/>
+                <w:lang w:eastAsia="cs-CZ"/>
+              </w:rPr>
+              <w:t>116,85</w:t>
+            </w:r>
+          </w:p>
+        </w:tc>
+        <w:tc>
+          <w:tcPr>
+            <w:tcW w:w="1180" w:type="dxa"/>
+            <w:tcBorders>
+              <w:top w:val="single" w:sz="4" w:space="0" w:color="000000"/>
+              <w:left w:val="nil"/>
+              <w:bottom w:val="nil"/>
+              <w:right w:val="single" w:sz="4" w:space="0" w:color="000000"/>
+            </w:tcBorders>
+            <w:shd w:val="clear" w:color="auto" w:fill="auto"/>
+            <w:noWrap/>
+            <w:vAlign w:val="bottom"/>
+            <w:hideMark/>
+          </w:tcPr>
+          <w:p>
+            <w:pPr>
+              <w:spacing w:after="0" w:line="240" w:lineRule="auto"/>
+              <w:jc w:val="right"/>
+              <w:rPr>
+                <w:rFonts w:ascii="Calibri" w:hAnsi="Calibri" w:cs="Calibri"/>
+                <w:color w:val="000000"/>
+                <w:kern w:val="0"/>
+                <w:lang w:eastAsia="cs-CZ"/>
+              </w:rPr>
+            </w:pPr>
+            <w:r>
+              <w:rPr>
+                <w:rFonts w:ascii="Calibri" w:hAnsi="Calibri" w:cs="Calibri"/>
+                <w:color w:val="000000"/>
+                <w:kern w:val="0"/>
+                <w:lang w:eastAsia="cs-CZ"/>
+              </w:rPr>
+              <w:t>11,10</w:t>
+            </w:r>
+          </w:p>
+        </w:tc>
+      </w:tr>
+      <w:tr>
+        <w:trPr>
+          <w:trHeight w:val="290"/>
+        </w:trPr>
+        <w:tc>
+          <w:tcPr>
+            <w:tcW w:w="3260" w:type="dxa"/>
+            <w:tcBorders>
+              <w:top w:val="single" w:sz="4" w:space="0" w:color="000000"/>
+              <w:left w:val="single" w:sz="4" w:space="0" w:color="auto"/>
+              <w:bottom w:val="nil"/>
+              <w:right w:val="nil"/>
+            </w:tcBorders>
+            <w:shd w:val="clear" w:color="auto" w:fill="auto"/>
+            <w:noWrap/>
+            <w:vAlign w:val="bottom"/>
+            <w:hideMark/>
+          </w:tcPr>
+          <w:p>
+            <w:pPr>
+              <w:spacing w:after="0" w:line="240" w:lineRule="auto"/>
+              <w:rPr>
+                <w:rFonts w:ascii="Calibri" w:hAnsi="Calibri" w:cs="Calibri"/>
+                <w:color w:val="000000"/>
+                <w:kern w:val="0"/>
+                <w:lang w:eastAsia="cs-CZ"/>
+              </w:rPr>
+            </w:pPr>
+            <w:r>
+              <w:rPr>
+                <w:rFonts w:ascii="Calibri" w:hAnsi="Calibri" w:cs="Calibri"/>
+                <w:color w:val="000000"/>
+                <w:kern w:val="0"/>
+                <w:lang w:eastAsia="cs-CZ"/>
+              </w:rPr>
+              <w:t>Přírodní minerální voda uhličitá 1 l</w:t>
+            </w:r>
+          </w:p>
+        </w:tc>
+        <w:tc>
+          <w:tcPr>
+            <w:tcW w:w="1180" w:type="dxa"/>
+            <w:tcBorders>
+              <w:top w:val="single" w:sz="4" w:space="0" w:color="000000"/>
+              <w:left w:val="nil"/>
+              <w:bottom w:val="nil"/>
+              <w:right w:val="nil"/>
+            </w:tcBorders>
+            <w:shd w:val="clear" w:color="auto" w:fill="auto"/>
+            <w:noWrap/>
+            <w:vAlign w:val="bottom"/>
+            <w:hideMark/>
+          </w:tcPr>
+          <w:p>
+            <w:pPr>
+              <w:spacing w:after="0" w:line="240" w:lineRule="auto"/>
+              <w:jc w:val="right"/>
+              <w:rPr>
+                <w:rFonts w:ascii="Calibri" w:hAnsi="Calibri" w:cs="Calibri"/>
+                <w:color w:val="000000"/>
+                <w:kern w:val="0"/>
+                <w:lang w:eastAsia="cs-CZ"/>
+              </w:rPr>
+            </w:pPr>
+            <w:r>
+              <w:rPr>
+                <w:rFonts w:ascii="Calibri" w:hAnsi="Calibri" w:cs="Calibri"/>
+                <w:color w:val="000000"/>
+                <w:kern w:val="0"/>
+                <w:lang w:eastAsia="cs-CZ"/>
+              </w:rPr>
+              <w:t>7,69</w:t>
+            </w:r>
+          </w:p>
+        </w:tc>
+        <w:tc>
+          <w:tcPr>
+            <w:tcW w:w="1180" w:type="dxa"/>
+            <w:tcBorders>
+              <w:top w:val="single" w:sz="4" w:space="0" w:color="000000"/>
+              <w:left w:val="nil"/>
+              <w:bottom w:val="nil"/>
+              <w:right w:val="nil"/>
+            </w:tcBorders>
+            <w:shd w:val="clear" w:color="auto" w:fill="auto"/>
+            <w:noWrap/>
+            <w:vAlign w:val="bottom"/>
+            <w:hideMark/>
+          </w:tcPr>
+          <w:p>
+            <w:pPr>
+              <w:spacing w:after="0" w:line="240" w:lineRule="auto"/>
+              <w:jc w:val="right"/>
+              <w:rPr>
+                <w:rFonts w:ascii="Calibri" w:hAnsi="Calibri" w:cs="Calibri"/>
+                <w:color w:val="000000"/>
+                <w:kern w:val="0"/>
+                <w:lang w:eastAsia="cs-CZ"/>
+              </w:rPr>
+            </w:pPr>
+            <w:r>
+              <w:rPr>
+                <w:rFonts w:ascii="Calibri" w:hAnsi="Calibri" w:cs="Calibri"/>
+                <w:color w:val="000000"/>
+                <w:kern w:val="0"/>
+                <w:lang w:eastAsia="cs-CZ"/>
+              </w:rPr>
+              <w:t>8,65</w:t>
+            </w:r>
+          </w:p>
+        </w:tc>
+        <w:tc>
+          <w:tcPr>
+            <w:tcW w:w="1180" w:type="dxa"/>
+            <w:tcBorders>
+              <w:top w:val="single" w:sz="4" w:space="0" w:color="000000"/>
+              <w:left w:val="nil"/>
+              <w:bottom w:val="nil"/>
+              <w:right w:val="single" w:sz="4" w:space="0" w:color="000000"/>
+            </w:tcBorders>
+            <w:shd w:val="clear" w:color="auto" w:fill="auto"/>
+            <w:noWrap/>
+            <w:vAlign w:val="bottom"/>
+            <w:hideMark/>
+          </w:tcPr>
+          <w:p>
+            <w:pPr>
+              <w:spacing w:after="0" w:line="240" w:lineRule="auto"/>
+              <w:jc w:val="right"/>
+              <w:rPr>
+                <w:rFonts w:ascii="Calibri" w:hAnsi="Calibri" w:cs="Calibri"/>
+                <w:color w:val="000000"/>
+                <w:kern w:val="0"/>
+                <w:lang w:eastAsia="cs-CZ"/>
+              </w:rPr>
+            </w:pPr>
+            <w:r>
+              <w:rPr>
+                <w:rFonts w:ascii="Calibri" w:hAnsi="Calibri" w:cs="Calibri"/>
+                <w:color w:val="000000"/>
+                <w:kern w:val="0"/>
+                <w:lang w:eastAsia="cs-CZ"/>
+              </w:rPr>
+              <w:t>12,48</w:t>
+            </w:r>
+          </w:p>
+        </w:tc>
+      </w:tr>
+      <w:tr>
+        <w:trPr>
+          <w:trHeight w:val="290"/>
+        </w:trPr>
+        <w:tc>
+          <w:tcPr>
+            <w:tcW w:w="3260" w:type="dxa"/>
+            <w:tcBorders>
+              <w:top w:val="single" w:sz="4" w:space="0" w:color="000000"/>
+              <w:left w:val="single" w:sz="4" w:space="0" w:color="auto"/>
+              <w:bottom w:val="nil"/>
+              <w:right w:val="nil"/>
+            </w:tcBorders>
+            <w:shd w:val="clear" w:color="auto" w:fill="auto"/>
+            <w:noWrap/>
+            <w:vAlign w:val="bottom"/>
+            <w:hideMark/>
+          </w:tcPr>
+          <w:p>
+            <w:pPr>
+              <w:spacing w:after="0" w:line="240" w:lineRule="auto"/>
+              <w:rPr>
+                <w:rFonts w:ascii="Calibri" w:hAnsi="Calibri" w:cs="Calibri"/>
+                <w:color w:val="000000"/>
+                <w:kern w:val="0"/>
+                <w:lang w:eastAsia="cs-CZ"/>
+              </w:rPr>
+            </w:pPr>
+            <w:r>
+              <w:rPr>
+                <w:rFonts w:ascii="Calibri" w:hAnsi="Calibri" w:cs="Calibri"/>
+                <w:color w:val="000000"/>
+                <w:kern w:val="0"/>
+                <w:lang w:eastAsia="cs-CZ"/>
+              </w:rPr>
+              <w:t>Pečivo pšeničné bílé 1 kg</w:t>
+            </w:r>
+          </w:p>
+        </w:tc>
+        <w:tc>
+          <w:tcPr>
+            <w:tcW w:w="1180" w:type="dxa"/>
+            <w:tcBorders>
+              <w:top w:val="single" w:sz="4" w:space="0" w:color="000000"/>
+              <w:left w:val="nil"/>
+              <w:bottom w:val="nil"/>
+              <w:right w:val="nil"/>
+            </w:tcBorders>
+            <w:shd w:val="clear" w:color="auto" w:fill="auto"/>
+            <w:noWrap/>
+            <w:vAlign w:val="bottom"/>
+            <w:hideMark/>
+          </w:tcPr>
+          <w:p>
+            <w:pPr>
+              <w:spacing w:after="0" w:line="240" w:lineRule="auto"/>
+              <w:jc w:val="right"/>
+              <w:rPr>
+                <w:rFonts w:ascii="Calibri" w:hAnsi="Calibri" w:cs="Calibri"/>
+                <w:color w:val="000000"/>
+                <w:kern w:val="0"/>
+                <w:lang w:eastAsia="cs-CZ"/>
+              </w:rPr>
+            </w:pPr>
+            <w:r>
+              <w:rPr>
+                <w:rFonts w:ascii="Calibri" w:hAnsi="Calibri" w:cs="Calibri"/>
+                <w:color w:val="000000"/>
+                <w:kern w:val="0"/>
+                <w:lang w:eastAsia="cs-CZ"/>
+              </w:rPr>
+              <w:t>38,60</w:t>
+            </w:r>
+          </w:p>
+        </w:tc>
+        <w:tc>
+          <w:tcPr>
+            <w:tcW w:w="1180" w:type="dxa"/>
+            <w:tcBorders>
+              <w:top w:val="single" w:sz="4" w:space="0" w:color="000000"/>
+              <w:left w:val="nil"/>
+              <w:bottom w:val="nil"/>
+              <w:right w:val="nil"/>
+            </w:tcBorders>
+            <w:shd w:val="clear" w:color="auto" w:fill="auto"/>
+            <w:noWrap/>
+            <w:vAlign w:val="bottom"/>
+            <w:hideMark/>
+          </w:tcPr>
+          <w:p>
+            <w:pPr>
+              <w:spacing w:after="0" w:line="240" w:lineRule="auto"/>
+              <w:jc w:val="right"/>
+              <w:rPr>
+                <w:rFonts w:ascii="Calibri" w:hAnsi="Calibri" w:cs="Calibri"/>
+                <w:color w:val="000000"/>
+                <w:kern w:val="0"/>
+                <w:lang w:eastAsia="cs-CZ"/>
+              </w:rPr>
+            </w:pPr>
+            <w:r>
+              <w:rPr>
+                <w:rFonts w:ascii="Calibri" w:hAnsi="Calibri" w:cs="Calibri"/>
+                <w:color w:val="000000"/>
+                <w:kern w:val="0"/>
+                <w:lang w:eastAsia="cs-CZ"/>
+              </w:rPr>
+              <w:t>43,84</w:t>
+            </w:r>
+          </w:p>
+        </w:tc>
+        <w:tc>
+          <w:tcPr>
+            <w:tcW w:w="1180" w:type="dxa"/>
+            <w:tcBorders>
+              <w:top w:val="single" w:sz="4" w:space="0" w:color="000000"/>
+              <w:left w:val="nil"/>
+              <w:bottom w:val="nil"/>
+              <w:right w:val="single" w:sz="4" w:space="0" w:color="000000"/>
+            </w:tcBorders>
+            <w:shd w:val="clear" w:color="auto" w:fill="auto"/>
+            <w:noWrap/>
+            <w:vAlign w:val="bottom"/>
+            <w:hideMark/>
+          </w:tcPr>
+          <w:p>
+            <w:pPr>
+              <w:spacing w:after="0" w:line="240" w:lineRule="auto"/>
+              <w:jc w:val="right"/>
+              <w:rPr>
+                <w:rFonts w:ascii="Calibri" w:hAnsi="Calibri" w:cs="Calibri"/>
+                <w:color w:val="000000"/>
+                <w:kern w:val="0"/>
+                <w:lang w:eastAsia="cs-CZ"/>
+              </w:rPr>
+            </w:pPr>
+            <w:r>
+              <w:rPr>
+                <w:rFonts w:ascii="Calibri" w:hAnsi="Calibri" w:cs="Calibri"/>
+                <w:color w:val="000000"/>
+                <w:kern w:val="0"/>
+                <w:lang w:eastAsia="cs-CZ"/>
+              </w:rPr>
+              <w:t>13,58</w:t>
+            </w:r>
+          </w:p>
+        </w:tc>
+      </w:tr>
+      <w:tr>
+        <w:trPr>
+          <w:trHeight w:val="290"/>
+        </w:trPr>
+        <w:tc>
+          <w:tcPr>
+            <w:tcW w:w="3260" w:type="dxa"/>
+            <w:tcBorders>
+              <w:top w:val="single" w:sz="4" w:space="0" w:color="000000"/>
+              <w:left w:val="single" w:sz="4" w:space="0" w:color="auto"/>
+              <w:bottom w:val="nil"/>
+              <w:right w:val="nil"/>
+            </w:tcBorders>
+            <w:shd w:val="clear" w:color="auto" w:fill="auto"/>
+            <w:noWrap/>
+            <w:vAlign w:val="bottom"/>
+            <w:hideMark/>
+          </w:tcPr>
+          <w:p>
+            <w:pPr>
+              <w:spacing w:after="0" w:line="240" w:lineRule="auto"/>
+              <w:rPr>
+                <w:rFonts w:ascii="Calibri" w:hAnsi="Calibri" w:cs="Calibri"/>
+                <w:color w:val="000000"/>
+                <w:kern w:val="0"/>
+                <w:lang w:eastAsia="cs-CZ"/>
+              </w:rPr>
+            </w:pPr>
+            <w:r>
+              <w:rPr>
+                <w:rFonts w:ascii="Calibri" w:hAnsi="Calibri" w:cs="Calibri"/>
+                <w:color w:val="000000"/>
+                <w:kern w:val="0"/>
+                <w:lang w:eastAsia="cs-CZ"/>
+              </w:rPr>
+              <w:t>Jablka konzumní 1 kg</w:t>
+            </w:r>
+          </w:p>
+        </w:tc>
+        <w:tc>
+          <w:tcPr>
+            <w:tcW w:w="1180" w:type="dxa"/>
+            <w:tcBorders>
+              <w:top w:val="single" w:sz="4" w:space="0" w:color="000000"/>
+              <w:left w:val="nil"/>
+              <w:bottom w:val="nil"/>
+              <w:right w:val="nil"/>
+            </w:tcBorders>
+            <w:shd w:val="clear" w:color="auto" w:fill="auto"/>
+            <w:noWrap/>
+            <w:vAlign w:val="bottom"/>
+            <w:hideMark/>
+          </w:tcPr>
+          <w:p>
+            <w:pPr>
+              <w:spacing w:after="0" w:line="240" w:lineRule="auto"/>
+              <w:jc w:val="right"/>
+              <w:rPr>
+                <w:rFonts w:ascii="Calibri" w:hAnsi="Calibri" w:cs="Calibri"/>
+                <w:color w:val="000000"/>
+                <w:kern w:val="0"/>
+                <w:lang w:eastAsia="cs-CZ"/>
+              </w:rPr>
+            </w:pPr>
+            <w:r>
+              <w:rPr>
+                <w:rFonts w:ascii="Calibri" w:hAnsi="Calibri" w:cs="Calibri"/>
+                <w:color w:val="000000"/>
+                <w:kern w:val="0"/>
+                <w:lang w:eastAsia="cs-CZ"/>
+              </w:rPr>
+              <w:t>30,71</w:t>
+            </w:r>
+          </w:p>
+        </w:tc>
+        <w:tc>
+          <w:tcPr>
+            <w:tcW w:w="1180" w:type="dxa"/>
+            <w:tcBorders>
+              <w:top w:val="single" w:sz="4" w:space="0" w:color="000000"/>
+              <w:left w:val="nil"/>
+              <w:bottom w:val="nil"/>
+              <w:right w:val="nil"/>
+            </w:tcBorders>
+            <w:shd w:val="clear" w:color="auto" w:fill="auto"/>
+            <w:noWrap/>
+            <w:vAlign w:val="bottom"/>
+            <w:hideMark/>
+          </w:tcPr>
+          <w:p>
+            <w:pPr>
+              <w:spacing w:after="0" w:line="240" w:lineRule="auto"/>
+              <w:jc w:val="right"/>
+              <w:rPr>
+                <w:rFonts w:ascii="Calibri" w:hAnsi="Calibri" w:cs="Calibri"/>
+                <w:color w:val="000000"/>
+                <w:kern w:val="0"/>
+                <w:lang w:eastAsia="cs-CZ"/>
+              </w:rPr>
+            </w:pPr>
+            <w:r>
+              <w:rPr>
+                <w:rFonts w:ascii="Calibri" w:hAnsi="Calibri" w:cs="Calibri"/>
+                <w:color w:val="000000"/>
+                <w:kern w:val="0"/>
+                <w:lang w:eastAsia="cs-CZ"/>
+              </w:rPr>
+              <w:t>36,18</w:t>
+            </w:r>
+          </w:p>
+        </w:tc>
+        <w:tc>
+          <w:tcPr>
+            <w:tcW w:w="1180" w:type="dxa"/>
+            <w:tcBorders>
+              <w:top w:val="single" w:sz="4" w:space="0" w:color="000000"/>
+              <w:left w:val="nil"/>
+              <w:bottom w:val="nil"/>
+              <w:right w:val="single" w:sz="4" w:space="0" w:color="000000"/>
+            </w:tcBorders>
+            <w:shd w:val="clear" w:color="auto" w:fill="auto"/>
+            <w:noWrap/>
+            <w:vAlign w:val="bottom"/>
+            <w:hideMark/>
+          </w:tcPr>
+          <w:p>
+            <w:pPr>
+              <w:spacing w:after="0" w:line="240" w:lineRule="auto"/>
+              <w:jc w:val="right"/>
+              <w:rPr>
+                <w:rFonts w:ascii="Calibri" w:hAnsi="Calibri" w:cs="Calibri"/>
+                <w:color w:val="000000"/>
+                <w:kern w:val="0"/>
+                <w:lang w:eastAsia="cs-CZ"/>
+              </w:rPr>
+            </w:pPr>
+            <w:r>
+              <w:rPr>
+                <w:rFonts w:ascii="Calibri" w:hAnsi="Calibri" w:cs="Calibri"/>
+                <w:color w:val="000000"/>
+                <w:kern w:val="0"/>
+                <w:lang w:eastAsia="cs-CZ"/>
+              </w:rPr>
+              <w:t>17,81</w:t>
+            </w:r>
+          </w:p>
+        </w:tc>
+      </w:tr>
+      <w:tr>
+        <w:trPr>
+          <w:trHeight w:val="290"/>
+        </w:trPr>
+        <w:tc>
+          <w:tcPr>
+            <w:tcW w:w="3260" w:type="dxa"/>
+            <w:tcBorders>
+              <w:top w:val="single" w:sz="4" w:space="0" w:color="000000"/>
+              <w:left w:val="single" w:sz="4" w:space="0" w:color="auto"/>
+              <w:bottom w:val="nil"/>
+              <w:right w:val="nil"/>
+            </w:tcBorders>
+            <w:shd w:val="clear" w:color="auto" w:fill="auto"/>
+            <w:noWrap/>
+            <w:vAlign w:val="bottom"/>
+            <w:hideMark/>
+          </w:tcPr>
+          <w:p>
+            <w:pPr>
+              <w:spacing w:after="0" w:line="240" w:lineRule="auto"/>
+              <w:rPr>
+                <w:rFonts w:ascii="Calibri" w:hAnsi="Calibri" w:cs="Calibri"/>
+                <w:color w:val="000000"/>
+                <w:kern w:val="0"/>
+                <w:lang w:eastAsia="cs-CZ"/>
+              </w:rPr>
+            </w:pPr>
+            <w:r>
+              <w:rPr>
+                <w:rFonts w:ascii="Calibri" w:hAnsi="Calibri" w:cs="Calibri"/>
+                <w:color w:val="000000"/>
+                <w:kern w:val="0"/>
+                <w:lang w:eastAsia="cs-CZ"/>
+              </w:rPr>
+              <w:t>Šunkový salám 1 kg</w:t>
+            </w:r>
+          </w:p>
+        </w:tc>
+        <w:tc>
+          <w:tcPr>
+            <w:tcW w:w="1180" w:type="dxa"/>
+            <w:tcBorders>
+              <w:top w:val="single" w:sz="4" w:space="0" w:color="000000"/>
+              <w:left w:val="nil"/>
+              <w:bottom w:val="nil"/>
+              <w:right w:val="nil"/>
+            </w:tcBorders>
+            <w:shd w:val="clear" w:color="auto" w:fill="auto"/>
+            <w:noWrap/>
+            <w:vAlign w:val="bottom"/>
+            <w:hideMark/>
+          </w:tcPr>
+          <w:p>
+            <w:pPr>
+              <w:spacing w:after="0" w:line="240" w:lineRule="auto"/>
+              <w:jc w:val="right"/>
+              <w:rPr>
+                <w:rFonts w:ascii="Calibri" w:hAnsi="Calibri" w:cs="Calibri"/>
+                <w:color w:val="000000"/>
+                <w:kern w:val="0"/>
+                <w:lang w:eastAsia="cs-CZ"/>
+              </w:rPr>
+            </w:pPr>
+            <w:r>
+              <w:rPr>
+                <w:rFonts w:ascii="Calibri" w:hAnsi="Calibri" w:cs="Calibri"/>
+                <w:color w:val="000000"/>
+                <w:kern w:val="0"/>
+                <w:lang w:eastAsia="cs-CZ"/>
+              </w:rPr>
+              <w:t>116,77</w:t>
+            </w:r>
+          </w:p>
+        </w:tc>
+        <w:tc>
+          <w:tcPr>
+            <w:tcW w:w="1180" w:type="dxa"/>
+            <w:tcBorders>
+              <w:top w:val="single" w:sz="4" w:space="0" w:color="000000"/>
+              <w:left w:val="nil"/>
+              <w:bottom w:val="nil"/>
+              <w:right w:val="nil"/>
+            </w:tcBorders>
+            <w:shd w:val="clear" w:color="auto" w:fill="auto"/>
+            <w:noWrap/>
+            <w:vAlign w:val="bottom"/>
+            <w:hideMark/>
+          </w:tcPr>
+          <w:p>
+            <w:pPr>
+              <w:spacing w:after="0" w:line="240" w:lineRule="auto"/>
+              <w:jc w:val="right"/>
+              <w:rPr>
+                <w:rFonts w:ascii="Calibri" w:hAnsi="Calibri" w:cs="Calibri"/>
+                <w:color w:val="000000"/>
+                <w:kern w:val="0"/>
+                <w:lang w:eastAsia="cs-CZ"/>
+              </w:rPr>
+            </w:pPr>
+            <w:r>
+              <w:rPr>
+                <w:rFonts w:ascii="Calibri" w:hAnsi="Calibri" w:cs="Calibri"/>
+                <w:color w:val="000000"/>
+                <w:kern w:val="0"/>
+                <w:lang w:eastAsia="cs-CZ"/>
+              </w:rPr>
+              <w:t>144,88</w:t>
+            </w:r>
+          </w:p>
+        </w:tc>
+        <w:tc>
+          <w:tcPr>
+            <w:tcW w:w="1180" w:type="dxa"/>
+            <w:tcBorders>
+              <w:top w:val="single" w:sz="4" w:space="0" w:color="000000"/>
+              <w:left w:val="nil"/>
+              <w:bottom w:val="nil"/>
+              <w:right w:val="single" w:sz="4" w:space="0" w:color="000000"/>
+            </w:tcBorders>
+            <w:shd w:val="clear" w:color="auto" w:fill="auto"/>
+            <w:noWrap/>
+            <w:vAlign w:val="bottom"/>
+            <w:hideMark/>
+          </w:tcPr>
+          <w:p>
+            <w:pPr>
+              <w:spacing w:after="0" w:line="240" w:lineRule="auto"/>
+              <w:jc w:val="right"/>
+              <w:rPr>
+                <w:rFonts w:ascii="Calibri" w:hAnsi="Calibri" w:cs="Calibri"/>
+                <w:color w:val="000000"/>
+                <w:kern w:val="0"/>
+                <w:lang w:eastAsia="cs-CZ"/>
+              </w:rPr>
+            </w:pPr>
+            <w:r>
+              <w:rPr>
+                <w:rFonts w:ascii="Calibri" w:hAnsi="Calibri" w:cs="Calibri"/>
+                <w:color w:val="000000"/>
+                <w:kern w:val="0"/>
+                <w:lang w:eastAsia="cs-CZ"/>
+              </w:rPr>
+              <w:t>24,07</w:t>
+            </w:r>
+          </w:p>
+        </w:tc>
+      </w:tr>
+      <w:tr>
+        <w:trPr>
+          <w:trHeight w:val="290"/>
+        </w:trPr>
+        <w:tc>
+          <w:tcPr>
+            <w:tcW w:w="3260" w:type="dxa"/>
+            <w:tcBorders>
+              <w:top w:val="single" w:sz="4" w:space="0" w:color="000000"/>
+              <w:left w:val="single" w:sz="4" w:space="0" w:color="auto"/>
+              <w:bottom w:val="nil"/>
+              <w:right w:val="nil"/>
+            </w:tcBorders>
+            <w:shd w:val="clear" w:color="auto" w:fill="auto"/>
+            <w:noWrap/>
+            <w:vAlign w:val="bottom"/>
+            <w:hideMark/>
+          </w:tcPr>
+          <w:p>
+            <w:pPr>
+              <w:spacing w:after="0" w:line="240" w:lineRule="auto"/>
+              <w:rPr>
+                <w:rFonts w:ascii="Calibri" w:hAnsi="Calibri" w:cs="Calibri"/>
+                <w:color w:val="000000"/>
+                <w:kern w:val="0"/>
+                <w:lang w:eastAsia="cs-CZ"/>
+              </w:rPr>
+            </w:pPr>
+            <w:r>
+              <w:rPr>
+                <w:rFonts w:ascii="Calibri" w:hAnsi="Calibri" w:cs="Calibri"/>
+                <w:color w:val="000000"/>
+                <w:kern w:val="0"/>
+                <w:lang w:eastAsia="cs-CZ"/>
+              </w:rPr>
+              <w:t>Konzumní brambory 1 kg</w:t>
+            </w:r>
+          </w:p>
+        </w:tc>
+        <w:tc>
+          <w:tcPr>
+            <w:tcW w:w="1180" w:type="dxa"/>
+            <w:tcBorders>
+              <w:top w:val="single" w:sz="4" w:space="0" w:color="000000"/>
+              <w:left w:val="nil"/>
+              <w:bottom w:val="nil"/>
+              <w:right w:val="nil"/>
+            </w:tcBorders>
+            <w:shd w:val="clear" w:color="auto" w:fill="auto"/>
+            <w:noWrap/>
+            <w:vAlign w:val="bottom"/>
+            <w:hideMark/>
+          </w:tcPr>
+          <w:p>
+            <w:pPr>
+              <w:spacing w:after="0" w:line="240" w:lineRule="auto"/>
+              <w:jc w:val="right"/>
+              <w:rPr>
+                <w:rFonts w:ascii="Calibri" w:hAnsi="Calibri" w:cs="Calibri"/>
+                <w:color w:val="000000"/>
+                <w:kern w:val="0"/>
+                <w:lang w:eastAsia="cs-CZ"/>
+              </w:rPr>
+            </w:pPr>
+            <w:r>
+              <w:rPr>
+                <w:rFonts w:ascii="Calibri" w:hAnsi="Calibri" w:cs="Calibri"/>
+                <w:color w:val="000000"/>
+                <w:kern w:val="0"/>
+                <w:lang w:eastAsia="cs-CZ"/>
+              </w:rPr>
+              <w:t>12,08</w:t>
+            </w:r>
+          </w:p>
+        </w:tc>
+        <w:tc>
+          <w:tcPr>
+            <w:tcW w:w="1180" w:type="dxa"/>
+            <w:tcBorders>
+              <w:top w:val="single" w:sz="4" w:space="0" w:color="000000"/>
+              <w:left w:val="nil"/>
+              <w:bottom w:val="nil"/>
+              <w:right w:val="nil"/>
+            </w:tcBorders>
+            <w:shd w:val="clear" w:color="auto" w:fill="auto"/>
+            <w:noWrap/>
+            <w:vAlign w:val="bottom"/>
+            <w:hideMark/>
+          </w:tcPr>
+          <w:p>
+            <w:pPr>
+              <w:spacing w:after="0" w:line="240" w:lineRule="auto"/>
+              <w:jc w:val="right"/>
+              <w:rPr>
+                <w:rFonts w:ascii="Calibri" w:hAnsi="Calibri" w:cs="Calibri"/>
+                <w:color w:val="000000"/>
+                <w:kern w:val="0"/>
+                <w:lang w:eastAsia="cs-CZ"/>
+              </w:rPr>
+            </w:pPr>
+            <w:r>
+              <w:rPr>
+                <w:rFonts w:ascii="Calibri" w:hAnsi="Calibri" w:cs="Calibri"/>
+                <w:color w:val="000000"/>
+                <w:kern w:val="0"/>
+                <w:lang w:eastAsia="cs-CZ"/>
+              </w:rPr>
+              <w:t>15,08</w:t>
+            </w:r>
+          </w:p>
+        </w:tc>
+        <w:tc>
+          <w:tcPr>
+            <w:tcW w:w="1180" w:type="dxa"/>
+            <w:tcBorders>
+              <w:top w:val="single" w:sz="4" w:space="0" w:color="000000"/>
+              <w:left w:val="nil"/>
+              <w:bottom w:val="nil"/>
+              <w:right w:val="single" w:sz="4" w:space="0" w:color="000000"/>
+            </w:tcBorders>
+            <w:shd w:val="clear" w:color="auto" w:fill="auto"/>
+            <w:noWrap/>
+            <w:vAlign w:val="bottom"/>
+            <w:hideMark/>
+          </w:tcPr>
+          <w:p>
+            <w:pPr>
+              <w:spacing w:after="0" w:line="240" w:lineRule="auto"/>
+              <w:jc w:val="right"/>
+              <w:rPr>
+                <w:rFonts w:ascii="Calibri" w:hAnsi="Calibri" w:cs="Calibri"/>
+                <w:color w:val="000000"/>
+                <w:kern w:val="0"/>
+                <w:lang w:eastAsia="cs-CZ"/>
+              </w:rPr>
+            </w:pPr>
+            <w:r>
+              <w:rPr>
+                <w:rFonts w:ascii="Calibri" w:hAnsi="Calibri" w:cs="Calibri"/>
+                <w:color w:val="000000"/>
+                <w:kern w:val="0"/>
+                <w:lang w:eastAsia="cs-CZ"/>
+              </w:rPr>
+              <w:t>24,83</w:t>
+            </w:r>
+          </w:p>
+        </w:tc>
+      </w:tr>
+      <w:tr>
+        <w:trPr>
+          <w:trHeight w:val="290"/>
+        </w:trPr>
+        <w:tc>
+          <w:tcPr>
+            <w:tcW w:w="3260" w:type="dxa"/>
+            <w:tcBorders>
+              <w:top w:val="single" w:sz="4" w:space="0" w:color="000000"/>
+              <w:left w:val="single" w:sz="4" w:space="0" w:color="auto"/>
+              <w:bottom w:val="nil"/>
+              <w:right w:val="nil"/>
+            </w:tcBorders>
+            <w:shd w:val="clear" w:color="auto" w:fill="auto"/>
+            <w:noWrap/>
+            <w:vAlign w:val="bottom"/>
+            <w:hideMark/>
+          </w:tcPr>
+          <w:p>
+            <w:pPr>
+              <w:spacing w:after="0" w:line="240" w:lineRule="auto"/>
+              <w:rPr>
+                <w:rFonts w:ascii="Calibri" w:hAnsi="Calibri" w:cs="Calibri"/>
+                <w:color w:val="000000"/>
+                <w:kern w:val="0"/>
+                <w:lang w:eastAsia="cs-CZ"/>
+              </w:rPr>
+            </w:pPr>
+            <w:r>
+              <w:rPr>
+                <w:rFonts w:ascii="Calibri" w:hAnsi="Calibri" w:cs="Calibri"/>
+                <w:color w:val="000000"/>
+                <w:kern w:val="0"/>
+                <w:lang w:eastAsia="cs-CZ"/>
+              </w:rPr>
+              <w:t>Eidamská cihla 1 kg</w:t>
+            </w:r>
+          </w:p>
+        </w:tc>
+        <w:tc>
+          <w:tcPr>
+            <w:tcW w:w="1180" w:type="dxa"/>
+            <w:tcBorders>
+              <w:top w:val="single" w:sz="4" w:space="0" w:color="000000"/>
+              <w:left w:val="nil"/>
+              <w:bottom w:val="nil"/>
+              <w:right w:val="nil"/>
+            </w:tcBorders>
+            <w:shd w:val="clear" w:color="auto" w:fill="auto"/>
+            <w:noWrap/>
+            <w:vAlign w:val="bottom"/>
+            <w:hideMark/>
+          </w:tcPr>
+          <w:p>
+            <w:pPr>
+              <w:spacing w:after="0" w:line="240" w:lineRule="auto"/>
+              <w:jc w:val="right"/>
+              <w:rPr>
+                <w:rFonts w:ascii="Calibri" w:hAnsi="Calibri" w:cs="Calibri"/>
+                <w:color w:val="000000"/>
+                <w:kern w:val="0"/>
+                <w:lang w:eastAsia="cs-CZ"/>
+              </w:rPr>
+            </w:pPr>
+            <w:r>
+              <w:rPr>
+                <w:rFonts w:ascii="Calibri" w:hAnsi="Calibri" w:cs="Calibri"/>
+                <w:color w:val="000000"/>
+                <w:kern w:val="0"/>
+                <w:lang w:eastAsia="cs-CZ"/>
+              </w:rPr>
+              <w:t>110,95</w:t>
+            </w:r>
+          </w:p>
+        </w:tc>
+        <w:tc>
+          <w:tcPr>
+            <w:tcW w:w="1180" w:type="dxa"/>
+            <w:tcBorders>
+              <w:top w:val="single" w:sz="4" w:space="0" w:color="000000"/>
+              <w:left w:val="nil"/>
+              <w:bottom w:val="nil"/>
+              <w:right w:val="nil"/>
+            </w:tcBorders>
+            <w:shd w:val="clear" w:color="auto" w:fill="auto"/>
+            <w:noWrap/>
+            <w:vAlign w:val="bottom"/>
+            <w:hideMark/>
+          </w:tcPr>
+          <w:p>
+            <w:pPr>
+              <w:spacing w:after="0" w:line="240" w:lineRule="auto"/>
+              <w:jc w:val="right"/>
+              <w:rPr>
+                <w:rFonts w:ascii="Calibri" w:hAnsi="Calibri" w:cs="Calibri"/>
+                <w:color w:val="000000"/>
+                <w:kern w:val="0"/>
+                <w:lang w:eastAsia="cs-CZ"/>
+              </w:rPr>
+            </w:pPr>
+            <w:r>
+              <w:rPr>
+                <w:rFonts w:ascii="Calibri" w:hAnsi="Calibri" w:cs="Calibri"/>
+                <w:color w:val="000000"/>
+                <w:kern w:val="0"/>
+                <w:lang w:eastAsia="cs-CZ"/>
+              </w:rPr>
+              <w:t>142,45</w:t>
+            </w:r>
+          </w:p>
+        </w:tc>
+        <w:tc>
+          <w:tcPr>
+            <w:tcW w:w="1180" w:type="dxa"/>
+            <w:tcBorders>
+              <w:top w:val="single" w:sz="4" w:space="0" w:color="000000"/>
+              <w:left w:val="nil"/>
+              <w:bottom w:val="nil"/>
+              <w:right w:val="single" w:sz="4" w:space="0" w:color="000000"/>
+            </w:tcBorders>
+            <w:shd w:val="clear" w:color="auto" w:fill="auto"/>
+            <w:noWrap/>
+            <w:vAlign w:val="bottom"/>
+            <w:hideMark/>
+          </w:tcPr>
+          <w:p>
+            <w:pPr>
+              <w:spacing w:after="0" w:line="240" w:lineRule="auto"/>
+              <w:jc w:val="right"/>
+              <w:rPr>
+                <w:rFonts w:ascii="Calibri" w:hAnsi="Calibri" w:cs="Calibri"/>
+                <w:color w:val="000000"/>
+                <w:kern w:val="0"/>
+                <w:lang w:eastAsia="cs-CZ"/>
+              </w:rPr>
+            </w:pPr>
+            <w:r>
+              <w:rPr>
+                <w:rFonts w:ascii="Calibri" w:hAnsi="Calibri" w:cs="Calibri"/>
+                <w:color w:val="000000"/>
+                <w:kern w:val="0"/>
+                <w:lang w:eastAsia="cs-CZ"/>
+              </w:rPr>
+              <w:t>28,39</w:t>
+            </w:r>
+          </w:p>
+        </w:tc>
+      </w:tr>
+      <w:tr>
+        <w:trPr>
+          <w:trHeight w:val="290"/>
+        </w:trPr>
+        <w:tc>
+          <w:tcPr>
+            <w:tcW w:w="3260" w:type="dxa"/>
+            <w:tcBorders>
+              <w:top w:val="single" w:sz="4" w:space="0" w:color="000000"/>
+              <w:left w:val="single" w:sz="4" w:space="0" w:color="auto"/>
+              <w:bottom w:val="nil"/>
+              <w:right w:val="nil"/>
+            </w:tcBorders>
+            <w:shd w:val="clear" w:color="auto" w:fill="auto"/>
+            <w:noWrap/>
+            <w:vAlign w:val="bottom"/>
+            <w:hideMark/>
+          </w:tcPr>
+          <w:p>
+            <w:pPr>
+              <w:spacing w:after="0" w:line="240" w:lineRule="auto"/>
+              <w:rPr>
+                <w:rFonts w:ascii="Calibri" w:hAnsi="Calibri" w:cs="Calibri"/>
+                <w:color w:val="000000"/>
+                <w:kern w:val="0"/>
+                <w:lang w:eastAsia="cs-CZ"/>
+              </w:rPr>
+            </w:pPr>
+            <w:r>
+              <w:rPr>
+                <w:rFonts w:ascii="Calibri" w:hAnsi="Calibri" w:cs="Calibri"/>
+                <w:color w:val="000000"/>
+                <w:kern w:val="0"/>
+                <w:lang w:eastAsia="cs-CZ"/>
+              </w:rPr>
+              <w:t>Hovězí maso zadní bez kosti 1 kg</w:t>
+            </w:r>
+          </w:p>
+        </w:tc>
+        <w:tc>
+          <w:tcPr>
+            <w:tcW w:w="1180" w:type="dxa"/>
+            <w:tcBorders>
+              <w:top w:val="single" w:sz="4" w:space="0" w:color="000000"/>
+              <w:left w:val="nil"/>
+              <w:bottom w:val="nil"/>
+              <w:right w:val="nil"/>
+            </w:tcBorders>
+            <w:shd w:val="clear" w:color="auto" w:fill="auto"/>
+            <w:noWrap/>
+            <w:vAlign w:val="bottom"/>
+            <w:hideMark/>
+          </w:tcPr>
+          <w:p>
+            <w:pPr>
+              <w:spacing w:after="0" w:line="240" w:lineRule="auto"/>
+              <w:jc w:val="right"/>
+              <w:rPr>
+                <w:rFonts w:ascii="Calibri" w:hAnsi="Calibri" w:cs="Calibri"/>
+                <w:color w:val="000000"/>
+                <w:kern w:val="0"/>
+                <w:lang w:eastAsia="cs-CZ"/>
+              </w:rPr>
+            </w:pPr>
+            <w:r>
+              <w:rPr>
+                <w:rFonts w:ascii="Calibri" w:hAnsi="Calibri" w:cs="Calibri"/>
+                <w:color w:val="000000"/>
+                <w:kern w:val="0"/>
+                <w:lang w:eastAsia="cs-CZ"/>
+              </w:rPr>
+              <w:t>166,34</w:t>
+            </w:r>
+          </w:p>
+        </w:tc>
+        <w:tc>
+          <w:tcPr>
+            <w:tcW w:w="1180" w:type="dxa"/>
+            <w:tcBorders>
+              <w:top w:val="single" w:sz="4" w:space="0" w:color="000000"/>
+              <w:left w:val="nil"/>
+              <w:bottom w:val="nil"/>
+              <w:right w:val="nil"/>
+            </w:tcBorders>
+            <w:shd w:val="clear" w:color="auto" w:fill="auto"/>
+            <w:noWrap/>
+            <w:vAlign w:val="bottom"/>
+            <w:hideMark/>
+          </w:tcPr>
+          <w:p>
+            <w:pPr>
+              <w:spacing w:after="0" w:line="240" w:lineRule="auto"/>
+              <w:jc w:val="right"/>
+              <w:rPr>
+                <w:rFonts w:ascii="Calibri" w:hAnsi="Calibri" w:cs="Calibri"/>
+                <w:color w:val="000000"/>
+                <w:kern w:val="0"/>
+                <w:lang w:eastAsia="cs-CZ"/>
+              </w:rPr>
+            </w:pPr>
+            <w:r>
+              <w:rPr>
+                <w:rFonts w:ascii="Calibri" w:hAnsi="Calibri" w:cs="Calibri"/>
+                <w:color w:val="000000"/>
+                <w:kern w:val="0"/>
+                <w:lang w:eastAsia="cs-CZ"/>
+              </w:rPr>
+              <w:t>223,26</w:t>
+            </w:r>
+          </w:p>
+        </w:tc>
+        <w:tc>
+          <w:tcPr>
+            <w:tcW w:w="1180" w:type="dxa"/>
+            <w:tcBorders>
+              <w:top w:val="single" w:sz="4" w:space="0" w:color="000000"/>
+              <w:left w:val="nil"/>
+              <w:bottom w:val="nil"/>
+              <w:right w:val="single" w:sz="4" w:space="0" w:color="000000"/>
+            </w:tcBorders>
+            <w:shd w:val="clear" w:color="auto" w:fill="auto"/>
+            <w:noWrap/>
+            <w:vAlign w:val="bottom"/>
+            <w:hideMark/>
+          </w:tcPr>
+          <w:p>
+            <w:pPr>
+              <w:spacing w:after="0" w:line="240" w:lineRule="auto"/>
+              <w:jc w:val="right"/>
+              <w:rPr>
+                <w:rFonts w:ascii="Calibri" w:hAnsi="Calibri" w:cs="Calibri"/>
+                <w:color w:val="000000"/>
+                <w:kern w:val="0"/>
+                <w:lang w:eastAsia="cs-CZ"/>
+              </w:rPr>
+            </w:pPr>
+            <w:r>
+              <w:rPr>
+                <w:rFonts w:ascii="Calibri" w:hAnsi="Calibri" w:cs="Calibri"/>
+                <w:color w:val="000000"/>
+                <w:kern w:val="0"/>
+                <w:lang w:eastAsia="cs-CZ"/>
+              </w:rPr>
+              <w:t>34,22</w:t>
+            </w:r>
+          </w:p>
+        </w:tc>
+      </w:tr>
+      <w:tr>
+        <w:trPr>
+          <w:trHeight w:val="290"/>
+        </w:trPr>
+        <w:tc>
+          <w:tcPr>
+            <w:tcW w:w="3260" w:type="dxa"/>
+            <w:tcBorders>
+              <w:top w:val="single" w:sz="4" w:space="0" w:color="000000"/>
+              <w:left w:val="single" w:sz="4" w:space="0" w:color="auto"/>
+              <w:bottom w:val="nil"/>
+              <w:right w:val="nil"/>
+            </w:tcBorders>
+            <w:shd w:val="clear" w:color="auto" w:fill="auto"/>
+            <w:noWrap/>
+            <w:vAlign w:val="bottom"/>
+            <w:hideMark/>
+          </w:tcPr>
+          <w:p>
+            <w:pPr>
+              <w:spacing w:after="0" w:line="240" w:lineRule="auto"/>
+              <w:rPr>
+                <w:rFonts w:ascii="Calibri" w:hAnsi="Calibri" w:cs="Calibri"/>
+                <w:color w:val="000000"/>
+                <w:kern w:val="0"/>
+                <w:lang w:eastAsia="cs-CZ"/>
+              </w:rPr>
+            </w:pPr>
+            <w:r>
+              <w:rPr>
+                <w:rFonts w:ascii="Calibri" w:hAnsi="Calibri" w:cs="Calibri"/>
+                <w:color w:val="000000"/>
+                <w:kern w:val="0"/>
+                <w:lang w:eastAsia="cs-CZ"/>
+              </w:rPr>
+              <w:t>Kapr živý 1 kg</w:t>
+            </w:r>
+          </w:p>
+        </w:tc>
+        <w:tc>
+          <w:tcPr>
+            <w:tcW w:w="1180" w:type="dxa"/>
+            <w:tcBorders>
+              <w:top w:val="single" w:sz="4" w:space="0" w:color="000000"/>
+              <w:left w:val="nil"/>
+              <w:bottom w:val="nil"/>
+              <w:right w:val="nil"/>
+            </w:tcBorders>
+            <w:shd w:val="clear" w:color="auto" w:fill="auto"/>
+            <w:noWrap/>
+            <w:vAlign w:val="bottom"/>
+            <w:hideMark/>
+          </w:tcPr>
+          <w:p>
+            <w:pPr>
+              <w:spacing w:after="0" w:line="240" w:lineRule="auto"/>
+              <w:jc w:val="right"/>
+              <w:rPr>
+                <w:rFonts w:ascii="Calibri" w:hAnsi="Calibri" w:cs="Calibri"/>
+                <w:color w:val="000000"/>
+                <w:kern w:val="0"/>
+                <w:lang w:eastAsia="cs-CZ"/>
+              </w:rPr>
+            </w:pPr>
+            <w:r>
+              <w:rPr>
+                <w:rFonts w:ascii="Calibri" w:hAnsi="Calibri" w:cs="Calibri"/>
+                <w:color w:val="000000"/>
+                <w:kern w:val="0"/>
+                <w:lang w:eastAsia="cs-CZ"/>
+              </w:rPr>
+              <w:t>69,35</w:t>
+            </w:r>
+          </w:p>
+        </w:tc>
+        <w:tc>
+          <w:tcPr>
+            <w:tcW w:w="1180" w:type="dxa"/>
+            <w:tcBorders>
+              <w:top w:val="single" w:sz="4" w:space="0" w:color="000000"/>
+              <w:left w:val="nil"/>
+              <w:bottom w:val="nil"/>
+              <w:right w:val="nil"/>
+            </w:tcBorders>
+            <w:shd w:val="clear" w:color="auto" w:fill="auto"/>
+            <w:noWrap/>
+            <w:vAlign w:val="bottom"/>
+            <w:hideMark/>
+          </w:tcPr>
+          <w:p>
+            <w:pPr>
+              <w:spacing w:after="0" w:line="240" w:lineRule="auto"/>
+              <w:jc w:val="right"/>
+              <w:rPr>
+                <w:rFonts w:ascii="Calibri" w:hAnsi="Calibri" w:cs="Calibri"/>
+                <w:color w:val="000000"/>
+                <w:kern w:val="0"/>
+                <w:lang w:eastAsia="cs-CZ"/>
+              </w:rPr>
+            </w:pPr>
+            <w:r>
+              <w:rPr>
+                <w:rFonts w:ascii="Calibri" w:hAnsi="Calibri" w:cs="Calibri"/>
+                <w:color w:val="000000"/>
+                <w:kern w:val="0"/>
+                <w:lang w:eastAsia="cs-CZ"/>
+              </w:rPr>
+              <w:t>93,46</w:t>
+            </w:r>
+          </w:p>
+        </w:tc>
+        <w:tc>
+          <w:tcPr>
+            <w:tcW w:w="1180" w:type="dxa"/>
+            <w:tcBorders>
+              <w:top w:val="single" w:sz="4" w:space="0" w:color="000000"/>
+              <w:left w:val="nil"/>
+              <w:bottom w:val="nil"/>
+              <w:right w:val="single" w:sz="4" w:space="0" w:color="000000"/>
+            </w:tcBorders>
+            <w:shd w:val="clear" w:color="auto" w:fill="auto"/>
+            <w:noWrap/>
+            <w:vAlign w:val="bottom"/>
+            <w:hideMark/>
+          </w:tcPr>
+          <w:p>
+            <w:pPr>
+              <w:spacing w:after="0" w:line="240" w:lineRule="auto"/>
+              <w:jc w:val="right"/>
+              <w:rPr>
+                <w:rFonts w:ascii="Calibri" w:hAnsi="Calibri" w:cs="Calibri"/>
+                <w:color w:val="000000"/>
+                <w:kern w:val="0"/>
+                <w:lang w:eastAsia="cs-CZ"/>
+              </w:rPr>
+            </w:pPr>
+            <w:r>
+              <w:rPr>
+                <w:rFonts w:ascii="Calibri" w:hAnsi="Calibri" w:cs="Calibri"/>
+                <w:color w:val="000000"/>
+                <w:kern w:val="0"/>
+                <w:lang w:eastAsia="cs-CZ"/>
+              </w:rPr>
+              <w:t>34,77</w:t>
+            </w:r>
+          </w:p>
+        </w:tc>
+      </w:tr>
+      <w:tr>
+        <w:trPr>
+          <w:trHeight w:val="290"/>
+        </w:trPr>
+        <w:tc>
+          <w:tcPr>
+            <w:tcW w:w="3260" w:type="dxa"/>
+            <w:tcBorders>
+              <w:top w:val="single" w:sz="4" w:space="0" w:color="000000"/>
+              <w:left w:val="single" w:sz="4" w:space="0" w:color="auto"/>
+              <w:bottom w:val="nil"/>
+              <w:right w:val="nil"/>
+            </w:tcBorders>
+            <w:shd w:val="clear" w:color="auto" w:fill="auto"/>
+            <w:noWrap/>
+            <w:vAlign w:val="bottom"/>
+            <w:hideMark/>
+          </w:tcPr>
+          <w:p>
+            <w:pPr>
+              <w:spacing w:after="0" w:line="240" w:lineRule="auto"/>
+              <w:rPr>
+                <w:rFonts w:ascii="Calibri" w:hAnsi="Calibri" w:cs="Calibri"/>
+                <w:color w:val="000000"/>
+                <w:kern w:val="0"/>
+                <w:lang w:eastAsia="cs-CZ"/>
+              </w:rPr>
+            </w:pPr>
+            <w:r>
+              <w:rPr>
+                <w:rFonts w:ascii="Calibri" w:hAnsi="Calibri" w:cs="Calibri"/>
+                <w:color w:val="000000"/>
+                <w:kern w:val="0"/>
+                <w:lang w:eastAsia="cs-CZ"/>
+              </w:rPr>
+              <w:t>Mléko polotučné pasterované 1 l</w:t>
+            </w:r>
+          </w:p>
+        </w:tc>
+        <w:tc>
+          <w:tcPr>
+            <w:tcW w:w="1180" w:type="dxa"/>
+            <w:tcBorders>
+              <w:top w:val="single" w:sz="4" w:space="0" w:color="000000"/>
+              <w:left w:val="nil"/>
+              <w:bottom w:val="nil"/>
+              <w:right w:val="nil"/>
+            </w:tcBorders>
+            <w:shd w:val="clear" w:color="auto" w:fill="auto"/>
+            <w:noWrap/>
+            <w:vAlign w:val="bottom"/>
+            <w:hideMark/>
+          </w:tcPr>
+          <w:p>
+            <w:pPr>
+              <w:spacing w:after="0" w:line="240" w:lineRule="auto"/>
+              <w:jc w:val="right"/>
+              <w:rPr>
+                <w:rFonts w:ascii="Calibri" w:hAnsi="Calibri" w:cs="Calibri"/>
+                <w:color w:val="000000"/>
+                <w:kern w:val="0"/>
+                <w:lang w:eastAsia="cs-CZ"/>
+              </w:rPr>
+            </w:pPr>
+            <w:r>
+              <w:rPr>
+                <w:rFonts w:ascii="Calibri" w:hAnsi="Calibri" w:cs="Calibri"/>
+                <w:color w:val="000000"/>
+                <w:kern w:val="0"/>
+                <w:lang w:eastAsia="cs-CZ"/>
+              </w:rPr>
+              <w:t>14,44</w:t>
+            </w:r>
+          </w:p>
+        </w:tc>
+        <w:tc>
+          <w:tcPr>
+            <w:tcW w:w="1180" w:type="dxa"/>
+            <w:tcBorders>
+              <w:top w:val="single" w:sz="4" w:space="0" w:color="000000"/>
+              <w:left w:val="nil"/>
+              <w:bottom w:val="nil"/>
+              <w:right w:val="nil"/>
+            </w:tcBorders>
+            <w:shd w:val="clear" w:color="auto" w:fill="auto"/>
+            <w:noWrap/>
+            <w:vAlign w:val="bottom"/>
+            <w:hideMark/>
+          </w:tcPr>
+          <w:p>
+            <w:pPr>
+              <w:spacing w:after="0" w:line="240" w:lineRule="auto"/>
+              <w:jc w:val="right"/>
+              <w:rPr>
+                <w:rFonts w:ascii="Calibri" w:hAnsi="Calibri" w:cs="Calibri"/>
+                <w:color w:val="000000"/>
+                <w:kern w:val="0"/>
+                <w:lang w:eastAsia="cs-CZ"/>
+              </w:rPr>
+            </w:pPr>
+            <w:r>
+              <w:rPr>
+                <w:rFonts w:ascii="Calibri" w:hAnsi="Calibri" w:cs="Calibri"/>
+                <w:color w:val="000000"/>
+                <w:kern w:val="0"/>
+                <w:lang w:eastAsia="cs-CZ"/>
+              </w:rPr>
+              <w:t>19,82</w:t>
+            </w:r>
+          </w:p>
+        </w:tc>
+        <w:tc>
+          <w:tcPr>
+            <w:tcW w:w="1180" w:type="dxa"/>
+            <w:tcBorders>
+              <w:top w:val="single" w:sz="4" w:space="0" w:color="000000"/>
+              <w:left w:val="nil"/>
+              <w:bottom w:val="nil"/>
+              <w:right w:val="single" w:sz="4" w:space="0" w:color="000000"/>
+            </w:tcBorders>
+            <w:shd w:val="clear" w:color="auto" w:fill="auto"/>
+            <w:noWrap/>
+            <w:vAlign w:val="bottom"/>
+            <w:hideMark/>
+          </w:tcPr>
+          <w:p>
+            <w:pPr>
+              <w:spacing w:after="0" w:line="240" w:lineRule="auto"/>
+              <w:jc w:val="right"/>
+              <w:rPr>
+                <w:rFonts w:ascii="Calibri" w:hAnsi="Calibri" w:cs="Calibri"/>
+                <w:color w:val="000000"/>
+                <w:kern w:val="0"/>
+                <w:lang w:eastAsia="cs-CZ"/>
+              </w:rPr>
+            </w:pPr>
+            <w:r>
+              <w:rPr>
+                <w:rFonts w:ascii="Calibri" w:hAnsi="Calibri" w:cs="Calibri"/>
+                <w:color w:val="000000"/>
+                <w:kern w:val="0"/>
+                <w:lang w:eastAsia="cs-CZ"/>
+              </w:rPr>
+              <w:t>37,26</w:t>
+            </w:r>
+          </w:p>
+        </w:tc>
+      </w:tr>
+      <w:tr>
+        <w:trPr>
+          <w:trHeight w:val="290"/>
+        </w:trPr>
+        <w:tc>
+          <w:tcPr>
+            <w:tcW w:w="3260" w:type="dxa"/>
+            <w:tcBorders>
+              <w:top w:val="single" w:sz="4" w:space="0" w:color="000000"/>
+              <w:left w:val="single" w:sz="4" w:space="0" w:color="auto"/>
+              <w:bottom w:val="nil"/>
+              <w:right w:val="nil"/>
+            </w:tcBorders>
+            <w:shd w:val="clear" w:color="auto" w:fill="auto"/>
+            <w:noWrap/>
+            <w:vAlign w:val="bottom"/>
+            <w:hideMark/>
+          </w:tcPr>
+          <w:p>
+            <w:pPr>
+              <w:spacing w:after="0" w:line="240" w:lineRule="auto"/>
+              <w:rPr>
+                <w:rFonts w:ascii="Calibri" w:hAnsi="Calibri" w:cs="Calibri"/>
+                <w:color w:val="000000"/>
+                <w:kern w:val="0"/>
+                <w:lang w:eastAsia="cs-CZ"/>
+              </w:rPr>
+            </w:pPr>
+            <w:r>
+              <w:rPr>
+                <w:rFonts w:ascii="Calibri" w:hAnsi="Calibri" w:cs="Calibri"/>
+                <w:color w:val="000000"/>
+                <w:kern w:val="0"/>
+                <w:lang w:eastAsia="cs-CZ"/>
+              </w:rPr>
+              <w:t>Pivo výčepní, světlé, lahvové 0,5 l</w:t>
+            </w:r>
+          </w:p>
+        </w:tc>
+        <w:tc>
+          <w:tcPr>
+            <w:tcW w:w="1180" w:type="dxa"/>
+            <w:tcBorders>
+              <w:top w:val="single" w:sz="4" w:space="0" w:color="000000"/>
+              <w:left w:val="nil"/>
+              <w:bottom w:val="nil"/>
+              <w:right w:val="nil"/>
+            </w:tcBorders>
+            <w:shd w:val="clear" w:color="auto" w:fill="auto"/>
+            <w:noWrap/>
+            <w:vAlign w:val="bottom"/>
+            <w:hideMark/>
+          </w:tcPr>
+          <w:p>
+            <w:pPr>
+              <w:spacing w:after="0" w:line="240" w:lineRule="auto"/>
+              <w:jc w:val="right"/>
+              <w:rPr>
+                <w:rFonts w:ascii="Calibri" w:hAnsi="Calibri" w:cs="Calibri"/>
+                <w:color w:val="000000"/>
+                <w:kern w:val="0"/>
+                <w:lang w:eastAsia="cs-CZ"/>
+              </w:rPr>
+            </w:pPr>
+            <w:r>
+              <w:rPr>
+                <w:rFonts w:ascii="Calibri" w:hAnsi="Calibri" w:cs="Calibri"/>
+                <w:color w:val="000000"/>
+                <w:kern w:val="0"/>
+                <w:lang w:eastAsia="cs-CZ"/>
+              </w:rPr>
+              <w:t>8,45</w:t>
+            </w:r>
+          </w:p>
+        </w:tc>
+        <w:tc>
+          <w:tcPr>
+            <w:tcW w:w="1180" w:type="dxa"/>
+            <w:tcBorders>
+              <w:top w:val="single" w:sz="4" w:space="0" w:color="000000"/>
+              <w:left w:val="nil"/>
+              <w:bottom w:val="nil"/>
+              <w:right w:val="nil"/>
+            </w:tcBorders>
+            <w:shd w:val="clear" w:color="auto" w:fill="auto"/>
+            <w:noWrap/>
+            <w:vAlign w:val="bottom"/>
+            <w:hideMark/>
+          </w:tcPr>
+          <w:p>
+            <w:pPr>
+              <w:spacing w:after="0" w:line="240" w:lineRule="auto"/>
+              <w:jc w:val="right"/>
+              <w:rPr>
+                <w:rFonts w:ascii="Calibri" w:hAnsi="Calibri" w:cs="Calibri"/>
+                <w:color w:val="000000"/>
+                <w:kern w:val="0"/>
+                <w:lang w:eastAsia="cs-CZ"/>
+              </w:rPr>
+            </w:pPr>
+            <w:r>
+              <w:rPr>
+                <w:rFonts w:ascii="Calibri" w:hAnsi="Calibri" w:cs="Calibri"/>
+                <w:color w:val="000000"/>
+                <w:kern w:val="0"/>
+                <w:lang w:eastAsia="cs-CZ"/>
+              </w:rPr>
+              <w:t>11,81</w:t>
+            </w:r>
+          </w:p>
+        </w:tc>
+        <w:tc>
+          <w:tcPr>
+            <w:tcW w:w="1180" w:type="dxa"/>
+            <w:tcBorders>
+              <w:top w:val="single" w:sz="4" w:space="0" w:color="000000"/>
+              <w:left w:val="nil"/>
+              <w:bottom w:val="nil"/>
+              <w:right w:val="single" w:sz="4" w:space="0" w:color="000000"/>
+            </w:tcBorders>
+            <w:shd w:val="clear" w:color="auto" w:fill="auto"/>
+            <w:noWrap/>
+            <w:vAlign w:val="bottom"/>
+            <w:hideMark/>
+          </w:tcPr>
+          <w:p>
+            <w:pPr>
+              <w:spacing w:after="0" w:line="240" w:lineRule="auto"/>
+              <w:jc w:val="right"/>
+              <w:rPr>
+                <w:rFonts w:ascii="Calibri" w:hAnsi="Calibri" w:cs="Calibri"/>
+                <w:color w:val="000000"/>
+                <w:kern w:val="0"/>
+                <w:lang w:eastAsia="cs-CZ"/>
+              </w:rPr>
+            </w:pPr>
+            <w:r>
+              <w:rPr>
+                <w:rFonts w:ascii="Calibri" w:hAnsi="Calibri" w:cs="Calibri"/>
+                <w:color w:val="000000"/>
+                <w:kern w:val="0"/>
+                <w:lang w:eastAsia="cs-CZ"/>
+              </w:rPr>
+              <w:t>39,76</w:t>
+            </w:r>
+          </w:p>
+        </w:tc>
+      </w:tr>
+      <w:tr>
+        <w:trPr>
+          <w:trHeight w:val="290"/>
+        </w:trPr>
+        <w:tc>
+          <w:tcPr>
+            <w:tcW w:w="3260" w:type="dxa"/>
+            <w:tcBorders>
+              <w:top w:val="single" w:sz="4" w:space="0" w:color="000000"/>
+              <w:left w:val="single" w:sz="4" w:space="0" w:color="auto"/>
+              <w:bottom w:val="nil"/>
+              <w:right w:val="nil"/>
+            </w:tcBorders>
+            <w:shd w:val="clear" w:color="auto" w:fill="auto"/>
+            <w:noWrap/>
+            <w:vAlign w:val="bottom"/>
+            <w:hideMark/>
+          </w:tcPr>
+          <w:p>
+            <w:pPr>
+              <w:spacing w:after="0" w:line="240" w:lineRule="auto"/>
+              <w:rPr>
+                <w:rFonts w:ascii="Calibri" w:hAnsi="Calibri" w:cs="Calibri"/>
+                <w:color w:val="000000"/>
+                <w:kern w:val="0"/>
+                <w:lang w:eastAsia="cs-CZ"/>
+              </w:rPr>
+            </w:pPr>
+            <w:r>
+              <w:rPr>
+                <w:rFonts w:ascii="Calibri" w:hAnsi="Calibri" w:cs="Calibri"/>
+                <w:color w:val="000000"/>
+                <w:kern w:val="0"/>
+                <w:lang w:eastAsia="cs-CZ"/>
+              </w:rPr>
+              <w:t>Rostlinný roztíratelný tuk 1 kg</w:t>
+            </w:r>
+          </w:p>
+        </w:tc>
+        <w:tc>
+          <w:tcPr>
+            <w:tcW w:w="1180" w:type="dxa"/>
+            <w:tcBorders>
+              <w:top w:val="single" w:sz="4" w:space="0" w:color="000000"/>
+              <w:left w:val="nil"/>
+              <w:bottom w:val="nil"/>
+              <w:right w:val="nil"/>
+            </w:tcBorders>
+            <w:shd w:val="clear" w:color="auto" w:fill="auto"/>
+            <w:noWrap/>
+            <w:vAlign w:val="bottom"/>
+            <w:hideMark/>
+          </w:tcPr>
+          <w:p>
+            <w:pPr>
+              <w:spacing w:after="0" w:line="240" w:lineRule="auto"/>
+              <w:jc w:val="right"/>
+              <w:rPr>
+                <w:rFonts w:ascii="Calibri" w:hAnsi="Calibri" w:cs="Calibri"/>
+                <w:color w:val="000000"/>
+                <w:kern w:val="0"/>
+                <w:lang w:eastAsia="cs-CZ"/>
+              </w:rPr>
+            </w:pPr>
+            <w:r>
+              <w:rPr>
+                <w:rFonts w:ascii="Calibri" w:hAnsi="Calibri" w:cs="Calibri"/>
+                <w:color w:val="000000"/>
+                <w:kern w:val="0"/>
+                <w:lang w:eastAsia="cs-CZ"/>
+              </w:rPr>
+              <w:t>69,45</w:t>
+            </w:r>
+          </w:p>
+        </w:tc>
+        <w:tc>
+          <w:tcPr>
+            <w:tcW w:w="1180" w:type="dxa"/>
+            <w:tcBorders>
+              <w:top w:val="single" w:sz="4" w:space="0" w:color="000000"/>
+              <w:left w:val="nil"/>
+              <w:bottom w:val="nil"/>
+              <w:right w:val="nil"/>
+            </w:tcBorders>
+            <w:shd w:val="clear" w:color="auto" w:fill="auto"/>
+            <w:noWrap/>
+            <w:vAlign w:val="bottom"/>
+            <w:hideMark/>
+          </w:tcPr>
+          <w:p>
+            <w:pPr>
+              <w:spacing w:after="0" w:line="240" w:lineRule="auto"/>
+              <w:jc w:val="right"/>
+              <w:rPr>
+                <w:rFonts w:ascii="Calibri" w:hAnsi="Calibri" w:cs="Calibri"/>
+                <w:color w:val="000000"/>
+                <w:kern w:val="0"/>
+                <w:lang w:eastAsia="cs-CZ"/>
+              </w:rPr>
+            </w:pPr>
+            <w:r>
+              <w:rPr>
+                <w:rFonts w:ascii="Calibri" w:hAnsi="Calibri" w:cs="Calibri"/>
+                <w:color w:val="000000"/>
+                <w:kern w:val="0"/>
+                <w:lang w:eastAsia="cs-CZ"/>
+              </w:rPr>
+              <w:t>99,40</w:t>
+            </w:r>
+          </w:p>
+        </w:tc>
+        <w:tc>
+          <w:tcPr>
+            <w:tcW w:w="1180" w:type="dxa"/>
+            <w:tcBorders>
+              <w:top w:val="single" w:sz="4" w:space="0" w:color="000000"/>
+              <w:left w:val="nil"/>
+              <w:bottom w:val="nil"/>
+              <w:right w:val="single" w:sz="4" w:space="0" w:color="000000"/>
+            </w:tcBorders>
+            <w:shd w:val="clear" w:color="auto" w:fill="auto"/>
+            <w:noWrap/>
+            <w:vAlign w:val="bottom"/>
+            <w:hideMark/>
+          </w:tcPr>
+          <w:p>
+            <w:pPr>
+              <w:spacing w:after="0" w:line="240" w:lineRule="auto"/>
+              <w:jc w:val="right"/>
+              <w:rPr>
+                <w:rFonts w:ascii="Calibri" w:hAnsi="Calibri" w:cs="Calibri"/>
+                <w:color w:val="000000"/>
+                <w:kern w:val="0"/>
+                <w:lang w:eastAsia="cs-CZ"/>
+              </w:rPr>
+            </w:pPr>
+            <w:r>
+              <w:rPr>
+                <w:rFonts w:ascii="Calibri" w:hAnsi="Calibri" w:cs="Calibri"/>
+                <w:color w:val="000000"/>
+                <w:kern w:val="0"/>
+                <w:lang w:eastAsia="cs-CZ"/>
+              </w:rPr>
+              <w:t>43,12</w:t>
+            </w:r>
+          </w:p>
+        </w:tc>
+      </w:tr>
+      <w:tr>
+        <w:trPr>
+          <w:trHeight w:val="290"/>
+        </w:trPr>
+        <w:tc>
+          <w:tcPr>
+            <w:tcW w:w="3260" w:type="dxa"/>
+            <w:tcBorders>
+              <w:top w:val="single" w:sz="4" w:space="0" w:color="000000"/>
+              <w:left w:val="single" w:sz="4" w:space="0" w:color="auto"/>
+              <w:bottom w:val="nil"/>
+              <w:right w:val="nil"/>
+            </w:tcBorders>
+            <w:shd w:val="clear" w:color="auto" w:fill="auto"/>
+            <w:noWrap/>
+            <w:vAlign w:val="bottom"/>
+            <w:hideMark/>
+          </w:tcPr>
+          <w:p>
+            <w:pPr>
+              <w:spacing w:after="0" w:line="240" w:lineRule="auto"/>
+              <w:rPr>
+                <w:rFonts w:ascii="Calibri" w:hAnsi="Calibri" w:cs="Calibri"/>
+                <w:color w:val="000000"/>
+                <w:kern w:val="0"/>
+                <w:lang w:eastAsia="cs-CZ"/>
+              </w:rPr>
+            </w:pPr>
+            <w:r>
+              <w:rPr>
+                <w:rFonts w:ascii="Calibri" w:hAnsi="Calibri" w:cs="Calibri"/>
+                <w:color w:val="000000"/>
+                <w:kern w:val="0"/>
+                <w:lang w:eastAsia="cs-CZ"/>
+              </w:rPr>
+              <w:t>Kuřata kuchaná celá 1 kg</w:t>
+            </w:r>
+          </w:p>
+        </w:tc>
+        <w:tc>
+          <w:tcPr>
+            <w:tcW w:w="1180" w:type="dxa"/>
+            <w:tcBorders>
+              <w:top w:val="single" w:sz="4" w:space="0" w:color="000000"/>
+              <w:left w:val="nil"/>
+              <w:bottom w:val="nil"/>
+              <w:right w:val="nil"/>
+            </w:tcBorders>
+            <w:shd w:val="clear" w:color="auto" w:fill="auto"/>
+            <w:noWrap/>
+            <w:vAlign w:val="bottom"/>
+            <w:hideMark/>
+          </w:tcPr>
+          <w:p>
+            <w:pPr>
+              <w:spacing w:after="0" w:line="240" w:lineRule="auto"/>
+              <w:jc w:val="right"/>
+              <w:rPr>
+                <w:rFonts w:ascii="Calibri" w:hAnsi="Calibri" w:cs="Calibri"/>
+                <w:color w:val="000000"/>
+                <w:kern w:val="0"/>
+                <w:lang w:eastAsia="cs-CZ"/>
+              </w:rPr>
+            </w:pPr>
+            <w:r>
+              <w:rPr>
+                <w:rFonts w:ascii="Calibri" w:hAnsi="Calibri" w:cs="Calibri"/>
+                <w:color w:val="000000"/>
+                <w:kern w:val="0"/>
+                <w:lang w:eastAsia="cs-CZ"/>
+              </w:rPr>
+              <w:t>47,47</w:t>
+            </w:r>
+          </w:p>
+        </w:tc>
+        <w:tc>
+          <w:tcPr>
+            <w:tcW w:w="1180" w:type="dxa"/>
+            <w:tcBorders>
+              <w:top w:val="single" w:sz="4" w:space="0" w:color="000000"/>
+              <w:left w:val="nil"/>
+              <w:bottom w:val="nil"/>
+              <w:right w:val="nil"/>
+            </w:tcBorders>
+            <w:shd w:val="clear" w:color="auto" w:fill="auto"/>
+            <w:noWrap/>
+            <w:vAlign w:val="bottom"/>
+            <w:hideMark/>
+          </w:tcPr>
+          <w:p>
+            <w:pPr>
+              <w:spacing w:after="0" w:line="240" w:lineRule="auto"/>
+              <w:jc w:val="right"/>
+              <w:rPr>
+                <w:rFonts w:ascii="Calibri" w:hAnsi="Calibri" w:cs="Calibri"/>
+                <w:color w:val="000000"/>
+                <w:kern w:val="0"/>
+                <w:lang w:eastAsia="cs-CZ"/>
+              </w:rPr>
+            </w:pPr>
+            <w:r>
+              <w:rPr>
+                <w:rFonts w:ascii="Calibri" w:hAnsi="Calibri" w:cs="Calibri"/>
+                <w:color w:val="000000"/>
+                <w:kern w:val="0"/>
+                <w:lang w:eastAsia="cs-CZ"/>
+              </w:rPr>
+              <w:t>69,31</w:t>
+            </w:r>
+          </w:p>
+        </w:tc>
+        <w:tc>
+          <w:tcPr>
+            <w:tcW w:w="1180" w:type="dxa"/>
+            <w:tcBorders>
+              <w:top w:val="single" w:sz="4" w:space="0" w:color="000000"/>
+              <w:left w:val="nil"/>
+              <w:bottom w:val="nil"/>
+              <w:right w:val="single" w:sz="4" w:space="0" w:color="000000"/>
+            </w:tcBorders>
+            <w:shd w:val="clear" w:color="auto" w:fill="auto"/>
+            <w:noWrap/>
+            <w:vAlign w:val="bottom"/>
+            <w:hideMark/>
+          </w:tcPr>
+          <w:p>
+            <w:pPr>
+              <w:spacing w:after="0" w:line="240" w:lineRule="auto"/>
+              <w:jc w:val="right"/>
+              <w:rPr>
+                <w:rFonts w:ascii="Calibri" w:hAnsi="Calibri" w:cs="Calibri"/>
+                <w:color w:val="000000"/>
+                <w:kern w:val="0"/>
+                <w:lang w:eastAsia="cs-CZ"/>
+              </w:rPr>
+            </w:pPr>
+            <w:r>
+              <w:rPr>
+                <w:rFonts w:ascii="Calibri" w:hAnsi="Calibri" w:cs="Calibri"/>
+                <w:color w:val="000000"/>
+                <w:kern w:val="0"/>
+                <w:lang w:eastAsia="cs-CZ"/>
+              </w:rPr>
+              <w:t>46,01</w:t>
+            </w:r>
+          </w:p>
+        </w:tc>
+      </w:tr>
+      <w:tr>
+        <w:trPr>
+          <w:trHeight w:val="290"/>
+        </w:trPr>
+        <w:tc>
+          <w:tcPr>
+            <w:tcW w:w="3260" w:type="dxa"/>
+            <w:tcBorders>
+              <w:top w:val="single" w:sz="4" w:space="0" w:color="000000"/>
+              <w:left w:val="single" w:sz="4" w:space="0" w:color="auto"/>
+              <w:bottom w:val="nil"/>
+              <w:right w:val="nil"/>
+            </w:tcBorders>
+            <w:shd w:val="clear" w:color="auto" w:fill="auto"/>
+            <w:noWrap/>
+            <w:vAlign w:val="bottom"/>
+            <w:hideMark/>
+          </w:tcPr>
+          <w:p>
+            <w:pPr>
+              <w:spacing w:after="0" w:line="240" w:lineRule="auto"/>
+              <w:rPr>
+                <w:rFonts w:ascii="Calibri" w:hAnsi="Calibri" w:cs="Calibri"/>
+                <w:color w:val="000000"/>
+                <w:kern w:val="0"/>
+                <w:lang w:eastAsia="cs-CZ"/>
+              </w:rPr>
+            </w:pPr>
+            <w:r>
+              <w:rPr>
+                <w:rFonts w:ascii="Calibri" w:hAnsi="Calibri" w:cs="Calibri"/>
+                <w:color w:val="000000"/>
+                <w:kern w:val="0"/>
+                <w:lang w:eastAsia="cs-CZ"/>
+              </w:rPr>
+              <w:t>Pomeranče 1 kg</w:t>
+            </w:r>
+          </w:p>
+        </w:tc>
+        <w:tc>
+          <w:tcPr>
+            <w:tcW w:w="1180" w:type="dxa"/>
+            <w:tcBorders>
+              <w:top w:val="single" w:sz="4" w:space="0" w:color="000000"/>
+              <w:left w:val="nil"/>
+              <w:bottom w:val="nil"/>
+              <w:right w:val="nil"/>
+            </w:tcBorders>
+            <w:shd w:val="clear" w:color="auto" w:fill="auto"/>
+            <w:noWrap/>
+            <w:vAlign w:val="bottom"/>
+            <w:hideMark/>
+          </w:tcPr>
+          <w:p>
+            <w:pPr>
+              <w:spacing w:after="0" w:line="240" w:lineRule="auto"/>
+              <w:jc w:val="right"/>
+              <w:rPr>
+                <w:rFonts w:ascii="Calibri" w:hAnsi="Calibri" w:cs="Calibri"/>
+                <w:color w:val="000000"/>
+                <w:kern w:val="0"/>
+                <w:lang w:eastAsia="cs-CZ"/>
+              </w:rPr>
+            </w:pPr>
+            <w:r>
+              <w:rPr>
+                <w:rFonts w:ascii="Calibri" w:hAnsi="Calibri" w:cs="Calibri"/>
+                <w:color w:val="000000"/>
+                <w:kern w:val="0"/>
+                <w:lang w:eastAsia="cs-CZ"/>
+              </w:rPr>
+              <w:t>24,73</w:t>
+            </w:r>
+          </w:p>
+        </w:tc>
+        <w:tc>
+          <w:tcPr>
+            <w:tcW w:w="1180" w:type="dxa"/>
+            <w:tcBorders>
+              <w:top w:val="single" w:sz="4" w:space="0" w:color="000000"/>
+              <w:left w:val="nil"/>
+              <w:bottom w:val="nil"/>
+              <w:right w:val="nil"/>
+            </w:tcBorders>
+            <w:shd w:val="clear" w:color="auto" w:fill="auto"/>
+            <w:noWrap/>
+            <w:vAlign w:val="bottom"/>
+            <w:hideMark/>
+          </w:tcPr>
+          <w:p>
+            <w:pPr>
+              <w:spacing w:after="0" w:line="240" w:lineRule="auto"/>
+              <w:jc w:val="right"/>
+              <w:rPr>
+                <w:rFonts w:ascii="Calibri" w:hAnsi="Calibri" w:cs="Calibri"/>
+                <w:color w:val="000000"/>
+                <w:kern w:val="0"/>
+                <w:lang w:eastAsia="cs-CZ"/>
+              </w:rPr>
+            </w:pPr>
+            <w:r>
+              <w:rPr>
+                <w:rFonts w:ascii="Calibri" w:hAnsi="Calibri" w:cs="Calibri"/>
+                <w:color w:val="000000"/>
+                <w:kern w:val="0"/>
+                <w:lang w:eastAsia="cs-CZ"/>
+              </w:rPr>
+              <w:t>36,50</w:t>
+            </w:r>
+          </w:p>
+        </w:tc>
+        <w:tc>
+          <w:tcPr>
+            <w:tcW w:w="1180" w:type="dxa"/>
+            <w:tcBorders>
+              <w:top w:val="single" w:sz="4" w:space="0" w:color="000000"/>
+              <w:left w:val="nil"/>
+              <w:bottom w:val="nil"/>
+              <w:right w:val="single" w:sz="4" w:space="0" w:color="000000"/>
+            </w:tcBorders>
+            <w:shd w:val="clear" w:color="auto" w:fill="auto"/>
+            <w:noWrap/>
+            <w:vAlign w:val="bottom"/>
+            <w:hideMark/>
+          </w:tcPr>
+          <w:p>
+            <w:pPr>
+              <w:spacing w:after="0" w:line="240" w:lineRule="auto"/>
+              <w:jc w:val="right"/>
+              <w:rPr>
+                <w:rFonts w:ascii="Calibri" w:hAnsi="Calibri" w:cs="Calibri"/>
+                <w:color w:val="000000"/>
+                <w:kern w:val="0"/>
+                <w:lang w:eastAsia="cs-CZ"/>
+              </w:rPr>
+            </w:pPr>
+            <w:r>
+              <w:rPr>
+                <w:rFonts w:ascii="Calibri" w:hAnsi="Calibri" w:cs="Calibri"/>
+                <w:color w:val="000000"/>
+                <w:kern w:val="0"/>
+                <w:lang w:eastAsia="cs-CZ"/>
+              </w:rPr>
+              <w:t>47,59</w:t>
+            </w:r>
+          </w:p>
+        </w:tc>
+      </w:tr>
+      <w:tr>
+        <w:trPr>
+          <w:trHeight w:val="290"/>
+        </w:trPr>
+        <w:tc>
+          <w:tcPr>
+            <w:tcW w:w="3260" w:type="dxa"/>
+            <w:tcBorders>
+              <w:top w:val="single" w:sz="4" w:space="0" w:color="000000"/>
+              <w:left w:val="single" w:sz="4" w:space="0" w:color="auto"/>
+              <w:bottom w:val="nil"/>
+              <w:right w:val="nil"/>
+            </w:tcBorders>
+            <w:shd w:val="clear" w:color="auto" w:fill="auto"/>
+            <w:noWrap/>
+            <w:vAlign w:val="bottom"/>
+            <w:hideMark/>
+          </w:tcPr>
+          <w:p>
+            <w:pPr>
+              <w:spacing w:after="0" w:line="240" w:lineRule="auto"/>
+              <w:rPr>
+                <w:rFonts w:ascii="Calibri" w:hAnsi="Calibri" w:cs="Calibri"/>
+                <w:color w:val="000000"/>
+                <w:kern w:val="0"/>
+                <w:lang w:eastAsia="cs-CZ"/>
+              </w:rPr>
+            </w:pPr>
+            <w:r>
+              <w:rPr>
+                <w:rFonts w:ascii="Calibri" w:hAnsi="Calibri" w:cs="Calibri"/>
+                <w:color w:val="000000"/>
+                <w:kern w:val="0"/>
+                <w:lang w:eastAsia="cs-CZ"/>
+              </w:rPr>
+              <w:t>Chléb konzumní kmínový 1 kg</w:t>
+            </w:r>
+          </w:p>
+        </w:tc>
+        <w:tc>
+          <w:tcPr>
+            <w:tcW w:w="1180" w:type="dxa"/>
+            <w:tcBorders>
+              <w:top w:val="single" w:sz="4" w:space="0" w:color="000000"/>
+              <w:left w:val="nil"/>
+              <w:bottom w:val="nil"/>
+              <w:right w:val="nil"/>
+            </w:tcBorders>
+            <w:shd w:val="clear" w:color="auto" w:fill="auto"/>
+            <w:noWrap/>
+            <w:vAlign w:val="bottom"/>
+            <w:hideMark/>
+          </w:tcPr>
+          <w:p>
+            <w:pPr>
+              <w:spacing w:after="0" w:line="240" w:lineRule="auto"/>
+              <w:jc w:val="right"/>
+              <w:rPr>
+                <w:rFonts w:ascii="Calibri" w:hAnsi="Calibri" w:cs="Calibri"/>
+                <w:color w:val="000000"/>
+                <w:kern w:val="0"/>
+                <w:lang w:eastAsia="cs-CZ"/>
+              </w:rPr>
+            </w:pPr>
+            <w:r>
+              <w:rPr>
+                <w:rFonts w:ascii="Calibri" w:hAnsi="Calibri" w:cs="Calibri"/>
+                <w:color w:val="000000"/>
+                <w:kern w:val="0"/>
+                <w:lang w:eastAsia="cs-CZ"/>
+              </w:rPr>
+              <w:t>16,12</w:t>
+            </w:r>
+          </w:p>
+        </w:tc>
+        <w:tc>
+          <w:tcPr>
+            <w:tcW w:w="1180" w:type="dxa"/>
+            <w:tcBorders>
+              <w:top w:val="single" w:sz="4" w:space="0" w:color="000000"/>
+              <w:left w:val="nil"/>
+              <w:bottom w:val="nil"/>
+              <w:right w:val="nil"/>
+            </w:tcBorders>
+            <w:shd w:val="clear" w:color="auto" w:fill="auto"/>
+            <w:noWrap/>
+            <w:vAlign w:val="bottom"/>
+            <w:hideMark/>
+          </w:tcPr>
+          <w:p>
+            <w:pPr>
+              <w:spacing w:after="0" w:line="240" w:lineRule="auto"/>
+              <w:jc w:val="right"/>
+              <w:rPr>
+                <w:rFonts w:ascii="Calibri" w:hAnsi="Calibri" w:cs="Calibri"/>
+                <w:color w:val="000000"/>
+                <w:kern w:val="0"/>
+                <w:lang w:eastAsia="cs-CZ"/>
+              </w:rPr>
+            </w:pPr>
+            <w:r>
+              <w:rPr>
+                <w:rFonts w:ascii="Calibri" w:hAnsi="Calibri" w:cs="Calibri"/>
+                <w:color w:val="000000"/>
+                <w:kern w:val="0"/>
+                <w:lang w:eastAsia="cs-CZ"/>
+              </w:rPr>
+              <w:t>24,24</w:t>
+            </w:r>
+          </w:p>
+        </w:tc>
+        <w:tc>
+          <w:tcPr>
+            <w:tcW w:w="1180" w:type="dxa"/>
+            <w:tcBorders>
+              <w:top w:val="single" w:sz="4" w:space="0" w:color="000000"/>
+              <w:left w:val="nil"/>
+              <w:bottom w:val="nil"/>
+              <w:right w:val="single" w:sz="4" w:space="0" w:color="000000"/>
+            </w:tcBorders>
+            <w:shd w:val="clear" w:color="auto" w:fill="auto"/>
+            <w:noWrap/>
+            <w:vAlign w:val="bottom"/>
+            <w:hideMark/>
+          </w:tcPr>
+          <w:p>
+            <w:pPr>
+              <w:spacing w:after="0" w:line="240" w:lineRule="auto"/>
+              <w:jc w:val="right"/>
+              <w:rPr>
+                <w:rFonts w:ascii="Calibri" w:hAnsi="Calibri" w:cs="Calibri"/>
+                <w:color w:val="000000"/>
+                <w:kern w:val="0"/>
+                <w:lang w:eastAsia="cs-CZ"/>
+              </w:rPr>
+            </w:pPr>
+            <w:r>
+              <w:rPr>
+                <w:rFonts w:ascii="Calibri" w:hAnsi="Calibri" w:cs="Calibri"/>
+                <w:color w:val="000000"/>
+                <w:kern w:val="0"/>
+                <w:lang w:eastAsia="cs-CZ"/>
+              </w:rPr>
+              <w:t>50,37</w:t>
+            </w:r>
+          </w:p>
+        </w:tc>
+      </w:tr>
+      <w:tr>
+        <w:trPr>
+          <w:trHeight w:val="290"/>
+        </w:trPr>
+        <w:tc>
+          <w:tcPr>
+            <w:tcW w:w="3260" w:type="dxa"/>
+            <w:tcBorders>
+              <w:top w:val="single" w:sz="4" w:space="0" w:color="000000"/>
+              <w:left w:val="single" w:sz="4" w:space="0" w:color="auto"/>
+              <w:bottom w:val="nil"/>
+              <w:right w:val="nil"/>
+            </w:tcBorders>
+            <w:shd w:val="clear" w:color="auto" w:fill="auto"/>
+            <w:noWrap/>
+            <w:vAlign w:val="bottom"/>
+            <w:hideMark/>
+          </w:tcPr>
+          <w:p>
+            <w:pPr>
+              <w:spacing w:after="0" w:line="240" w:lineRule="auto"/>
+              <w:rPr>
+                <w:rFonts w:ascii="Calibri" w:hAnsi="Calibri" w:cs="Calibri"/>
+                <w:color w:val="000000"/>
+                <w:kern w:val="0"/>
+                <w:lang w:eastAsia="cs-CZ"/>
+              </w:rPr>
+            </w:pPr>
+            <w:r>
+              <w:rPr>
+                <w:rFonts w:ascii="Calibri" w:hAnsi="Calibri" w:cs="Calibri"/>
+                <w:color w:val="000000"/>
+                <w:kern w:val="0"/>
+                <w:lang w:eastAsia="cs-CZ"/>
+              </w:rPr>
+              <w:t>Pšeničná mouka hladká 1 kg</w:t>
+            </w:r>
+          </w:p>
+        </w:tc>
+        <w:tc>
+          <w:tcPr>
+            <w:tcW w:w="1180" w:type="dxa"/>
+            <w:tcBorders>
+              <w:top w:val="single" w:sz="4" w:space="0" w:color="000000"/>
+              <w:left w:val="nil"/>
+              <w:bottom w:val="nil"/>
+              <w:right w:val="nil"/>
+            </w:tcBorders>
+            <w:shd w:val="clear" w:color="auto" w:fill="auto"/>
+            <w:noWrap/>
+            <w:vAlign w:val="bottom"/>
+            <w:hideMark/>
+          </w:tcPr>
+          <w:p>
+            <w:pPr>
+              <w:spacing w:after="0" w:line="240" w:lineRule="auto"/>
+              <w:jc w:val="right"/>
+              <w:rPr>
+                <w:rFonts w:ascii="Calibri" w:hAnsi="Calibri" w:cs="Calibri"/>
+                <w:color w:val="000000"/>
+                <w:kern w:val="0"/>
+                <w:lang w:eastAsia="cs-CZ"/>
+              </w:rPr>
+            </w:pPr>
+            <w:r>
+              <w:rPr>
+                <w:rFonts w:ascii="Calibri" w:hAnsi="Calibri" w:cs="Calibri"/>
+                <w:color w:val="000000"/>
+                <w:kern w:val="0"/>
+                <w:lang w:eastAsia="cs-CZ"/>
+              </w:rPr>
+              <w:t>7,41</w:t>
+            </w:r>
+          </w:p>
+        </w:tc>
+        <w:tc>
+          <w:tcPr>
+            <w:tcW w:w="1180" w:type="dxa"/>
+            <w:tcBorders>
+              <w:top w:val="single" w:sz="4" w:space="0" w:color="000000"/>
+              <w:left w:val="nil"/>
+              <w:bottom w:val="nil"/>
+              <w:right w:val="nil"/>
+            </w:tcBorders>
+            <w:shd w:val="clear" w:color="auto" w:fill="auto"/>
+            <w:noWrap/>
+            <w:vAlign w:val="bottom"/>
+            <w:hideMark/>
+          </w:tcPr>
+          <w:p>
+            <w:pPr>
+              <w:spacing w:after="0" w:line="240" w:lineRule="auto"/>
+              <w:jc w:val="right"/>
+              <w:rPr>
+                <w:rFonts w:ascii="Calibri" w:hAnsi="Calibri" w:cs="Calibri"/>
+                <w:color w:val="000000"/>
+                <w:kern w:val="0"/>
+                <w:lang w:eastAsia="cs-CZ"/>
+              </w:rPr>
+            </w:pPr>
+            <w:r>
+              <w:rPr>
+                <w:rFonts w:ascii="Calibri" w:hAnsi="Calibri" w:cs="Calibri"/>
+                <w:color w:val="000000"/>
+                <w:kern w:val="0"/>
+                <w:lang w:eastAsia="cs-CZ"/>
+              </w:rPr>
+              <w:t>11,44</w:t>
+            </w:r>
+          </w:p>
+        </w:tc>
+        <w:tc>
+          <w:tcPr>
+            <w:tcW w:w="1180" w:type="dxa"/>
+            <w:tcBorders>
+              <w:top w:val="single" w:sz="4" w:space="0" w:color="000000"/>
+              <w:left w:val="nil"/>
+              <w:bottom w:val="nil"/>
+              <w:right w:val="single" w:sz="4" w:space="0" w:color="000000"/>
+            </w:tcBorders>
+            <w:shd w:val="clear" w:color="auto" w:fill="auto"/>
+            <w:noWrap/>
+            <w:vAlign w:val="bottom"/>
+            <w:hideMark/>
+          </w:tcPr>
+          <w:p>
+            <w:pPr>
+              <w:spacing w:after="0" w:line="240" w:lineRule="auto"/>
+              <w:jc w:val="right"/>
+              <w:rPr>
+                <w:rFonts w:ascii="Calibri" w:hAnsi="Calibri" w:cs="Calibri"/>
+                <w:color w:val="000000"/>
+                <w:kern w:val="0"/>
+                <w:lang w:eastAsia="cs-CZ"/>
+              </w:rPr>
+            </w:pPr>
+            <w:r>
+              <w:rPr>
+                <w:rFonts w:ascii="Calibri" w:hAnsi="Calibri" w:cs="Calibri"/>
+                <w:color w:val="000000"/>
+                <w:kern w:val="0"/>
+                <w:lang w:eastAsia="cs-CZ"/>
+              </w:rPr>
+              <w:t>54,39</w:t>
+            </w:r>
+          </w:p>
+        </w:tc>
+      </w:tr>
+      <w:tr>
+        <w:trPr>
+          <w:trHeight w:val="290"/>
+        </w:trPr>
+        <w:tc>
+          <w:tcPr>
+            <w:tcW w:w="3260" w:type="dxa"/>
+            <w:tcBorders>
+              <w:top w:val="single" w:sz="4" w:space="0" w:color="000000"/>
+              <w:left w:val="single" w:sz="4" w:space="0" w:color="auto"/>
+              <w:bottom w:val="nil"/>
+              <w:right w:val="nil"/>
+            </w:tcBorders>
+            <w:shd w:val="clear" w:color="auto" w:fill="auto"/>
+            <w:noWrap/>
+            <w:vAlign w:val="bottom"/>
+            <w:hideMark/>
+          </w:tcPr>
+          <w:p>
+            <w:pPr>
+              <w:spacing w:after="0" w:line="240" w:lineRule="auto"/>
+              <w:rPr>
+                <w:rFonts w:ascii="Calibri" w:hAnsi="Calibri" w:cs="Calibri"/>
+                <w:color w:val="000000"/>
+                <w:kern w:val="0"/>
+                <w:lang w:eastAsia="cs-CZ"/>
+              </w:rPr>
+            </w:pPr>
+            <w:r>
+              <w:rPr>
+                <w:rFonts w:ascii="Calibri" w:hAnsi="Calibri" w:cs="Calibri"/>
+                <w:color w:val="000000"/>
+                <w:kern w:val="0"/>
+                <w:lang w:eastAsia="cs-CZ"/>
+              </w:rPr>
+              <w:t>Mrkev 1 kg</w:t>
+            </w:r>
+          </w:p>
+        </w:tc>
+        <w:tc>
+          <w:tcPr>
+            <w:tcW w:w="1180" w:type="dxa"/>
+            <w:tcBorders>
+              <w:top w:val="single" w:sz="4" w:space="0" w:color="000000"/>
+              <w:left w:val="nil"/>
+              <w:bottom w:val="nil"/>
+              <w:right w:val="nil"/>
+            </w:tcBorders>
+            <w:shd w:val="clear" w:color="auto" w:fill="auto"/>
+            <w:noWrap/>
+            <w:vAlign w:val="bottom"/>
+            <w:hideMark/>
+          </w:tcPr>
+          <w:p>
+            <w:pPr>
+              <w:spacing w:after="0" w:line="240" w:lineRule="auto"/>
+              <w:jc w:val="right"/>
+              <w:rPr>
+                <w:rFonts w:ascii="Calibri" w:hAnsi="Calibri" w:cs="Calibri"/>
+                <w:color w:val="000000"/>
+                <w:kern w:val="0"/>
+                <w:lang w:eastAsia="cs-CZ"/>
+              </w:rPr>
+            </w:pPr>
+            <w:r>
+              <w:rPr>
+                <w:rFonts w:ascii="Calibri" w:hAnsi="Calibri" w:cs="Calibri"/>
+                <w:color w:val="000000"/>
+                <w:kern w:val="0"/>
+                <w:lang w:eastAsia="cs-CZ"/>
+              </w:rPr>
+              <w:t>14,41</w:t>
+            </w:r>
+          </w:p>
+        </w:tc>
+        <w:tc>
+          <w:tcPr>
+            <w:tcW w:w="1180" w:type="dxa"/>
+            <w:tcBorders>
+              <w:top w:val="single" w:sz="4" w:space="0" w:color="000000"/>
+              <w:left w:val="nil"/>
+              <w:bottom w:val="nil"/>
+              <w:right w:val="nil"/>
+            </w:tcBorders>
+            <w:shd w:val="clear" w:color="auto" w:fill="auto"/>
+            <w:noWrap/>
+            <w:vAlign w:val="bottom"/>
+            <w:hideMark/>
+          </w:tcPr>
+          <w:p>
+            <w:pPr>
+              <w:spacing w:after="0" w:line="240" w:lineRule="auto"/>
+              <w:jc w:val="right"/>
+              <w:rPr>
+                <w:rFonts w:ascii="Calibri" w:hAnsi="Calibri" w:cs="Calibri"/>
+                <w:color w:val="000000"/>
+                <w:kern w:val="0"/>
+                <w:lang w:eastAsia="cs-CZ"/>
+              </w:rPr>
+            </w:pPr>
+            <w:r>
+              <w:rPr>
+                <w:rFonts w:ascii="Calibri" w:hAnsi="Calibri" w:cs="Calibri"/>
+                <w:color w:val="000000"/>
+                <w:kern w:val="0"/>
+                <w:lang w:eastAsia="cs-CZ"/>
+              </w:rPr>
+              <w:t>22,45</w:t>
+            </w:r>
+          </w:p>
+        </w:tc>
+        <w:tc>
+          <w:tcPr>
+            <w:tcW w:w="1180" w:type="dxa"/>
+            <w:tcBorders>
+              <w:top w:val="single" w:sz="4" w:space="0" w:color="000000"/>
+              <w:left w:val="nil"/>
+              <w:bottom w:val="nil"/>
+              <w:right w:val="single" w:sz="4" w:space="0" w:color="000000"/>
+            </w:tcBorders>
+            <w:shd w:val="clear" w:color="auto" w:fill="auto"/>
+            <w:noWrap/>
+            <w:vAlign w:val="bottom"/>
+            <w:hideMark/>
+          </w:tcPr>
+          <w:p>
+            <w:pPr>
+              <w:spacing w:after="0" w:line="240" w:lineRule="auto"/>
+              <w:jc w:val="right"/>
+              <w:rPr>
+                <w:rFonts w:ascii="Calibri" w:hAnsi="Calibri" w:cs="Calibri"/>
+                <w:color w:val="000000"/>
+                <w:kern w:val="0"/>
+                <w:lang w:eastAsia="cs-CZ"/>
+              </w:rPr>
+            </w:pPr>
+            <w:r>
+              <w:rPr>
+                <w:rFonts w:ascii="Calibri" w:hAnsi="Calibri" w:cs="Calibri"/>
+                <w:color w:val="000000"/>
+                <w:kern w:val="0"/>
+                <w:lang w:eastAsia="cs-CZ"/>
+              </w:rPr>
+              <w:t>55,79</w:t>
+            </w:r>
+          </w:p>
+        </w:tc>
+      </w:tr>
+      <w:tr>
+        <w:trPr>
+          <w:trHeight w:val="290"/>
+        </w:trPr>
+        <w:tc>
+          <w:tcPr>
+            <w:tcW w:w="3260" w:type="dxa"/>
+            <w:tcBorders>
+              <w:top w:val="single" w:sz="4" w:space="0" w:color="000000"/>
+              <w:left w:val="single" w:sz="4" w:space="0" w:color="auto"/>
+              <w:bottom w:val="nil"/>
+              <w:right w:val="nil"/>
+            </w:tcBorders>
+            <w:shd w:val="clear" w:color="auto" w:fill="auto"/>
+            <w:noWrap/>
+            <w:vAlign w:val="bottom"/>
+            <w:hideMark/>
+          </w:tcPr>
+          <w:p>
+            <w:pPr>
+              <w:spacing w:after="0" w:line="240" w:lineRule="auto"/>
+              <w:rPr>
+                <w:rFonts w:ascii="Calibri" w:hAnsi="Calibri" w:cs="Calibri"/>
+                <w:color w:val="000000"/>
+                <w:kern w:val="0"/>
+                <w:lang w:eastAsia="cs-CZ"/>
+              </w:rPr>
+            </w:pPr>
+            <w:r>
+              <w:rPr>
+                <w:rFonts w:ascii="Calibri" w:hAnsi="Calibri" w:cs="Calibri"/>
+                <w:color w:val="000000"/>
+                <w:kern w:val="0"/>
+                <w:lang w:eastAsia="cs-CZ"/>
+              </w:rPr>
+              <w:t>Jogurt bílý netučný 150 g</w:t>
+            </w:r>
+          </w:p>
+        </w:tc>
+        <w:tc>
+          <w:tcPr>
+            <w:tcW w:w="1180" w:type="dxa"/>
+            <w:tcBorders>
+              <w:top w:val="single" w:sz="4" w:space="0" w:color="000000"/>
+              <w:left w:val="nil"/>
+              <w:bottom w:val="nil"/>
+              <w:right w:val="nil"/>
+            </w:tcBorders>
+            <w:shd w:val="clear" w:color="auto" w:fill="auto"/>
+            <w:noWrap/>
+            <w:vAlign w:val="bottom"/>
+            <w:hideMark/>
+          </w:tcPr>
+          <w:p>
+            <w:pPr>
+              <w:spacing w:after="0" w:line="240" w:lineRule="auto"/>
+              <w:jc w:val="right"/>
+              <w:rPr>
+                <w:rFonts w:ascii="Calibri" w:hAnsi="Calibri" w:cs="Calibri"/>
+                <w:color w:val="000000"/>
+                <w:kern w:val="0"/>
+                <w:lang w:eastAsia="cs-CZ"/>
+              </w:rPr>
+            </w:pPr>
+            <w:r>
+              <w:rPr>
+                <w:rFonts w:ascii="Calibri" w:hAnsi="Calibri" w:cs="Calibri"/>
+                <w:color w:val="000000"/>
+                <w:kern w:val="0"/>
+                <w:lang w:eastAsia="cs-CZ"/>
+              </w:rPr>
+              <w:t>5,83</w:t>
+            </w:r>
+          </w:p>
+        </w:tc>
+        <w:tc>
+          <w:tcPr>
+            <w:tcW w:w="1180" w:type="dxa"/>
+            <w:tcBorders>
+              <w:top w:val="single" w:sz="4" w:space="0" w:color="000000"/>
+              <w:left w:val="nil"/>
+              <w:bottom w:val="nil"/>
+              <w:right w:val="nil"/>
+            </w:tcBorders>
+            <w:shd w:val="clear" w:color="auto" w:fill="auto"/>
+            <w:noWrap/>
+            <w:vAlign w:val="bottom"/>
+            <w:hideMark/>
+          </w:tcPr>
+          <w:p>
+            <w:pPr>
+              <w:spacing w:after="0" w:line="240" w:lineRule="auto"/>
+              <w:jc w:val="right"/>
+              <w:rPr>
+                <w:rFonts w:ascii="Calibri" w:hAnsi="Calibri" w:cs="Calibri"/>
+                <w:color w:val="000000"/>
+                <w:kern w:val="0"/>
+                <w:lang w:eastAsia="cs-CZ"/>
+              </w:rPr>
+            </w:pPr>
+            <w:r>
+              <w:rPr>
+                <w:rFonts w:ascii="Calibri" w:hAnsi="Calibri" w:cs="Calibri"/>
+                <w:color w:val="000000"/>
+                <w:kern w:val="0"/>
+                <w:lang w:eastAsia="cs-CZ"/>
+              </w:rPr>
+              <w:t>9,17</w:t>
+            </w:r>
+          </w:p>
+        </w:tc>
+        <w:tc>
+          <w:tcPr>
+            <w:tcW w:w="1180" w:type="dxa"/>
+            <w:tcBorders>
+              <w:top w:val="single" w:sz="4" w:space="0" w:color="000000"/>
+              <w:left w:val="nil"/>
+              <w:bottom w:val="nil"/>
+              <w:right w:val="single" w:sz="4" w:space="0" w:color="000000"/>
+            </w:tcBorders>
+            <w:shd w:val="clear" w:color="auto" w:fill="auto"/>
+            <w:noWrap/>
+            <w:vAlign w:val="bottom"/>
+            <w:hideMark/>
+          </w:tcPr>
+          <w:p>
+            <w:pPr>
+              <w:spacing w:after="0" w:line="240" w:lineRule="auto"/>
+              <w:jc w:val="right"/>
+              <w:rPr>
+                <w:rFonts w:ascii="Calibri" w:hAnsi="Calibri" w:cs="Calibri"/>
+                <w:color w:val="000000"/>
+                <w:kern w:val="0"/>
+                <w:lang w:eastAsia="cs-CZ"/>
+              </w:rPr>
+            </w:pPr>
+            <w:r>
+              <w:rPr>
+                <w:rFonts w:ascii="Calibri" w:hAnsi="Calibri" w:cs="Calibri"/>
+                <w:color w:val="000000"/>
+                <w:kern w:val="0"/>
+                <w:lang w:eastAsia="cs-CZ"/>
+              </w:rPr>
+              <w:t>57,29</w:t>
+            </w:r>
+          </w:p>
+        </w:tc>
+      </w:tr>
+      <w:tr>
+        <w:trPr>
+          <w:trHeight w:val="290"/>
+        </w:trPr>
+        <w:tc>
+          <w:tcPr>
+            <w:tcW w:w="3260" w:type="dxa"/>
+            <w:tcBorders>
+              <w:top w:val="single" w:sz="4" w:space="0" w:color="000000"/>
+              <w:left w:val="single" w:sz="4" w:space="0" w:color="auto"/>
+              <w:bottom w:val="nil"/>
+              <w:right w:val="nil"/>
+            </w:tcBorders>
+            <w:shd w:val="clear" w:color="auto" w:fill="auto"/>
+            <w:noWrap/>
+            <w:vAlign w:val="bottom"/>
+            <w:hideMark/>
+          </w:tcPr>
+          <w:p>
+            <w:pPr>
+              <w:spacing w:after="0" w:line="240" w:lineRule="auto"/>
+              <w:rPr>
+                <w:rFonts w:ascii="Calibri" w:hAnsi="Calibri" w:cs="Calibri"/>
+                <w:color w:val="000000"/>
+                <w:kern w:val="0"/>
+                <w:lang w:eastAsia="cs-CZ"/>
+              </w:rPr>
+            </w:pPr>
+            <w:r>
+              <w:rPr>
+                <w:rFonts w:ascii="Calibri" w:hAnsi="Calibri" w:cs="Calibri"/>
+                <w:color w:val="000000"/>
+                <w:kern w:val="0"/>
+                <w:lang w:eastAsia="cs-CZ"/>
+              </w:rPr>
+              <w:t>Vejce slepičí čerstvá 10 ks</w:t>
+            </w:r>
+          </w:p>
+        </w:tc>
+        <w:tc>
+          <w:tcPr>
+            <w:tcW w:w="1180" w:type="dxa"/>
+            <w:tcBorders>
+              <w:top w:val="single" w:sz="4" w:space="0" w:color="000000"/>
+              <w:left w:val="nil"/>
+              <w:bottom w:val="nil"/>
+              <w:right w:val="nil"/>
+            </w:tcBorders>
+            <w:shd w:val="clear" w:color="auto" w:fill="auto"/>
+            <w:noWrap/>
+            <w:vAlign w:val="bottom"/>
+            <w:hideMark/>
+          </w:tcPr>
+          <w:p>
+            <w:pPr>
+              <w:spacing w:after="0" w:line="240" w:lineRule="auto"/>
+              <w:jc w:val="right"/>
+              <w:rPr>
+                <w:rFonts w:ascii="Calibri" w:hAnsi="Calibri" w:cs="Calibri"/>
+                <w:color w:val="000000"/>
+                <w:kern w:val="0"/>
+                <w:lang w:eastAsia="cs-CZ"/>
+              </w:rPr>
+            </w:pPr>
+            <w:r>
+              <w:rPr>
+                <w:rFonts w:ascii="Calibri" w:hAnsi="Calibri" w:cs="Calibri"/>
+                <w:color w:val="000000"/>
+                <w:kern w:val="0"/>
+                <w:lang w:eastAsia="cs-CZ"/>
+              </w:rPr>
+              <w:t>23,49</w:t>
+            </w:r>
+          </w:p>
+        </w:tc>
+        <w:tc>
+          <w:tcPr>
+            <w:tcW w:w="1180" w:type="dxa"/>
+            <w:tcBorders>
+              <w:top w:val="single" w:sz="4" w:space="0" w:color="000000"/>
+              <w:left w:val="nil"/>
+              <w:bottom w:val="nil"/>
+              <w:right w:val="nil"/>
+            </w:tcBorders>
+            <w:shd w:val="clear" w:color="auto" w:fill="auto"/>
+            <w:noWrap/>
+            <w:vAlign w:val="bottom"/>
+            <w:hideMark/>
+          </w:tcPr>
+          <w:p>
+            <w:pPr>
+              <w:spacing w:after="0" w:line="240" w:lineRule="auto"/>
+              <w:jc w:val="right"/>
+              <w:rPr>
+                <w:rFonts w:ascii="Calibri" w:hAnsi="Calibri" w:cs="Calibri"/>
+                <w:color w:val="000000"/>
+                <w:kern w:val="0"/>
+                <w:lang w:eastAsia="cs-CZ"/>
+              </w:rPr>
+            </w:pPr>
+            <w:r>
+              <w:rPr>
+                <w:rFonts w:ascii="Calibri" w:hAnsi="Calibri" w:cs="Calibri"/>
+                <w:color w:val="000000"/>
+                <w:kern w:val="0"/>
+                <w:lang w:eastAsia="cs-CZ"/>
+              </w:rPr>
+              <w:t>38,39</w:t>
+            </w:r>
+          </w:p>
+        </w:tc>
+        <w:tc>
+          <w:tcPr>
+            <w:tcW w:w="1180" w:type="dxa"/>
+            <w:tcBorders>
+              <w:top w:val="single" w:sz="4" w:space="0" w:color="000000"/>
+              <w:left w:val="nil"/>
+              <w:bottom w:val="nil"/>
+              <w:right w:val="single" w:sz="4" w:space="0" w:color="000000"/>
+            </w:tcBorders>
+            <w:shd w:val="clear" w:color="auto" w:fill="auto"/>
+            <w:noWrap/>
+            <w:vAlign w:val="bottom"/>
+            <w:hideMark/>
+          </w:tcPr>
+          <w:p>
+            <w:pPr>
+              <w:spacing w:after="0" w:line="240" w:lineRule="auto"/>
+              <w:jc w:val="right"/>
+              <w:rPr>
+                <w:rFonts w:ascii="Calibri" w:hAnsi="Calibri" w:cs="Calibri"/>
+                <w:color w:val="000000"/>
+                <w:kern w:val="0"/>
+                <w:lang w:eastAsia="cs-CZ"/>
+              </w:rPr>
+            </w:pPr>
+            <w:r>
+              <w:rPr>
+                <w:rFonts w:ascii="Calibri" w:hAnsi="Calibri" w:cs="Calibri"/>
+                <w:color w:val="000000"/>
+                <w:kern w:val="0"/>
+                <w:lang w:eastAsia="cs-CZ"/>
+              </w:rPr>
+              <w:t>63,43</w:t>
+            </w:r>
+          </w:p>
+        </w:tc>
+      </w:tr>
+      <w:tr>
+        <w:trPr>
+          <w:trHeight w:val="290"/>
+        </w:trPr>
+        <w:tc>
+          <w:tcPr>
+            <w:tcW w:w="3260" w:type="dxa"/>
+            <w:tcBorders>
+              <w:top w:val="single" w:sz="4" w:space="0" w:color="000000"/>
+              <w:left w:val="single" w:sz="4" w:space="0" w:color="auto"/>
+              <w:bottom w:val="nil"/>
+              <w:right w:val="nil"/>
+            </w:tcBorders>
+            <w:shd w:val="clear" w:color="auto" w:fill="auto"/>
+            <w:noWrap/>
+            <w:vAlign w:val="bottom"/>
+            <w:hideMark/>
+          </w:tcPr>
+          <w:p>
+            <w:pPr>
+              <w:spacing w:after="0" w:line="240" w:lineRule="auto"/>
+              <w:rPr>
+                <w:rFonts w:ascii="Calibri" w:hAnsi="Calibri" w:cs="Calibri"/>
+                <w:color w:val="000000"/>
+                <w:kern w:val="0"/>
+                <w:lang w:eastAsia="cs-CZ"/>
+              </w:rPr>
+            </w:pPr>
+            <w:r>
+              <w:rPr>
+                <w:rFonts w:ascii="Calibri" w:hAnsi="Calibri" w:cs="Calibri"/>
+                <w:color w:val="000000"/>
+                <w:kern w:val="0"/>
+                <w:lang w:eastAsia="cs-CZ"/>
+              </w:rPr>
+              <w:t>Rýže loupaná dlouhozrnná 1 kg</w:t>
+            </w:r>
+          </w:p>
+        </w:tc>
+        <w:tc>
+          <w:tcPr>
+            <w:tcW w:w="1180" w:type="dxa"/>
+            <w:tcBorders>
+              <w:top w:val="single" w:sz="4" w:space="0" w:color="000000"/>
+              <w:left w:val="nil"/>
+              <w:bottom w:val="nil"/>
+              <w:right w:val="nil"/>
+            </w:tcBorders>
+            <w:shd w:val="clear" w:color="auto" w:fill="auto"/>
+            <w:noWrap/>
+            <w:vAlign w:val="bottom"/>
+            <w:hideMark/>
+          </w:tcPr>
+          <w:p>
+            <w:pPr>
+              <w:spacing w:after="0" w:line="240" w:lineRule="auto"/>
+              <w:jc w:val="right"/>
+              <w:rPr>
+                <w:rFonts w:ascii="Calibri" w:hAnsi="Calibri" w:cs="Calibri"/>
+                <w:color w:val="000000"/>
+                <w:kern w:val="0"/>
+                <w:lang w:eastAsia="cs-CZ"/>
+              </w:rPr>
+            </w:pPr>
+            <w:r>
+              <w:rPr>
+                <w:rFonts w:ascii="Calibri" w:hAnsi="Calibri" w:cs="Calibri"/>
+                <w:color w:val="000000"/>
+                <w:kern w:val="0"/>
+                <w:lang w:eastAsia="cs-CZ"/>
+              </w:rPr>
+              <w:t>21,29</w:t>
+            </w:r>
+          </w:p>
+        </w:tc>
+        <w:tc>
+          <w:tcPr>
+            <w:tcW w:w="1180" w:type="dxa"/>
+            <w:tcBorders>
+              <w:top w:val="single" w:sz="4" w:space="0" w:color="000000"/>
+              <w:left w:val="nil"/>
+              <w:bottom w:val="nil"/>
+              <w:right w:val="nil"/>
+            </w:tcBorders>
+            <w:shd w:val="clear" w:color="auto" w:fill="auto"/>
+            <w:noWrap/>
+            <w:vAlign w:val="bottom"/>
+            <w:hideMark/>
+          </w:tcPr>
+          <w:p>
+            <w:pPr>
+              <w:spacing w:after="0" w:line="240" w:lineRule="auto"/>
+              <w:jc w:val="right"/>
+              <w:rPr>
+                <w:rFonts w:ascii="Calibri" w:hAnsi="Calibri" w:cs="Calibri"/>
+                <w:color w:val="000000"/>
+                <w:kern w:val="0"/>
+                <w:lang w:eastAsia="cs-CZ"/>
+              </w:rPr>
+            </w:pPr>
+            <w:r>
+              <w:rPr>
+                <w:rFonts w:ascii="Calibri" w:hAnsi="Calibri" w:cs="Calibri"/>
+                <w:color w:val="000000"/>
+                <w:kern w:val="0"/>
+                <w:lang w:eastAsia="cs-CZ"/>
+              </w:rPr>
+              <w:t>36,18</w:t>
+            </w:r>
+          </w:p>
+        </w:tc>
+        <w:tc>
+          <w:tcPr>
+            <w:tcW w:w="1180" w:type="dxa"/>
+            <w:tcBorders>
+              <w:top w:val="single" w:sz="4" w:space="0" w:color="000000"/>
+              <w:left w:val="nil"/>
+              <w:bottom w:val="nil"/>
+              <w:right w:val="single" w:sz="4" w:space="0" w:color="000000"/>
+            </w:tcBorders>
+            <w:shd w:val="clear" w:color="auto" w:fill="auto"/>
+            <w:noWrap/>
+            <w:vAlign w:val="bottom"/>
+            <w:hideMark/>
+          </w:tcPr>
+          <w:p>
+            <w:pPr>
+              <w:spacing w:after="0" w:line="240" w:lineRule="auto"/>
+              <w:jc w:val="right"/>
+              <w:rPr>
+                <w:rFonts w:ascii="Calibri" w:hAnsi="Calibri" w:cs="Calibri"/>
+                <w:color w:val="000000"/>
+                <w:kern w:val="0"/>
+                <w:lang w:eastAsia="cs-CZ"/>
+              </w:rPr>
+            </w:pPr>
+            <w:r>
+              <w:rPr>
+                <w:rFonts w:ascii="Calibri" w:hAnsi="Calibri" w:cs="Calibri"/>
+                <w:color w:val="000000"/>
+                <w:kern w:val="0"/>
+                <w:lang w:eastAsia="cs-CZ"/>
+              </w:rPr>
+              <w:t>69,94</w:t>
+            </w:r>
+          </w:p>
+        </w:tc>
+      </w:tr>
+      <w:tr>
+        <w:trPr>
+          <w:trHeight w:val="290"/>
+        </w:trPr>
+        <w:tc>
+          <w:tcPr>
+            <w:tcW w:w="3260" w:type="dxa"/>
+            <w:tcBorders>
+              <w:top w:val="single" w:sz="4" w:space="0" w:color="000000"/>
+              <w:left w:val="single" w:sz="4" w:space="0" w:color="auto"/>
+              <w:bottom w:val="nil"/>
+              <w:right w:val="nil"/>
+            </w:tcBorders>
+            <w:shd w:val="clear" w:color="auto" w:fill="auto"/>
+            <w:noWrap/>
+            <w:vAlign w:val="bottom"/>
+            <w:hideMark/>
+          </w:tcPr>
+          <w:p>
+            <w:pPr>
+              <w:spacing w:after="0" w:line="240" w:lineRule="auto"/>
+              <w:rPr>
+                <w:rFonts w:ascii="Calibri" w:hAnsi="Calibri" w:cs="Calibri"/>
+                <w:color w:val="000000"/>
+                <w:kern w:val="0"/>
+                <w:lang w:eastAsia="cs-CZ"/>
+              </w:rPr>
+            </w:pPr>
+            <w:r>
+              <w:rPr>
+                <w:rFonts w:ascii="Calibri" w:hAnsi="Calibri" w:cs="Calibri"/>
+                <w:color w:val="000000"/>
+                <w:kern w:val="0"/>
+                <w:lang w:eastAsia="cs-CZ"/>
+              </w:rPr>
+              <w:t>Papriky 1 kg</w:t>
+            </w:r>
+          </w:p>
+        </w:tc>
+        <w:tc>
+          <w:tcPr>
+            <w:tcW w:w="1180" w:type="dxa"/>
+            <w:tcBorders>
+              <w:top w:val="single" w:sz="4" w:space="0" w:color="000000"/>
+              <w:left w:val="nil"/>
+              <w:bottom w:val="nil"/>
+              <w:right w:val="nil"/>
+            </w:tcBorders>
+            <w:shd w:val="clear" w:color="auto" w:fill="auto"/>
+            <w:noWrap/>
+            <w:vAlign w:val="bottom"/>
+            <w:hideMark/>
+          </w:tcPr>
+          <w:p>
+            <w:pPr>
+              <w:spacing w:after="0" w:line="240" w:lineRule="auto"/>
+              <w:jc w:val="right"/>
+              <w:rPr>
+                <w:rFonts w:ascii="Calibri" w:hAnsi="Calibri" w:cs="Calibri"/>
+                <w:color w:val="000000"/>
+                <w:kern w:val="0"/>
+                <w:lang w:eastAsia="cs-CZ"/>
+              </w:rPr>
+            </w:pPr>
+            <w:r>
+              <w:rPr>
+                <w:rFonts w:ascii="Calibri" w:hAnsi="Calibri" w:cs="Calibri"/>
+                <w:color w:val="000000"/>
+                <w:kern w:val="0"/>
+                <w:lang w:eastAsia="cs-CZ"/>
+              </w:rPr>
+              <w:t>35,31</w:t>
+            </w:r>
+          </w:p>
+        </w:tc>
+        <w:tc>
+          <w:tcPr>
+            <w:tcW w:w="1180" w:type="dxa"/>
+            <w:tcBorders>
+              <w:top w:val="single" w:sz="4" w:space="0" w:color="000000"/>
+              <w:left w:val="nil"/>
+              <w:bottom w:val="nil"/>
+              <w:right w:val="nil"/>
+            </w:tcBorders>
+            <w:shd w:val="clear" w:color="auto" w:fill="auto"/>
+            <w:noWrap/>
+            <w:vAlign w:val="bottom"/>
+            <w:hideMark/>
+          </w:tcPr>
+          <w:p>
+            <w:pPr>
+              <w:spacing w:after="0" w:line="240" w:lineRule="auto"/>
+              <w:jc w:val="right"/>
+              <w:rPr>
+                <w:rFonts w:ascii="Calibri" w:hAnsi="Calibri" w:cs="Calibri"/>
+                <w:color w:val="000000"/>
+                <w:kern w:val="0"/>
+                <w:lang w:eastAsia="cs-CZ"/>
+              </w:rPr>
+            </w:pPr>
+            <w:r>
+              <w:rPr>
+                <w:rFonts w:ascii="Calibri" w:hAnsi="Calibri" w:cs="Calibri"/>
+                <w:color w:val="000000"/>
+                <w:kern w:val="0"/>
+                <w:lang w:eastAsia="cs-CZ"/>
+              </w:rPr>
+              <w:t>60,47</w:t>
+            </w:r>
+          </w:p>
+        </w:tc>
+        <w:tc>
+          <w:tcPr>
+            <w:tcW w:w="1180" w:type="dxa"/>
+            <w:tcBorders>
+              <w:top w:val="single" w:sz="4" w:space="0" w:color="000000"/>
+              <w:left w:val="nil"/>
+              <w:bottom w:val="nil"/>
+              <w:right w:val="single" w:sz="4" w:space="0" w:color="000000"/>
+            </w:tcBorders>
+            <w:shd w:val="clear" w:color="auto" w:fill="auto"/>
+            <w:noWrap/>
+            <w:vAlign w:val="bottom"/>
+            <w:hideMark/>
+          </w:tcPr>
+          <w:p>
+            <w:pPr>
+              <w:spacing w:after="0" w:line="240" w:lineRule="auto"/>
+              <w:jc w:val="right"/>
+              <w:rPr>
+                <w:rFonts w:ascii="Calibri" w:hAnsi="Calibri" w:cs="Calibri"/>
+                <w:color w:val="000000"/>
+                <w:kern w:val="0"/>
+                <w:lang w:eastAsia="cs-CZ"/>
+              </w:rPr>
+            </w:pPr>
+            <w:r>
+              <w:rPr>
+                <w:rFonts w:ascii="Calibri" w:hAnsi="Calibri" w:cs="Calibri"/>
+                <w:color w:val="000000"/>
+                <w:kern w:val="0"/>
+                <w:lang w:eastAsia="cs-CZ"/>
+              </w:rPr>
+              <w:t>71,25</w:t>
+            </w:r>
+          </w:p>
+        </w:tc>
+      </w:tr>
+      <w:tr>
+        <w:trPr>
+          <w:trHeight w:val="290"/>
+        </w:trPr>
+        <w:tc>
+          <w:tcPr>
+            <w:tcW w:w="3260" w:type="dxa"/>
+            <w:tcBorders>
+              <w:top w:val="single" w:sz="4" w:space="0" w:color="000000"/>
+              <w:left w:val="single" w:sz="4" w:space="0" w:color="auto"/>
+              <w:bottom w:val="nil"/>
+              <w:right w:val="nil"/>
+            </w:tcBorders>
+            <w:shd w:val="clear" w:color="auto" w:fill="auto"/>
+            <w:noWrap/>
+            <w:vAlign w:val="bottom"/>
+            <w:hideMark/>
+          </w:tcPr>
+          <w:p>
+            <w:pPr>
+              <w:spacing w:after="0" w:line="240" w:lineRule="auto"/>
+              <w:rPr>
+                <w:rFonts w:ascii="Calibri" w:hAnsi="Calibri" w:cs="Calibri"/>
+                <w:color w:val="000000"/>
+                <w:kern w:val="0"/>
+                <w:lang w:eastAsia="cs-CZ"/>
+              </w:rPr>
+            </w:pPr>
+            <w:r>
+              <w:rPr>
+                <w:rFonts w:ascii="Calibri" w:hAnsi="Calibri" w:cs="Calibri"/>
+                <w:color w:val="000000"/>
+                <w:kern w:val="0"/>
+                <w:lang w:eastAsia="cs-CZ"/>
+              </w:rPr>
+              <w:t>Těstoviny vaječné 1 kg</w:t>
+            </w:r>
+          </w:p>
+        </w:tc>
+        <w:tc>
+          <w:tcPr>
+            <w:tcW w:w="1180" w:type="dxa"/>
+            <w:tcBorders>
+              <w:top w:val="single" w:sz="4" w:space="0" w:color="000000"/>
+              <w:left w:val="nil"/>
+              <w:bottom w:val="nil"/>
+              <w:right w:val="nil"/>
+            </w:tcBorders>
+            <w:shd w:val="clear" w:color="auto" w:fill="auto"/>
+            <w:noWrap/>
+            <w:vAlign w:val="bottom"/>
+            <w:hideMark/>
+          </w:tcPr>
+          <w:p>
+            <w:pPr>
+              <w:spacing w:after="0" w:line="240" w:lineRule="auto"/>
+              <w:jc w:val="right"/>
+              <w:rPr>
+                <w:rFonts w:ascii="Calibri" w:hAnsi="Calibri" w:cs="Calibri"/>
+                <w:color w:val="000000"/>
+                <w:kern w:val="0"/>
+                <w:lang w:eastAsia="cs-CZ"/>
+              </w:rPr>
+            </w:pPr>
+            <w:r>
+              <w:rPr>
+                <w:rFonts w:ascii="Calibri" w:hAnsi="Calibri" w:cs="Calibri"/>
+                <w:color w:val="000000"/>
+                <w:kern w:val="0"/>
+                <w:lang w:eastAsia="cs-CZ"/>
+              </w:rPr>
+              <w:t>26,10</w:t>
+            </w:r>
+          </w:p>
+        </w:tc>
+        <w:tc>
+          <w:tcPr>
+            <w:tcW w:w="1180" w:type="dxa"/>
+            <w:tcBorders>
+              <w:top w:val="single" w:sz="4" w:space="0" w:color="000000"/>
+              <w:left w:val="nil"/>
+              <w:bottom w:val="nil"/>
+              <w:right w:val="nil"/>
+            </w:tcBorders>
+            <w:shd w:val="clear" w:color="auto" w:fill="auto"/>
+            <w:noWrap/>
+            <w:vAlign w:val="bottom"/>
+            <w:hideMark/>
+          </w:tcPr>
+          <w:p>
+            <w:pPr>
+              <w:spacing w:after="0" w:line="240" w:lineRule="auto"/>
+              <w:jc w:val="right"/>
+              <w:rPr>
+                <w:rFonts w:ascii="Calibri" w:hAnsi="Calibri" w:cs="Calibri"/>
+                <w:color w:val="000000"/>
+                <w:kern w:val="0"/>
+                <w:lang w:eastAsia="cs-CZ"/>
+              </w:rPr>
+            </w:pPr>
+            <w:r>
+              <w:rPr>
+                <w:rFonts w:ascii="Calibri" w:hAnsi="Calibri" w:cs="Calibri"/>
+                <w:color w:val="000000"/>
+                <w:kern w:val="0"/>
+                <w:lang w:eastAsia="cs-CZ"/>
+              </w:rPr>
+              <w:t>47,88</w:t>
+            </w:r>
+          </w:p>
+        </w:tc>
+        <w:tc>
+          <w:tcPr>
+            <w:tcW w:w="1180" w:type="dxa"/>
+            <w:tcBorders>
+              <w:top w:val="single" w:sz="4" w:space="0" w:color="000000"/>
+              <w:left w:val="nil"/>
+              <w:bottom w:val="nil"/>
+              <w:right w:val="single" w:sz="4" w:space="0" w:color="000000"/>
+            </w:tcBorders>
+            <w:shd w:val="clear" w:color="auto" w:fill="auto"/>
+            <w:noWrap/>
+            <w:vAlign w:val="bottom"/>
+            <w:hideMark/>
+          </w:tcPr>
+          <w:p>
+            <w:pPr>
+              <w:spacing w:after="0" w:line="240" w:lineRule="auto"/>
+              <w:jc w:val="right"/>
+              <w:rPr>
+                <w:rFonts w:ascii="Calibri" w:hAnsi="Calibri" w:cs="Calibri"/>
+                <w:color w:val="000000"/>
+                <w:kern w:val="0"/>
+                <w:lang w:eastAsia="cs-CZ"/>
+              </w:rPr>
+            </w:pPr>
+            <w:r>
+              <w:rPr>
+                <w:rFonts w:ascii="Calibri" w:hAnsi="Calibri" w:cs="Calibri"/>
+                <w:color w:val="000000"/>
+                <w:kern w:val="0"/>
+                <w:lang w:eastAsia="cs-CZ"/>
+              </w:rPr>
+              <w:t>83,45</w:t>
+            </w:r>
+          </w:p>
+        </w:tc>
+      </w:tr>
+      <w:tr>
+        <w:trPr>
+          <w:trHeight w:val="290"/>
+        </w:trPr>
+        <w:tc>
+          <w:tcPr>
+            <w:tcW w:w="3260" w:type="dxa"/>
+            <w:tcBorders>
+              <w:top w:val="single" w:sz="4" w:space="0" w:color="000000"/>
+              <w:left w:val="single" w:sz="4" w:space="0" w:color="auto"/>
+              <w:bottom w:val="single" w:sz="4" w:space="0" w:color="000000"/>
+              <w:right w:val="nil"/>
+            </w:tcBorders>
+            <w:shd w:val="clear" w:color="auto" w:fill="auto"/>
+            <w:noWrap/>
+            <w:vAlign w:val="bottom"/>
+            <w:hideMark/>
+          </w:tcPr>
+          <w:p>
+            <w:pPr>
+              <w:spacing w:after="0" w:line="240" w:lineRule="auto"/>
+              <w:rPr>
+                <w:rFonts w:ascii="Calibri" w:hAnsi="Calibri" w:cs="Calibri"/>
+                <w:color w:val="000000"/>
+                <w:kern w:val="0"/>
+                <w:lang w:eastAsia="cs-CZ"/>
+              </w:rPr>
+            </w:pPr>
+            <w:r>
+              <w:rPr>
+                <w:rFonts w:ascii="Calibri" w:hAnsi="Calibri" w:cs="Calibri"/>
+                <w:color w:val="000000"/>
+                <w:kern w:val="0"/>
+                <w:lang w:eastAsia="cs-CZ"/>
+              </w:rPr>
+              <w:t>Máslo 1 kg</w:t>
+            </w:r>
+          </w:p>
+        </w:tc>
+        <w:tc>
+          <w:tcPr>
+            <w:tcW w:w="1180" w:type="dxa"/>
+            <w:tcBorders>
+              <w:top w:val="single" w:sz="4" w:space="0" w:color="000000"/>
+              <w:left w:val="nil"/>
+              <w:bottom w:val="single" w:sz="4" w:space="0" w:color="000000"/>
+              <w:right w:val="nil"/>
+            </w:tcBorders>
+            <w:shd w:val="clear" w:color="auto" w:fill="auto"/>
+            <w:noWrap/>
+            <w:vAlign w:val="bottom"/>
+            <w:hideMark/>
+          </w:tcPr>
+          <w:p>
+            <w:pPr>
+              <w:spacing w:after="0" w:line="240" w:lineRule="auto"/>
+              <w:jc w:val="right"/>
+              <w:rPr>
+                <w:rFonts w:ascii="Calibri" w:hAnsi="Calibri" w:cs="Calibri"/>
+                <w:color w:val="000000"/>
+                <w:kern w:val="0"/>
+                <w:lang w:eastAsia="cs-CZ"/>
+              </w:rPr>
+            </w:pPr>
+            <w:r>
+              <w:rPr>
+                <w:rFonts w:ascii="Calibri" w:hAnsi="Calibri" w:cs="Calibri"/>
+                <w:color w:val="000000"/>
+                <w:kern w:val="0"/>
+                <w:lang w:eastAsia="cs-CZ"/>
+              </w:rPr>
+              <w:t>104,39</w:t>
+            </w:r>
+          </w:p>
+        </w:tc>
+        <w:tc>
+          <w:tcPr>
+            <w:tcW w:w="1180" w:type="dxa"/>
+            <w:tcBorders>
+              <w:top w:val="single" w:sz="4" w:space="0" w:color="000000"/>
+              <w:left w:val="nil"/>
+              <w:bottom w:val="single" w:sz="4" w:space="0" w:color="000000"/>
+              <w:right w:val="nil"/>
+            </w:tcBorders>
+            <w:shd w:val="clear" w:color="auto" w:fill="auto"/>
+            <w:noWrap/>
+            <w:vAlign w:val="bottom"/>
+            <w:hideMark/>
+          </w:tcPr>
+          <w:p>
+            <w:pPr>
+              <w:spacing w:after="0" w:line="240" w:lineRule="auto"/>
+              <w:jc w:val="right"/>
+              <w:rPr>
+                <w:rFonts w:ascii="Calibri" w:hAnsi="Calibri" w:cs="Calibri"/>
+                <w:color w:val="000000"/>
+                <w:kern w:val="0"/>
+                <w:lang w:eastAsia="cs-CZ"/>
+              </w:rPr>
+            </w:pPr>
+            <w:r>
+              <w:rPr>
+                <w:rFonts w:ascii="Calibri" w:hAnsi="Calibri" w:cs="Calibri"/>
+                <w:color w:val="000000"/>
+                <w:kern w:val="0"/>
+                <w:lang w:eastAsia="cs-CZ"/>
+              </w:rPr>
+              <w:t>207,08</w:t>
+            </w:r>
+          </w:p>
+        </w:tc>
+        <w:tc>
+          <w:tcPr>
+            <w:tcW w:w="1180" w:type="dxa"/>
+            <w:tcBorders>
+              <w:top w:val="single" w:sz="4" w:space="0" w:color="000000"/>
+              <w:left w:val="nil"/>
+              <w:bottom w:val="single" w:sz="4" w:space="0" w:color="000000"/>
+              <w:right w:val="single" w:sz="4" w:space="0" w:color="000000"/>
+            </w:tcBorders>
+            <w:shd w:val="clear" w:color="auto" w:fill="auto"/>
+            <w:noWrap/>
+            <w:vAlign w:val="bottom"/>
+            <w:hideMark/>
+          </w:tcPr>
+          <w:p>
+            <w:pPr>
+              <w:spacing w:after="0" w:line="240" w:lineRule="auto"/>
+              <w:jc w:val="right"/>
+              <w:rPr>
+                <w:rFonts w:ascii="Calibri" w:hAnsi="Calibri" w:cs="Calibri"/>
+                <w:color w:val="000000"/>
+                <w:kern w:val="0"/>
+                <w:lang w:eastAsia="cs-CZ"/>
+              </w:rPr>
+            </w:pPr>
+            <w:r>
+              <w:rPr>
+                <w:rFonts w:ascii="Calibri" w:hAnsi="Calibri" w:cs="Calibri"/>
+                <w:color w:val="000000"/>
+                <w:kern w:val="0"/>
+                <w:lang w:eastAsia="cs-CZ"/>
+              </w:rPr>
+              <w:t>98,37</w:t>
+            </w:r>
+          </w:p>
+        </w:tc>
+      </w:tr>
+    </w:tbl>
+    <w:p>
+      <w:r>
+        <w:t>viz dotaz_3.sql</w:t>
+      </w:r>
+    </w:p>
+    <w:p/>
+    <w:p/>
     <w:p/>
     <w:p/>
     <w:p>
@@ -4646,34 +8820,6 @@
           <w:lang w:eastAsia="cs-CZ"/>
         </w:rPr>
         <w:lastRenderedPageBreak/>
-        <w:t xml:space="preserve">3. </w:t>
-      </w:r>
-      <w:r>
-        <w:rPr>
-          <w:b/>
-          <w:bCs/>
-          <w:lang w:eastAsia="cs-CZ"/>
-        </w:rPr>
-        <w:t>Která kategorie potravin zdražuje nejpomaleji (je u ní nejnižší percentuální meziroční nárůst)?</w:t>
-      </w:r>
-    </w:p>
-    <w:p/>
-    <w:p/>
-    <w:p>
-      <w:pPr>
-        <w:pStyle w:val="Bezmezer"/>
-        <w:rPr>
-          <w:b/>
-          <w:bCs/>
-          <w:lang w:eastAsia="cs-CZ"/>
-        </w:rPr>
-      </w:pPr>
-      <w:r>
-        <w:rPr>
-          <w:b/>
-          <w:bCs/>
-          <w:lang w:eastAsia="cs-CZ"/>
-        </w:rPr>
         <w:t xml:space="preserve">4. </w:t>
       </w:r>
       <w:r>
@@ -4788,7 +8934,15 @@
         <w:t xml:space="preserve">Nad rámec dotazu je velmi významné se podívat na kumulativní vývoj růstu mezd v porovnání s růstem HDP. Je zcela evidentní, že od roku 2007 </w:t>
       </w:r>
       <w:r>
-        <w:t>roste disproporce mezi růstem mezd a růstem HDP a to negativním směrem – růst mezd je čím dál rychlejší. Viz graf 2.</w:t>
+        <w:t xml:space="preserve">roste disproporce mezi růstem mezd a růstem </w:t>
+      </w:r>
+      <w:proofErr w:type="gramStart"/>
+      <w:r>
+        <w:t>HDP</w:t>
+      </w:r>
+      <w:proofErr w:type="gramEnd"/>
+      <w:r>
+        <w:t xml:space="preserve"> a to negativním směrem – růst mezd je čím dál rychlejší. Viz graf 2.</w:t>
       </w:r>
       <w:r>
         <w:t xml:space="preserve"> </w:t>
@@ -10654,7 +14808,23 @@
         <w:pStyle w:val="Bezmezer"/>
       </w:pPr>
       <w:r>
-        <w:t>HDP na obyvatele: hodnota HDP(GDP) vydělená počtem obyvatel (population) v tabulce economies. U údaje GDP není zřejmé</w:t>
+        <w:t>HDP na obyvatele: hodnota HDP(GDP) vydělená počtem obyvatel (</w:t>
+      </w:r>
+      <w:proofErr w:type="spellStart"/>
+      <w:r>
+        <w:t>population</w:t>
+      </w:r>
+      <w:proofErr w:type="spellEnd"/>
+      <w:r>
+        <w:t xml:space="preserve">) v tabulce </w:t>
+      </w:r>
+      <w:proofErr w:type="spellStart"/>
+      <w:r>
+        <w:t>economies</w:t>
+      </w:r>
+      <w:proofErr w:type="spellEnd"/>
+      <w:r>
+        <w:t>. U údaje GDP není zřejmé</w:t>
       </w:r>
       <w:r>
         <w:t>,</w:t>

</xml_diff>

<commit_message>
Průvodní zpráva - odpovědi na všechny otázky
</commit_message>
<xml_diff>
--- a/Pruvodni_zprava_Projekt SQL.docx
+++ b/Pruvodni_zprava_Projekt SQL.docx
@@ -939,6 +939,19 @@
         <w:t xml:space="preserve"> při druhém oslabení ekonomiky s minimem v roce 2013.</w:t>
       </w:r>
     </w:p>
+    <w:p>
+      <w:pPr>
+        <w:rPr>
+          <w:color w:val="FF0000"/>
+        </w:rPr>
+      </w:pPr>
+      <w:r>
+        <w:rPr>
+          <w:color w:val="FF0000"/>
+        </w:rPr>
+        <w:t>? Doplnit sloupce: průměrná mzda minulý rok, průměrná mzda aktuální rok, stačilo by jen průměrná mzda aktuální rok</w:t>
+      </w:r>
+    </w:p>
     <w:tbl>
       <w:tblPr>
         <w:tblW w:w="6460" w:type="dxa"/>
@@ -4673,7 +4686,13 @@
     </w:p>
     <w:p>
       <w:r>
-        <w:t>Ze zadání nevyplývá rozdělení podle jednotlivých odvětví.</w:t>
+        <w:t xml:space="preserve">Ze zadání nevyplývá </w:t>
+      </w:r>
+      <w:r>
+        <w:t xml:space="preserve">požadavek na </w:t>
+      </w:r>
+      <w:r>
+        <w:t>rozdělení podle jednotlivých odvětví.</w:t>
       </w:r>
     </w:p>
     <w:p>
@@ -8806,7 +8825,6 @@
     </w:p>
     <w:p>
       <w:pPr>
-        <w:pStyle w:val="Bezmezer"/>
         <w:rPr>
           <w:b/>
           <w:bCs/>
@@ -8820,18 +8838,3229 @@
           <w:lang w:eastAsia="cs-CZ"/>
         </w:rPr>
         <w:lastRenderedPageBreak/>
-        <w:t xml:space="preserve">4. </w:t>
+        <w:t>4. Existuje rok, ve kterém byl meziroční nárůst cen potravin výrazně vyšší než růst mezd (větší než 10 %)?</w:t>
+      </w:r>
+    </w:p>
+    <w:p>
+      <w:r>
+        <w:t>Tuto otázku by bylo potřeba přesněji definovat.</w:t>
+      </w:r>
+    </w:p>
+    <w:p>
+      <w:r>
+        <w:t xml:space="preserve">Pokud bereme rozdíl mezi procentní změnou u cen potravin a mezd nedošlo kumulativnímu rozdílu nad 10 %. Největší nárůst cen potravin vůči </w:t>
       </w:r>
       <w:r>
-        <w:rPr>
-          <w:b/>
-          <w:bCs/>
-          <w:lang w:eastAsia="cs-CZ"/>
-        </w:rPr>
-        <w:t>Existuje rok, ve kterém byl meziroční nárůst cen potravin výrazně vyšší než růst mezd (větší než 10 %)?</w:t>
+        <w:t>změně mezd byl v roce 2013, kdy ceny vz</w:t>
+      </w:r>
+      <w:r>
+        <w:t>ro</w:t>
+      </w:r>
+      <w:r>
+        <w:t>stly o 5,1 %, ale mzdy klesly o 1,6 %, tj. celkový rozdíl byl 6,7 %.</w:t>
+      </w:r>
+    </w:p>
+    <w:p>
+      <w:r>
+        <w:t>Agregované údaje potvrzují zjištění</w:t>
+      </w:r>
+      <w:r>
+        <w:t xml:space="preserve"> u ostatních otázek</w:t>
+      </w:r>
+      <w:r>
+        <w:t>: první pokles ekonomiky s minimem v roce 2009 nezapůsobil na pokles mezd. Teprve druhý pokles s minimem v roce 2013 měl vliv na pokles mezd.</w:t>
+      </w:r>
+    </w:p>
+    <w:p>
+      <w:r>
+        <w:t>Ze zpracování vyloučena položka Jakostní víno bílé, data jsou k dispozici jen za roky 2015-2018.</w:t>
       </w:r>
     </w:p>
     <w:p/>
+    <w:tbl>
+      <w:tblPr>
+        <w:tblW w:w="6260" w:type="dxa"/>
+        <w:tblInd w:w="75" w:type="dxa"/>
+        <w:tblCellMar>
+          <w:left w:w="70" w:type="dxa"/>
+          <w:right w:w="70" w:type="dxa"/>
+        </w:tblCellMar>
+        <w:tblLook w:val="04A0" w:firstRow="1" w:lastRow="0" w:firstColumn="1" w:lastColumn="0" w:noHBand="0" w:noVBand="1"/>
+      </w:tblPr>
+      <w:tblGrid>
+        <w:gridCol w:w="960"/>
+        <w:gridCol w:w="1060"/>
+        <w:gridCol w:w="1060"/>
+        <w:gridCol w:w="1060"/>
+        <w:gridCol w:w="1060"/>
+        <w:gridCol w:w="1060"/>
+      </w:tblGrid>
+      <w:tr>
+        <w:trPr>
+          <w:trHeight w:val="870"/>
+        </w:trPr>
+        <w:tc>
+          <w:tcPr>
+            <w:tcW w:w="960" w:type="dxa"/>
+            <w:tcBorders>
+              <w:top w:val="single" w:sz="4" w:space="0" w:color="000000"/>
+              <w:left w:val="single" w:sz="4" w:space="0" w:color="000000"/>
+              <w:bottom w:val="nil"/>
+              <w:right w:val="nil"/>
+            </w:tcBorders>
+            <w:shd w:val="clear" w:color="000000" w:fill="000000"/>
+            <w:vAlign w:val="bottom"/>
+            <w:hideMark/>
+          </w:tcPr>
+          <w:p>
+            <w:pPr>
+              <w:spacing w:after="0" w:line="240" w:lineRule="auto"/>
+              <w:jc w:val="center"/>
+              <w:rPr>
+                <w:rFonts w:ascii="Calibri" w:hAnsi="Calibri" w:cs="Calibri"/>
+                <w:b/>
+                <w:bCs/>
+                <w:color w:val="FFFFFF"/>
+                <w:kern w:val="0"/>
+                <w:lang w:eastAsia="cs-CZ"/>
+              </w:rPr>
+            </w:pPr>
+            <w:r>
+              <w:rPr>
+                <w:rFonts w:ascii="Calibri" w:hAnsi="Calibri" w:cs="Calibri"/>
+                <w:b/>
+                <w:bCs/>
+                <w:color w:val="FFFFFF"/>
+                <w:kern w:val="0"/>
+                <w:lang w:eastAsia="cs-CZ"/>
+              </w:rPr>
+              <w:t>rok</w:t>
+            </w:r>
+          </w:p>
+        </w:tc>
+        <w:tc>
+          <w:tcPr>
+            <w:tcW w:w="1060" w:type="dxa"/>
+            <w:tcBorders>
+              <w:top w:val="single" w:sz="4" w:space="0" w:color="000000"/>
+              <w:left w:val="nil"/>
+              <w:bottom w:val="nil"/>
+              <w:right w:val="nil"/>
+            </w:tcBorders>
+            <w:shd w:val="clear" w:color="000000" w:fill="000000"/>
+            <w:vAlign w:val="bottom"/>
+            <w:hideMark/>
+          </w:tcPr>
+          <w:p>
+            <w:pPr>
+              <w:spacing w:after="0" w:line="240" w:lineRule="auto"/>
+              <w:jc w:val="right"/>
+              <w:rPr>
+                <w:rFonts w:ascii="Calibri" w:hAnsi="Calibri" w:cs="Calibri"/>
+                <w:b/>
+                <w:bCs/>
+                <w:color w:val="FFFFFF"/>
+                <w:kern w:val="0"/>
+                <w:lang w:eastAsia="cs-CZ"/>
+              </w:rPr>
+            </w:pPr>
+            <w:r>
+              <w:rPr>
+                <w:rFonts w:ascii="Calibri" w:hAnsi="Calibri" w:cs="Calibri"/>
+                <w:b/>
+                <w:bCs/>
+                <w:color w:val="FFFFFF"/>
+                <w:kern w:val="0"/>
+                <w:lang w:eastAsia="cs-CZ"/>
+              </w:rPr>
+              <w:t>průměr cen</w:t>
+            </w:r>
+          </w:p>
+        </w:tc>
+        <w:tc>
+          <w:tcPr>
+            <w:tcW w:w="1060" w:type="dxa"/>
+            <w:tcBorders>
+              <w:top w:val="single" w:sz="4" w:space="0" w:color="000000"/>
+              <w:left w:val="nil"/>
+              <w:bottom w:val="nil"/>
+              <w:right w:val="nil"/>
+            </w:tcBorders>
+            <w:shd w:val="clear" w:color="000000" w:fill="000000"/>
+            <w:vAlign w:val="bottom"/>
+            <w:hideMark/>
+          </w:tcPr>
+          <w:p>
+            <w:pPr>
+              <w:spacing w:after="0" w:line="240" w:lineRule="auto"/>
+              <w:jc w:val="right"/>
+              <w:rPr>
+                <w:rFonts w:ascii="Calibri" w:hAnsi="Calibri" w:cs="Calibri"/>
+                <w:b/>
+                <w:bCs/>
+                <w:color w:val="FFFFFF"/>
+                <w:kern w:val="0"/>
+                <w:lang w:eastAsia="cs-CZ"/>
+              </w:rPr>
+            </w:pPr>
+            <w:r>
+              <w:rPr>
+                <w:rFonts w:ascii="Calibri" w:hAnsi="Calibri" w:cs="Calibri"/>
+                <w:b/>
+                <w:bCs/>
+                <w:color w:val="FFFFFF"/>
+                <w:kern w:val="0"/>
+                <w:lang w:eastAsia="cs-CZ"/>
+              </w:rPr>
+              <w:t>% změny cen</w:t>
+            </w:r>
+          </w:p>
+        </w:tc>
+        <w:tc>
+          <w:tcPr>
+            <w:tcW w:w="1060" w:type="dxa"/>
+            <w:tcBorders>
+              <w:top w:val="single" w:sz="4" w:space="0" w:color="000000"/>
+              <w:left w:val="nil"/>
+              <w:bottom w:val="nil"/>
+              <w:right w:val="nil"/>
+            </w:tcBorders>
+            <w:shd w:val="clear" w:color="000000" w:fill="000000"/>
+            <w:vAlign w:val="bottom"/>
+            <w:hideMark/>
+          </w:tcPr>
+          <w:p>
+            <w:pPr>
+              <w:spacing w:after="0" w:line="240" w:lineRule="auto"/>
+              <w:jc w:val="right"/>
+              <w:rPr>
+                <w:rFonts w:ascii="Calibri" w:hAnsi="Calibri" w:cs="Calibri"/>
+                <w:b/>
+                <w:bCs/>
+                <w:color w:val="FFFFFF"/>
+                <w:kern w:val="0"/>
+                <w:lang w:eastAsia="cs-CZ"/>
+              </w:rPr>
+            </w:pPr>
+            <w:r>
+              <w:rPr>
+                <w:rFonts w:ascii="Calibri" w:hAnsi="Calibri" w:cs="Calibri"/>
+                <w:b/>
+                <w:bCs/>
+                <w:color w:val="FFFFFF"/>
+                <w:kern w:val="0"/>
+                <w:lang w:eastAsia="cs-CZ"/>
+              </w:rPr>
+              <w:t>průměr mezd</w:t>
+            </w:r>
+          </w:p>
+        </w:tc>
+        <w:tc>
+          <w:tcPr>
+            <w:tcW w:w="1060" w:type="dxa"/>
+            <w:tcBorders>
+              <w:top w:val="single" w:sz="4" w:space="0" w:color="000000"/>
+              <w:left w:val="nil"/>
+              <w:bottom w:val="nil"/>
+              <w:right w:val="nil"/>
+            </w:tcBorders>
+            <w:shd w:val="clear" w:color="000000" w:fill="000000"/>
+            <w:vAlign w:val="bottom"/>
+            <w:hideMark/>
+          </w:tcPr>
+          <w:p>
+            <w:pPr>
+              <w:spacing w:after="0" w:line="240" w:lineRule="auto"/>
+              <w:jc w:val="right"/>
+              <w:rPr>
+                <w:rFonts w:ascii="Calibri" w:hAnsi="Calibri" w:cs="Calibri"/>
+                <w:b/>
+                <w:bCs/>
+                <w:color w:val="FFFFFF"/>
+                <w:kern w:val="0"/>
+                <w:lang w:eastAsia="cs-CZ"/>
+              </w:rPr>
+            </w:pPr>
+            <w:r>
+              <w:rPr>
+                <w:rFonts w:ascii="Calibri" w:hAnsi="Calibri" w:cs="Calibri"/>
+                <w:b/>
+                <w:bCs/>
+                <w:color w:val="FFFFFF"/>
+                <w:kern w:val="0"/>
+                <w:lang w:eastAsia="cs-CZ"/>
+              </w:rPr>
+              <w:t>% změny mezd</w:t>
+            </w:r>
+          </w:p>
+        </w:tc>
+        <w:tc>
+          <w:tcPr>
+            <w:tcW w:w="1060" w:type="dxa"/>
+            <w:tcBorders>
+              <w:top w:val="single" w:sz="4" w:space="0" w:color="000000"/>
+              <w:left w:val="nil"/>
+              <w:bottom w:val="nil"/>
+              <w:right w:val="single" w:sz="4" w:space="0" w:color="000000"/>
+            </w:tcBorders>
+            <w:shd w:val="clear" w:color="000000" w:fill="000000"/>
+            <w:vAlign w:val="bottom"/>
+            <w:hideMark/>
+          </w:tcPr>
+          <w:p>
+            <w:pPr>
+              <w:spacing w:after="0" w:line="240" w:lineRule="auto"/>
+              <w:jc w:val="right"/>
+              <w:rPr>
+                <w:rFonts w:ascii="Calibri" w:hAnsi="Calibri" w:cs="Calibri"/>
+                <w:b/>
+                <w:bCs/>
+                <w:color w:val="FFFFFF"/>
+                <w:kern w:val="0"/>
+                <w:lang w:eastAsia="cs-CZ"/>
+              </w:rPr>
+            </w:pPr>
+            <w:r>
+              <w:rPr>
+                <w:rFonts w:ascii="Calibri" w:hAnsi="Calibri" w:cs="Calibri"/>
+                <w:b/>
+                <w:bCs/>
+                <w:color w:val="FFFFFF"/>
+                <w:kern w:val="0"/>
+                <w:lang w:eastAsia="cs-CZ"/>
+              </w:rPr>
+              <w:t>% změn ceny a mzdy</w:t>
+            </w:r>
+          </w:p>
+        </w:tc>
+      </w:tr>
+      <w:tr>
+        <w:trPr>
+          <w:trHeight w:val="290"/>
+        </w:trPr>
+        <w:tc>
+          <w:tcPr>
+            <w:tcW w:w="960" w:type="dxa"/>
+            <w:tcBorders>
+              <w:top w:val="single" w:sz="4" w:space="0" w:color="000000"/>
+              <w:left w:val="single" w:sz="4" w:space="0" w:color="000000"/>
+              <w:bottom w:val="nil"/>
+              <w:right w:val="nil"/>
+            </w:tcBorders>
+            <w:shd w:val="clear" w:color="auto" w:fill="auto"/>
+            <w:noWrap/>
+            <w:vAlign w:val="bottom"/>
+            <w:hideMark/>
+          </w:tcPr>
+          <w:p>
+            <w:pPr>
+              <w:spacing w:after="0" w:line="240" w:lineRule="auto"/>
+              <w:jc w:val="center"/>
+              <w:rPr>
+                <w:rFonts w:ascii="Calibri" w:hAnsi="Calibri" w:cs="Calibri"/>
+                <w:color w:val="000000"/>
+                <w:kern w:val="0"/>
+                <w:lang w:eastAsia="cs-CZ"/>
+              </w:rPr>
+            </w:pPr>
+            <w:r>
+              <w:rPr>
+                <w:rFonts w:ascii="Calibri" w:hAnsi="Calibri" w:cs="Calibri"/>
+                <w:color w:val="000000"/>
+                <w:kern w:val="0"/>
+                <w:lang w:eastAsia="cs-CZ"/>
+              </w:rPr>
+              <w:t>2006</w:t>
+            </w:r>
+          </w:p>
+        </w:tc>
+        <w:tc>
+          <w:tcPr>
+            <w:tcW w:w="1060" w:type="dxa"/>
+            <w:tcBorders>
+              <w:top w:val="single" w:sz="4" w:space="0" w:color="000000"/>
+              <w:left w:val="nil"/>
+              <w:bottom w:val="nil"/>
+              <w:right w:val="nil"/>
+            </w:tcBorders>
+            <w:shd w:val="clear" w:color="auto" w:fill="auto"/>
+            <w:noWrap/>
+            <w:vAlign w:val="bottom"/>
+            <w:hideMark/>
+          </w:tcPr>
+          <w:p>
+            <w:pPr>
+              <w:spacing w:after="0" w:line="240" w:lineRule="auto"/>
+              <w:jc w:val="right"/>
+              <w:rPr>
+                <w:rFonts w:ascii="Calibri" w:hAnsi="Calibri" w:cs="Calibri"/>
+                <w:color w:val="000000"/>
+                <w:kern w:val="0"/>
+                <w:lang w:eastAsia="cs-CZ"/>
+              </w:rPr>
+            </w:pPr>
+            <w:r>
+              <w:rPr>
+                <w:rFonts w:ascii="Calibri" w:hAnsi="Calibri" w:cs="Calibri"/>
+                <w:color w:val="000000"/>
+                <w:kern w:val="0"/>
+                <w:lang w:eastAsia="cs-CZ"/>
+              </w:rPr>
+              <w:t>45,52</w:t>
+            </w:r>
+          </w:p>
+        </w:tc>
+        <w:tc>
+          <w:tcPr>
+            <w:tcW w:w="1060" w:type="dxa"/>
+            <w:tcBorders>
+              <w:top w:val="single" w:sz="4" w:space="0" w:color="000000"/>
+              <w:left w:val="nil"/>
+              <w:bottom w:val="nil"/>
+              <w:right w:val="nil"/>
+            </w:tcBorders>
+            <w:shd w:val="clear" w:color="auto" w:fill="auto"/>
+            <w:noWrap/>
+            <w:vAlign w:val="bottom"/>
+            <w:hideMark/>
+          </w:tcPr>
+          <w:p>
+            <w:pPr>
+              <w:spacing w:after="0" w:line="240" w:lineRule="auto"/>
+              <w:jc w:val="right"/>
+              <w:rPr>
+                <w:rFonts w:ascii="Calibri" w:hAnsi="Calibri" w:cs="Calibri"/>
+                <w:color w:val="000000"/>
+                <w:kern w:val="0"/>
+                <w:lang w:eastAsia="cs-CZ"/>
+              </w:rPr>
+            </w:pPr>
+          </w:p>
+        </w:tc>
+        <w:tc>
+          <w:tcPr>
+            <w:tcW w:w="1060" w:type="dxa"/>
+            <w:tcBorders>
+              <w:top w:val="single" w:sz="4" w:space="0" w:color="000000"/>
+              <w:left w:val="nil"/>
+              <w:bottom w:val="nil"/>
+              <w:right w:val="nil"/>
+            </w:tcBorders>
+            <w:shd w:val="clear" w:color="auto" w:fill="auto"/>
+            <w:noWrap/>
+            <w:vAlign w:val="bottom"/>
+            <w:hideMark/>
+          </w:tcPr>
+          <w:p>
+            <w:pPr>
+              <w:spacing w:after="0" w:line="240" w:lineRule="auto"/>
+              <w:jc w:val="right"/>
+              <w:rPr>
+                <w:rFonts w:ascii="Calibri" w:hAnsi="Calibri" w:cs="Calibri"/>
+                <w:color w:val="000000"/>
+                <w:kern w:val="0"/>
+                <w:lang w:eastAsia="cs-CZ"/>
+              </w:rPr>
+            </w:pPr>
+            <w:r>
+              <w:rPr>
+                <w:rFonts w:ascii="Calibri" w:hAnsi="Calibri" w:cs="Calibri"/>
+                <w:color w:val="000000"/>
+                <w:kern w:val="0"/>
+                <w:lang w:eastAsia="cs-CZ"/>
+              </w:rPr>
+              <w:t>21 165</w:t>
+            </w:r>
+          </w:p>
+        </w:tc>
+        <w:tc>
+          <w:tcPr>
+            <w:tcW w:w="1060" w:type="dxa"/>
+            <w:tcBorders>
+              <w:top w:val="single" w:sz="4" w:space="0" w:color="000000"/>
+              <w:left w:val="nil"/>
+              <w:bottom w:val="nil"/>
+              <w:right w:val="nil"/>
+            </w:tcBorders>
+            <w:shd w:val="clear" w:color="auto" w:fill="auto"/>
+            <w:noWrap/>
+            <w:vAlign w:val="bottom"/>
+            <w:hideMark/>
+          </w:tcPr>
+          <w:p>
+            <w:pPr>
+              <w:spacing w:after="0" w:line="240" w:lineRule="auto"/>
+              <w:jc w:val="right"/>
+              <w:rPr>
+                <w:rFonts w:ascii="Calibri" w:hAnsi="Calibri" w:cs="Calibri"/>
+                <w:color w:val="000000"/>
+                <w:kern w:val="0"/>
+                <w:lang w:eastAsia="cs-CZ"/>
+              </w:rPr>
+            </w:pPr>
+          </w:p>
+        </w:tc>
+        <w:tc>
+          <w:tcPr>
+            <w:tcW w:w="1060" w:type="dxa"/>
+            <w:tcBorders>
+              <w:top w:val="single" w:sz="4" w:space="0" w:color="000000"/>
+              <w:left w:val="nil"/>
+              <w:bottom w:val="nil"/>
+              <w:right w:val="single" w:sz="4" w:space="0" w:color="000000"/>
+            </w:tcBorders>
+            <w:shd w:val="clear" w:color="auto" w:fill="auto"/>
+            <w:noWrap/>
+            <w:vAlign w:val="bottom"/>
+            <w:hideMark/>
+          </w:tcPr>
+          <w:p>
+            <w:pPr>
+              <w:spacing w:after="0" w:line="240" w:lineRule="auto"/>
+              <w:rPr>
+                <w:rFonts w:ascii="Times New Roman" w:hAnsi="Times New Roman"/>
+                <w:kern w:val="0"/>
+                <w:sz w:val="20"/>
+                <w:szCs w:val="20"/>
+                <w:lang w:eastAsia="cs-CZ"/>
+              </w:rPr>
+            </w:pPr>
+          </w:p>
+        </w:tc>
+      </w:tr>
+      <w:tr>
+        <w:trPr>
+          <w:trHeight w:val="290"/>
+        </w:trPr>
+        <w:tc>
+          <w:tcPr>
+            <w:tcW w:w="960" w:type="dxa"/>
+            <w:tcBorders>
+              <w:top w:val="single" w:sz="4" w:space="0" w:color="000000"/>
+              <w:left w:val="single" w:sz="4" w:space="0" w:color="000000"/>
+              <w:bottom w:val="nil"/>
+              <w:right w:val="nil"/>
+            </w:tcBorders>
+            <w:shd w:val="clear" w:color="auto" w:fill="auto"/>
+            <w:noWrap/>
+            <w:vAlign w:val="bottom"/>
+            <w:hideMark/>
+          </w:tcPr>
+          <w:p>
+            <w:pPr>
+              <w:spacing w:after="0" w:line="240" w:lineRule="auto"/>
+              <w:jc w:val="center"/>
+              <w:rPr>
+                <w:rFonts w:ascii="Calibri" w:hAnsi="Calibri" w:cs="Calibri"/>
+                <w:color w:val="000000"/>
+                <w:kern w:val="0"/>
+                <w:lang w:eastAsia="cs-CZ"/>
+              </w:rPr>
+            </w:pPr>
+            <w:r>
+              <w:rPr>
+                <w:rFonts w:ascii="Calibri" w:hAnsi="Calibri" w:cs="Calibri"/>
+                <w:color w:val="000000"/>
+                <w:kern w:val="0"/>
+                <w:lang w:eastAsia="cs-CZ"/>
+              </w:rPr>
+              <w:t>2007</w:t>
+            </w:r>
+          </w:p>
+        </w:tc>
+        <w:tc>
+          <w:tcPr>
+            <w:tcW w:w="1060" w:type="dxa"/>
+            <w:tcBorders>
+              <w:top w:val="single" w:sz="4" w:space="0" w:color="000000"/>
+              <w:left w:val="nil"/>
+              <w:bottom w:val="nil"/>
+              <w:right w:val="nil"/>
+            </w:tcBorders>
+            <w:shd w:val="clear" w:color="auto" w:fill="auto"/>
+            <w:noWrap/>
+            <w:vAlign w:val="bottom"/>
+            <w:hideMark/>
+          </w:tcPr>
+          <w:p>
+            <w:pPr>
+              <w:spacing w:after="0" w:line="240" w:lineRule="auto"/>
+              <w:jc w:val="right"/>
+              <w:rPr>
+                <w:rFonts w:ascii="Calibri" w:hAnsi="Calibri" w:cs="Calibri"/>
+                <w:color w:val="000000"/>
+                <w:kern w:val="0"/>
+                <w:lang w:eastAsia="cs-CZ"/>
+              </w:rPr>
+            </w:pPr>
+            <w:r>
+              <w:rPr>
+                <w:rFonts w:ascii="Calibri" w:hAnsi="Calibri" w:cs="Calibri"/>
+                <w:color w:val="000000"/>
+                <w:kern w:val="0"/>
+                <w:lang w:eastAsia="cs-CZ"/>
+              </w:rPr>
+              <w:t>48,59</w:t>
+            </w:r>
+          </w:p>
+        </w:tc>
+        <w:tc>
+          <w:tcPr>
+            <w:tcW w:w="1060" w:type="dxa"/>
+            <w:tcBorders>
+              <w:top w:val="single" w:sz="4" w:space="0" w:color="000000"/>
+              <w:left w:val="nil"/>
+              <w:bottom w:val="nil"/>
+              <w:right w:val="nil"/>
+            </w:tcBorders>
+            <w:shd w:val="clear" w:color="auto" w:fill="auto"/>
+            <w:noWrap/>
+            <w:vAlign w:val="bottom"/>
+            <w:hideMark/>
+          </w:tcPr>
+          <w:p>
+            <w:pPr>
+              <w:spacing w:after="0" w:line="240" w:lineRule="auto"/>
+              <w:jc w:val="right"/>
+              <w:rPr>
+                <w:rFonts w:ascii="Calibri" w:hAnsi="Calibri" w:cs="Calibri"/>
+                <w:color w:val="000000"/>
+                <w:kern w:val="0"/>
+                <w:lang w:eastAsia="cs-CZ"/>
+              </w:rPr>
+            </w:pPr>
+            <w:r>
+              <w:rPr>
+                <w:rFonts w:ascii="Calibri" w:hAnsi="Calibri" w:cs="Calibri"/>
+                <w:color w:val="000000"/>
+                <w:kern w:val="0"/>
+                <w:lang w:eastAsia="cs-CZ"/>
+              </w:rPr>
+              <w:t>6,7</w:t>
+            </w:r>
+          </w:p>
+        </w:tc>
+        <w:tc>
+          <w:tcPr>
+            <w:tcW w:w="1060" w:type="dxa"/>
+            <w:tcBorders>
+              <w:top w:val="single" w:sz="4" w:space="0" w:color="000000"/>
+              <w:left w:val="nil"/>
+              <w:bottom w:val="nil"/>
+              <w:right w:val="nil"/>
+            </w:tcBorders>
+            <w:shd w:val="clear" w:color="auto" w:fill="auto"/>
+            <w:noWrap/>
+            <w:vAlign w:val="bottom"/>
+            <w:hideMark/>
+          </w:tcPr>
+          <w:p>
+            <w:pPr>
+              <w:spacing w:after="0" w:line="240" w:lineRule="auto"/>
+              <w:jc w:val="right"/>
+              <w:rPr>
+                <w:rFonts w:ascii="Calibri" w:hAnsi="Calibri" w:cs="Calibri"/>
+                <w:color w:val="000000"/>
+                <w:kern w:val="0"/>
+                <w:lang w:eastAsia="cs-CZ"/>
+              </w:rPr>
+            </w:pPr>
+            <w:r>
+              <w:rPr>
+                <w:rFonts w:ascii="Calibri" w:hAnsi="Calibri" w:cs="Calibri"/>
+                <w:color w:val="000000"/>
+                <w:kern w:val="0"/>
+                <w:lang w:eastAsia="cs-CZ"/>
+              </w:rPr>
+              <w:t>22 621</w:t>
+            </w:r>
+          </w:p>
+        </w:tc>
+        <w:tc>
+          <w:tcPr>
+            <w:tcW w:w="1060" w:type="dxa"/>
+            <w:tcBorders>
+              <w:top w:val="single" w:sz="4" w:space="0" w:color="000000"/>
+              <w:left w:val="nil"/>
+              <w:bottom w:val="nil"/>
+              <w:right w:val="nil"/>
+            </w:tcBorders>
+            <w:shd w:val="clear" w:color="auto" w:fill="auto"/>
+            <w:noWrap/>
+            <w:vAlign w:val="bottom"/>
+            <w:hideMark/>
+          </w:tcPr>
+          <w:p>
+            <w:pPr>
+              <w:spacing w:after="0" w:line="240" w:lineRule="auto"/>
+              <w:jc w:val="right"/>
+              <w:rPr>
+                <w:rFonts w:ascii="Calibri" w:hAnsi="Calibri" w:cs="Calibri"/>
+                <w:color w:val="000000"/>
+                <w:kern w:val="0"/>
+                <w:lang w:eastAsia="cs-CZ"/>
+              </w:rPr>
+            </w:pPr>
+            <w:r>
+              <w:rPr>
+                <w:rFonts w:ascii="Calibri" w:hAnsi="Calibri" w:cs="Calibri"/>
+                <w:color w:val="000000"/>
+                <w:kern w:val="0"/>
+                <w:lang w:eastAsia="cs-CZ"/>
+              </w:rPr>
+              <w:t>6,9</w:t>
+            </w:r>
+          </w:p>
+        </w:tc>
+        <w:tc>
+          <w:tcPr>
+            <w:tcW w:w="1060" w:type="dxa"/>
+            <w:tcBorders>
+              <w:top w:val="single" w:sz="4" w:space="0" w:color="000000"/>
+              <w:left w:val="nil"/>
+              <w:bottom w:val="nil"/>
+              <w:right w:val="single" w:sz="4" w:space="0" w:color="000000"/>
+            </w:tcBorders>
+            <w:shd w:val="clear" w:color="auto" w:fill="auto"/>
+            <w:noWrap/>
+            <w:vAlign w:val="bottom"/>
+            <w:hideMark/>
+          </w:tcPr>
+          <w:p>
+            <w:pPr>
+              <w:spacing w:after="0" w:line="240" w:lineRule="auto"/>
+              <w:jc w:val="right"/>
+              <w:rPr>
+                <w:rFonts w:ascii="Calibri" w:hAnsi="Calibri" w:cs="Calibri"/>
+                <w:color w:val="000000"/>
+                <w:kern w:val="0"/>
+                <w:lang w:eastAsia="cs-CZ"/>
+              </w:rPr>
+            </w:pPr>
+            <w:r>
+              <w:rPr>
+                <w:rFonts w:ascii="Calibri" w:hAnsi="Calibri" w:cs="Calibri"/>
+                <w:color w:val="000000"/>
+                <w:kern w:val="0"/>
+                <w:lang w:eastAsia="cs-CZ"/>
+              </w:rPr>
+              <w:t>-</w:t>
+            </w:r>
+            <w:r>
+              <w:rPr>
+                <w:rFonts w:ascii="Calibri" w:hAnsi="Calibri" w:cs="Calibri"/>
+                <w:color w:val="000000"/>
+                <w:kern w:val="0"/>
+                <w:lang w:eastAsia="cs-CZ"/>
+              </w:rPr>
+              <w:t>0,2</w:t>
+            </w:r>
+          </w:p>
+        </w:tc>
+      </w:tr>
+      <w:tr>
+        <w:trPr>
+          <w:trHeight w:val="290"/>
+        </w:trPr>
+        <w:tc>
+          <w:tcPr>
+            <w:tcW w:w="960" w:type="dxa"/>
+            <w:tcBorders>
+              <w:top w:val="single" w:sz="4" w:space="0" w:color="000000"/>
+              <w:left w:val="single" w:sz="4" w:space="0" w:color="000000"/>
+              <w:bottom w:val="nil"/>
+              <w:right w:val="nil"/>
+            </w:tcBorders>
+            <w:shd w:val="clear" w:color="auto" w:fill="auto"/>
+            <w:noWrap/>
+            <w:vAlign w:val="bottom"/>
+            <w:hideMark/>
+          </w:tcPr>
+          <w:p>
+            <w:pPr>
+              <w:spacing w:after="0" w:line="240" w:lineRule="auto"/>
+              <w:jc w:val="center"/>
+              <w:rPr>
+                <w:rFonts w:ascii="Calibri" w:hAnsi="Calibri" w:cs="Calibri"/>
+                <w:color w:val="000000"/>
+                <w:kern w:val="0"/>
+                <w:lang w:eastAsia="cs-CZ"/>
+              </w:rPr>
+            </w:pPr>
+            <w:r>
+              <w:rPr>
+                <w:rFonts w:ascii="Calibri" w:hAnsi="Calibri" w:cs="Calibri"/>
+                <w:color w:val="000000"/>
+                <w:kern w:val="0"/>
+                <w:lang w:eastAsia="cs-CZ"/>
+              </w:rPr>
+              <w:t>2008</w:t>
+            </w:r>
+          </w:p>
+        </w:tc>
+        <w:tc>
+          <w:tcPr>
+            <w:tcW w:w="1060" w:type="dxa"/>
+            <w:tcBorders>
+              <w:top w:val="single" w:sz="4" w:space="0" w:color="000000"/>
+              <w:left w:val="nil"/>
+              <w:bottom w:val="nil"/>
+              <w:right w:val="nil"/>
+            </w:tcBorders>
+            <w:shd w:val="clear" w:color="auto" w:fill="auto"/>
+            <w:noWrap/>
+            <w:vAlign w:val="bottom"/>
+            <w:hideMark/>
+          </w:tcPr>
+          <w:p>
+            <w:pPr>
+              <w:spacing w:after="0" w:line="240" w:lineRule="auto"/>
+              <w:jc w:val="right"/>
+              <w:rPr>
+                <w:rFonts w:ascii="Calibri" w:hAnsi="Calibri" w:cs="Calibri"/>
+                <w:color w:val="000000"/>
+                <w:kern w:val="0"/>
+                <w:lang w:eastAsia="cs-CZ"/>
+              </w:rPr>
+            </w:pPr>
+            <w:r>
+              <w:rPr>
+                <w:rFonts w:ascii="Calibri" w:hAnsi="Calibri" w:cs="Calibri"/>
+                <w:color w:val="000000"/>
+                <w:kern w:val="0"/>
+                <w:lang w:eastAsia="cs-CZ"/>
+              </w:rPr>
+              <w:t>51,60</w:t>
+            </w:r>
+          </w:p>
+        </w:tc>
+        <w:tc>
+          <w:tcPr>
+            <w:tcW w:w="1060" w:type="dxa"/>
+            <w:tcBorders>
+              <w:top w:val="single" w:sz="4" w:space="0" w:color="000000"/>
+              <w:left w:val="nil"/>
+              <w:bottom w:val="nil"/>
+              <w:right w:val="nil"/>
+            </w:tcBorders>
+            <w:shd w:val="clear" w:color="auto" w:fill="auto"/>
+            <w:noWrap/>
+            <w:vAlign w:val="bottom"/>
+            <w:hideMark/>
+          </w:tcPr>
+          <w:p>
+            <w:pPr>
+              <w:spacing w:after="0" w:line="240" w:lineRule="auto"/>
+              <w:jc w:val="right"/>
+              <w:rPr>
+                <w:rFonts w:ascii="Calibri" w:hAnsi="Calibri" w:cs="Calibri"/>
+                <w:color w:val="000000"/>
+                <w:kern w:val="0"/>
+                <w:lang w:eastAsia="cs-CZ"/>
+              </w:rPr>
+            </w:pPr>
+            <w:r>
+              <w:rPr>
+                <w:rFonts w:ascii="Calibri" w:hAnsi="Calibri" w:cs="Calibri"/>
+                <w:color w:val="000000"/>
+                <w:kern w:val="0"/>
+                <w:lang w:eastAsia="cs-CZ"/>
+              </w:rPr>
+              <w:t>6,2</w:t>
+            </w:r>
+          </w:p>
+        </w:tc>
+        <w:tc>
+          <w:tcPr>
+            <w:tcW w:w="1060" w:type="dxa"/>
+            <w:tcBorders>
+              <w:top w:val="single" w:sz="4" w:space="0" w:color="000000"/>
+              <w:left w:val="nil"/>
+              <w:bottom w:val="nil"/>
+              <w:right w:val="nil"/>
+            </w:tcBorders>
+            <w:shd w:val="clear" w:color="auto" w:fill="auto"/>
+            <w:noWrap/>
+            <w:vAlign w:val="bottom"/>
+            <w:hideMark/>
+          </w:tcPr>
+          <w:p>
+            <w:pPr>
+              <w:spacing w:after="0" w:line="240" w:lineRule="auto"/>
+              <w:jc w:val="right"/>
+              <w:rPr>
+                <w:rFonts w:ascii="Calibri" w:hAnsi="Calibri" w:cs="Calibri"/>
+                <w:color w:val="000000"/>
+                <w:kern w:val="0"/>
+                <w:lang w:eastAsia="cs-CZ"/>
+              </w:rPr>
+            </w:pPr>
+            <w:r>
+              <w:rPr>
+                <w:rFonts w:ascii="Calibri" w:hAnsi="Calibri" w:cs="Calibri"/>
+                <w:color w:val="000000"/>
+                <w:kern w:val="0"/>
+                <w:lang w:eastAsia="cs-CZ"/>
+              </w:rPr>
+              <w:t>24 361</w:t>
+            </w:r>
+          </w:p>
+        </w:tc>
+        <w:tc>
+          <w:tcPr>
+            <w:tcW w:w="1060" w:type="dxa"/>
+            <w:tcBorders>
+              <w:top w:val="single" w:sz="4" w:space="0" w:color="000000"/>
+              <w:left w:val="nil"/>
+              <w:bottom w:val="nil"/>
+              <w:right w:val="nil"/>
+            </w:tcBorders>
+            <w:shd w:val="clear" w:color="auto" w:fill="auto"/>
+            <w:noWrap/>
+            <w:vAlign w:val="bottom"/>
+            <w:hideMark/>
+          </w:tcPr>
+          <w:p>
+            <w:pPr>
+              <w:spacing w:after="0" w:line="240" w:lineRule="auto"/>
+              <w:jc w:val="right"/>
+              <w:rPr>
+                <w:rFonts w:ascii="Calibri" w:hAnsi="Calibri" w:cs="Calibri"/>
+                <w:color w:val="000000"/>
+                <w:kern w:val="0"/>
+                <w:lang w:eastAsia="cs-CZ"/>
+              </w:rPr>
+            </w:pPr>
+            <w:r>
+              <w:rPr>
+                <w:rFonts w:ascii="Calibri" w:hAnsi="Calibri" w:cs="Calibri"/>
+                <w:color w:val="000000"/>
+                <w:kern w:val="0"/>
+                <w:lang w:eastAsia="cs-CZ"/>
+              </w:rPr>
+              <w:t>7,7</w:t>
+            </w:r>
+          </w:p>
+        </w:tc>
+        <w:tc>
+          <w:tcPr>
+            <w:tcW w:w="1060" w:type="dxa"/>
+            <w:tcBorders>
+              <w:top w:val="single" w:sz="4" w:space="0" w:color="000000"/>
+              <w:left w:val="nil"/>
+              <w:bottom w:val="nil"/>
+              <w:right w:val="single" w:sz="4" w:space="0" w:color="000000"/>
+            </w:tcBorders>
+            <w:shd w:val="clear" w:color="auto" w:fill="auto"/>
+            <w:noWrap/>
+            <w:vAlign w:val="bottom"/>
+            <w:hideMark/>
+          </w:tcPr>
+          <w:p>
+            <w:pPr>
+              <w:spacing w:after="0" w:line="240" w:lineRule="auto"/>
+              <w:jc w:val="right"/>
+              <w:rPr>
+                <w:rFonts w:ascii="Calibri" w:hAnsi="Calibri" w:cs="Calibri"/>
+                <w:color w:val="000000"/>
+                <w:kern w:val="0"/>
+                <w:lang w:eastAsia="cs-CZ"/>
+              </w:rPr>
+            </w:pPr>
+            <w:r>
+              <w:rPr>
+                <w:rFonts w:ascii="Calibri" w:hAnsi="Calibri" w:cs="Calibri"/>
+                <w:color w:val="000000"/>
+                <w:kern w:val="0"/>
+                <w:lang w:eastAsia="cs-CZ"/>
+              </w:rPr>
+              <w:t>-</w:t>
+            </w:r>
+            <w:r>
+              <w:rPr>
+                <w:rFonts w:ascii="Calibri" w:hAnsi="Calibri" w:cs="Calibri"/>
+                <w:color w:val="000000"/>
+                <w:kern w:val="0"/>
+                <w:lang w:eastAsia="cs-CZ"/>
+              </w:rPr>
+              <w:t>1,5</w:t>
+            </w:r>
+          </w:p>
+        </w:tc>
+      </w:tr>
+      <w:tr>
+        <w:trPr>
+          <w:trHeight w:val="290"/>
+        </w:trPr>
+        <w:tc>
+          <w:tcPr>
+            <w:tcW w:w="960" w:type="dxa"/>
+            <w:tcBorders>
+              <w:top w:val="single" w:sz="4" w:space="0" w:color="000000"/>
+              <w:left w:val="single" w:sz="4" w:space="0" w:color="000000"/>
+              <w:bottom w:val="nil"/>
+              <w:right w:val="nil"/>
+            </w:tcBorders>
+            <w:shd w:val="clear" w:color="auto" w:fill="auto"/>
+            <w:noWrap/>
+            <w:vAlign w:val="bottom"/>
+            <w:hideMark/>
+          </w:tcPr>
+          <w:p>
+            <w:pPr>
+              <w:spacing w:after="0" w:line="240" w:lineRule="auto"/>
+              <w:jc w:val="center"/>
+              <w:rPr>
+                <w:rFonts w:ascii="Calibri" w:hAnsi="Calibri" w:cs="Calibri"/>
+                <w:color w:val="000000"/>
+                <w:kern w:val="0"/>
+                <w:lang w:eastAsia="cs-CZ"/>
+              </w:rPr>
+            </w:pPr>
+            <w:r>
+              <w:rPr>
+                <w:rFonts w:ascii="Calibri" w:hAnsi="Calibri" w:cs="Calibri"/>
+                <w:color w:val="000000"/>
+                <w:kern w:val="0"/>
+                <w:lang w:eastAsia="cs-CZ"/>
+              </w:rPr>
+              <w:t>2009</w:t>
+            </w:r>
+          </w:p>
+        </w:tc>
+        <w:tc>
+          <w:tcPr>
+            <w:tcW w:w="1060" w:type="dxa"/>
+            <w:tcBorders>
+              <w:top w:val="single" w:sz="4" w:space="0" w:color="000000"/>
+              <w:left w:val="nil"/>
+              <w:bottom w:val="nil"/>
+              <w:right w:val="nil"/>
+            </w:tcBorders>
+            <w:shd w:val="clear" w:color="auto" w:fill="auto"/>
+            <w:noWrap/>
+            <w:vAlign w:val="bottom"/>
+            <w:hideMark/>
+          </w:tcPr>
+          <w:p>
+            <w:pPr>
+              <w:spacing w:after="0" w:line="240" w:lineRule="auto"/>
+              <w:jc w:val="right"/>
+              <w:rPr>
+                <w:rFonts w:ascii="Calibri" w:hAnsi="Calibri" w:cs="Calibri"/>
+                <w:color w:val="000000"/>
+                <w:kern w:val="0"/>
+                <w:lang w:eastAsia="cs-CZ"/>
+              </w:rPr>
+            </w:pPr>
+            <w:r>
+              <w:rPr>
+                <w:rFonts w:ascii="Calibri" w:hAnsi="Calibri" w:cs="Calibri"/>
+                <w:color w:val="000000"/>
+                <w:kern w:val="0"/>
+                <w:lang w:eastAsia="cs-CZ"/>
+              </w:rPr>
+              <w:t>48,29</w:t>
+            </w:r>
+          </w:p>
+        </w:tc>
+        <w:tc>
+          <w:tcPr>
+            <w:tcW w:w="1060" w:type="dxa"/>
+            <w:tcBorders>
+              <w:top w:val="single" w:sz="4" w:space="0" w:color="000000"/>
+              <w:left w:val="nil"/>
+              <w:bottom w:val="nil"/>
+              <w:right w:val="nil"/>
+            </w:tcBorders>
+            <w:shd w:val="clear" w:color="auto" w:fill="auto"/>
+            <w:noWrap/>
+            <w:vAlign w:val="bottom"/>
+            <w:hideMark/>
+          </w:tcPr>
+          <w:p>
+            <w:pPr>
+              <w:spacing w:after="0" w:line="240" w:lineRule="auto"/>
+              <w:jc w:val="right"/>
+              <w:rPr>
+                <w:rFonts w:ascii="Calibri" w:hAnsi="Calibri" w:cs="Calibri"/>
+                <w:color w:val="000000"/>
+                <w:kern w:val="0"/>
+                <w:lang w:eastAsia="cs-CZ"/>
+              </w:rPr>
+            </w:pPr>
+            <w:r>
+              <w:rPr>
+                <w:rFonts w:ascii="Calibri" w:hAnsi="Calibri" w:cs="Calibri"/>
+                <w:color w:val="000000"/>
+                <w:kern w:val="0"/>
+                <w:lang w:eastAsia="cs-CZ"/>
+              </w:rPr>
+              <w:t>-6,4</w:t>
+            </w:r>
+          </w:p>
+        </w:tc>
+        <w:tc>
+          <w:tcPr>
+            <w:tcW w:w="1060" w:type="dxa"/>
+            <w:tcBorders>
+              <w:top w:val="single" w:sz="4" w:space="0" w:color="000000"/>
+              <w:left w:val="nil"/>
+              <w:bottom w:val="nil"/>
+              <w:right w:val="nil"/>
+            </w:tcBorders>
+            <w:shd w:val="clear" w:color="auto" w:fill="auto"/>
+            <w:noWrap/>
+            <w:vAlign w:val="bottom"/>
+            <w:hideMark/>
+          </w:tcPr>
+          <w:p>
+            <w:pPr>
+              <w:spacing w:after="0" w:line="240" w:lineRule="auto"/>
+              <w:jc w:val="right"/>
+              <w:rPr>
+                <w:rFonts w:ascii="Calibri" w:hAnsi="Calibri" w:cs="Calibri"/>
+                <w:color w:val="000000"/>
+                <w:kern w:val="0"/>
+                <w:lang w:eastAsia="cs-CZ"/>
+              </w:rPr>
+            </w:pPr>
+            <w:r>
+              <w:rPr>
+                <w:rFonts w:ascii="Calibri" w:hAnsi="Calibri" w:cs="Calibri"/>
+                <w:color w:val="000000"/>
+                <w:kern w:val="0"/>
+                <w:lang w:eastAsia="cs-CZ"/>
+              </w:rPr>
+              <w:t>25 110</w:t>
+            </w:r>
+          </w:p>
+        </w:tc>
+        <w:tc>
+          <w:tcPr>
+            <w:tcW w:w="1060" w:type="dxa"/>
+            <w:tcBorders>
+              <w:top w:val="single" w:sz="4" w:space="0" w:color="000000"/>
+              <w:left w:val="nil"/>
+              <w:bottom w:val="nil"/>
+              <w:right w:val="nil"/>
+            </w:tcBorders>
+            <w:shd w:val="clear" w:color="auto" w:fill="auto"/>
+            <w:noWrap/>
+            <w:vAlign w:val="bottom"/>
+            <w:hideMark/>
+          </w:tcPr>
+          <w:p>
+            <w:pPr>
+              <w:spacing w:after="0" w:line="240" w:lineRule="auto"/>
+              <w:jc w:val="right"/>
+              <w:rPr>
+                <w:rFonts w:ascii="Calibri" w:hAnsi="Calibri" w:cs="Calibri"/>
+                <w:color w:val="000000"/>
+                <w:kern w:val="0"/>
+                <w:lang w:eastAsia="cs-CZ"/>
+              </w:rPr>
+            </w:pPr>
+            <w:r>
+              <w:rPr>
+                <w:rFonts w:ascii="Calibri" w:hAnsi="Calibri" w:cs="Calibri"/>
+                <w:color w:val="000000"/>
+                <w:kern w:val="0"/>
+                <w:lang w:eastAsia="cs-CZ"/>
+              </w:rPr>
+              <w:t>3,1</w:t>
+            </w:r>
+          </w:p>
+        </w:tc>
+        <w:tc>
+          <w:tcPr>
+            <w:tcW w:w="1060" w:type="dxa"/>
+            <w:tcBorders>
+              <w:top w:val="single" w:sz="4" w:space="0" w:color="000000"/>
+              <w:left w:val="nil"/>
+              <w:bottom w:val="nil"/>
+              <w:right w:val="single" w:sz="4" w:space="0" w:color="000000"/>
+            </w:tcBorders>
+            <w:shd w:val="clear" w:color="auto" w:fill="auto"/>
+            <w:noWrap/>
+            <w:vAlign w:val="bottom"/>
+            <w:hideMark/>
+          </w:tcPr>
+          <w:p>
+            <w:pPr>
+              <w:spacing w:after="0" w:line="240" w:lineRule="auto"/>
+              <w:jc w:val="right"/>
+              <w:rPr>
+                <w:rFonts w:ascii="Calibri" w:hAnsi="Calibri" w:cs="Calibri"/>
+                <w:color w:val="000000"/>
+                <w:kern w:val="0"/>
+                <w:lang w:eastAsia="cs-CZ"/>
+              </w:rPr>
+            </w:pPr>
+            <w:r>
+              <w:rPr>
+                <w:rFonts w:ascii="Calibri" w:hAnsi="Calibri" w:cs="Calibri"/>
+                <w:color w:val="000000"/>
+                <w:kern w:val="0"/>
+                <w:lang w:eastAsia="cs-CZ"/>
+              </w:rPr>
+              <w:t>-</w:t>
+            </w:r>
+            <w:r>
+              <w:rPr>
+                <w:rFonts w:ascii="Calibri" w:hAnsi="Calibri" w:cs="Calibri"/>
+                <w:color w:val="000000"/>
+                <w:kern w:val="0"/>
+                <w:lang w:eastAsia="cs-CZ"/>
+              </w:rPr>
+              <w:t>9,5</w:t>
+            </w:r>
+          </w:p>
+        </w:tc>
+      </w:tr>
+      <w:tr>
+        <w:trPr>
+          <w:trHeight w:val="290"/>
+        </w:trPr>
+        <w:tc>
+          <w:tcPr>
+            <w:tcW w:w="960" w:type="dxa"/>
+            <w:tcBorders>
+              <w:top w:val="single" w:sz="4" w:space="0" w:color="000000"/>
+              <w:left w:val="single" w:sz="4" w:space="0" w:color="000000"/>
+              <w:bottom w:val="nil"/>
+              <w:right w:val="nil"/>
+            </w:tcBorders>
+            <w:shd w:val="clear" w:color="auto" w:fill="auto"/>
+            <w:noWrap/>
+            <w:vAlign w:val="bottom"/>
+            <w:hideMark/>
+          </w:tcPr>
+          <w:p>
+            <w:pPr>
+              <w:spacing w:after="0" w:line="240" w:lineRule="auto"/>
+              <w:jc w:val="center"/>
+              <w:rPr>
+                <w:rFonts w:ascii="Calibri" w:hAnsi="Calibri" w:cs="Calibri"/>
+                <w:color w:val="000000"/>
+                <w:kern w:val="0"/>
+                <w:lang w:eastAsia="cs-CZ"/>
+              </w:rPr>
+            </w:pPr>
+            <w:r>
+              <w:rPr>
+                <w:rFonts w:ascii="Calibri" w:hAnsi="Calibri" w:cs="Calibri"/>
+                <w:color w:val="000000"/>
+                <w:kern w:val="0"/>
+                <w:lang w:eastAsia="cs-CZ"/>
+              </w:rPr>
+              <w:t>2010</w:t>
+            </w:r>
+          </w:p>
+        </w:tc>
+        <w:tc>
+          <w:tcPr>
+            <w:tcW w:w="1060" w:type="dxa"/>
+            <w:tcBorders>
+              <w:top w:val="single" w:sz="4" w:space="0" w:color="000000"/>
+              <w:left w:val="nil"/>
+              <w:bottom w:val="nil"/>
+              <w:right w:val="nil"/>
+            </w:tcBorders>
+            <w:shd w:val="clear" w:color="auto" w:fill="auto"/>
+            <w:noWrap/>
+            <w:vAlign w:val="bottom"/>
+            <w:hideMark/>
+          </w:tcPr>
+          <w:p>
+            <w:pPr>
+              <w:spacing w:after="0" w:line="240" w:lineRule="auto"/>
+              <w:jc w:val="right"/>
+              <w:rPr>
+                <w:rFonts w:ascii="Calibri" w:hAnsi="Calibri" w:cs="Calibri"/>
+                <w:color w:val="000000"/>
+                <w:kern w:val="0"/>
+                <w:lang w:eastAsia="cs-CZ"/>
+              </w:rPr>
+            </w:pPr>
+            <w:r>
+              <w:rPr>
+                <w:rFonts w:ascii="Calibri" w:hAnsi="Calibri" w:cs="Calibri"/>
+                <w:color w:val="000000"/>
+                <w:kern w:val="0"/>
+                <w:lang w:eastAsia="cs-CZ"/>
+              </w:rPr>
+              <w:t>49,23</w:t>
+            </w:r>
+          </w:p>
+        </w:tc>
+        <w:tc>
+          <w:tcPr>
+            <w:tcW w:w="1060" w:type="dxa"/>
+            <w:tcBorders>
+              <w:top w:val="single" w:sz="4" w:space="0" w:color="000000"/>
+              <w:left w:val="nil"/>
+              <w:bottom w:val="nil"/>
+              <w:right w:val="nil"/>
+            </w:tcBorders>
+            <w:shd w:val="clear" w:color="auto" w:fill="auto"/>
+            <w:noWrap/>
+            <w:vAlign w:val="bottom"/>
+            <w:hideMark/>
+          </w:tcPr>
+          <w:p>
+            <w:pPr>
+              <w:spacing w:after="0" w:line="240" w:lineRule="auto"/>
+              <w:jc w:val="right"/>
+              <w:rPr>
+                <w:rFonts w:ascii="Calibri" w:hAnsi="Calibri" w:cs="Calibri"/>
+                <w:color w:val="000000"/>
+                <w:kern w:val="0"/>
+                <w:lang w:eastAsia="cs-CZ"/>
+              </w:rPr>
+            </w:pPr>
+            <w:r>
+              <w:rPr>
+                <w:rFonts w:ascii="Calibri" w:hAnsi="Calibri" w:cs="Calibri"/>
+                <w:color w:val="000000"/>
+                <w:kern w:val="0"/>
+                <w:lang w:eastAsia="cs-CZ"/>
+              </w:rPr>
+              <w:t>1,9</w:t>
+            </w:r>
+          </w:p>
+        </w:tc>
+        <w:tc>
+          <w:tcPr>
+            <w:tcW w:w="1060" w:type="dxa"/>
+            <w:tcBorders>
+              <w:top w:val="single" w:sz="4" w:space="0" w:color="000000"/>
+              <w:left w:val="nil"/>
+              <w:bottom w:val="nil"/>
+              <w:right w:val="nil"/>
+            </w:tcBorders>
+            <w:shd w:val="clear" w:color="auto" w:fill="auto"/>
+            <w:noWrap/>
+            <w:vAlign w:val="bottom"/>
+            <w:hideMark/>
+          </w:tcPr>
+          <w:p>
+            <w:pPr>
+              <w:spacing w:after="0" w:line="240" w:lineRule="auto"/>
+              <w:jc w:val="right"/>
+              <w:rPr>
+                <w:rFonts w:ascii="Calibri" w:hAnsi="Calibri" w:cs="Calibri"/>
+                <w:color w:val="000000"/>
+                <w:kern w:val="0"/>
+                <w:lang w:eastAsia="cs-CZ"/>
+              </w:rPr>
+            </w:pPr>
+            <w:r>
+              <w:rPr>
+                <w:rFonts w:ascii="Calibri" w:hAnsi="Calibri" w:cs="Calibri"/>
+                <w:color w:val="000000"/>
+                <w:kern w:val="0"/>
+                <w:lang w:eastAsia="cs-CZ"/>
+              </w:rPr>
+              <w:t>25 590</w:t>
+            </w:r>
+          </w:p>
+        </w:tc>
+        <w:tc>
+          <w:tcPr>
+            <w:tcW w:w="1060" w:type="dxa"/>
+            <w:tcBorders>
+              <w:top w:val="single" w:sz="4" w:space="0" w:color="000000"/>
+              <w:left w:val="nil"/>
+              <w:bottom w:val="nil"/>
+              <w:right w:val="nil"/>
+            </w:tcBorders>
+            <w:shd w:val="clear" w:color="auto" w:fill="auto"/>
+            <w:noWrap/>
+            <w:vAlign w:val="bottom"/>
+            <w:hideMark/>
+          </w:tcPr>
+          <w:p>
+            <w:pPr>
+              <w:spacing w:after="0" w:line="240" w:lineRule="auto"/>
+              <w:jc w:val="right"/>
+              <w:rPr>
+                <w:rFonts w:ascii="Calibri" w:hAnsi="Calibri" w:cs="Calibri"/>
+                <w:color w:val="000000"/>
+                <w:kern w:val="0"/>
+                <w:lang w:eastAsia="cs-CZ"/>
+              </w:rPr>
+            </w:pPr>
+            <w:r>
+              <w:rPr>
+                <w:rFonts w:ascii="Calibri" w:hAnsi="Calibri" w:cs="Calibri"/>
+                <w:color w:val="000000"/>
+                <w:kern w:val="0"/>
+                <w:lang w:eastAsia="cs-CZ"/>
+              </w:rPr>
+              <w:t>1,9</w:t>
+            </w:r>
+          </w:p>
+        </w:tc>
+        <w:tc>
+          <w:tcPr>
+            <w:tcW w:w="1060" w:type="dxa"/>
+            <w:tcBorders>
+              <w:top w:val="single" w:sz="4" w:space="0" w:color="000000"/>
+              <w:left w:val="nil"/>
+              <w:bottom w:val="nil"/>
+              <w:right w:val="single" w:sz="4" w:space="0" w:color="000000"/>
+            </w:tcBorders>
+            <w:shd w:val="clear" w:color="auto" w:fill="auto"/>
+            <w:noWrap/>
+            <w:vAlign w:val="bottom"/>
+            <w:hideMark/>
+          </w:tcPr>
+          <w:p>
+            <w:pPr>
+              <w:spacing w:after="0" w:line="240" w:lineRule="auto"/>
+              <w:jc w:val="right"/>
+              <w:rPr>
+                <w:rFonts w:ascii="Calibri" w:hAnsi="Calibri" w:cs="Calibri"/>
+                <w:color w:val="000000"/>
+                <w:kern w:val="0"/>
+                <w:lang w:eastAsia="cs-CZ"/>
+              </w:rPr>
+            </w:pPr>
+            <w:r>
+              <w:rPr>
+                <w:rFonts w:ascii="Calibri" w:hAnsi="Calibri" w:cs="Calibri"/>
+                <w:color w:val="000000"/>
+                <w:kern w:val="0"/>
+                <w:lang w:eastAsia="cs-CZ"/>
+              </w:rPr>
+              <w:t>-</w:t>
+            </w:r>
+            <w:r>
+              <w:rPr>
+                <w:rFonts w:ascii="Calibri" w:hAnsi="Calibri" w:cs="Calibri"/>
+                <w:color w:val="000000"/>
+                <w:kern w:val="0"/>
+                <w:lang w:eastAsia="cs-CZ"/>
+              </w:rPr>
+              <w:t>0,0</w:t>
+            </w:r>
+          </w:p>
+        </w:tc>
+      </w:tr>
+      <w:tr>
+        <w:trPr>
+          <w:trHeight w:val="290"/>
+        </w:trPr>
+        <w:tc>
+          <w:tcPr>
+            <w:tcW w:w="960" w:type="dxa"/>
+            <w:tcBorders>
+              <w:top w:val="single" w:sz="4" w:space="0" w:color="000000"/>
+              <w:left w:val="single" w:sz="4" w:space="0" w:color="000000"/>
+              <w:bottom w:val="nil"/>
+              <w:right w:val="nil"/>
+            </w:tcBorders>
+            <w:shd w:val="clear" w:color="auto" w:fill="auto"/>
+            <w:noWrap/>
+            <w:vAlign w:val="bottom"/>
+            <w:hideMark/>
+          </w:tcPr>
+          <w:p>
+            <w:pPr>
+              <w:spacing w:after="0" w:line="240" w:lineRule="auto"/>
+              <w:jc w:val="center"/>
+              <w:rPr>
+                <w:rFonts w:ascii="Calibri" w:hAnsi="Calibri" w:cs="Calibri"/>
+                <w:color w:val="000000"/>
+                <w:kern w:val="0"/>
+                <w:lang w:eastAsia="cs-CZ"/>
+              </w:rPr>
+            </w:pPr>
+            <w:r>
+              <w:rPr>
+                <w:rFonts w:ascii="Calibri" w:hAnsi="Calibri" w:cs="Calibri"/>
+                <w:color w:val="000000"/>
+                <w:kern w:val="0"/>
+                <w:lang w:eastAsia="cs-CZ"/>
+              </w:rPr>
+              <w:t>2011</w:t>
+            </w:r>
+          </w:p>
+        </w:tc>
+        <w:tc>
+          <w:tcPr>
+            <w:tcW w:w="1060" w:type="dxa"/>
+            <w:tcBorders>
+              <w:top w:val="single" w:sz="4" w:space="0" w:color="000000"/>
+              <w:left w:val="nil"/>
+              <w:bottom w:val="nil"/>
+              <w:right w:val="nil"/>
+            </w:tcBorders>
+            <w:shd w:val="clear" w:color="auto" w:fill="auto"/>
+            <w:noWrap/>
+            <w:vAlign w:val="bottom"/>
+            <w:hideMark/>
+          </w:tcPr>
+          <w:p>
+            <w:pPr>
+              <w:spacing w:after="0" w:line="240" w:lineRule="auto"/>
+              <w:jc w:val="right"/>
+              <w:rPr>
+                <w:rFonts w:ascii="Calibri" w:hAnsi="Calibri" w:cs="Calibri"/>
+                <w:color w:val="000000"/>
+                <w:kern w:val="0"/>
+                <w:lang w:eastAsia="cs-CZ"/>
+              </w:rPr>
+            </w:pPr>
+            <w:r>
+              <w:rPr>
+                <w:rFonts w:ascii="Calibri" w:hAnsi="Calibri" w:cs="Calibri"/>
+                <w:color w:val="000000"/>
+                <w:kern w:val="0"/>
+                <w:lang w:eastAsia="cs-CZ"/>
+              </w:rPr>
+              <w:t>50,88</w:t>
+            </w:r>
+          </w:p>
+        </w:tc>
+        <w:tc>
+          <w:tcPr>
+            <w:tcW w:w="1060" w:type="dxa"/>
+            <w:tcBorders>
+              <w:top w:val="single" w:sz="4" w:space="0" w:color="000000"/>
+              <w:left w:val="nil"/>
+              <w:bottom w:val="nil"/>
+              <w:right w:val="nil"/>
+            </w:tcBorders>
+            <w:shd w:val="clear" w:color="auto" w:fill="auto"/>
+            <w:noWrap/>
+            <w:vAlign w:val="bottom"/>
+            <w:hideMark/>
+          </w:tcPr>
+          <w:p>
+            <w:pPr>
+              <w:spacing w:after="0" w:line="240" w:lineRule="auto"/>
+              <w:jc w:val="right"/>
+              <w:rPr>
+                <w:rFonts w:ascii="Calibri" w:hAnsi="Calibri" w:cs="Calibri"/>
+                <w:color w:val="000000"/>
+                <w:kern w:val="0"/>
+                <w:lang w:eastAsia="cs-CZ"/>
+              </w:rPr>
+            </w:pPr>
+            <w:r>
+              <w:rPr>
+                <w:rFonts w:ascii="Calibri" w:hAnsi="Calibri" w:cs="Calibri"/>
+                <w:color w:val="000000"/>
+                <w:kern w:val="0"/>
+                <w:lang w:eastAsia="cs-CZ"/>
+              </w:rPr>
+              <w:t>3,4</w:t>
+            </w:r>
+          </w:p>
+        </w:tc>
+        <w:tc>
+          <w:tcPr>
+            <w:tcW w:w="1060" w:type="dxa"/>
+            <w:tcBorders>
+              <w:top w:val="single" w:sz="4" w:space="0" w:color="000000"/>
+              <w:left w:val="nil"/>
+              <w:bottom w:val="nil"/>
+              <w:right w:val="nil"/>
+            </w:tcBorders>
+            <w:shd w:val="clear" w:color="auto" w:fill="auto"/>
+            <w:noWrap/>
+            <w:vAlign w:val="bottom"/>
+            <w:hideMark/>
+          </w:tcPr>
+          <w:p>
+            <w:pPr>
+              <w:spacing w:after="0" w:line="240" w:lineRule="auto"/>
+              <w:jc w:val="right"/>
+              <w:rPr>
+                <w:rFonts w:ascii="Calibri" w:hAnsi="Calibri" w:cs="Calibri"/>
+                <w:color w:val="000000"/>
+                <w:kern w:val="0"/>
+                <w:lang w:eastAsia="cs-CZ"/>
+              </w:rPr>
+            </w:pPr>
+            <w:r>
+              <w:rPr>
+                <w:rFonts w:ascii="Calibri" w:hAnsi="Calibri" w:cs="Calibri"/>
+                <w:color w:val="000000"/>
+                <w:kern w:val="0"/>
+                <w:lang w:eastAsia="cs-CZ"/>
+              </w:rPr>
+              <w:t>26 188</w:t>
+            </w:r>
+          </w:p>
+        </w:tc>
+        <w:tc>
+          <w:tcPr>
+            <w:tcW w:w="1060" w:type="dxa"/>
+            <w:tcBorders>
+              <w:top w:val="single" w:sz="4" w:space="0" w:color="000000"/>
+              <w:left w:val="nil"/>
+              <w:bottom w:val="nil"/>
+              <w:right w:val="nil"/>
+            </w:tcBorders>
+            <w:shd w:val="clear" w:color="auto" w:fill="auto"/>
+            <w:noWrap/>
+            <w:vAlign w:val="bottom"/>
+            <w:hideMark/>
+          </w:tcPr>
+          <w:p>
+            <w:pPr>
+              <w:spacing w:after="0" w:line="240" w:lineRule="auto"/>
+              <w:jc w:val="right"/>
+              <w:rPr>
+                <w:rFonts w:ascii="Calibri" w:hAnsi="Calibri" w:cs="Calibri"/>
+                <w:color w:val="000000"/>
+                <w:kern w:val="0"/>
+                <w:lang w:eastAsia="cs-CZ"/>
+              </w:rPr>
+            </w:pPr>
+            <w:r>
+              <w:rPr>
+                <w:rFonts w:ascii="Calibri" w:hAnsi="Calibri" w:cs="Calibri"/>
+                <w:color w:val="000000"/>
+                <w:kern w:val="0"/>
+                <w:lang w:eastAsia="cs-CZ"/>
+              </w:rPr>
+              <w:t>2,3</w:t>
+            </w:r>
+          </w:p>
+        </w:tc>
+        <w:tc>
+          <w:tcPr>
+            <w:tcW w:w="1060" w:type="dxa"/>
+            <w:tcBorders>
+              <w:top w:val="single" w:sz="4" w:space="0" w:color="000000"/>
+              <w:left w:val="nil"/>
+              <w:bottom w:val="nil"/>
+              <w:right w:val="single" w:sz="4" w:space="0" w:color="000000"/>
+            </w:tcBorders>
+            <w:shd w:val="clear" w:color="auto" w:fill="auto"/>
+            <w:noWrap/>
+            <w:vAlign w:val="bottom"/>
+            <w:hideMark/>
+          </w:tcPr>
+          <w:p>
+            <w:pPr>
+              <w:spacing w:after="0" w:line="240" w:lineRule="auto"/>
+              <w:jc w:val="right"/>
+              <w:rPr>
+                <w:rFonts w:ascii="Calibri" w:hAnsi="Calibri" w:cs="Calibri"/>
+                <w:color w:val="000000"/>
+                <w:kern w:val="0"/>
+                <w:lang w:eastAsia="cs-CZ"/>
+              </w:rPr>
+            </w:pPr>
+            <w:r>
+              <w:rPr>
+                <w:rFonts w:ascii="Calibri" w:hAnsi="Calibri" w:cs="Calibri"/>
+                <w:color w:val="000000"/>
+                <w:kern w:val="0"/>
+                <w:lang w:eastAsia="cs-CZ"/>
+              </w:rPr>
+              <w:t>1,1</w:t>
+            </w:r>
+          </w:p>
+        </w:tc>
+      </w:tr>
+      <w:tr>
+        <w:trPr>
+          <w:trHeight w:val="290"/>
+        </w:trPr>
+        <w:tc>
+          <w:tcPr>
+            <w:tcW w:w="960" w:type="dxa"/>
+            <w:tcBorders>
+              <w:top w:val="single" w:sz="4" w:space="0" w:color="000000"/>
+              <w:left w:val="single" w:sz="4" w:space="0" w:color="000000"/>
+              <w:bottom w:val="nil"/>
+              <w:right w:val="nil"/>
+            </w:tcBorders>
+            <w:shd w:val="clear" w:color="auto" w:fill="auto"/>
+            <w:noWrap/>
+            <w:vAlign w:val="bottom"/>
+            <w:hideMark/>
+          </w:tcPr>
+          <w:p>
+            <w:pPr>
+              <w:spacing w:after="0" w:line="240" w:lineRule="auto"/>
+              <w:jc w:val="center"/>
+              <w:rPr>
+                <w:rFonts w:ascii="Calibri" w:hAnsi="Calibri" w:cs="Calibri"/>
+                <w:color w:val="000000"/>
+                <w:kern w:val="0"/>
+                <w:lang w:eastAsia="cs-CZ"/>
+              </w:rPr>
+            </w:pPr>
+            <w:r>
+              <w:rPr>
+                <w:rFonts w:ascii="Calibri" w:hAnsi="Calibri" w:cs="Calibri"/>
+                <w:color w:val="000000"/>
+                <w:kern w:val="0"/>
+                <w:lang w:eastAsia="cs-CZ"/>
+              </w:rPr>
+              <w:t>2012</w:t>
+            </w:r>
+          </w:p>
+        </w:tc>
+        <w:tc>
+          <w:tcPr>
+            <w:tcW w:w="1060" w:type="dxa"/>
+            <w:tcBorders>
+              <w:top w:val="single" w:sz="4" w:space="0" w:color="000000"/>
+              <w:left w:val="nil"/>
+              <w:bottom w:val="nil"/>
+              <w:right w:val="nil"/>
+            </w:tcBorders>
+            <w:shd w:val="clear" w:color="auto" w:fill="auto"/>
+            <w:noWrap/>
+            <w:vAlign w:val="bottom"/>
+            <w:hideMark/>
+          </w:tcPr>
+          <w:p>
+            <w:pPr>
+              <w:spacing w:after="0" w:line="240" w:lineRule="auto"/>
+              <w:jc w:val="right"/>
+              <w:rPr>
+                <w:rFonts w:ascii="Calibri" w:hAnsi="Calibri" w:cs="Calibri"/>
+                <w:color w:val="000000"/>
+                <w:kern w:val="0"/>
+                <w:lang w:eastAsia="cs-CZ"/>
+              </w:rPr>
+            </w:pPr>
+            <w:r>
+              <w:rPr>
+                <w:rFonts w:ascii="Calibri" w:hAnsi="Calibri" w:cs="Calibri"/>
+                <w:color w:val="000000"/>
+                <w:kern w:val="0"/>
+                <w:lang w:eastAsia="cs-CZ"/>
+              </w:rPr>
+              <w:t>54,30</w:t>
+            </w:r>
+          </w:p>
+        </w:tc>
+        <w:tc>
+          <w:tcPr>
+            <w:tcW w:w="1060" w:type="dxa"/>
+            <w:tcBorders>
+              <w:top w:val="single" w:sz="4" w:space="0" w:color="000000"/>
+              <w:left w:val="nil"/>
+              <w:bottom w:val="nil"/>
+              <w:right w:val="nil"/>
+            </w:tcBorders>
+            <w:shd w:val="clear" w:color="auto" w:fill="auto"/>
+            <w:noWrap/>
+            <w:vAlign w:val="bottom"/>
+            <w:hideMark/>
+          </w:tcPr>
+          <w:p>
+            <w:pPr>
+              <w:spacing w:after="0" w:line="240" w:lineRule="auto"/>
+              <w:jc w:val="right"/>
+              <w:rPr>
+                <w:rFonts w:ascii="Calibri" w:hAnsi="Calibri" w:cs="Calibri"/>
+                <w:color w:val="000000"/>
+                <w:kern w:val="0"/>
+                <w:lang w:eastAsia="cs-CZ"/>
+              </w:rPr>
+            </w:pPr>
+            <w:r>
+              <w:rPr>
+                <w:rFonts w:ascii="Calibri" w:hAnsi="Calibri" w:cs="Calibri"/>
+                <w:color w:val="000000"/>
+                <w:kern w:val="0"/>
+                <w:lang w:eastAsia="cs-CZ"/>
+              </w:rPr>
+              <w:t>6,7</w:t>
+            </w:r>
+          </w:p>
+        </w:tc>
+        <w:tc>
+          <w:tcPr>
+            <w:tcW w:w="1060" w:type="dxa"/>
+            <w:tcBorders>
+              <w:top w:val="single" w:sz="4" w:space="0" w:color="000000"/>
+              <w:left w:val="nil"/>
+              <w:bottom w:val="nil"/>
+              <w:right w:val="nil"/>
+            </w:tcBorders>
+            <w:shd w:val="clear" w:color="auto" w:fill="auto"/>
+            <w:noWrap/>
+            <w:vAlign w:val="bottom"/>
+            <w:hideMark/>
+          </w:tcPr>
+          <w:p>
+            <w:pPr>
+              <w:spacing w:after="0" w:line="240" w:lineRule="auto"/>
+              <w:jc w:val="right"/>
+              <w:rPr>
+                <w:rFonts w:ascii="Calibri" w:hAnsi="Calibri" w:cs="Calibri"/>
+                <w:color w:val="000000"/>
+                <w:kern w:val="0"/>
+                <w:lang w:eastAsia="cs-CZ"/>
+              </w:rPr>
+            </w:pPr>
+            <w:r>
+              <w:rPr>
+                <w:rFonts w:ascii="Calibri" w:hAnsi="Calibri" w:cs="Calibri"/>
+                <w:color w:val="000000"/>
+                <w:kern w:val="0"/>
+                <w:lang w:eastAsia="cs-CZ"/>
+              </w:rPr>
+              <w:t>26 955</w:t>
+            </w:r>
+          </w:p>
+        </w:tc>
+        <w:tc>
+          <w:tcPr>
+            <w:tcW w:w="1060" w:type="dxa"/>
+            <w:tcBorders>
+              <w:top w:val="single" w:sz="4" w:space="0" w:color="000000"/>
+              <w:left w:val="nil"/>
+              <w:bottom w:val="nil"/>
+              <w:right w:val="nil"/>
+            </w:tcBorders>
+            <w:shd w:val="clear" w:color="auto" w:fill="auto"/>
+            <w:noWrap/>
+            <w:vAlign w:val="bottom"/>
+            <w:hideMark/>
+          </w:tcPr>
+          <w:p>
+            <w:pPr>
+              <w:spacing w:after="0" w:line="240" w:lineRule="auto"/>
+              <w:jc w:val="right"/>
+              <w:rPr>
+                <w:rFonts w:ascii="Calibri" w:hAnsi="Calibri" w:cs="Calibri"/>
+                <w:color w:val="000000"/>
+                <w:kern w:val="0"/>
+                <w:lang w:eastAsia="cs-CZ"/>
+              </w:rPr>
+            </w:pPr>
+            <w:r>
+              <w:rPr>
+                <w:rFonts w:ascii="Calibri" w:hAnsi="Calibri" w:cs="Calibri"/>
+                <w:color w:val="000000"/>
+                <w:kern w:val="0"/>
+                <w:lang w:eastAsia="cs-CZ"/>
+              </w:rPr>
+              <w:t>2,9</w:t>
+            </w:r>
+          </w:p>
+        </w:tc>
+        <w:tc>
+          <w:tcPr>
+            <w:tcW w:w="1060" w:type="dxa"/>
+            <w:tcBorders>
+              <w:top w:val="single" w:sz="4" w:space="0" w:color="000000"/>
+              <w:left w:val="nil"/>
+              <w:bottom w:val="nil"/>
+              <w:right w:val="single" w:sz="4" w:space="0" w:color="000000"/>
+            </w:tcBorders>
+            <w:shd w:val="clear" w:color="auto" w:fill="auto"/>
+            <w:noWrap/>
+            <w:vAlign w:val="bottom"/>
+            <w:hideMark/>
+          </w:tcPr>
+          <w:p>
+            <w:pPr>
+              <w:spacing w:after="0" w:line="240" w:lineRule="auto"/>
+              <w:jc w:val="right"/>
+              <w:rPr>
+                <w:rFonts w:ascii="Calibri" w:hAnsi="Calibri" w:cs="Calibri"/>
+                <w:color w:val="000000"/>
+                <w:kern w:val="0"/>
+                <w:lang w:eastAsia="cs-CZ"/>
+              </w:rPr>
+            </w:pPr>
+            <w:r>
+              <w:rPr>
+                <w:rFonts w:ascii="Calibri" w:hAnsi="Calibri" w:cs="Calibri"/>
+                <w:color w:val="000000"/>
+                <w:kern w:val="0"/>
+                <w:lang w:eastAsia="cs-CZ"/>
+              </w:rPr>
+              <w:t>3,8</w:t>
+            </w:r>
+          </w:p>
+        </w:tc>
+      </w:tr>
+      <w:tr>
+        <w:trPr>
+          <w:trHeight w:val="290"/>
+        </w:trPr>
+        <w:tc>
+          <w:tcPr>
+            <w:tcW w:w="960" w:type="dxa"/>
+            <w:tcBorders>
+              <w:top w:val="single" w:sz="4" w:space="0" w:color="000000"/>
+              <w:left w:val="single" w:sz="4" w:space="0" w:color="000000"/>
+              <w:bottom w:val="nil"/>
+              <w:right w:val="nil"/>
+            </w:tcBorders>
+            <w:shd w:val="clear" w:color="auto" w:fill="auto"/>
+            <w:noWrap/>
+            <w:vAlign w:val="bottom"/>
+            <w:hideMark/>
+          </w:tcPr>
+          <w:p>
+            <w:pPr>
+              <w:spacing w:after="0" w:line="240" w:lineRule="auto"/>
+              <w:jc w:val="center"/>
+              <w:rPr>
+                <w:rFonts w:ascii="Calibri" w:hAnsi="Calibri" w:cs="Calibri"/>
+                <w:color w:val="000000"/>
+                <w:kern w:val="0"/>
+                <w:lang w:eastAsia="cs-CZ"/>
+              </w:rPr>
+            </w:pPr>
+            <w:r>
+              <w:rPr>
+                <w:rFonts w:ascii="Calibri" w:hAnsi="Calibri" w:cs="Calibri"/>
+                <w:color w:val="000000"/>
+                <w:kern w:val="0"/>
+                <w:lang w:eastAsia="cs-CZ"/>
+              </w:rPr>
+              <w:t>2013</w:t>
+            </w:r>
+          </w:p>
+        </w:tc>
+        <w:tc>
+          <w:tcPr>
+            <w:tcW w:w="1060" w:type="dxa"/>
+            <w:tcBorders>
+              <w:top w:val="single" w:sz="4" w:space="0" w:color="000000"/>
+              <w:left w:val="nil"/>
+              <w:bottom w:val="nil"/>
+              <w:right w:val="nil"/>
+            </w:tcBorders>
+            <w:shd w:val="clear" w:color="auto" w:fill="auto"/>
+            <w:noWrap/>
+            <w:vAlign w:val="bottom"/>
+            <w:hideMark/>
+          </w:tcPr>
+          <w:p>
+            <w:pPr>
+              <w:spacing w:after="0" w:line="240" w:lineRule="auto"/>
+              <w:jc w:val="right"/>
+              <w:rPr>
+                <w:rFonts w:ascii="Calibri" w:hAnsi="Calibri" w:cs="Calibri"/>
+                <w:color w:val="000000"/>
+                <w:kern w:val="0"/>
+                <w:lang w:eastAsia="cs-CZ"/>
+              </w:rPr>
+            </w:pPr>
+            <w:r>
+              <w:rPr>
+                <w:rFonts w:ascii="Calibri" w:hAnsi="Calibri" w:cs="Calibri"/>
+                <w:color w:val="000000"/>
+                <w:kern w:val="0"/>
+                <w:lang w:eastAsia="cs-CZ"/>
+              </w:rPr>
+              <w:t>57,07</w:t>
+            </w:r>
+          </w:p>
+        </w:tc>
+        <w:tc>
+          <w:tcPr>
+            <w:tcW w:w="1060" w:type="dxa"/>
+            <w:tcBorders>
+              <w:top w:val="single" w:sz="4" w:space="0" w:color="000000"/>
+              <w:left w:val="nil"/>
+              <w:bottom w:val="nil"/>
+              <w:right w:val="nil"/>
+            </w:tcBorders>
+            <w:shd w:val="clear" w:color="auto" w:fill="auto"/>
+            <w:noWrap/>
+            <w:vAlign w:val="bottom"/>
+            <w:hideMark/>
+          </w:tcPr>
+          <w:p>
+            <w:pPr>
+              <w:spacing w:after="0" w:line="240" w:lineRule="auto"/>
+              <w:jc w:val="right"/>
+              <w:rPr>
+                <w:rFonts w:ascii="Calibri" w:hAnsi="Calibri" w:cs="Calibri"/>
+                <w:color w:val="000000"/>
+                <w:kern w:val="0"/>
+                <w:lang w:eastAsia="cs-CZ"/>
+              </w:rPr>
+            </w:pPr>
+            <w:r>
+              <w:rPr>
+                <w:rFonts w:ascii="Calibri" w:hAnsi="Calibri" w:cs="Calibri"/>
+                <w:color w:val="000000"/>
+                <w:kern w:val="0"/>
+                <w:lang w:eastAsia="cs-CZ"/>
+              </w:rPr>
+              <w:t>5,1</w:t>
+            </w:r>
+          </w:p>
+        </w:tc>
+        <w:tc>
+          <w:tcPr>
+            <w:tcW w:w="1060" w:type="dxa"/>
+            <w:tcBorders>
+              <w:top w:val="single" w:sz="4" w:space="0" w:color="000000"/>
+              <w:left w:val="nil"/>
+              <w:bottom w:val="nil"/>
+              <w:right w:val="nil"/>
+            </w:tcBorders>
+            <w:shd w:val="clear" w:color="auto" w:fill="auto"/>
+            <w:noWrap/>
+            <w:vAlign w:val="bottom"/>
+            <w:hideMark/>
+          </w:tcPr>
+          <w:p>
+            <w:pPr>
+              <w:spacing w:after="0" w:line="240" w:lineRule="auto"/>
+              <w:jc w:val="right"/>
+              <w:rPr>
+                <w:rFonts w:ascii="Calibri" w:hAnsi="Calibri" w:cs="Calibri"/>
+                <w:color w:val="000000"/>
+                <w:kern w:val="0"/>
+                <w:lang w:eastAsia="cs-CZ"/>
+              </w:rPr>
+            </w:pPr>
+            <w:r>
+              <w:rPr>
+                <w:rFonts w:ascii="Calibri" w:hAnsi="Calibri" w:cs="Calibri"/>
+                <w:color w:val="000000"/>
+                <w:kern w:val="0"/>
+                <w:lang w:eastAsia="cs-CZ"/>
+              </w:rPr>
+              <w:t>26 536</w:t>
+            </w:r>
+          </w:p>
+        </w:tc>
+        <w:tc>
+          <w:tcPr>
+            <w:tcW w:w="1060" w:type="dxa"/>
+            <w:tcBorders>
+              <w:top w:val="single" w:sz="4" w:space="0" w:color="000000"/>
+              <w:left w:val="nil"/>
+              <w:bottom w:val="nil"/>
+              <w:right w:val="nil"/>
+            </w:tcBorders>
+            <w:shd w:val="clear" w:color="auto" w:fill="auto"/>
+            <w:noWrap/>
+            <w:vAlign w:val="bottom"/>
+            <w:hideMark/>
+          </w:tcPr>
+          <w:p>
+            <w:pPr>
+              <w:spacing w:after="0" w:line="240" w:lineRule="auto"/>
+              <w:jc w:val="right"/>
+              <w:rPr>
+                <w:rFonts w:ascii="Calibri" w:hAnsi="Calibri" w:cs="Calibri"/>
+                <w:color w:val="000000"/>
+                <w:kern w:val="0"/>
+                <w:lang w:eastAsia="cs-CZ"/>
+              </w:rPr>
+            </w:pPr>
+            <w:r>
+              <w:rPr>
+                <w:rFonts w:ascii="Calibri" w:hAnsi="Calibri" w:cs="Calibri"/>
+                <w:color w:val="000000"/>
+                <w:kern w:val="0"/>
+                <w:lang w:eastAsia="cs-CZ"/>
+              </w:rPr>
+              <w:t>-1,6</w:t>
+            </w:r>
+          </w:p>
+        </w:tc>
+        <w:tc>
+          <w:tcPr>
+            <w:tcW w:w="1060" w:type="dxa"/>
+            <w:tcBorders>
+              <w:top w:val="single" w:sz="4" w:space="0" w:color="000000"/>
+              <w:left w:val="nil"/>
+              <w:bottom w:val="nil"/>
+              <w:right w:val="single" w:sz="4" w:space="0" w:color="000000"/>
+            </w:tcBorders>
+            <w:shd w:val="clear" w:color="auto" w:fill="auto"/>
+            <w:noWrap/>
+            <w:vAlign w:val="bottom"/>
+            <w:hideMark/>
+          </w:tcPr>
+          <w:p>
+            <w:pPr>
+              <w:spacing w:after="0" w:line="240" w:lineRule="auto"/>
+              <w:jc w:val="right"/>
+              <w:rPr>
+                <w:rFonts w:ascii="Calibri" w:hAnsi="Calibri" w:cs="Calibri"/>
+                <w:color w:val="000000"/>
+                <w:kern w:val="0"/>
+                <w:lang w:eastAsia="cs-CZ"/>
+              </w:rPr>
+            </w:pPr>
+            <w:r>
+              <w:rPr>
+                <w:rFonts w:ascii="Calibri" w:hAnsi="Calibri" w:cs="Calibri"/>
+                <w:color w:val="000000"/>
+                <w:kern w:val="0"/>
+                <w:lang w:eastAsia="cs-CZ"/>
+              </w:rPr>
+              <w:t>6,7</w:t>
+            </w:r>
+          </w:p>
+        </w:tc>
+      </w:tr>
+      <w:tr>
+        <w:trPr>
+          <w:trHeight w:val="290"/>
+        </w:trPr>
+        <w:tc>
+          <w:tcPr>
+            <w:tcW w:w="960" w:type="dxa"/>
+            <w:tcBorders>
+              <w:top w:val="single" w:sz="4" w:space="0" w:color="000000"/>
+              <w:left w:val="single" w:sz="4" w:space="0" w:color="000000"/>
+              <w:bottom w:val="nil"/>
+              <w:right w:val="nil"/>
+            </w:tcBorders>
+            <w:shd w:val="clear" w:color="auto" w:fill="auto"/>
+            <w:noWrap/>
+            <w:vAlign w:val="bottom"/>
+            <w:hideMark/>
+          </w:tcPr>
+          <w:p>
+            <w:pPr>
+              <w:spacing w:after="0" w:line="240" w:lineRule="auto"/>
+              <w:jc w:val="center"/>
+              <w:rPr>
+                <w:rFonts w:ascii="Calibri" w:hAnsi="Calibri" w:cs="Calibri"/>
+                <w:color w:val="000000"/>
+                <w:kern w:val="0"/>
+                <w:lang w:eastAsia="cs-CZ"/>
+              </w:rPr>
+            </w:pPr>
+            <w:r>
+              <w:rPr>
+                <w:rFonts w:ascii="Calibri" w:hAnsi="Calibri" w:cs="Calibri"/>
+                <w:color w:val="000000"/>
+                <w:kern w:val="0"/>
+                <w:lang w:eastAsia="cs-CZ"/>
+              </w:rPr>
+              <w:t>2014</w:t>
+            </w:r>
+          </w:p>
+        </w:tc>
+        <w:tc>
+          <w:tcPr>
+            <w:tcW w:w="1060" w:type="dxa"/>
+            <w:tcBorders>
+              <w:top w:val="single" w:sz="4" w:space="0" w:color="000000"/>
+              <w:left w:val="nil"/>
+              <w:bottom w:val="nil"/>
+              <w:right w:val="nil"/>
+            </w:tcBorders>
+            <w:shd w:val="clear" w:color="auto" w:fill="auto"/>
+            <w:noWrap/>
+            <w:vAlign w:val="bottom"/>
+            <w:hideMark/>
+          </w:tcPr>
+          <w:p>
+            <w:pPr>
+              <w:spacing w:after="0" w:line="240" w:lineRule="auto"/>
+              <w:jc w:val="right"/>
+              <w:rPr>
+                <w:rFonts w:ascii="Calibri" w:hAnsi="Calibri" w:cs="Calibri"/>
+                <w:color w:val="000000"/>
+                <w:kern w:val="0"/>
+                <w:lang w:eastAsia="cs-CZ"/>
+              </w:rPr>
+            </w:pPr>
+            <w:r>
+              <w:rPr>
+                <w:rFonts w:ascii="Calibri" w:hAnsi="Calibri" w:cs="Calibri"/>
+                <w:color w:val="000000"/>
+                <w:kern w:val="0"/>
+                <w:lang w:eastAsia="cs-CZ"/>
+              </w:rPr>
+              <w:t>57,49</w:t>
+            </w:r>
+          </w:p>
+        </w:tc>
+        <w:tc>
+          <w:tcPr>
+            <w:tcW w:w="1060" w:type="dxa"/>
+            <w:tcBorders>
+              <w:top w:val="single" w:sz="4" w:space="0" w:color="000000"/>
+              <w:left w:val="nil"/>
+              <w:bottom w:val="nil"/>
+              <w:right w:val="nil"/>
+            </w:tcBorders>
+            <w:shd w:val="clear" w:color="auto" w:fill="auto"/>
+            <w:noWrap/>
+            <w:vAlign w:val="bottom"/>
+            <w:hideMark/>
+          </w:tcPr>
+          <w:p>
+            <w:pPr>
+              <w:spacing w:after="0" w:line="240" w:lineRule="auto"/>
+              <w:jc w:val="right"/>
+              <w:rPr>
+                <w:rFonts w:ascii="Calibri" w:hAnsi="Calibri" w:cs="Calibri"/>
+                <w:color w:val="000000"/>
+                <w:kern w:val="0"/>
+                <w:lang w:eastAsia="cs-CZ"/>
+              </w:rPr>
+            </w:pPr>
+            <w:r>
+              <w:rPr>
+                <w:rFonts w:ascii="Calibri" w:hAnsi="Calibri" w:cs="Calibri"/>
+                <w:color w:val="000000"/>
+                <w:kern w:val="0"/>
+                <w:lang w:eastAsia="cs-CZ"/>
+              </w:rPr>
+              <w:t>0,7</w:t>
+            </w:r>
+          </w:p>
+        </w:tc>
+        <w:tc>
+          <w:tcPr>
+            <w:tcW w:w="1060" w:type="dxa"/>
+            <w:tcBorders>
+              <w:top w:val="single" w:sz="4" w:space="0" w:color="000000"/>
+              <w:left w:val="nil"/>
+              <w:bottom w:val="nil"/>
+              <w:right w:val="nil"/>
+            </w:tcBorders>
+            <w:shd w:val="clear" w:color="auto" w:fill="auto"/>
+            <w:noWrap/>
+            <w:vAlign w:val="bottom"/>
+            <w:hideMark/>
+          </w:tcPr>
+          <w:p>
+            <w:pPr>
+              <w:spacing w:after="0" w:line="240" w:lineRule="auto"/>
+              <w:jc w:val="right"/>
+              <w:rPr>
+                <w:rFonts w:ascii="Calibri" w:hAnsi="Calibri" w:cs="Calibri"/>
+                <w:color w:val="000000"/>
+                <w:kern w:val="0"/>
+                <w:lang w:eastAsia="cs-CZ"/>
+              </w:rPr>
+            </w:pPr>
+            <w:r>
+              <w:rPr>
+                <w:rFonts w:ascii="Calibri" w:hAnsi="Calibri" w:cs="Calibri"/>
+                <w:color w:val="000000"/>
+                <w:kern w:val="0"/>
+                <w:lang w:eastAsia="cs-CZ"/>
+              </w:rPr>
+              <w:t>27 219</w:t>
+            </w:r>
+          </w:p>
+        </w:tc>
+        <w:tc>
+          <w:tcPr>
+            <w:tcW w:w="1060" w:type="dxa"/>
+            <w:tcBorders>
+              <w:top w:val="single" w:sz="4" w:space="0" w:color="000000"/>
+              <w:left w:val="nil"/>
+              <w:bottom w:val="nil"/>
+              <w:right w:val="nil"/>
+            </w:tcBorders>
+            <w:shd w:val="clear" w:color="auto" w:fill="auto"/>
+            <w:noWrap/>
+            <w:vAlign w:val="bottom"/>
+            <w:hideMark/>
+          </w:tcPr>
+          <w:p>
+            <w:pPr>
+              <w:spacing w:after="0" w:line="240" w:lineRule="auto"/>
+              <w:jc w:val="right"/>
+              <w:rPr>
+                <w:rFonts w:ascii="Calibri" w:hAnsi="Calibri" w:cs="Calibri"/>
+                <w:color w:val="000000"/>
+                <w:kern w:val="0"/>
+                <w:lang w:eastAsia="cs-CZ"/>
+              </w:rPr>
+            </w:pPr>
+            <w:r>
+              <w:rPr>
+                <w:rFonts w:ascii="Calibri" w:hAnsi="Calibri" w:cs="Calibri"/>
+                <w:color w:val="000000"/>
+                <w:kern w:val="0"/>
+                <w:lang w:eastAsia="cs-CZ"/>
+              </w:rPr>
+              <w:t>2,6</w:t>
+            </w:r>
+          </w:p>
+        </w:tc>
+        <w:tc>
+          <w:tcPr>
+            <w:tcW w:w="1060" w:type="dxa"/>
+            <w:tcBorders>
+              <w:top w:val="single" w:sz="4" w:space="0" w:color="000000"/>
+              <w:left w:val="nil"/>
+              <w:bottom w:val="nil"/>
+              <w:right w:val="single" w:sz="4" w:space="0" w:color="000000"/>
+            </w:tcBorders>
+            <w:shd w:val="clear" w:color="auto" w:fill="auto"/>
+            <w:noWrap/>
+            <w:vAlign w:val="bottom"/>
+            <w:hideMark/>
+          </w:tcPr>
+          <w:p>
+            <w:pPr>
+              <w:spacing w:after="0" w:line="240" w:lineRule="auto"/>
+              <w:jc w:val="right"/>
+              <w:rPr>
+                <w:rFonts w:ascii="Calibri" w:hAnsi="Calibri" w:cs="Calibri"/>
+                <w:color w:val="000000"/>
+                <w:kern w:val="0"/>
+                <w:lang w:eastAsia="cs-CZ"/>
+              </w:rPr>
+            </w:pPr>
+            <w:r>
+              <w:rPr>
+                <w:rFonts w:ascii="Calibri" w:hAnsi="Calibri" w:cs="Calibri"/>
+                <w:color w:val="000000"/>
+                <w:kern w:val="0"/>
+                <w:lang w:eastAsia="cs-CZ"/>
+              </w:rPr>
+              <w:t>-</w:t>
+            </w:r>
+            <w:r>
+              <w:rPr>
+                <w:rFonts w:ascii="Calibri" w:hAnsi="Calibri" w:cs="Calibri"/>
+                <w:color w:val="000000"/>
+                <w:kern w:val="0"/>
+                <w:lang w:eastAsia="cs-CZ"/>
+              </w:rPr>
+              <w:t>1,9</w:t>
+            </w:r>
+          </w:p>
+        </w:tc>
+      </w:tr>
+      <w:tr>
+        <w:trPr>
+          <w:trHeight w:val="290"/>
+        </w:trPr>
+        <w:tc>
+          <w:tcPr>
+            <w:tcW w:w="960" w:type="dxa"/>
+            <w:tcBorders>
+              <w:top w:val="single" w:sz="4" w:space="0" w:color="000000"/>
+              <w:left w:val="single" w:sz="4" w:space="0" w:color="000000"/>
+              <w:bottom w:val="nil"/>
+              <w:right w:val="nil"/>
+            </w:tcBorders>
+            <w:shd w:val="clear" w:color="auto" w:fill="auto"/>
+            <w:noWrap/>
+            <w:vAlign w:val="bottom"/>
+            <w:hideMark/>
+          </w:tcPr>
+          <w:p>
+            <w:pPr>
+              <w:spacing w:after="0" w:line="240" w:lineRule="auto"/>
+              <w:jc w:val="center"/>
+              <w:rPr>
+                <w:rFonts w:ascii="Calibri" w:hAnsi="Calibri" w:cs="Calibri"/>
+                <w:color w:val="000000"/>
+                <w:kern w:val="0"/>
+                <w:lang w:eastAsia="cs-CZ"/>
+              </w:rPr>
+            </w:pPr>
+            <w:r>
+              <w:rPr>
+                <w:rFonts w:ascii="Calibri" w:hAnsi="Calibri" w:cs="Calibri"/>
+                <w:color w:val="000000"/>
+                <w:kern w:val="0"/>
+                <w:lang w:eastAsia="cs-CZ"/>
+              </w:rPr>
+              <w:t>2015</w:t>
+            </w:r>
+          </w:p>
+        </w:tc>
+        <w:tc>
+          <w:tcPr>
+            <w:tcW w:w="1060" w:type="dxa"/>
+            <w:tcBorders>
+              <w:top w:val="single" w:sz="4" w:space="0" w:color="000000"/>
+              <w:left w:val="nil"/>
+              <w:bottom w:val="nil"/>
+              <w:right w:val="nil"/>
+            </w:tcBorders>
+            <w:shd w:val="clear" w:color="auto" w:fill="auto"/>
+            <w:noWrap/>
+            <w:vAlign w:val="bottom"/>
+            <w:hideMark/>
+          </w:tcPr>
+          <w:p>
+            <w:pPr>
+              <w:spacing w:after="0" w:line="240" w:lineRule="auto"/>
+              <w:jc w:val="right"/>
+              <w:rPr>
+                <w:rFonts w:ascii="Calibri" w:hAnsi="Calibri" w:cs="Calibri"/>
+                <w:color w:val="000000"/>
+                <w:kern w:val="0"/>
+                <w:lang w:eastAsia="cs-CZ"/>
+              </w:rPr>
+            </w:pPr>
+            <w:r>
+              <w:rPr>
+                <w:rFonts w:ascii="Calibri" w:hAnsi="Calibri" w:cs="Calibri"/>
+                <w:color w:val="000000"/>
+                <w:kern w:val="0"/>
+                <w:lang w:eastAsia="cs-CZ"/>
+              </w:rPr>
+              <w:t>55,82</w:t>
+            </w:r>
+          </w:p>
+        </w:tc>
+        <w:tc>
+          <w:tcPr>
+            <w:tcW w:w="1060" w:type="dxa"/>
+            <w:tcBorders>
+              <w:top w:val="single" w:sz="4" w:space="0" w:color="000000"/>
+              <w:left w:val="nil"/>
+              <w:bottom w:val="nil"/>
+              <w:right w:val="nil"/>
+            </w:tcBorders>
+            <w:shd w:val="clear" w:color="auto" w:fill="auto"/>
+            <w:noWrap/>
+            <w:vAlign w:val="bottom"/>
+            <w:hideMark/>
+          </w:tcPr>
+          <w:p>
+            <w:pPr>
+              <w:spacing w:after="0" w:line="240" w:lineRule="auto"/>
+              <w:jc w:val="right"/>
+              <w:rPr>
+                <w:rFonts w:ascii="Calibri" w:hAnsi="Calibri" w:cs="Calibri"/>
+                <w:color w:val="000000"/>
+                <w:kern w:val="0"/>
+                <w:lang w:eastAsia="cs-CZ"/>
+              </w:rPr>
+            </w:pPr>
+            <w:r>
+              <w:rPr>
+                <w:rFonts w:ascii="Calibri" w:hAnsi="Calibri" w:cs="Calibri"/>
+                <w:color w:val="000000"/>
+                <w:kern w:val="0"/>
+                <w:lang w:eastAsia="cs-CZ"/>
+              </w:rPr>
+              <w:t>-2,9</w:t>
+            </w:r>
+          </w:p>
+        </w:tc>
+        <w:tc>
+          <w:tcPr>
+            <w:tcW w:w="1060" w:type="dxa"/>
+            <w:tcBorders>
+              <w:top w:val="single" w:sz="4" w:space="0" w:color="000000"/>
+              <w:left w:val="nil"/>
+              <w:bottom w:val="nil"/>
+              <w:right w:val="nil"/>
+            </w:tcBorders>
+            <w:shd w:val="clear" w:color="auto" w:fill="auto"/>
+            <w:noWrap/>
+            <w:vAlign w:val="bottom"/>
+            <w:hideMark/>
+          </w:tcPr>
+          <w:p>
+            <w:pPr>
+              <w:spacing w:after="0" w:line="240" w:lineRule="auto"/>
+              <w:jc w:val="right"/>
+              <w:rPr>
+                <w:rFonts w:ascii="Calibri" w:hAnsi="Calibri" w:cs="Calibri"/>
+                <w:color w:val="000000"/>
+                <w:kern w:val="0"/>
+                <w:lang w:eastAsia="cs-CZ"/>
+              </w:rPr>
+            </w:pPr>
+            <w:r>
+              <w:rPr>
+                <w:rFonts w:ascii="Calibri" w:hAnsi="Calibri" w:cs="Calibri"/>
+                <w:color w:val="000000"/>
+                <w:kern w:val="0"/>
+                <w:lang w:eastAsia="cs-CZ"/>
+              </w:rPr>
+              <w:t>27 926</w:t>
+            </w:r>
+          </w:p>
+        </w:tc>
+        <w:tc>
+          <w:tcPr>
+            <w:tcW w:w="1060" w:type="dxa"/>
+            <w:tcBorders>
+              <w:top w:val="single" w:sz="4" w:space="0" w:color="000000"/>
+              <w:left w:val="nil"/>
+              <w:bottom w:val="nil"/>
+              <w:right w:val="nil"/>
+            </w:tcBorders>
+            <w:shd w:val="clear" w:color="auto" w:fill="auto"/>
+            <w:noWrap/>
+            <w:vAlign w:val="bottom"/>
+            <w:hideMark/>
+          </w:tcPr>
+          <w:p>
+            <w:pPr>
+              <w:spacing w:after="0" w:line="240" w:lineRule="auto"/>
+              <w:jc w:val="right"/>
+              <w:rPr>
+                <w:rFonts w:ascii="Calibri" w:hAnsi="Calibri" w:cs="Calibri"/>
+                <w:color w:val="000000"/>
+                <w:kern w:val="0"/>
+                <w:lang w:eastAsia="cs-CZ"/>
+              </w:rPr>
+            </w:pPr>
+            <w:r>
+              <w:rPr>
+                <w:rFonts w:ascii="Calibri" w:hAnsi="Calibri" w:cs="Calibri"/>
+                <w:color w:val="000000"/>
+                <w:kern w:val="0"/>
+                <w:lang w:eastAsia="cs-CZ"/>
+              </w:rPr>
+              <w:t>2,6</w:t>
+            </w:r>
+          </w:p>
+        </w:tc>
+        <w:tc>
+          <w:tcPr>
+            <w:tcW w:w="1060" w:type="dxa"/>
+            <w:tcBorders>
+              <w:top w:val="single" w:sz="4" w:space="0" w:color="000000"/>
+              <w:left w:val="nil"/>
+              <w:bottom w:val="nil"/>
+              <w:right w:val="single" w:sz="4" w:space="0" w:color="000000"/>
+            </w:tcBorders>
+            <w:shd w:val="clear" w:color="auto" w:fill="auto"/>
+            <w:noWrap/>
+            <w:vAlign w:val="bottom"/>
+            <w:hideMark/>
+          </w:tcPr>
+          <w:p>
+            <w:pPr>
+              <w:spacing w:after="0" w:line="240" w:lineRule="auto"/>
+              <w:jc w:val="right"/>
+              <w:rPr>
+                <w:rFonts w:ascii="Calibri" w:hAnsi="Calibri" w:cs="Calibri"/>
+                <w:color w:val="000000"/>
+                <w:kern w:val="0"/>
+                <w:lang w:eastAsia="cs-CZ"/>
+              </w:rPr>
+            </w:pPr>
+            <w:r>
+              <w:rPr>
+                <w:rFonts w:ascii="Calibri" w:hAnsi="Calibri" w:cs="Calibri"/>
+                <w:color w:val="000000"/>
+                <w:kern w:val="0"/>
+                <w:lang w:eastAsia="cs-CZ"/>
+              </w:rPr>
+              <w:t>-</w:t>
+            </w:r>
+            <w:r>
+              <w:rPr>
+                <w:rFonts w:ascii="Calibri" w:hAnsi="Calibri" w:cs="Calibri"/>
+                <w:color w:val="000000"/>
+                <w:kern w:val="0"/>
+                <w:lang w:eastAsia="cs-CZ"/>
+              </w:rPr>
+              <w:t>5,5</w:t>
+            </w:r>
+          </w:p>
+        </w:tc>
+      </w:tr>
+      <w:tr>
+        <w:trPr>
+          <w:trHeight w:val="290"/>
+        </w:trPr>
+        <w:tc>
+          <w:tcPr>
+            <w:tcW w:w="960" w:type="dxa"/>
+            <w:tcBorders>
+              <w:top w:val="single" w:sz="4" w:space="0" w:color="000000"/>
+              <w:left w:val="single" w:sz="4" w:space="0" w:color="000000"/>
+              <w:bottom w:val="nil"/>
+              <w:right w:val="nil"/>
+            </w:tcBorders>
+            <w:shd w:val="clear" w:color="auto" w:fill="auto"/>
+            <w:noWrap/>
+            <w:vAlign w:val="bottom"/>
+            <w:hideMark/>
+          </w:tcPr>
+          <w:p>
+            <w:pPr>
+              <w:spacing w:after="0" w:line="240" w:lineRule="auto"/>
+              <w:jc w:val="center"/>
+              <w:rPr>
+                <w:rFonts w:ascii="Calibri" w:hAnsi="Calibri" w:cs="Calibri"/>
+                <w:color w:val="000000"/>
+                <w:kern w:val="0"/>
+                <w:lang w:eastAsia="cs-CZ"/>
+              </w:rPr>
+            </w:pPr>
+            <w:r>
+              <w:rPr>
+                <w:rFonts w:ascii="Calibri" w:hAnsi="Calibri" w:cs="Calibri"/>
+                <w:color w:val="000000"/>
+                <w:kern w:val="0"/>
+                <w:lang w:eastAsia="cs-CZ"/>
+              </w:rPr>
+              <w:t>2016</w:t>
+            </w:r>
+          </w:p>
+        </w:tc>
+        <w:tc>
+          <w:tcPr>
+            <w:tcW w:w="1060" w:type="dxa"/>
+            <w:tcBorders>
+              <w:top w:val="single" w:sz="4" w:space="0" w:color="000000"/>
+              <w:left w:val="nil"/>
+              <w:bottom w:val="nil"/>
+              <w:right w:val="nil"/>
+            </w:tcBorders>
+            <w:shd w:val="clear" w:color="auto" w:fill="auto"/>
+            <w:noWrap/>
+            <w:vAlign w:val="bottom"/>
+            <w:hideMark/>
+          </w:tcPr>
+          <w:p>
+            <w:pPr>
+              <w:spacing w:after="0" w:line="240" w:lineRule="auto"/>
+              <w:jc w:val="right"/>
+              <w:rPr>
+                <w:rFonts w:ascii="Calibri" w:hAnsi="Calibri" w:cs="Calibri"/>
+                <w:color w:val="000000"/>
+                <w:kern w:val="0"/>
+                <w:lang w:eastAsia="cs-CZ"/>
+              </w:rPr>
+            </w:pPr>
+            <w:r>
+              <w:rPr>
+                <w:rFonts w:ascii="Calibri" w:hAnsi="Calibri" w:cs="Calibri"/>
+                <w:color w:val="000000"/>
+                <w:kern w:val="0"/>
+                <w:lang w:eastAsia="cs-CZ"/>
+              </w:rPr>
+              <w:t>55,03</w:t>
+            </w:r>
+          </w:p>
+        </w:tc>
+        <w:tc>
+          <w:tcPr>
+            <w:tcW w:w="1060" w:type="dxa"/>
+            <w:tcBorders>
+              <w:top w:val="single" w:sz="4" w:space="0" w:color="000000"/>
+              <w:left w:val="nil"/>
+              <w:bottom w:val="nil"/>
+              <w:right w:val="nil"/>
+            </w:tcBorders>
+            <w:shd w:val="clear" w:color="auto" w:fill="auto"/>
+            <w:noWrap/>
+            <w:vAlign w:val="bottom"/>
+            <w:hideMark/>
+          </w:tcPr>
+          <w:p>
+            <w:pPr>
+              <w:spacing w:after="0" w:line="240" w:lineRule="auto"/>
+              <w:jc w:val="right"/>
+              <w:rPr>
+                <w:rFonts w:ascii="Calibri" w:hAnsi="Calibri" w:cs="Calibri"/>
+                <w:color w:val="000000"/>
+                <w:kern w:val="0"/>
+                <w:lang w:eastAsia="cs-CZ"/>
+              </w:rPr>
+            </w:pPr>
+            <w:r>
+              <w:rPr>
+                <w:rFonts w:ascii="Calibri" w:hAnsi="Calibri" w:cs="Calibri"/>
+                <w:color w:val="000000"/>
+                <w:kern w:val="0"/>
+                <w:lang w:eastAsia="cs-CZ"/>
+              </w:rPr>
+              <w:t>-1,4</w:t>
+            </w:r>
+          </w:p>
+        </w:tc>
+        <w:tc>
+          <w:tcPr>
+            <w:tcW w:w="1060" w:type="dxa"/>
+            <w:tcBorders>
+              <w:top w:val="single" w:sz="4" w:space="0" w:color="000000"/>
+              <w:left w:val="nil"/>
+              <w:bottom w:val="nil"/>
+              <w:right w:val="nil"/>
+            </w:tcBorders>
+            <w:shd w:val="clear" w:color="auto" w:fill="auto"/>
+            <w:noWrap/>
+            <w:vAlign w:val="bottom"/>
+            <w:hideMark/>
+          </w:tcPr>
+          <w:p>
+            <w:pPr>
+              <w:spacing w:after="0" w:line="240" w:lineRule="auto"/>
+              <w:jc w:val="right"/>
+              <w:rPr>
+                <w:rFonts w:ascii="Calibri" w:hAnsi="Calibri" w:cs="Calibri"/>
+                <w:color w:val="000000"/>
+                <w:kern w:val="0"/>
+                <w:lang w:eastAsia="cs-CZ"/>
+              </w:rPr>
+            </w:pPr>
+            <w:r>
+              <w:rPr>
+                <w:rFonts w:ascii="Calibri" w:hAnsi="Calibri" w:cs="Calibri"/>
+                <w:color w:val="000000"/>
+                <w:kern w:val="0"/>
+                <w:lang w:eastAsia="cs-CZ"/>
+              </w:rPr>
+              <w:t>28 941</w:t>
+            </w:r>
+          </w:p>
+        </w:tc>
+        <w:tc>
+          <w:tcPr>
+            <w:tcW w:w="1060" w:type="dxa"/>
+            <w:tcBorders>
+              <w:top w:val="single" w:sz="4" w:space="0" w:color="000000"/>
+              <w:left w:val="nil"/>
+              <w:bottom w:val="nil"/>
+              <w:right w:val="nil"/>
+            </w:tcBorders>
+            <w:shd w:val="clear" w:color="auto" w:fill="auto"/>
+            <w:noWrap/>
+            <w:vAlign w:val="bottom"/>
+            <w:hideMark/>
+          </w:tcPr>
+          <w:p>
+            <w:pPr>
+              <w:spacing w:after="0" w:line="240" w:lineRule="auto"/>
+              <w:jc w:val="right"/>
+              <w:rPr>
+                <w:rFonts w:ascii="Calibri" w:hAnsi="Calibri" w:cs="Calibri"/>
+                <w:color w:val="000000"/>
+                <w:kern w:val="0"/>
+                <w:lang w:eastAsia="cs-CZ"/>
+              </w:rPr>
+            </w:pPr>
+            <w:r>
+              <w:rPr>
+                <w:rFonts w:ascii="Calibri" w:hAnsi="Calibri" w:cs="Calibri"/>
+                <w:color w:val="000000"/>
+                <w:kern w:val="0"/>
+                <w:lang w:eastAsia="cs-CZ"/>
+              </w:rPr>
+              <w:t>3,6</w:t>
+            </w:r>
+          </w:p>
+        </w:tc>
+        <w:tc>
+          <w:tcPr>
+            <w:tcW w:w="1060" w:type="dxa"/>
+            <w:tcBorders>
+              <w:top w:val="single" w:sz="4" w:space="0" w:color="000000"/>
+              <w:left w:val="nil"/>
+              <w:bottom w:val="nil"/>
+              <w:right w:val="single" w:sz="4" w:space="0" w:color="000000"/>
+            </w:tcBorders>
+            <w:shd w:val="clear" w:color="auto" w:fill="auto"/>
+            <w:noWrap/>
+            <w:vAlign w:val="bottom"/>
+            <w:hideMark/>
+          </w:tcPr>
+          <w:p>
+            <w:pPr>
+              <w:spacing w:after="0" w:line="240" w:lineRule="auto"/>
+              <w:jc w:val="right"/>
+              <w:rPr>
+                <w:rFonts w:ascii="Calibri" w:hAnsi="Calibri" w:cs="Calibri"/>
+                <w:color w:val="000000"/>
+                <w:kern w:val="0"/>
+                <w:lang w:eastAsia="cs-CZ"/>
+              </w:rPr>
+            </w:pPr>
+            <w:r>
+              <w:rPr>
+                <w:rFonts w:ascii="Calibri" w:hAnsi="Calibri" w:cs="Calibri"/>
+                <w:color w:val="000000"/>
+                <w:kern w:val="0"/>
+                <w:lang w:eastAsia="cs-CZ"/>
+              </w:rPr>
+              <w:t>-</w:t>
+            </w:r>
+            <w:r>
+              <w:rPr>
+                <w:rFonts w:ascii="Calibri" w:hAnsi="Calibri" w:cs="Calibri"/>
+                <w:color w:val="000000"/>
+                <w:kern w:val="0"/>
+                <w:lang w:eastAsia="cs-CZ"/>
+              </w:rPr>
+              <w:t>5,0</w:t>
+            </w:r>
+          </w:p>
+        </w:tc>
+      </w:tr>
+      <w:tr>
+        <w:trPr>
+          <w:trHeight w:val="290"/>
+        </w:trPr>
+        <w:tc>
+          <w:tcPr>
+            <w:tcW w:w="960" w:type="dxa"/>
+            <w:tcBorders>
+              <w:top w:val="single" w:sz="4" w:space="0" w:color="000000"/>
+              <w:left w:val="single" w:sz="4" w:space="0" w:color="000000"/>
+              <w:bottom w:val="nil"/>
+              <w:right w:val="nil"/>
+            </w:tcBorders>
+            <w:shd w:val="clear" w:color="auto" w:fill="auto"/>
+            <w:noWrap/>
+            <w:vAlign w:val="bottom"/>
+            <w:hideMark/>
+          </w:tcPr>
+          <w:p>
+            <w:pPr>
+              <w:spacing w:after="0" w:line="240" w:lineRule="auto"/>
+              <w:jc w:val="center"/>
+              <w:rPr>
+                <w:rFonts w:ascii="Calibri" w:hAnsi="Calibri" w:cs="Calibri"/>
+                <w:color w:val="000000"/>
+                <w:kern w:val="0"/>
+                <w:lang w:eastAsia="cs-CZ"/>
+              </w:rPr>
+            </w:pPr>
+            <w:r>
+              <w:rPr>
+                <w:rFonts w:ascii="Calibri" w:hAnsi="Calibri" w:cs="Calibri"/>
+                <w:color w:val="000000"/>
+                <w:kern w:val="0"/>
+                <w:lang w:eastAsia="cs-CZ"/>
+              </w:rPr>
+              <w:t>2017</w:t>
+            </w:r>
+          </w:p>
+        </w:tc>
+        <w:tc>
+          <w:tcPr>
+            <w:tcW w:w="1060" w:type="dxa"/>
+            <w:tcBorders>
+              <w:top w:val="single" w:sz="4" w:space="0" w:color="000000"/>
+              <w:left w:val="nil"/>
+              <w:bottom w:val="nil"/>
+              <w:right w:val="nil"/>
+            </w:tcBorders>
+            <w:shd w:val="clear" w:color="auto" w:fill="auto"/>
+            <w:noWrap/>
+            <w:vAlign w:val="bottom"/>
+            <w:hideMark/>
+          </w:tcPr>
+          <w:p>
+            <w:pPr>
+              <w:spacing w:after="0" w:line="240" w:lineRule="auto"/>
+              <w:jc w:val="right"/>
+              <w:rPr>
+                <w:rFonts w:ascii="Calibri" w:hAnsi="Calibri" w:cs="Calibri"/>
+                <w:color w:val="000000"/>
+                <w:kern w:val="0"/>
+                <w:lang w:eastAsia="cs-CZ"/>
+              </w:rPr>
+            </w:pPr>
+            <w:r>
+              <w:rPr>
+                <w:rFonts w:ascii="Calibri" w:hAnsi="Calibri" w:cs="Calibri"/>
+                <w:color w:val="000000"/>
+                <w:kern w:val="0"/>
+                <w:lang w:eastAsia="cs-CZ"/>
+              </w:rPr>
+              <w:t>60,60</w:t>
+            </w:r>
+          </w:p>
+        </w:tc>
+        <w:tc>
+          <w:tcPr>
+            <w:tcW w:w="1060" w:type="dxa"/>
+            <w:tcBorders>
+              <w:top w:val="single" w:sz="4" w:space="0" w:color="000000"/>
+              <w:left w:val="nil"/>
+              <w:bottom w:val="nil"/>
+              <w:right w:val="nil"/>
+            </w:tcBorders>
+            <w:shd w:val="clear" w:color="auto" w:fill="auto"/>
+            <w:noWrap/>
+            <w:vAlign w:val="bottom"/>
+            <w:hideMark/>
+          </w:tcPr>
+          <w:p>
+            <w:pPr>
+              <w:spacing w:after="0" w:line="240" w:lineRule="auto"/>
+              <w:jc w:val="right"/>
+              <w:rPr>
+                <w:rFonts w:ascii="Calibri" w:hAnsi="Calibri" w:cs="Calibri"/>
+                <w:color w:val="000000"/>
+                <w:kern w:val="0"/>
+                <w:lang w:eastAsia="cs-CZ"/>
+              </w:rPr>
+            </w:pPr>
+            <w:r>
+              <w:rPr>
+                <w:rFonts w:ascii="Calibri" w:hAnsi="Calibri" w:cs="Calibri"/>
+                <w:color w:val="000000"/>
+                <w:kern w:val="0"/>
+                <w:lang w:eastAsia="cs-CZ"/>
+              </w:rPr>
+              <w:t>10,1</w:t>
+            </w:r>
+          </w:p>
+        </w:tc>
+        <w:tc>
+          <w:tcPr>
+            <w:tcW w:w="1060" w:type="dxa"/>
+            <w:tcBorders>
+              <w:top w:val="single" w:sz="4" w:space="0" w:color="000000"/>
+              <w:left w:val="nil"/>
+              <w:bottom w:val="nil"/>
+              <w:right w:val="nil"/>
+            </w:tcBorders>
+            <w:shd w:val="clear" w:color="auto" w:fill="auto"/>
+            <w:noWrap/>
+            <w:vAlign w:val="bottom"/>
+            <w:hideMark/>
+          </w:tcPr>
+          <w:p>
+            <w:pPr>
+              <w:spacing w:after="0" w:line="240" w:lineRule="auto"/>
+              <w:jc w:val="right"/>
+              <w:rPr>
+                <w:rFonts w:ascii="Calibri" w:hAnsi="Calibri" w:cs="Calibri"/>
+                <w:color w:val="000000"/>
+                <w:kern w:val="0"/>
+                <w:lang w:eastAsia="cs-CZ"/>
+              </w:rPr>
+            </w:pPr>
+            <w:r>
+              <w:rPr>
+                <w:rFonts w:ascii="Calibri" w:hAnsi="Calibri" w:cs="Calibri"/>
+                <w:color w:val="000000"/>
+                <w:kern w:val="0"/>
+                <w:lang w:eastAsia="cs-CZ"/>
+              </w:rPr>
+              <w:t>30 726</w:t>
+            </w:r>
+          </w:p>
+        </w:tc>
+        <w:tc>
+          <w:tcPr>
+            <w:tcW w:w="1060" w:type="dxa"/>
+            <w:tcBorders>
+              <w:top w:val="single" w:sz="4" w:space="0" w:color="000000"/>
+              <w:left w:val="nil"/>
+              <w:bottom w:val="nil"/>
+              <w:right w:val="nil"/>
+            </w:tcBorders>
+            <w:shd w:val="clear" w:color="auto" w:fill="auto"/>
+            <w:noWrap/>
+            <w:vAlign w:val="bottom"/>
+            <w:hideMark/>
+          </w:tcPr>
+          <w:p>
+            <w:pPr>
+              <w:spacing w:after="0" w:line="240" w:lineRule="auto"/>
+              <w:jc w:val="right"/>
+              <w:rPr>
+                <w:rFonts w:ascii="Calibri" w:hAnsi="Calibri" w:cs="Calibri"/>
+                <w:color w:val="000000"/>
+                <w:kern w:val="0"/>
+                <w:lang w:eastAsia="cs-CZ"/>
+              </w:rPr>
+            </w:pPr>
+            <w:r>
+              <w:rPr>
+                <w:rFonts w:ascii="Calibri" w:hAnsi="Calibri" w:cs="Calibri"/>
+                <w:color w:val="000000"/>
+                <w:kern w:val="0"/>
+                <w:lang w:eastAsia="cs-CZ"/>
+              </w:rPr>
+              <w:t>6,2</w:t>
+            </w:r>
+          </w:p>
+        </w:tc>
+        <w:tc>
+          <w:tcPr>
+            <w:tcW w:w="1060" w:type="dxa"/>
+            <w:tcBorders>
+              <w:top w:val="single" w:sz="4" w:space="0" w:color="000000"/>
+              <w:left w:val="nil"/>
+              <w:bottom w:val="nil"/>
+              <w:right w:val="single" w:sz="4" w:space="0" w:color="000000"/>
+            </w:tcBorders>
+            <w:shd w:val="clear" w:color="auto" w:fill="auto"/>
+            <w:noWrap/>
+            <w:vAlign w:val="bottom"/>
+            <w:hideMark/>
+          </w:tcPr>
+          <w:p>
+            <w:pPr>
+              <w:spacing w:after="0" w:line="240" w:lineRule="auto"/>
+              <w:jc w:val="right"/>
+              <w:rPr>
+                <w:rFonts w:ascii="Calibri" w:hAnsi="Calibri" w:cs="Calibri"/>
+                <w:color w:val="000000"/>
+                <w:kern w:val="0"/>
+                <w:lang w:eastAsia="cs-CZ"/>
+              </w:rPr>
+            </w:pPr>
+            <w:r>
+              <w:rPr>
+                <w:rFonts w:ascii="Calibri" w:hAnsi="Calibri" w:cs="Calibri"/>
+                <w:color w:val="000000"/>
+                <w:kern w:val="0"/>
+                <w:lang w:eastAsia="cs-CZ"/>
+              </w:rPr>
+              <w:t>3,9</w:t>
+            </w:r>
+          </w:p>
+        </w:tc>
+      </w:tr>
+      <w:tr>
+        <w:trPr>
+          <w:trHeight w:val="290"/>
+        </w:trPr>
+        <w:tc>
+          <w:tcPr>
+            <w:tcW w:w="960" w:type="dxa"/>
+            <w:tcBorders>
+              <w:top w:val="single" w:sz="4" w:space="0" w:color="000000"/>
+              <w:left w:val="single" w:sz="4" w:space="0" w:color="000000"/>
+              <w:bottom w:val="single" w:sz="4" w:space="0" w:color="000000"/>
+              <w:right w:val="nil"/>
+            </w:tcBorders>
+            <w:shd w:val="clear" w:color="auto" w:fill="auto"/>
+            <w:noWrap/>
+            <w:vAlign w:val="bottom"/>
+            <w:hideMark/>
+          </w:tcPr>
+          <w:p>
+            <w:pPr>
+              <w:spacing w:after="0" w:line="240" w:lineRule="auto"/>
+              <w:jc w:val="center"/>
+              <w:rPr>
+                <w:rFonts w:ascii="Calibri" w:hAnsi="Calibri" w:cs="Calibri"/>
+                <w:color w:val="000000"/>
+                <w:kern w:val="0"/>
+                <w:lang w:eastAsia="cs-CZ"/>
+              </w:rPr>
+            </w:pPr>
+            <w:r>
+              <w:rPr>
+                <w:rFonts w:ascii="Calibri" w:hAnsi="Calibri" w:cs="Calibri"/>
+                <w:color w:val="000000"/>
+                <w:kern w:val="0"/>
+                <w:lang w:eastAsia="cs-CZ"/>
+              </w:rPr>
+              <w:t>2018</w:t>
+            </w:r>
+          </w:p>
+        </w:tc>
+        <w:tc>
+          <w:tcPr>
+            <w:tcW w:w="1060" w:type="dxa"/>
+            <w:tcBorders>
+              <w:top w:val="single" w:sz="4" w:space="0" w:color="000000"/>
+              <w:left w:val="nil"/>
+              <w:bottom w:val="single" w:sz="4" w:space="0" w:color="000000"/>
+              <w:right w:val="nil"/>
+            </w:tcBorders>
+            <w:shd w:val="clear" w:color="auto" w:fill="auto"/>
+            <w:noWrap/>
+            <w:vAlign w:val="bottom"/>
+            <w:hideMark/>
+          </w:tcPr>
+          <w:p>
+            <w:pPr>
+              <w:spacing w:after="0" w:line="240" w:lineRule="auto"/>
+              <w:jc w:val="right"/>
+              <w:rPr>
+                <w:rFonts w:ascii="Calibri" w:hAnsi="Calibri" w:cs="Calibri"/>
+                <w:color w:val="000000"/>
+                <w:kern w:val="0"/>
+                <w:lang w:eastAsia="cs-CZ"/>
+              </w:rPr>
+            </w:pPr>
+            <w:r>
+              <w:rPr>
+                <w:rFonts w:ascii="Calibri" w:hAnsi="Calibri" w:cs="Calibri"/>
+                <w:color w:val="000000"/>
+                <w:kern w:val="0"/>
+                <w:lang w:eastAsia="cs-CZ"/>
+              </w:rPr>
+              <w:t>61,86</w:t>
+            </w:r>
+          </w:p>
+        </w:tc>
+        <w:tc>
+          <w:tcPr>
+            <w:tcW w:w="1060" w:type="dxa"/>
+            <w:tcBorders>
+              <w:top w:val="single" w:sz="4" w:space="0" w:color="000000"/>
+              <w:left w:val="nil"/>
+              <w:bottom w:val="single" w:sz="4" w:space="0" w:color="000000"/>
+              <w:right w:val="nil"/>
+            </w:tcBorders>
+            <w:shd w:val="clear" w:color="auto" w:fill="auto"/>
+            <w:noWrap/>
+            <w:vAlign w:val="bottom"/>
+            <w:hideMark/>
+          </w:tcPr>
+          <w:p>
+            <w:pPr>
+              <w:spacing w:after="0" w:line="240" w:lineRule="auto"/>
+              <w:jc w:val="right"/>
+              <w:rPr>
+                <w:rFonts w:ascii="Calibri" w:hAnsi="Calibri" w:cs="Calibri"/>
+                <w:color w:val="000000"/>
+                <w:kern w:val="0"/>
+                <w:lang w:eastAsia="cs-CZ"/>
+              </w:rPr>
+            </w:pPr>
+            <w:r>
+              <w:rPr>
+                <w:rFonts w:ascii="Calibri" w:hAnsi="Calibri" w:cs="Calibri"/>
+                <w:color w:val="000000"/>
+                <w:kern w:val="0"/>
+                <w:lang w:eastAsia="cs-CZ"/>
+              </w:rPr>
+              <w:t>2,1</w:t>
+            </w:r>
+          </w:p>
+        </w:tc>
+        <w:tc>
+          <w:tcPr>
+            <w:tcW w:w="1060" w:type="dxa"/>
+            <w:tcBorders>
+              <w:top w:val="single" w:sz="4" w:space="0" w:color="000000"/>
+              <w:left w:val="nil"/>
+              <w:bottom w:val="single" w:sz="4" w:space="0" w:color="000000"/>
+              <w:right w:val="nil"/>
+            </w:tcBorders>
+            <w:shd w:val="clear" w:color="auto" w:fill="auto"/>
+            <w:noWrap/>
+            <w:vAlign w:val="bottom"/>
+            <w:hideMark/>
+          </w:tcPr>
+          <w:p>
+            <w:pPr>
+              <w:spacing w:after="0" w:line="240" w:lineRule="auto"/>
+              <w:jc w:val="right"/>
+              <w:rPr>
+                <w:rFonts w:ascii="Calibri" w:hAnsi="Calibri" w:cs="Calibri"/>
+                <w:color w:val="000000"/>
+                <w:kern w:val="0"/>
+                <w:lang w:eastAsia="cs-CZ"/>
+              </w:rPr>
+            </w:pPr>
+            <w:r>
+              <w:rPr>
+                <w:rFonts w:ascii="Calibri" w:hAnsi="Calibri" w:cs="Calibri"/>
+                <w:color w:val="000000"/>
+                <w:kern w:val="0"/>
+                <w:lang w:eastAsia="cs-CZ"/>
+              </w:rPr>
+              <w:t>33 092</w:t>
+            </w:r>
+          </w:p>
+        </w:tc>
+        <w:tc>
+          <w:tcPr>
+            <w:tcW w:w="1060" w:type="dxa"/>
+            <w:tcBorders>
+              <w:top w:val="single" w:sz="4" w:space="0" w:color="000000"/>
+              <w:left w:val="nil"/>
+              <w:bottom w:val="single" w:sz="4" w:space="0" w:color="000000"/>
+              <w:right w:val="nil"/>
+            </w:tcBorders>
+            <w:shd w:val="clear" w:color="auto" w:fill="auto"/>
+            <w:noWrap/>
+            <w:vAlign w:val="bottom"/>
+            <w:hideMark/>
+          </w:tcPr>
+          <w:p>
+            <w:pPr>
+              <w:spacing w:after="0" w:line="240" w:lineRule="auto"/>
+              <w:jc w:val="right"/>
+              <w:rPr>
+                <w:rFonts w:ascii="Calibri" w:hAnsi="Calibri" w:cs="Calibri"/>
+                <w:color w:val="000000"/>
+                <w:kern w:val="0"/>
+                <w:lang w:eastAsia="cs-CZ"/>
+              </w:rPr>
+            </w:pPr>
+            <w:r>
+              <w:rPr>
+                <w:rFonts w:ascii="Calibri" w:hAnsi="Calibri" w:cs="Calibri"/>
+                <w:color w:val="000000"/>
+                <w:kern w:val="0"/>
+                <w:lang w:eastAsia="cs-CZ"/>
+              </w:rPr>
+              <w:t>7,7</w:t>
+            </w:r>
+          </w:p>
+        </w:tc>
+        <w:tc>
+          <w:tcPr>
+            <w:tcW w:w="1060" w:type="dxa"/>
+            <w:tcBorders>
+              <w:top w:val="single" w:sz="4" w:space="0" w:color="000000"/>
+              <w:left w:val="nil"/>
+              <w:bottom w:val="single" w:sz="4" w:space="0" w:color="000000"/>
+              <w:right w:val="single" w:sz="4" w:space="0" w:color="000000"/>
+            </w:tcBorders>
+            <w:shd w:val="clear" w:color="auto" w:fill="auto"/>
+            <w:noWrap/>
+            <w:vAlign w:val="bottom"/>
+            <w:hideMark/>
+          </w:tcPr>
+          <w:p>
+            <w:pPr>
+              <w:spacing w:after="0" w:line="240" w:lineRule="auto"/>
+              <w:jc w:val="right"/>
+              <w:rPr>
+                <w:rFonts w:ascii="Calibri" w:hAnsi="Calibri" w:cs="Calibri"/>
+                <w:color w:val="000000"/>
+                <w:kern w:val="0"/>
+                <w:lang w:eastAsia="cs-CZ"/>
+              </w:rPr>
+            </w:pPr>
+            <w:r>
+              <w:rPr>
+                <w:rFonts w:ascii="Calibri" w:hAnsi="Calibri" w:cs="Calibri"/>
+                <w:color w:val="000000"/>
+                <w:kern w:val="0"/>
+                <w:lang w:eastAsia="cs-CZ"/>
+              </w:rPr>
+              <w:t>-</w:t>
+            </w:r>
+            <w:r>
+              <w:rPr>
+                <w:rFonts w:ascii="Calibri" w:hAnsi="Calibri" w:cs="Calibri"/>
+                <w:color w:val="000000"/>
+                <w:kern w:val="0"/>
+                <w:lang w:eastAsia="cs-CZ"/>
+              </w:rPr>
+              <w:t>5,6</w:t>
+            </w:r>
+          </w:p>
+        </w:tc>
+      </w:tr>
+    </w:tbl>
+    <w:p>
+      <w:r>
+        <w:t>viz dotaz_4.sql</w:t>
+      </w:r>
+      <w:r>
+        <w:t xml:space="preserve"> </w:t>
+      </w:r>
+    </w:p>
     <w:p>
       <w:r>
         <w:br w:type="page"/>

</xml_diff>

<commit_message>
Průvodní zpráva - vylepšení textu zprávy
</commit_message>
<xml_diff>
--- a/Pruvodni_zprava_Projekt SQL.docx
+++ b/Pruvodni_zprava_Projekt SQL.docx
@@ -1,6 +1,6 @@
 
 <file path=word/document.xml><?xml version="1.0" encoding="utf-8"?>
-<w:document xmlns:wpc="http://schemas.microsoft.com/office/word/2010/wordprocessingCanvas" xmlns:cx="http://schemas.microsoft.com/office/drawing/2014/chartex" xmlns:cx1="http://schemas.microsoft.com/office/drawing/2015/9/8/chartex" xmlns:cx2="http://schemas.microsoft.com/office/drawing/2015/10/21/chartex" xmlns:cx3="http://schemas.microsoft.com/office/drawing/2016/5/9/chartex" xmlns:cx4="http://schemas.microsoft.com/office/drawing/2016/5/10/chartex" xmlns:cx5="http://schemas.microsoft.com/office/drawing/2016/5/11/chartex" xmlns:cx6="http://schemas.microsoft.com/office/drawing/2016/5/12/chartex" xmlns:cx7="http://schemas.microsoft.com/office/drawing/2016/5/13/chartex" xmlns:cx8="http://schemas.microsoft.com/office/drawing/2016/5/14/chartex" xmlns:mc="http://schemas.openxmlformats.org/markup-compatibility/2006" xmlns:aink="http://schemas.microsoft.com/office/drawing/2016/ink" xmlns:am3d="http://schemas.microsoft.com/office/drawing/2017/model3d" xmlns:o="urn:schemas-microsoft-com:office:office" xmlns:oel="http://schemas.microsoft.com/office/2019/extlst" xmlns:r="http://schemas.openxmlformats.org/officeDocument/2006/relationships" xmlns:m="http://schemas.openxmlformats.org/officeDocument/2006/math" xmlns:v="urn:schemas-microsoft-com:vml" xmlns:wp14="http://schemas.microsoft.com/office/word/2010/wordprocessingDrawing" xmlns:wp="http://schemas.openxmlformats.org/drawingml/2006/wordprocessingDrawing" xmlns:w10="urn:schemas-microsoft-com:office:word" xmlns:w="http://schemas.openxmlformats.org/wordprocessingml/2006/main" xmlns:w14="http://schemas.microsoft.com/office/word/2010/wordml" xmlns:w15="http://schemas.microsoft.com/office/word/2012/wordml" xmlns:w16cex="http://schemas.microsoft.com/office/word/2018/wordml/cex" xmlns:w16cid="http://schemas.microsoft.com/office/word/2016/wordml/cid" xmlns:w16="http://schemas.microsoft.com/office/word/2018/wordml" xmlns:w16du="http://schemas.microsoft.com/office/word/2023/wordml/word16du" xmlns:w16sdtdh="http://schemas.microsoft.com/office/word/2020/wordml/sdtdatahash" xmlns:w16se="http://schemas.microsoft.com/office/word/2015/wordml/symex" xmlns:wpg="http://schemas.microsoft.com/office/word/2010/wordprocessingGroup" xmlns:wpi="http://schemas.microsoft.com/office/word/2010/wordprocessingInk" xmlns:wne="http://schemas.microsoft.com/office/word/2006/wordml" xmlns:wps="http://schemas.microsoft.com/office/word/2010/wordprocessingShape" mc:Ignorable="w14 w15 w16se w16cid w16 w16cex w16sdtdh wp14">
+<w:document xmlns:wpc="http://schemas.microsoft.com/office/word/2010/wordprocessingCanvas" xmlns:cx="http://schemas.microsoft.com/office/drawing/2014/chartex" xmlns:cx1="http://schemas.microsoft.com/office/drawing/2015/9/8/chartex" xmlns:cx2="http://schemas.microsoft.com/office/drawing/2015/10/21/chartex" xmlns:cx3="http://schemas.microsoft.com/office/drawing/2016/5/9/chartex" xmlns:cx4="http://schemas.microsoft.com/office/drawing/2016/5/10/chartex" xmlns:cx5="http://schemas.microsoft.com/office/drawing/2016/5/11/chartex" xmlns:cx6="http://schemas.microsoft.com/office/drawing/2016/5/12/chartex" xmlns:cx7="http://schemas.microsoft.com/office/drawing/2016/5/13/chartex" xmlns:cx8="http://schemas.microsoft.com/office/drawing/2016/5/14/chartex" xmlns:mc="http://schemas.openxmlformats.org/markup-compatibility/2006" xmlns:aink="http://schemas.microsoft.com/office/drawing/2016/ink" xmlns:am3d="http://schemas.microsoft.com/office/drawing/2017/model3d" xmlns:o="urn:schemas-microsoft-com:office:office" xmlns:oel="http://schemas.microsoft.com/office/2019/extlst" xmlns:r="http://schemas.openxmlformats.org/officeDocument/2006/relationships" xmlns:m="http://schemas.openxmlformats.org/officeDocument/2006/math" xmlns:v="urn:schemas-microsoft-com:vml" xmlns:wp14="http://schemas.microsoft.com/office/word/2010/wordprocessingDrawing" xmlns:wp="http://schemas.openxmlformats.org/drawingml/2006/wordprocessingDrawing" xmlns:w10="urn:schemas-microsoft-com:office:word" xmlns:w="http://schemas.openxmlformats.org/wordprocessingml/2006/main" xmlns:w14="http://schemas.microsoft.com/office/word/2010/wordml" xmlns:w15="http://schemas.microsoft.com/office/word/2012/wordml" xmlns:w16cex="http://schemas.microsoft.com/office/word/2018/wordml/cex" xmlns:w16cid="http://schemas.microsoft.com/office/word/2016/wordml/cid" xmlns:w16="http://schemas.microsoft.com/office/word/2018/wordml" xmlns:w16sdtdh="http://schemas.microsoft.com/office/word/2020/wordml/sdtdatahash" xmlns:w16se="http://schemas.microsoft.com/office/word/2015/wordml/symex" xmlns:wpg="http://schemas.microsoft.com/office/word/2010/wordprocessingGroup" xmlns:wpi="http://schemas.microsoft.com/office/word/2010/wordprocessingInk" xmlns:wne="http://schemas.microsoft.com/office/word/2006/wordml" xmlns:wps="http://schemas.microsoft.com/office/word/2010/wordprocessingShape" mc:Ignorable="w14 w15 w16se w16cid w16 w16cex w16sdtdh wp14">
   <w:body>
     <w:p>
       <w:pPr>
@@ -20,6 +20,15 @@
         </w:rPr>
         <w:t>Průvodní zpráva</w:t>
       </w:r>
+      <w:r>
+        <w:rPr>
+          <w:b/>
+          <w:bCs/>
+          <w:sz w:val="28"/>
+          <w:szCs w:val="28"/>
+        </w:rPr>
+        <w:t xml:space="preserve"> – projekt SQL</w:t>
+      </w:r>
     </w:p>
     <w:p>
       <w:r>
@@ -33,151 +42,11 @@
       <w:r>
         <w:t>: misot#3106</w:t>
       </w:r>
-    </w:p>
-    <w:p>
-      <w:pPr>
-        <w:rPr>
-          <w:b/>
-          <w:bCs/>
-          <w:u w:val="single"/>
-        </w:rPr>
-      </w:pPr>
       <w:r>
-        <w:rPr>
-          <w:b/>
-          <w:bCs/>
-          <w:sz w:val="24"/>
-          <w:szCs w:val="24"/>
-          <w:u w:val="single"/>
-        </w:rPr>
-        <w:t xml:space="preserve">A) </w:t>
-      </w:r>
-      <w:r>
-        <w:rPr>
-          <w:b/>
-          <w:bCs/>
-          <w:sz w:val="24"/>
-          <w:szCs w:val="24"/>
-          <w:u w:val="single"/>
-        </w:rPr>
-        <w:t>Vytvoření tabulky</w:t>
-      </w:r>
-      <w:r>
-        <w:rPr>
-          <w:b/>
-          <w:bCs/>
-          <w:u w:val="single"/>
-        </w:rPr>
-        <w:t xml:space="preserve"> </w:t>
-      </w:r>
-      <w:proofErr w:type="spellStart"/>
-      <w:r>
-        <w:rPr>
-          <w:b/>
-          <w:bCs/>
-          <w:u w:val="single"/>
-        </w:rPr>
-        <w:t>SQL_primary_final</w:t>
-      </w:r>
-      <w:proofErr w:type="spellEnd"/>
-    </w:p>
-    <w:p>
-      <w:pPr>
-        <w:rPr>
-          <w:rFonts w:ascii="Times New Roman" w:hAnsi="Times New Roman"/>
-          <w:sz w:val="24"/>
-          <w:szCs w:val="24"/>
-          <w:lang w:eastAsia="cs-CZ"/>
-        </w:rPr>
-      </w:pPr>
-      <w:proofErr w:type="spellStart"/>
-      <w:r>
-        <w:rPr>
-          <w:rFonts w:ascii="Courier New" w:hAnsi="Courier New" w:cs="Courier New"/>
-          <w:sz w:val="20"/>
-          <w:szCs w:val="20"/>
-          <w:lang w:eastAsia="cs-CZ"/>
-        </w:rPr>
-        <w:t>t_</w:t>
-      </w:r>
-      <w:r>
-        <w:rPr>
-          <w:rFonts w:ascii="Courier New" w:hAnsi="Courier New" w:cs="Courier New"/>
-          <w:sz w:val="20"/>
-          <w:szCs w:val="20"/>
-          <w:lang w:eastAsia="cs-CZ"/>
-        </w:rPr>
-        <w:t>m</w:t>
-      </w:r>
-      <w:r>
-        <w:rPr>
-          <w:rFonts w:ascii="Courier New" w:hAnsi="Courier New" w:cs="Courier New"/>
-          <w:sz w:val="20"/>
-          <w:szCs w:val="20"/>
-          <w:lang w:eastAsia="cs-CZ"/>
-        </w:rPr>
-        <w:t>ilan</w:t>
-      </w:r>
-      <w:r>
-        <w:rPr>
-          <w:rFonts w:ascii="Courier New" w:hAnsi="Courier New" w:cs="Courier New"/>
-          <w:sz w:val="20"/>
-          <w:szCs w:val="20"/>
-          <w:lang w:eastAsia="cs-CZ"/>
-        </w:rPr>
-        <w:t>_</w:t>
-      </w:r>
-      <w:r>
-        <w:rPr>
-          <w:rFonts w:ascii="Courier New" w:hAnsi="Courier New" w:cs="Courier New"/>
-          <w:sz w:val="20"/>
-          <w:szCs w:val="20"/>
-          <w:lang w:eastAsia="cs-CZ"/>
-        </w:rPr>
-        <w:t>s</w:t>
-      </w:r>
-      <w:r>
-        <w:rPr>
-          <w:rFonts w:ascii="Courier New" w:hAnsi="Courier New" w:cs="Courier New"/>
-          <w:sz w:val="20"/>
-          <w:szCs w:val="20"/>
-          <w:lang w:eastAsia="cs-CZ"/>
-        </w:rPr>
-        <w:t>otona</w:t>
-      </w:r>
-      <w:r>
-        <w:rPr>
-          <w:rFonts w:ascii="Courier New" w:hAnsi="Courier New" w:cs="Courier New"/>
-          <w:sz w:val="20"/>
-          <w:szCs w:val="20"/>
-          <w:lang w:eastAsia="cs-CZ"/>
-        </w:rPr>
-        <w:t>_project_SQL_primary_final</w:t>
-      </w:r>
-      <w:proofErr w:type="spellEnd"/>
-    </w:p>
-    <w:p>
-      <w:r>
-        <w:t xml:space="preserve">Tabulka obsahuje </w:t>
-      </w:r>
-      <w:r>
-        <w:t>data mezd a cen potravin za Českou republiku sjednocených na totožné porovnatelné období – společné roky</w:t>
-      </w:r>
-      <w:r>
-        <w:t>. Dále přidány údaje o Hrubém domácím produktu (HDP) pro zpracování otázky č. 5.</w:t>
+        <w:t>, milan.sotona@email.cz</w:t>
       </w:r>
     </w:p>
-    <w:p>
-      <w:r>
-        <w:rPr>
-          <w:u w:val="single"/>
-        </w:rPr>
-        <w:t>Porovnatelné období</w:t>
-      </w:r>
-      <w:r>
-        <w:t>: 2006 až 2018 viz níže</w:t>
-      </w:r>
-    </w:p>
+    <w:p/>
     <w:p>
       <w:pPr>
         <w:spacing w:after="0"/>
@@ -506,6 +375,150 @@
         <w:rPr>
           <w:b/>
           <w:bCs/>
+          <w:u w:val="single"/>
+        </w:rPr>
+      </w:pPr>
+      <w:r>
+        <w:rPr>
+          <w:b/>
+          <w:bCs/>
+          <w:sz w:val="24"/>
+          <w:szCs w:val="24"/>
+          <w:u w:val="single"/>
+        </w:rPr>
+        <w:t xml:space="preserve">A) </w:t>
+      </w:r>
+      <w:r>
+        <w:rPr>
+          <w:b/>
+          <w:bCs/>
+          <w:sz w:val="24"/>
+          <w:szCs w:val="24"/>
+          <w:u w:val="single"/>
+        </w:rPr>
+        <w:t>Vytvoření tabulky</w:t>
+      </w:r>
+      <w:r>
+        <w:rPr>
+          <w:b/>
+          <w:bCs/>
+          <w:u w:val="single"/>
+        </w:rPr>
+        <w:t xml:space="preserve"> </w:t>
+      </w:r>
+      <w:proofErr w:type="spellStart"/>
+      <w:r>
+        <w:rPr>
+          <w:b/>
+          <w:bCs/>
+          <w:u w:val="single"/>
+        </w:rPr>
+        <w:t>SQL_primary_final</w:t>
+      </w:r>
+      <w:proofErr w:type="spellEnd"/>
+    </w:p>
+    <w:p>
+      <w:pPr>
+        <w:rPr>
+          <w:rFonts w:ascii="Times New Roman" w:hAnsi="Times New Roman"/>
+          <w:sz w:val="24"/>
+          <w:szCs w:val="24"/>
+          <w:lang w:eastAsia="cs-CZ"/>
+        </w:rPr>
+      </w:pPr>
+      <w:proofErr w:type="spellStart"/>
+      <w:r>
+        <w:rPr>
+          <w:rFonts w:ascii="Courier New" w:hAnsi="Courier New" w:cs="Courier New"/>
+          <w:sz w:val="20"/>
+          <w:szCs w:val="20"/>
+          <w:lang w:eastAsia="cs-CZ"/>
+        </w:rPr>
+        <w:t>t_</w:t>
+      </w:r>
+      <w:r>
+        <w:rPr>
+          <w:rFonts w:ascii="Courier New" w:hAnsi="Courier New" w:cs="Courier New"/>
+          <w:sz w:val="20"/>
+          <w:szCs w:val="20"/>
+          <w:lang w:eastAsia="cs-CZ"/>
+        </w:rPr>
+        <w:t>m</w:t>
+      </w:r>
+      <w:r>
+        <w:rPr>
+          <w:rFonts w:ascii="Courier New" w:hAnsi="Courier New" w:cs="Courier New"/>
+          <w:sz w:val="20"/>
+          <w:szCs w:val="20"/>
+          <w:lang w:eastAsia="cs-CZ"/>
+        </w:rPr>
+        <w:t>ilan</w:t>
+      </w:r>
+      <w:r>
+        <w:rPr>
+          <w:rFonts w:ascii="Courier New" w:hAnsi="Courier New" w:cs="Courier New"/>
+          <w:sz w:val="20"/>
+          <w:szCs w:val="20"/>
+          <w:lang w:eastAsia="cs-CZ"/>
+        </w:rPr>
+        <w:t>_</w:t>
+      </w:r>
+      <w:r>
+        <w:rPr>
+          <w:rFonts w:ascii="Courier New" w:hAnsi="Courier New" w:cs="Courier New"/>
+          <w:sz w:val="20"/>
+          <w:szCs w:val="20"/>
+          <w:lang w:eastAsia="cs-CZ"/>
+        </w:rPr>
+        <w:t>s</w:t>
+      </w:r>
+      <w:r>
+        <w:rPr>
+          <w:rFonts w:ascii="Courier New" w:hAnsi="Courier New" w:cs="Courier New"/>
+          <w:sz w:val="20"/>
+          <w:szCs w:val="20"/>
+          <w:lang w:eastAsia="cs-CZ"/>
+        </w:rPr>
+        <w:t>otona</w:t>
+      </w:r>
+      <w:r>
+        <w:rPr>
+          <w:rFonts w:ascii="Courier New" w:hAnsi="Courier New" w:cs="Courier New"/>
+          <w:sz w:val="20"/>
+          <w:szCs w:val="20"/>
+          <w:lang w:eastAsia="cs-CZ"/>
+        </w:rPr>
+        <w:t>_project_SQL_primary_final</w:t>
+      </w:r>
+      <w:proofErr w:type="spellEnd"/>
+    </w:p>
+    <w:p>
+      <w:r>
+        <w:t xml:space="preserve">Tabulka obsahuje </w:t>
+      </w:r>
+      <w:r>
+        <w:t>data mezd a cen potravin za Českou republiku sjednocených na totožné porovnatelné období – společné roky</w:t>
+      </w:r>
+      <w:r>
+        <w:t>. Dále přidány údaje o Hrubém domácím produktu (HDP) pro zpracování otázky č. 5.</w:t>
+      </w:r>
+    </w:p>
+    <w:p>
+      <w:r>
+        <w:rPr>
+          <w:u w:val="single"/>
+        </w:rPr>
+        <w:t>Porovnatelné období</w:t>
+      </w:r>
+      <w:r>
+        <w:t>: 2006 až 2018 viz níže</w:t>
+      </w:r>
+    </w:p>
+    <w:p>
+      <w:pPr>
+        <w:rPr>
+          <w:b/>
+          <w:bCs/>
           <w:sz w:val="24"/>
           <w:szCs w:val="24"/>
         </w:rPr>
@@ -668,6 +681,9 @@
       <w:r>
         <w:t>V datech je 27 kategorií potravin, z toho 26 kategorií má údaje za období 2006 až 2018 a kategorie 212101 Jakostní víno bílé má údaje za období 2015 až 2018. Ve zpracování projektu je tato kategorie vyloučena z důvodu nesrovnatelnosti dat za časové rozpětí.</w:t>
       </w:r>
+      <w:r>
+        <w:t xml:space="preserve"> V SQL dotazech lze tuto kategorii do výběru zařadit (vypustit WHERE…).</w:t>
+      </w:r>
     </w:p>
     <w:p>
       <w:pPr>
@@ -689,6 +705,11 @@
     <w:p>
       <w:r>
         <w:t>Tabulka 8 + 9, vybrány údaje pro období 2006 až 2018 pro státy Evropy.</w:t>
+      </w:r>
+    </w:p>
+    <w:p>
+      <w:r>
+        <w:t>Zdroj dat: obdrženo v rámci projektu</w:t>
       </w:r>
     </w:p>
     <w:p>
@@ -745,6 +766,81 @@
           <w:u w:val="single"/>
         </w:rPr>
         <w:t>SQL_secondary_final</w:t>
+      </w:r>
+      <w:proofErr w:type="spellEnd"/>
+    </w:p>
+    <w:p>
+      <w:pPr>
+        <w:rPr>
+          <w:rFonts w:ascii="Times New Roman" w:hAnsi="Times New Roman"/>
+          <w:sz w:val="24"/>
+          <w:szCs w:val="24"/>
+          <w:lang w:eastAsia="cs-CZ"/>
+        </w:rPr>
+      </w:pPr>
+      <w:proofErr w:type="spellStart"/>
+      <w:r>
+        <w:rPr>
+          <w:rFonts w:ascii="Courier New" w:hAnsi="Courier New" w:cs="Courier New"/>
+          <w:sz w:val="20"/>
+          <w:szCs w:val="20"/>
+          <w:lang w:eastAsia="cs-CZ"/>
+        </w:rPr>
+        <w:t>t_</w:t>
+      </w:r>
+      <w:r>
+        <w:rPr>
+          <w:rFonts w:ascii="Courier New" w:hAnsi="Courier New" w:cs="Courier New"/>
+          <w:sz w:val="20"/>
+          <w:szCs w:val="20"/>
+          <w:lang w:eastAsia="cs-CZ"/>
+        </w:rPr>
+        <w:t>milan</w:t>
+      </w:r>
+      <w:r>
+        <w:rPr>
+          <w:rFonts w:ascii="Courier New" w:hAnsi="Courier New" w:cs="Courier New"/>
+          <w:sz w:val="20"/>
+          <w:szCs w:val="20"/>
+          <w:lang w:eastAsia="cs-CZ"/>
+        </w:rPr>
+        <w:t>_</w:t>
+      </w:r>
+      <w:r>
+        <w:rPr>
+          <w:rFonts w:ascii="Courier New" w:hAnsi="Courier New" w:cs="Courier New"/>
+          <w:sz w:val="20"/>
+          <w:szCs w:val="20"/>
+          <w:lang w:eastAsia="cs-CZ"/>
+        </w:rPr>
+        <w:t>sotona</w:t>
+      </w:r>
+      <w:r>
+        <w:rPr>
+          <w:rFonts w:ascii="Courier New" w:hAnsi="Courier New" w:cs="Courier New"/>
+          <w:sz w:val="20"/>
+          <w:szCs w:val="20"/>
+          <w:lang w:eastAsia="cs-CZ"/>
+        </w:rPr>
+        <w:t>_project_SQL_</w:t>
+      </w:r>
+      <w:r>
+        <w:rPr>
+          <w:rFonts w:ascii="Courier New" w:hAnsi="Courier New" w:cs="Courier New"/>
+          <w:sz w:val="20"/>
+          <w:szCs w:val="20"/>
+          <w:lang w:eastAsia="cs-CZ"/>
+        </w:rPr>
+        <w:t>secondary</w:t>
+      </w:r>
+      <w:r>
+        <w:rPr>
+          <w:rFonts w:ascii="Courier New" w:hAnsi="Courier New" w:cs="Courier New"/>
+          <w:sz w:val="20"/>
+          <w:szCs w:val="20"/>
+          <w:lang w:eastAsia="cs-CZ"/>
+        </w:rPr>
+        <w:t>_final</w:t>
       </w:r>
       <w:proofErr w:type="spellEnd"/>
     </w:p>
@@ -826,30 +922,21 @@
         <w:t xml:space="preserve"> (tj. HDP)</w:t>
       </w:r>
       <w:r>
-        <w:t>: není zřejmé v jaké měně uvedeno, vazba na HDP podle ČSÚ nevede k</w:t>
+        <w:t>: předpoklad, že se jedná o USD</w:t>
       </w:r>
       <w:r>
-        <w:t>e</w:t>
+        <w:t xml:space="preserve"> (celosvětové údaje jsou nejčastěji v USD).</w:t>
+      </w:r>
+    </w:p>
+    <w:p>
+      <w:pPr>
+        <w:pStyle w:val="Bezmezer"/>
+      </w:pPr>
+      <w:r>
+        <w:t>Pro zpracování otázky č. 5 jsou použity hodnoty uvedené v dodaných tabulkách. Neurčení měny GDP nemá na zodpovězení otázky č. 5 vliv</w:t>
       </w:r>
       <w:r>
-        <w:t> zjištění</w:t>
-      </w:r>
-      <w:r>
-        <w:t>,</w:t>
-      </w:r>
-      <w:r>
-        <w:t xml:space="preserve"> o jakou měnu se v tabulce </w:t>
-      </w:r>
-      <w:proofErr w:type="spellStart"/>
-      <w:r>
-        <w:t>economies</w:t>
-      </w:r>
-      <w:proofErr w:type="spellEnd"/>
-      <w:r>
-        <w:t xml:space="preserve"> jedná (nevychází přepočet na USD ani EUR) …</w:t>
-      </w:r>
-      <w:r>
-        <w:t xml:space="preserve"> Pro zpracování otázky č. 5 jsou použity hodnoty uvedené v dodaných tabulkách. Neurčení měny GDP nemá na zodpovězení otázky č. 5 vliv.</w:t>
+        <w:t xml:space="preserve"> – pro trend v čase není měna rozhodující.</w:t>
       </w:r>
     </w:p>
     <w:p>
@@ -930,26 +1017,47 @@
     </w:p>
     <w:p>
       <w:r>
-        <w:t>Z přehledu je zřejmé, že při prvním ekonomickém oslabení s minimem v roce 2009 nedošlo k významnějšímu poklesu mezd. Podstatná změna nastala a</w:t>
+        <w:t xml:space="preserve">V rekapitulační tabulce jsou </w:t>
       </w:r>
       <w:r>
-        <w:t>ž</w:t>
+        <w:t xml:space="preserve">Kč nárůstu nebo poklesu </w:t>
       </w:r>
       <w:r>
-        <w:t xml:space="preserve"> při druhém oslabení ekonomiky s minimem v roce 2013.</w:t>
+        <w:t>součt</w:t>
+      </w:r>
+      <w:r>
+        <w:t>y</w:t>
+      </w:r>
+      <w:r>
+        <w:t xml:space="preserve"> změny průměrné mzdy oproti minulému roku u </w:t>
+      </w:r>
+      <w:r>
+        <w:t xml:space="preserve">všech </w:t>
+      </w:r>
+      <w:r>
+        <w:t xml:space="preserve">19 odvětví českého hospodářství. </w:t>
+      </w:r>
+      <w:r>
+        <w:t xml:space="preserve">Údaj nemá vazbu na </w:t>
+      </w:r>
+      <w:r>
+        <w:t xml:space="preserve">celkovou </w:t>
+      </w:r>
+      <w:r>
+        <w:t>průměrnou mzdu, je uvedený z důvodu vyjádření velikosti změny mezd oproti minulému roku.</w:t>
       </w:r>
     </w:p>
     <w:p>
       <w:pPr>
-        <w:rPr>
-          <w:color w:val="FF0000"/>
-        </w:rPr>
+        <w:pStyle w:val="Bezmezer"/>
       </w:pPr>
       <w:r>
-        <w:rPr>
-          <w:color w:val="FF0000"/>
-        </w:rPr>
-        <w:t>? Doplnit sloupce: průměrná mzda minulý rok, průměrná mzda aktuální rok, stačilo by jen průměrná mzda aktuální rok</w:t>
+        <w:t>Závěr:</w:t>
+      </w:r>
+    </w:p>
+    <w:p>
+      <w:r>
+        <w:t>Z přehledu je zřejmé, že při prvním ekonomickém oslabení s minimem v roce 2009 nedošlo k významnějšímu poklesu mezd. Podstatná změna nastala až při druhém oslabení ekonomiky s minimem v roce 2013.</w:t>
       </w:r>
     </w:p>
     <w:tbl>
@@ -8848,7 +8956,13 @@
     </w:p>
     <w:p>
       <w:r>
-        <w:t xml:space="preserve">Pokud bereme rozdíl mezi procentní změnou u cen potravin a mezd nedošlo kumulativnímu rozdílu nad 10 %. Největší nárůst cen potravin vůči </w:t>
+        <w:t xml:space="preserve">Pokud bereme rozdíl mezi procentní změnou u cen potravin a mezd nedošlo </w:t>
+      </w:r>
+      <w:r>
+        <w:t xml:space="preserve">ke </w:t>
+      </w:r>
+      <w:r>
+        <w:t xml:space="preserve">kumulativnímu rozdílu nad 10 %. Největší nárůst cen potravin vůči </w:t>
       </w:r>
       <w:r>
         <w:t>změně mezd byl v roce 2013, kdy ceny vz</w:t>
@@ -8873,7 +8987,13 @@
     </w:p>
     <w:p>
       <w:r>
-        <w:t>Ze zpracování vyloučena položka Jakostní víno bílé, data jsou k dispozici jen za roky 2015-2018.</w:t>
+        <w:t xml:space="preserve">Ze zpracování </w:t>
+      </w:r>
+      <w:r>
+        <w:t xml:space="preserve">je </w:t>
+      </w:r>
+      <w:r>
+        <w:t>vyloučena položka Jakostní víno bílé, data jsou k dispozici jen za roky 2015-2018.</w:t>
       </w:r>
     </w:p>
     <w:p/>
@@ -12179,7 +12299,10 @@
     </w:p>
     <w:p>
       <w:r>
-        <w:t>Závěr: loď se sice nepotápí, ale orchestr by neměl hrát tak vesele.</w:t>
+        <w:t>Tj.</w:t>
+      </w:r>
+      <w:r>
+        <w:t xml:space="preserve"> loď se sice nepotápí, ale orchestr by neměl hrát tak vesele.</w:t>
       </w:r>
     </w:p>
     <w:p>
@@ -18081,7 +18204,7 @@
 </file>
 
 <file path=word/numbering.xml><?xml version="1.0" encoding="utf-8"?>
-<w:numbering xmlns:wpc="http://schemas.microsoft.com/office/word/2010/wordprocessingCanvas" xmlns:cx="http://schemas.microsoft.com/office/drawing/2014/chartex" xmlns:cx1="http://schemas.microsoft.com/office/drawing/2015/9/8/chartex" xmlns:cx2="http://schemas.microsoft.com/office/drawing/2015/10/21/chartex" xmlns:cx3="http://schemas.microsoft.com/office/drawing/2016/5/9/chartex" xmlns:cx4="http://schemas.microsoft.com/office/drawing/2016/5/10/chartex" xmlns:cx5="http://schemas.microsoft.com/office/drawing/2016/5/11/chartex" xmlns:cx6="http://schemas.microsoft.com/office/drawing/2016/5/12/chartex" xmlns:cx7="http://schemas.microsoft.com/office/drawing/2016/5/13/chartex" xmlns:cx8="http://schemas.microsoft.com/office/drawing/2016/5/14/chartex" xmlns:mc="http://schemas.openxmlformats.org/markup-compatibility/2006" xmlns:aink="http://schemas.microsoft.com/office/drawing/2016/ink" xmlns:am3d="http://schemas.microsoft.com/office/drawing/2017/model3d" xmlns:o="urn:schemas-microsoft-com:office:office" xmlns:oel="http://schemas.microsoft.com/office/2019/extlst" xmlns:r="http://schemas.openxmlformats.org/officeDocument/2006/relationships" xmlns:m="http://schemas.openxmlformats.org/officeDocument/2006/math" xmlns:v="urn:schemas-microsoft-com:vml" xmlns:wp14="http://schemas.microsoft.com/office/word/2010/wordprocessingDrawing" xmlns:wp="http://schemas.openxmlformats.org/drawingml/2006/wordprocessingDrawing" xmlns:w10="urn:schemas-microsoft-com:office:word" xmlns:w="http://schemas.openxmlformats.org/wordprocessingml/2006/main" xmlns:w14="http://schemas.microsoft.com/office/word/2010/wordml" xmlns:w15="http://schemas.microsoft.com/office/word/2012/wordml" xmlns:w16cex="http://schemas.microsoft.com/office/word/2018/wordml/cex" xmlns:w16cid="http://schemas.microsoft.com/office/word/2016/wordml/cid" xmlns:w16="http://schemas.microsoft.com/office/word/2018/wordml" xmlns:w16du="http://schemas.microsoft.com/office/word/2023/wordml/word16du" xmlns:w16sdtdh="http://schemas.microsoft.com/office/word/2020/wordml/sdtdatahash" xmlns:w16se="http://schemas.microsoft.com/office/word/2015/wordml/symex" xmlns:wpg="http://schemas.microsoft.com/office/word/2010/wordprocessingGroup" xmlns:wpi="http://schemas.microsoft.com/office/word/2010/wordprocessingInk" xmlns:wne="http://schemas.microsoft.com/office/word/2006/wordml" xmlns:wps="http://schemas.microsoft.com/office/word/2010/wordprocessingShape" mc:Ignorable="w14 w15 w16se w16cid w16 w16cex w16sdtdh wp14">
+<w:numbering xmlns:wpc="http://schemas.microsoft.com/office/word/2010/wordprocessingCanvas" xmlns:cx="http://schemas.microsoft.com/office/drawing/2014/chartex" xmlns:cx1="http://schemas.microsoft.com/office/drawing/2015/9/8/chartex" xmlns:cx2="http://schemas.microsoft.com/office/drawing/2015/10/21/chartex" xmlns:cx3="http://schemas.microsoft.com/office/drawing/2016/5/9/chartex" xmlns:cx4="http://schemas.microsoft.com/office/drawing/2016/5/10/chartex" xmlns:cx5="http://schemas.microsoft.com/office/drawing/2016/5/11/chartex" xmlns:cx6="http://schemas.microsoft.com/office/drawing/2016/5/12/chartex" xmlns:cx7="http://schemas.microsoft.com/office/drawing/2016/5/13/chartex" xmlns:cx8="http://schemas.microsoft.com/office/drawing/2016/5/14/chartex" xmlns:mc="http://schemas.openxmlformats.org/markup-compatibility/2006" xmlns:aink="http://schemas.microsoft.com/office/drawing/2016/ink" xmlns:am3d="http://schemas.microsoft.com/office/drawing/2017/model3d" xmlns:o="urn:schemas-microsoft-com:office:office" xmlns:oel="http://schemas.microsoft.com/office/2019/extlst" xmlns:r="http://schemas.openxmlformats.org/officeDocument/2006/relationships" xmlns:m="http://schemas.openxmlformats.org/officeDocument/2006/math" xmlns:v="urn:schemas-microsoft-com:vml" xmlns:wp14="http://schemas.microsoft.com/office/word/2010/wordprocessingDrawing" xmlns:wp="http://schemas.openxmlformats.org/drawingml/2006/wordprocessingDrawing" xmlns:w10="urn:schemas-microsoft-com:office:word" xmlns:w="http://schemas.openxmlformats.org/wordprocessingml/2006/main" xmlns:w14="http://schemas.microsoft.com/office/word/2010/wordml" xmlns:w15="http://schemas.microsoft.com/office/word/2012/wordml" xmlns:w16cex="http://schemas.microsoft.com/office/word/2018/wordml/cex" xmlns:w16cid="http://schemas.microsoft.com/office/word/2016/wordml/cid" xmlns:w16="http://schemas.microsoft.com/office/word/2018/wordml" xmlns:w16sdtdh="http://schemas.microsoft.com/office/word/2020/wordml/sdtdatahash" xmlns:w16se="http://schemas.microsoft.com/office/word/2015/wordml/symex" xmlns:wpg="http://schemas.microsoft.com/office/word/2010/wordprocessingGroup" xmlns:wpi="http://schemas.microsoft.com/office/word/2010/wordprocessingInk" xmlns:wne="http://schemas.microsoft.com/office/word/2006/wordml" xmlns:wps="http://schemas.microsoft.com/office/word/2010/wordprocessingShape" mc:Ignorable="w14 w15 w16se w16cid w16 w16cex w16sdtdh wp14">
   <w:abstractNum w:abstractNumId="0" w15:restartNumberingAfterBreak="0">
     <w:nsid w:val="054254FA"/>
     <w:multiLevelType w:val="hybridMultilevel"/>
@@ -19229,7 +19352,7 @@
   <w:style w:type="paragraph" w:default="1" w:styleId="Normln">
     <w:name w:val="Normal"/>
     <w:qFormat/>
-    <w:rsid w:val="00F273F8"/>
+    <w:rsid w:val="00CE3E6E"/>
     <w:rPr>
       <w:rFonts w:cs="Times New Roman"/>
     </w:rPr>

</xml_diff>

<commit_message>
Průvodní zpráva projekt SQL: 6.4.23 verze PDF a docx pro předání
</commit_message>
<xml_diff>
--- a/Pruvodni_zprava_Projekt SQL.docx
+++ b/Pruvodni_zprava_Projekt SQL.docx
@@ -34,13 +34,8 @@
       <w:r>
         <w:t xml:space="preserve">Milan Sotona, </w:t>
       </w:r>
-      <w:proofErr w:type="spellStart"/>
       <w:r>
-        <w:t>Discord</w:t>
-      </w:r>
-      <w:proofErr w:type="spellEnd"/>
-      <w:r>
-        <w:t>: misot#3106</w:t>
+        <w:t>Discord: misot#3106</w:t>
       </w:r>
       <w:r>
         <w:t>, milan.sotona@email.cz</w:t>
@@ -69,7 +64,6 @@
           <w:lang w:eastAsia="cs-CZ"/>
         </w:rPr>
       </w:pPr>
-      <w:proofErr w:type="spellStart"/>
       <w:r>
         <w:rPr>
           <w:rFonts w:ascii="Courier New" w:hAnsi="Courier New" w:cs="Courier New"/>
@@ -79,7 +73,6 @@
         </w:rPr>
         <w:t>czechia_payroll</w:t>
       </w:r>
-      <w:proofErr w:type="spellEnd"/>
       <w:r>
         <w:rPr>
           <w:rFonts w:ascii="Times New Roman" w:hAnsi="Times New Roman"/>
@@ -101,7 +94,6 @@
         </w:numPr>
         <w:spacing w:before="100" w:beforeAutospacing="1" w:after="100" w:afterAutospacing="1" w:line="240" w:lineRule="auto"/>
       </w:pPr>
-      <w:proofErr w:type="spellStart"/>
       <w:r>
         <w:rPr>
           <w:rFonts w:ascii="Courier New" w:hAnsi="Courier New" w:cs="Courier New"/>
@@ -111,7 +103,6 @@
         </w:rPr>
         <w:t>czechia_payroll_calculation</w:t>
       </w:r>
-      <w:proofErr w:type="spellEnd"/>
       <w:r>
         <w:rPr>
           <w:rFonts w:ascii="Times New Roman" w:hAnsi="Times New Roman"/>
@@ -133,7 +124,6 @@
         </w:numPr>
         <w:spacing w:before="100" w:beforeAutospacing="1" w:after="100" w:afterAutospacing="1" w:line="240" w:lineRule="auto"/>
       </w:pPr>
-      <w:proofErr w:type="spellStart"/>
       <w:r>
         <w:rPr>
           <w:rFonts w:ascii="Courier New" w:hAnsi="Courier New" w:cs="Courier New"/>
@@ -143,7 +133,6 @@
         </w:rPr>
         <w:t>czechia_payroll_industry_branch</w:t>
       </w:r>
-      <w:proofErr w:type="spellEnd"/>
       <w:r>
         <w:rPr>
           <w:rFonts w:ascii="Times New Roman" w:hAnsi="Times New Roman"/>
@@ -165,7 +154,6 @@
         </w:numPr>
         <w:spacing w:before="100" w:beforeAutospacing="1" w:after="100" w:afterAutospacing="1" w:line="240" w:lineRule="auto"/>
       </w:pPr>
-      <w:proofErr w:type="spellStart"/>
       <w:r>
         <w:rPr>
           <w:rFonts w:ascii="Courier New" w:hAnsi="Courier New" w:cs="Courier New"/>
@@ -175,7 +163,6 @@
         </w:rPr>
         <w:t>czechia_payroll_unit</w:t>
       </w:r>
-      <w:proofErr w:type="spellEnd"/>
       <w:r>
         <w:rPr>
           <w:rFonts w:ascii="Times New Roman" w:hAnsi="Times New Roman"/>
@@ -197,7 +184,6 @@
         </w:numPr>
         <w:spacing w:before="100" w:beforeAutospacing="1" w:after="100" w:afterAutospacing="1" w:line="240" w:lineRule="auto"/>
       </w:pPr>
-      <w:proofErr w:type="spellStart"/>
       <w:r>
         <w:rPr>
           <w:rFonts w:ascii="Courier New" w:hAnsi="Courier New" w:cs="Courier New"/>
@@ -207,7 +193,6 @@
         </w:rPr>
         <w:t>czechia_payroll_value_type</w:t>
       </w:r>
-      <w:proofErr w:type="spellEnd"/>
       <w:r>
         <w:rPr>
           <w:rFonts w:ascii="Times New Roman" w:hAnsi="Times New Roman"/>
@@ -229,7 +214,6 @@
         </w:numPr>
         <w:spacing w:before="100" w:beforeAutospacing="1" w:after="100" w:afterAutospacing="1" w:line="240" w:lineRule="auto"/>
       </w:pPr>
-      <w:proofErr w:type="spellStart"/>
       <w:r>
         <w:rPr>
           <w:rFonts w:ascii="Courier New" w:hAnsi="Courier New" w:cs="Courier New"/>
@@ -239,7 +223,6 @@
         </w:rPr>
         <w:t>czechia_price</w:t>
       </w:r>
-      <w:proofErr w:type="spellEnd"/>
       <w:r>
         <w:rPr>
           <w:rFonts w:ascii="Times New Roman" w:hAnsi="Times New Roman"/>
@@ -261,7 +244,6 @@
         </w:numPr>
         <w:spacing w:before="100" w:beforeAutospacing="1" w:after="100" w:afterAutospacing="1" w:line="240" w:lineRule="auto"/>
       </w:pPr>
-      <w:proofErr w:type="spellStart"/>
       <w:r>
         <w:rPr>
           <w:rFonts w:ascii="Courier New" w:hAnsi="Courier New" w:cs="Courier New"/>
@@ -271,7 +253,6 @@
         </w:rPr>
         <w:t>czechia_price_category</w:t>
       </w:r>
-      <w:proofErr w:type="spellEnd"/>
       <w:r>
         <w:rPr>
           <w:rFonts w:ascii="Times New Roman" w:hAnsi="Times New Roman"/>
@@ -302,7 +283,6 @@
           <w:lang w:eastAsia="cs-CZ"/>
         </w:rPr>
       </w:pPr>
-      <w:proofErr w:type="spellStart"/>
       <w:r>
         <w:rPr>
           <w:rFonts w:ascii="Courier New" w:hAnsi="Courier New" w:cs="Courier New"/>
@@ -312,7 +292,6 @@
         </w:rPr>
         <w:t>countries</w:t>
       </w:r>
-      <w:proofErr w:type="spellEnd"/>
       <w:r>
         <w:rPr>
           <w:rFonts w:ascii="Times New Roman" w:hAnsi="Times New Roman"/>
@@ -343,7 +322,6 @@
         </w:numPr>
         <w:spacing w:before="100" w:beforeAutospacing="1" w:after="100" w:afterAutospacing="1" w:line="240" w:lineRule="auto"/>
       </w:pPr>
-      <w:proofErr w:type="spellStart"/>
       <w:r>
         <w:rPr>
           <w:rFonts w:ascii="Courier New" w:hAnsi="Courier New" w:cs="Courier New"/>
@@ -353,7 +331,6 @@
         </w:rPr>
         <w:t>economies</w:t>
       </w:r>
-      <w:proofErr w:type="spellEnd"/>
       <w:r>
         <w:rPr>
           <w:rFonts w:ascii="Times New Roman" w:hAnsi="Times New Roman"/>
@@ -404,18 +381,8 @@
           <w:bCs/>
           <w:u w:val="single"/>
         </w:rPr>
-        <w:t xml:space="preserve"> </w:t>
+        <w:t xml:space="preserve"> SQL_primary_final</w:t>
       </w:r>
-      <w:proofErr w:type="spellStart"/>
-      <w:r>
-        <w:rPr>
-          <w:b/>
-          <w:bCs/>
-          <w:u w:val="single"/>
-        </w:rPr>
-        <w:t>SQL_primary_final</w:t>
-      </w:r>
-      <w:proofErr w:type="spellEnd"/>
     </w:p>
     <w:p>
       <w:pPr>
@@ -426,7 +393,6 @@
           <w:lang w:eastAsia="cs-CZ"/>
         </w:rPr>
       </w:pPr>
-      <w:proofErr w:type="spellStart"/>
       <w:r>
         <w:rPr>
           <w:rFonts w:ascii="Courier New" w:hAnsi="Courier New" w:cs="Courier New"/>
@@ -490,7 +456,6 @@
         </w:rPr>
         <w:t>_project_SQL_primary_final</w:t>
       </w:r>
-      <w:proofErr w:type="spellEnd"/>
     </w:p>
     <w:p>
       <w:r>
@@ -756,18 +721,8 @@
           <w:bCs/>
           <w:u w:val="single"/>
         </w:rPr>
-        <w:t xml:space="preserve"> </w:t>
+        <w:t xml:space="preserve"> SQL_secondary_final</w:t>
       </w:r>
-      <w:proofErr w:type="spellStart"/>
-      <w:r>
-        <w:rPr>
-          <w:b/>
-          <w:bCs/>
-          <w:u w:val="single"/>
-        </w:rPr>
-        <w:t>SQL_secondary_final</w:t>
-      </w:r>
-      <w:proofErr w:type="spellEnd"/>
     </w:p>
     <w:p>
       <w:pPr>
@@ -778,7 +733,6 @@
           <w:lang w:eastAsia="cs-CZ"/>
         </w:rPr>
       </w:pPr>
-      <w:proofErr w:type="spellStart"/>
       <w:r>
         <w:rPr>
           <w:rFonts w:ascii="Courier New" w:hAnsi="Courier New" w:cs="Courier New"/>
@@ -842,7 +796,6 @@
         </w:rPr>
         <w:t>_final</w:t>
       </w:r>
-      <w:proofErr w:type="spellEnd"/>
     </w:p>
     <w:p>
       <w:pPr>
@@ -865,14 +818,12 @@
           <w:u w:val="single"/>
         </w:rPr>
       </w:pPr>
-      <w:proofErr w:type="spellStart"/>
       <w:r>
         <w:rPr>
           <w:u w:val="single"/>
         </w:rPr>
         <w:t>Countries</w:t>
       </w:r>
-      <w:proofErr w:type="spellEnd"/>
     </w:p>
     <w:p>
       <w:pPr>
@@ -894,21 +845,25 @@
           <w:u w:val="single"/>
         </w:rPr>
       </w:pPr>
-      <w:proofErr w:type="spellStart"/>
       <w:r>
         <w:rPr>
           <w:u w:val="single"/>
         </w:rPr>
         <w:t>Economies</w:t>
       </w:r>
-      <w:proofErr w:type="spellEnd"/>
     </w:p>
     <w:p>
       <w:pPr>
         <w:pStyle w:val="Bezmezer"/>
       </w:pPr>
       <w:r>
-        <w:t>Pro každou zemi údaje za jednotlivé roky</w:t>
+        <w:t>Vybrány  údaje p</w:t>
+      </w:r>
+      <w:r>
+        <w:t>ro každou zemi za roky</w:t>
+      </w:r>
+      <w:r>
+        <w:t xml:space="preserve"> 2006 až 2018.</w:t>
       </w:r>
     </w:p>
     <w:p>
@@ -4270,7 +4225,6 @@
               </w:rPr>
               <w:t xml:space="preserve"> </w:t>
             </w:r>
-            <w:proofErr w:type="spellStart"/>
             <w:r>
               <w:rPr>
                 <w:rFonts w:ascii="Calibri" w:hAnsi="Calibri" w:cs="Calibri"/>
@@ -4280,19 +4234,7 @@
                 <w:kern w:val="0"/>
                 <w:lang w:eastAsia="cs-CZ"/>
               </w:rPr>
-              <w:t>posl</w:t>
-            </w:r>
-            <w:proofErr w:type="spellEnd"/>
-            <w:r>
-              <w:rPr>
-                <w:rFonts w:ascii="Calibri" w:hAnsi="Calibri" w:cs="Calibri"/>
-                <w:b/>
-                <w:bCs/>
-                <w:color w:val="FFFFFF"/>
-                <w:kern w:val="0"/>
-                <w:lang w:eastAsia="cs-CZ"/>
-              </w:rPr>
-              <w:t>. rok</w:t>
+              <w:t>posl. rok</w:t>
             </w:r>
           </w:p>
         </w:tc>
@@ -4849,25 +4791,7 @@
           <w:lang w:eastAsia="cs-CZ"/>
         </w:rPr>
         <w:lastRenderedPageBreak/>
-        <w:t xml:space="preserve">3. Která kategorie potravin zdražuje nejpomaleji (je u ní nejnižší </w:t>
-      </w:r>
-      <w:proofErr w:type="spellStart"/>
-      <w:r>
-        <w:rPr>
-          <w:b/>
-          <w:bCs/>
-          <w:lang w:eastAsia="cs-CZ"/>
-        </w:rPr>
-        <w:t>percentuální</w:t>
-      </w:r>
-      <w:proofErr w:type="spellEnd"/>
-      <w:r>
-        <w:rPr>
-          <w:b/>
-          <w:bCs/>
-          <w:lang w:eastAsia="cs-CZ"/>
-        </w:rPr>
-        <w:t xml:space="preserve"> meziroční nárůst)?</w:t>
+        <w:t>3. Která kategorie potravin zdražuje nejpomaleji (je u ní nejnižší percentuální meziroční nárůst)?</w:t>
       </w:r>
     </w:p>
     <w:p>
@@ -12283,15 +12207,7 @@
         <w:t xml:space="preserve">Nad rámec dotazu je velmi významné se podívat na kumulativní vývoj růstu mezd v porovnání s růstem HDP. Je zcela evidentní, že od roku 2007 </w:t>
       </w:r>
       <w:r>
-        <w:t xml:space="preserve">roste disproporce mezi růstem mezd a růstem </w:t>
-      </w:r>
-      <w:proofErr w:type="gramStart"/>
-      <w:r>
-        <w:t>HDP</w:t>
-      </w:r>
-      <w:proofErr w:type="gramEnd"/>
-      <w:r>
-        <w:t xml:space="preserve"> a to negativním směrem – růst mezd je čím dál rychlejší. Viz graf 2.</w:t>
+        <w:t>roste disproporce mezi růstem mezd a růstem HDP a to negativním směrem – růst mezd je čím dál rychlejší. Viz graf 2.</w:t>
       </w:r>
       <w:r>
         <w:t xml:space="preserve"> </w:t>
@@ -12320,7 +12236,13 @@
     </w:p>
     <w:p>
       <w:r>
-        <w:t>Při prvním poklesu do minima v roce 2009 měna ceny potravin kopírovala změnu HDP. V roce 2010 byl předpoklad konce hospodářské recese a očekával se opětovný růst ekonomiky. Cena potravin rostla až do roku 2012, kdy zřejmý pokles HDP ovlivnil i změnu cenu potravin, které spadly do svého minima (záporné změny) v letech 2015 a 2016</w:t>
+        <w:t xml:space="preserve">Při prvním poklesu do minima v roce 2009 </w:t>
+      </w:r>
+      <w:r>
+        <w:t>z</w:t>
+      </w:r>
+      <w:r>
+        <w:t>měna ceny potravin kopírovala změnu HDP. V roce 2010 byl předpoklad konce hospodářské recese a očekával se opětovný růst ekonomiky. Cena potravin rostla až do roku 2012, kdy zřejmý pokles HDP ovlivnil i změnu cenu potravin, které spadly do svého minima (záporné změny) v letech 2015 a 2016</w:t>
       </w:r>
       <w:r>
         <w:t xml:space="preserve"> (graf 1). </w:t>
@@ -12363,9 +12285,9 @@
           <w:noProof/>
         </w:rPr>
         <w:drawing>
-          <wp:inline distT="0" distB="0" distL="0" distR="0" wp14:anchorId="4187087F" wp14:editId="1DD78DE2">
+          <wp:inline distT="0" distB="0" distL="0" distR="0" wp14:anchorId="4187087F" wp14:editId="4E4997BD">
             <wp:extent cx="5457826" cy="3308350"/>
-            <wp:effectExtent l="0" t="0" r="0" b="6350"/>
+            <wp:effectExtent l="0" t="0" r="0" b="0"/>
             <wp:docPr id="1869792817" name="Graf 1">
               <a:extLst xmlns:a="http://schemas.openxmlformats.org/drawingml/2006/main">
                 <a:ext uri="{FF2B5EF4-FFF2-40B4-BE49-F238E27FC236}">
@@ -12398,9 +12320,9 @@
           <w:noProof/>
         </w:rPr>
         <w:drawing>
-          <wp:inline distT="0" distB="0" distL="0" distR="0" wp14:anchorId="33A92CC4" wp14:editId="716AEA7E">
+          <wp:inline distT="0" distB="0" distL="0" distR="0" wp14:anchorId="33A92CC4" wp14:editId="0E3824A3">
             <wp:extent cx="5457826" cy="3308350"/>
-            <wp:effectExtent l="0" t="0" r="0" b="6350"/>
+            <wp:effectExtent l="0" t="0" r="0" b="0"/>
             <wp:docPr id="994043104" name="Graf 1">
               <a:extLst xmlns:a="http://schemas.openxmlformats.org/drawingml/2006/main">
                 <a:ext uri="{FF2B5EF4-FFF2-40B4-BE49-F238E27FC236}">
@@ -12535,20 +12457,6 @@
               <w:t>průměrné ceny potravin</w:t>
             </w:r>
           </w:p>
-        </w:tc>
-        <w:tc>
-          <w:tcPr>
-            <w:tcW w:w="960" w:type="dxa"/>
-            <w:tcBorders>
-              <w:top w:val="single" w:sz="4" w:space="0" w:color="000000"/>
-              <w:left w:val="nil"/>
-              <w:bottom w:val="nil"/>
-              <w:right w:val="nil"/>
-            </w:tcBorders>
-            <w:shd w:val="clear" w:color="000000" w:fill="000000"/>
-            <w:vAlign w:val="bottom"/>
-            <w:hideMark/>
-          </w:tcPr>
           <w:p>
             <w:pPr>
               <w:spacing w:after="0" w:line="240" w:lineRule="auto"/>
@@ -12575,7 +12483,7 @@
                 <w:szCs w:val="20"/>
                 <w:lang w:eastAsia="cs-CZ"/>
               </w:rPr>
-              <w:t xml:space="preserve">  % změna cen potravin</w:t>
+              <w:t>Kč</w:t>
             </w:r>
           </w:p>
         </w:tc>
@@ -12618,7 +12526,7 @@
                 <w:szCs w:val="20"/>
                 <w:lang w:eastAsia="cs-CZ"/>
               </w:rPr>
-              <w:t>% kumul. změny cen potravin</w:t>
+              <w:t xml:space="preserve">  % změna cen potravin</w:t>
             </w:r>
           </w:p>
         </w:tc>
@@ -12661,7 +12569,7 @@
                 <w:szCs w:val="20"/>
                 <w:lang w:eastAsia="cs-CZ"/>
               </w:rPr>
-              <w:t>průměrná mzda</w:t>
+              <w:t>% kumul. změny cen potravin</w:t>
             </w:r>
           </w:p>
         </w:tc>
@@ -12704,23 +12612,9 @@
                 <w:szCs w:val="20"/>
                 <w:lang w:eastAsia="cs-CZ"/>
               </w:rPr>
-              <w:t xml:space="preserve">  % změna průměrné mzdy</w:t>
-            </w:r>
-          </w:p>
-        </w:tc>
-        <w:tc>
-          <w:tcPr>
-            <w:tcW w:w="960" w:type="dxa"/>
-            <w:tcBorders>
-              <w:top w:val="single" w:sz="4" w:space="0" w:color="000000"/>
-              <w:left w:val="nil"/>
-              <w:bottom w:val="nil"/>
-              <w:right w:val="nil"/>
-            </w:tcBorders>
-            <w:shd w:val="clear" w:color="000000" w:fill="000000"/>
-            <w:vAlign w:val="bottom"/>
-            <w:hideMark/>
-          </w:tcPr>
+              <w:t>průměrná mzda</w:t>
+            </w:r>
+          </w:p>
           <w:p>
             <w:pPr>
               <w:spacing w:after="0" w:line="240" w:lineRule="auto"/>
@@ -12747,7 +12641,7 @@
                 <w:szCs w:val="20"/>
                 <w:lang w:eastAsia="cs-CZ"/>
               </w:rPr>
-              <w:t xml:space="preserve">  % kumul. změny mzdy</w:t>
+              <w:t>Kč</w:t>
             </w:r>
           </w:p>
         </w:tc>
@@ -12790,7 +12684,122 @@
                 <w:szCs w:val="20"/>
                 <w:lang w:eastAsia="cs-CZ"/>
               </w:rPr>
+              <w:t xml:space="preserve">  % změna průměrné mzdy</w:t>
+            </w:r>
+          </w:p>
+        </w:tc>
+        <w:tc>
+          <w:tcPr>
+            <w:tcW w:w="960" w:type="dxa"/>
+            <w:tcBorders>
+              <w:top w:val="single" w:sz="4" w:space="0" w:color="000000"/>
+              <w:left w:val="nil"/>
+              <w:bottom w:val="nil"/>
+              <w:right w:val="nil"/>
+            </w:tcBorders>
+            <w:shd w:val="clear" w:color="000000" w:fill="000000"/>
+            <w:vAlign w:val="bottom"/>
+            <w:hideMark/>
+          </w:tcPr>
+          <w:p>
+            <w:pPr>
+              <w:spacing w:after="0" w:line="240" w:lineRule="auto"/>
+              <w:jc w:val="right"/>
+              <w:rPr>
+                <w:rFonts w:ascii="Calibri" w:hAnsi="Calibri" w:cs="Calibri"/>
+                <w:b/>
+                <w:bCs/>
+                <w:color w:val="FFFFFF"/>
+                <w:kern w:val="0"/>
+                <w:sz w:val="20"/>
+                <w:szCs w:val="20"/>
+                <w:lang w:eastAsia="cs-CZ"/>
+              </w:rPr>
+            </w:pPr>
+            <w:r>
+              <w:rPr>
+                <w:rFonts w:ascii="Calibri" w:hAnsi="Calibri" w:cs="Calibri"/>
+                <w:b/>
+                <w:bCs/>
+                <w:color w:val="FFFFFF"/>
+                <w:kern w:val="0"/>
+                <w:sz w:val="20"/>
+                <w:szCs w:val="20"/>
+                <w:lang w:eastAsia="cs-CZ"/>
+              </w:rPr>
+              <w:t xml:space="preserve">  % kumul. změny mzdy</w:t>
+            </w:r>
+          </w:p>
+        </w:tc>
+        <w:tc>
+          <w:tcPr>
+            <w:tcW w:w="960" w:type="dxa"/>
+            <w:tcBorders>
+              <w:top w:val="single" w:sz="4" w:space="0" w:color="000000"/>
+              <w:left w:val="nil"/>
+              <w:bottom w:val="nil"/>
+              <w:right w:val="nil"/>
+            </w:tcBorders>
+            <w:shd w:val="clear" w:color="000000" w:fill="000000"/>
+            <w:vAlign w:val="bottom"/>
+            <w:hideMark/>
+          </w:tcPr>
+          <w:p>
+            <w:pPr>
+              <w:spacing w:after="0" w:line="240" w:lineRule="auto"/>
+              <w:jc w:val="right"/>
+              <w:rPr>
+                <w:rFonts w:ascii="Calibri" w:hAnsi="Calibri" w:cs="Calibri"/>
+                <w:b/>
+                <w:bCs/>
+                <w:color w:val="FFFFFF"/>
+                <w:kern w:val="0"/>
+                <w:sz w:val="20"/>
+                <w:szCs w:val="20"/>
+                <w:lang w:eastAsia="cs-CZ"/>
+              </w:rPr>
+            </w:pPr>
+            <w:r>
+              <w:rPr>
+                <w:rFonts w:ascii="Calibri" w:hAnsi="Calibri" w:cs="Calibri"/>
+                <w:b/>
+                <w:bCs/>
+                <w:color w:val="FFFFFF"/>
+                <w:kern w:val="0"/>
+                <w:sz w:val="20"/>
+                <w:szCs w:val="20"/>
+                <w:lang w:eastAsia="cs-CZ"/>
+              </w:rPr>
               <w:t>HDP na obyvatele</w:t>
+            </w:r>
+          </w:p>
+          <w:p>
+            <w:pPr>
+              <w:spacing w:after="0" w:line="240" w:lineRule="auto"/>
+              <w:jc w:val="right"/>
+              <w:rPr>
+                <w:rFonts w:ascii="Calibri" w:hAnsi="Calibri" w:cs="Calibri"/>
+                <w:b/>
+                <w:bCs/>
+                <w:color w:val="FFFFFF"/>
+                <w:kern w:val="0"/>
+                <w:sz w:val="20"/>
+                <w:szCs w:val="20"/>
+                <w:lang w:eastAsia="cs-CZ"/>
+              </w:rPr>
+            </w:pPr>
+            <w:r>
+              <w:rPr>
+                <w:rFonts w:ascii="Calibri" w:hAnsi="Calibri" w:cs="Calibri"/>
+                <w:b/>
+                <w:bCs/>
+                <w:color w:val="FFFFFF"/>
+                <w:kern w:val="0"/>
+                <w:sz w:val="20"/>
+                <w:szCs w:val="20"/>
+                <w:lang w:eastAsia="cs-CZ"/>
+              </w:rPr>
+              <w:t>USD</w:t>
             </w:r>
           </w:p>
         </w:tc>
@@ -18160,23 +18169,7 @@
         <w:pStyle w:val="Bezmezer"/>
       </w:pPr>
       <w:r>
-        <w:t>HDP na obyvatele: hodnota HDP(GDP) vydělená počtem obyvatel (</w:t>
-      </w:r>
-      <w:proofErr w:type="spellStart"/>
-      <w:r>
-        <w:t>population</w:t>
-      </w:r>
-      <w:proofErr w:type="spellEnd"/>
-      <w:r>
-        <w:t xml:space="preserve">) v tabulce </w:t>
-      </w:r>
-      <w:proofErr w:type="spellStart"/>
-      <w:r>
-        <w:t>economies</w:t>
-      </w:r>
-      <w:proofErr w:type="spellEnd"/>
-      <w:r>
-        <w:t>. U údaje GDP není zřejmé</w:t>
+        <w:t>HDP na obyvatele: hodnota HDP(GDP) vydělená počtem obyvatel (population) v tabulce economies. U údaje GDP není zřejmé</w:t>
       </w:r>
       <w:r>
         <w:t>,</w:t>
@@ -18189,6 +18182,12 @@
       </w:r>
       <w:r>
         <w:t>potřeby by bylo nutné dohledat, jak byla hodnota GDP určena a v jaké je měně.</w:t>
+      </w:r>
+      <w:r>
+        <w:t xml:space="preserve"> </w:t>
+      </w:r>
+      <w:r>
+        <w:t>Předpoklad: HDP je v USD.</w:t>
       </w:r>
     </w:p>
     <w:p/>
@@ -19431,19 +19430,10 @@
           <a:lstStyle/>
           <a:p>
             <a:pPr>
-              <a:defRPr sz="1600" b="1" i="0" u="none" strike="noStrike" kern="1200" spc="100" baseline="0">
+              <a:defRPr sz="1600" b="1" i="0" u="none" strike="noStrike" kern="1200" baseline="0">
                 <a:solidFill>
-                  <a:schemeClr val="lt1">
-                    <a:lumMod val="95000"/>
-                  </a:schemeClr>
+                  <a:schemeClr val="tx2"/>
                 </a:solidFill>
-                <a:effectLst>
-                  <a:outerShdw blurRad="50800" dist="38100" dir="5400000" algn="t" rotWithShape="0">
-                    <a:prstClr val="black">
-                      <a:alpha val="40000"/>
-                    </a:prstClr>
-                  </a:outerShdw>
-                </a:effectLst>
                 <a:latin typeface="+mn-lt"/>
                 <a:ea typeface="+mn-ea"/>
                 <a:cs typeface="+mn-cs"/>
@@ -19469,19 +19459,10 @@
         <a:lstStyle/>
         <a:p>
           <a:pPr>
-            <a:defRPr sz="1600" b="1" i="0" u="none" strike="noStrike" kern="1200" spc="100" baseline="0">
+            <a:defRPr sz="1600" b="1" i="0" u="none" strike="noStrike" kern="1200" baseline="0">
               <a:solidFill>
-                <a:schemeClr val="lt1">
-                  <a:lumMod val="95000"/>
-                </a:schemeClr>
+                <a:schemeClr val="tx2"/>
               </a:solidFill>
-              <a:effectLst>
-                <a:outerShdw blurRad="50800" dist="38100" dir="5400000" algn="t" rotWithShape="0">
-                  <a:prstClr val="black">
-                    <a:alpha val="40000"/>
-                  </a:prstClr>
-                </a:outerShdw>
-              </a:effectLst>
               <a:latin typeface="+mn-lt"/>
               <a:ea typeface="+mn-ea"/>
               <a:cs typeface="+mn-cs"/>
@@ -19512,19 +19493,13 @@
             </c:strRef>
           </c:tx>
           <c:spPr>
-            <a:ln w="34925" cap="rnd">
+            <a:ln w="31750" cap="rnd">
               <a:solidFill>
                 <a:schemeClr val="accent4"/>
               </a:solidFill>
               <a:round/>
             </a:ln>
-            <a:effectLst>
-              <a:outerShdw blurRad="57150" dist="19050" dir="5400000" algn="ctr" rotWithShape="0">
-                <a:srgbClr val="000000">
-                  <a:alpha val="63000"/>
-                </a:srgbClr>
-              </a:outerShdw>
-            </a:effectLst>
+            <a:effectLst/>
           </c:spPr>
           <c:marker>
             <c:symbol val="none"/>
@@ -19648,7 +19623,7 @@
             </c:strRef>
           </c:tx>
           <c:spPr>
-            <a:ln w="34925" cap="rnd">
+            <a:ln w="31750" cap="rnd">
               <a:solidFill>
                 <a:schemeClr val="accent5">
                   <a:lumMod val="60000"/>
@@ -19656,13 +19631,7 @@
               </a:solidFill>
               <a:round/>
             </a:ln>
-            <a:effectLst>
-              <a:outerShdw blurRad="57150" dist="19050" dir="5400000" algn="ctr" rotWithShape="0">
-                <a:srgbClr val="000000">
-                  <a:alpha val="63000"/>
-                </a:srgbClr>
-              </a:outerShdw>
-            </a:effectLst>
+            <a:effectLst/>
           </c:spPr>
           <c:marker>
             <c:symbol val="none"/>
@@ -19786,7 +19755,7 @@
             </c:strRef>
           </c:tx>
           <c:spPr>
-            <a:ln w="34925" cap="rnd">
+            <a:ln w="31750" cap="rnd">
               <a:solidFill>
                 <a:schemeClr val="accent6">
                   <a:lumMod val="80000"/>
@@ -19795,13 +19764,7 @@
               </a:solidFill>
               <a:round/>
             </a:ln>
-            <a:effectLst>
-              <a:outerShdw blurRad="57150" dist="19050" dir="5400000" algn="ctr" rotWithShape="0">
-                <a:srgbClr val="000000">
-                  <a:alpha val="63000"/>
-                </a:srgbClr>
-              </a:outerShdw>
-            </a:effectLst>
+            <a:effectLst/>
           </c:spPr>
           <c:marker>
             <c:symbol val="none"/>
@@ -19945,19 +19908,13 @@
                   </c:strRef>
                 </c:tx>
                 <c:spPr>
-                  <a:ln w="34925" cap="rnd">
+                  <a:ln w="31750" cap="rnd">
                     <a:solidFill>
                       <a:schemeClr val="accent6"/>
                     </a:solidFill>
                     <a:round/>
                   </a:ln>
-                  <a:effectLst>
-                    <a:outerShdw blurRad="57150" dist="19050" dir="5400000" algn="ctr" rotWithShape="0">
-                      <a:srgbClr val="000000">
-                        <a:alpha val="63000"/>
-                      </a:srgbClr>
-                    </a:outerShdw>
-                  </a:effectLst>
+                  <a:effectLst/>
                 </c:spPr>
                 <c:marker>
                   <c:symbol val="none"/>
@@ -20100,19 +20057,13 @@
                   </c:strRef>
                 </c:tx>
                 <c:spPr>
-                  <a:ln w="34925" cap="rnd">
+                  <a:ln w="31750" cap="rnd">
                     <a:solidFill>
                       <a:schemeClr val="accent5"/>
                     </a:solidFill>
                     <a:round/>
                   </a:ln>
-                  <a:effectLst>
-                    <a:outerShdw blurRad="57150" dist="19050" dir="5400000" algn="ctr" rotWithShape="0">
-                      <a:srgbClr val="000000">
-                        <a:alpha val="63000"/>
-                      </a:srgbClr>
-                    </a:outerShdw>
-                  </a:effectLst>
+                  <a:effectLst/>
                 </c:spPr>
                 <c:marker>
                   <c:symbol val="none"/>
@@ -20255,7 +20206,7 @@
                   </c:strRef>
                 </c:tx>
                 <c:spPr>
-                  <a:ln w="34925" cap="rnd">
+                  <a:ln w="31750" cap="rnd">
                     <a:solidFill>
                       <a:schemeClr val="accent6">
                         <a:lumMod val="60000"/>
@@ -20263,13 +20214,7 @@
                     </a:solidFill>
                     <a:round/>
                   </a:ln>
-                  <a:effectLst>
-                    <a:outerShdw blurRad="57150" dist="19050" dir="5400000" algn="ctr" rotWithShape="0">
-                      <a:srgbClr val="000000">
-                        <a:alpha val="63000"/>
-                      </a:srgbClr>
-                    </a:outerShdw>
-                  </a:effectLst>
+                  <a:effectLst/>
                 </c:spPr>
                 <c:marker>
                   <c:symbol val="none"/>
@@ -20412,7 +20357,7 @@
                   </c:strRef>
                 </c:tx>
                 <c:spPr>
-                  <a:ln w="34925" cap="rnd">
+                  <a:ln w="31750" cap="rnd">
                     <a:solidFill>
                       <a:schemeClr val="accent4">
                         <a:lumMod val="60000"/>
@@ -20420,13 +20365,7 @@
                     </a:solidFill>
                     <a:round/>
                   </a:ln>
-                  <a:effectLst>
-                    <a:outerShdw blurRad="57150" dist="19050" dir="5400000" algn="ctr" rotWithShape="0">
-                      <a:srgbClr val="000000">
-                        <a:alpha val="63000"/>
-                      </a:srgbClr>
-                    </a:outerShdw>
-                  </a:effectLst>
+                  <a:effectLst/>
                 </c:spPr>
                 <c:marker>
                   <c:symbol val="none"/>
@@ -20558,16 +20497,16 @@
         <c:delete val="0"/>
         <c:axPos val="b"/>
         <c:numFmt formatCode="General" sourceLinked="1"/>
-        <c:majorTickMark val="none"/>
+        <c:majorTickMark val="out"/>
         <c:minorTickMark val="none"/>
         <c:tickLblPos val="nextTo"/>
         <c:spPr>
           <a:noFill/>
           <a:ln w="9525" cap="flat" cmpd="sng" algn="ctr">
             <a:solidFill>
-              <a:schemeClr val="lt1">
-                <a:lumMod val="95000"/>
-                <a:alpha val="10000"/>
+              <a:schemeClr val="tx2">
+                <a:lumMod val="15000"/>
+                <a:lumOff val="85000"/>
               </a:schemeClr>
             </a:solidFill>
             <a:round/>
@@ -20581,9 +20520,7 @@
             <a:pPr>
               <a:defRPr sz="900" b="0" i="0" u="none" strike="noStrike" kern="1200" baseline="0">
                 <a:solidFill>
-                  <a:schemeClr val="lt1">
-                    <a:lumMod val="85000"/>
-                  </a:schemeClr>
+                  <a:schemeClr val="tx2"/>
                 </a:solidFill>
                 <a:latin typeface="+mn-lt"/>
                 <a:ea typeface="+mn-ea"/>
@@ -20611,9 +20548,9 @@
           <c:spPr>
             <a:ln w="9525" cap="flat" cmpd="sng" algn="ctr">
               <a:solidFill>
-                <a:schemeClr val="lt1">
-                  <a:lumMod val="95000"/>
-                  <a:alpha val="10000"/>
+                <a:schemeClr val="tx2">
+                  <a:lumMod val="15000"/>
+                  <a:lumOff val="85000"/>
                 </a:schemeClr>
               </a:solidFill>
               <a:round/>
@@ -20639,9 +20576,7 @@
             <a:pPr>
               <a:defRPr sz="900" b="0" i="0" u="none" strike="noStrike" kern="1200" baseline="0">
                 <a:solidFill>
-                  <a:schemeClr val="lt1">
-                    <a:lumMod val="85000"/>
-                  </a:schemeClr>
+                  <a:schemeClr val="tx2"/>
                 </a:solidFill>
                 <a:latin typeface="+mn-lt"/>
                 <a:ea typeface="+mn-ea"/>
@@ -20680,9 +20615,7 @@
           <a:pPr>
             <a:defRPr sz="900" b="0" i="0" u="none" strike="noStrike" kern="1200" baseline="0">
               <a:solidFill>
-                <a:schemeClr val="lt1">
-                  <a:lumMod val="85000"/>
-                </a:schemeClr>
+                <a:schemeClr val="tx2"/>
               </a:solidFill>
               <a:latin typeface="+mn-lt"/>
               <a:ea typeface="+mn-ea"/>
@@ -20705,28 +20638,17 @@
     <c:showDLblsOverMax val="0"/>
   </c:chart>
   <c:spPr>
-    <a:gradFill flip="none" rotWithShape="1">
-      <a:gsLst>
-        <a:gs pos="0">
-          <a:schemeClr val="dk1">
-            <a:lumMod val="65000"/>
-            <a:lumOff val="35000"/>
-          </a:schemeClr>
-        </a:gs>
-        <a:gs pos="100000">
-          <a:schemeClr val="dk1">
-            <a:lumMod val="85000"/>
-            <a:lumOff val="15000"/>
-          </a:schemeClr>
-        </a:gs>
-      </a:gsLst>
-      <a:path path="circle">
-        <a:fillToRect l="50000" t="50000" r="50000" b="50000"/>
-      </a:path>
-      <a:tileRect/>
-    </a:gradFill>
-    <a:ln>
-      <a:noFill/>
+    <a:solidFill>
+      <a:schemeClr val="bg1"/>
+    </a:solidFill>
+    <a:ln w="9525" cap="flat" cmpd="sng" algn="ctr">
+      <a:solidFill>
+        <a:schemeClr val="tx2">
+          <a:lumMod val="15000"/>
+          <a:lumOff val="85000"/>
+        </a:schemeClr>
+      </a:solidFill>
+      <a:round/>
     </a:ln>
     <a:effectLst/>
   </c:spPr>
@@ -20767,19 +20689,10 @@
           <a:lstStyle/>
           <a:p>
             <a:pPr>
-              <a:defRPr sz="1600" b="1" i="0" u="none" strike="noStrike" kern="1200" spc="100" baseline="0">
+              <a:defRPr sz="1600" b="1" i="0" u="none" strike="noStrike" kern="1200" baseline="0">
                 <a:solidFill>
-                  <a:schemeClr val="lt1">
-                    <a:lumMod val="95000"/>
-                  </a:schemeClr>
+                  <a:schemeClr val="tx2"/>
                 </a:solidFill>
-                <a:effectLst>
-                  <a:outerShdw blurRad="50800" dist="38100" dir="5400000" algn="t" rotWithShape="0">
-                    <a:prstClr val="black">
-                      <a:alpha val="40000"/>
-                    </a:prstClr>
-                  </a:outerShdw>
-                </a:effectLst>
                 <a:latin typeface="+mn-lt"/>
                 <a:ea typeface="+mn-ea"/>
                 <a:cs typeface="+mn-cs"/>
@@ -20805,19 +20718,10 @@
         <a:lstStyle/>
         <a:p>
           <a:pPr>
-            <a:defRPr sz="1600" b="1" i="0" u="none" strike="noStrike" kern="1200" spc="100" baseline="0">
+            <a:defRPr sz="1600" b="1" i="0" u="none" strike="noStrike" kern="1200" baseline="0">
               <a:solidFill>
-                <a:schemeClr val="lt1">
-                  <a:lumMod val="95000"/>
-                </a:schemeClr>
+                <a:schemeClr val="tx2"/>
               </a:solidFill>
-              <a:effectLst>
-                <a:outerShdw blurRad="50800" dist="38100" dir="5400000" algn="t" rotWithShape="0">
-                  <a:prstClr val="black">
-                    <a:alpha val="40000"/>
-                  </a:prstClr>
-                </a:outerShdw>
-              </a:effectLst>
               <a:latin typeface="+mn-lt"/>
               <a:ea typeface="+mn-ea"/>
               <a:cs typeface="+mn-cs"/>
@@ -20848,19 +20752,13 @@
             </c:strRef>
           </c:tx>
           <c:spPr>
-            <a:ln w="34925" cap="rnd">
+            <a:ln w="31750" cap="rnd">
               <a:solidFill>
                 <a:schemeClr val="accent4"/>
               </a:solidFill>
               <a:round/>
             </a:ln>
-            <a:effectLst>
-              <a:outerShdw blurRad="57150" dist="19050" dir="5400000" algn="ctr" rotWithShape="0">
-                <a:srgbClr val="000000">
-                  <a:alpha val="63000"/>
-                </a:srgbClr>
-              </a:outerShdw>
-            </a:effectLst>
+            <a:effectLst/>
           </c:spPr>
           <c:marker>
             <c:symbol val="none"/>
@@ -20984,7 +20882,7 @@
             </c:strRef>
           </c:tx>
           <c:spPr>
-            <a:ln w="34925" cap="rnd">
+            <a:ln w="31750" cap="rnd">
               <a:solidFill>
                 <a:schemeClr val="accent5">
                   <a:lumMod val="60000"/>
@@ -20992,13 +20890,7 @@
               </a:solidFill>
               <a:round/>
             </a:ln>
-            <a:effectLst>
-              <a:outerShdw blurRad="57150" dist="19050" dir="5400000" algn="ctr" rotWithShape="0">
-                <a:srgbClr val="000000">
-                  <a:alpha val="63000"/>
-                </a:srgbClr>
-              </a:outerShdw>
-            </a:effectLst>
+            <a:effectLst/>
           </c:spPr>
           <c:marker>
             <c:symbol val="none"/>
@@ -21122,7 +21014,7 @@
             </c:strRef>
           </c:tx>
           <c:spPr>
-            <a:ln w="34925" cap="rnd">
+            <a:ln w="31750" cap="rnd">
               <a:solidFill>
                 <a:schemeClr val="accent6">
                   <a:lumMod val="80000"/>
@@ -21131,13 +21023,7 @@
               </a:solidFill>
               <a:round/>
             </a:ln>
-            <a:effectLst>
-              <a:outerShdw blurRad="57150" dist="19050" dir="5400000" algn="ctr" rotWithShape="0">
-                <a:srgbClr val="000000">
-                  <a:alpha val="63000"/>
-                </a:srgbClr>
-              </a:outerShdw>
-            </a:effectLst>
+            <a:effectLst/>
           </c:spPr>
           <c:marker>
             <c:symbol val="none"/>
@@ -21281,19 +21167,13 @@
                   </c:strRef>
                 </c:tx>
                 <c:spPr>
-                  <a:ln w="34925" cap="rnd">
+                  <a:ln w="31750" cap="rnd">
                     <a:solidFill>
                       <a:schemeClr val="accent6"/>
                     </a:solidFill>
                     <a:round/>
                   </a:ln>
-                  <a:effectLst>
-                    <a:outerShdw blurRad="57150" dist="19050" dir="5400000" algn="ctr" rotWithShape="0">
-                      <a:srgbClr val="000000">
-                        <a:alpha val="63000"/>
-                      </a:srgbClr>
-                    </a:outerShdw>
-                  </a:effectLst>
+                  <a:effectLst/>
                 </c:spPr>
                 <c:marker>
                   <c:symbol val="none"/>
@@ -21436,19 +21316,13 @@
                   </c:strRef>
                 </c:tx>
                 <c:spPr>
-                  <a:ln w="34925" cap="rnd">
+                  <a:ln w="31750" cap="rnd">
                     <a:solidFill>
                       <a:schemeClr val="accent5"/>
                     </a:solidFill>
                     <a:round/>
                   </a:ln>
-                  <a:effectLst>
-                    <a:outerShdw blurRad="57150" dist="19050" dir="5400000" algn="ctr" rotWithShape="0">
-                      <a:srgbClr val="000000">
-                        <a:alpha val="63000"/>
-                      </a:srgbClr>
-                    </a:outerShdw>
-                  </a:effectLst>
+                  <a:effectLst/>
                 </c:spPr>
                 <c:marker>
                   <c:symbol val="none"/>
@@ -21591,7 +21465,7 @@
                   </c:strRef>
                 </c:tx>
                 <c:spPr>
-                  <a:ln w="34925" cap="rnd">
+                  <a:ln w="31750" cap="rnd">
                     <a:solidFill>
                       <a:schemeClr val="accent6">
                         <a:lumMod val="60000"/>
@@ -21599,13 +21473,7 @@
                     </a:solidFill>
                     <a:round/>
                   </a:ln>
-                  <a:effectLst>
-                    <a:outerShdw blurRad="57150" dist="19050" dir="5400000" algn="ctr" rotWithShape="0">
-                      <a:srgbClr val="000000">
-                        <a:alpha val="63000"/>
-                      </a:srgbClr>
-                    </a:outerShdw>
-                  </a:effectLst>
+                  <a:effectLst/>
                 </c:spPr>
                 <c:marker>
                   <c:symbol val="none"/>
@@ -21748,7 +21616,7 @@
                   </c:strRef>
                 </c:tx>
                 <c:spPr>
-                  <a:ln w="34925" cap="rnd">
+                  <a:ln w="31750" cap="rnd">
                     <a:solidFill>
                       <a:schemeClr val="accent4">
                         <a:lumMod val="60000"/>
@@ -21756,13 +21624,7 @@
                     </a:solidFill>
                     <a:round/>
                   </a:ln>
-                  <a:effectLst>
-                    <a:outerShdw blurRad="57150" dist="19050" dir="5400000" algn="ctr" rotWithShape="0">
-                      <a:srgbClr val="000000">
-                        <a:alpha val="63000"/>
-                      </a:srgbClr>
-                    </a:outerShdw>
-                  </a:effectLst>
+                  <a:effectLst/>
                 </c:spPr>
                 <c:marker>
                   <c:symbol val="none"/>
@@ -21894,16 +21756,16 @@
         <c:delete val="0"/>
         <c:axPos val="b"/>
         <c:numFmt formatCode="General" sourceLinked="1"/>
-        <c:majorTickMark val="none"/>
+        <c:majorTickMark val="out"/>
         <c:minorTickMark val="none"/>
         <c:tickLblPos val="nextTo"/>
         <c:spPr>
           <a:noFill/>
           <a:ln w="9525" cap="flat" cmpd="sng" algn="ctr">
             <a:solidFill>
-              <a:schemeClr val="lt1">
-                <a:lumMod val="95000"/>
-                <a:alpha val="10000"/>
+              <a:schemeClr val="tx2">
+                <a:lumMod val="15000"/>
+                <a:lumOff val="85000"/>
               </a:schemeClr>
             </a:solidFill>
             <a:round/>
@@ -21917,9 +21779,7 @@
             <a:pPr>
               <a:defRPr sz="900" b="0" i="0" u="none" strike="noStrike" kern="1200" baseline="0">
                 <a:solidFill>
-                  <a:schemeClr val="lt1">
-                    <a:lumMod val="85000"/>
-                  </a:schemeClr>
+                  <a:schemeClr val="tx2"/>
                 </a:solidFill>
                 <a:latin typeface="+mn-lt"/>
                 <a:ea typeface="+mn-ea"/>
@@ -21947,9 +21807,9 @@
           <c:spPr>
             <a:ln w="9525" cap="flat" cmpd="sng" algn="ctr">
               <a:solidFill>
-                <a:schemeClr val="lt1">
-                  <a:lumMod val="95000"/>
-                  <a:alpha val="10000"/>
+                <a:schemeClr val="tx2">
+                  <a:lumMod val="15000"/>
+                  <a:lumOff val="85000"/>
                 </a:schemeClr>
               </a:solidFill>
               <a:round/>
@@ -21975,9 +21835,7 @@
             <a:pPr>
               <a:defRPr sz="900" b="0" i="0" u="none" strike="noStrike" kern="1200" baseline="0">
                 <a:solidFill>
-                  <a:schemeClr val="lt1">
-                    <a:lumMod val="85000"/>
-                  </a:schemeClr>
+                  <a:schemeClr val="tx2"/>
                 </a:solidFill>
                 <a:latin typeface="+mn-lt"/>
                 <a:ea typeface="+mn-ea"/>
@@ -22016,9 +21874,7 @@
           <a:pPr>
             <a:defRPr sz="900" b="0" i="0" u="none" strike="noStrike" kern="1200" baseline="0">
               <a:solidFill>
-                <a:schemeClr val="lt1">
-                  <a:lumMod val="85000"/>
-                </a:schemeClr>
+                <a:schemeClr val="tx2"/>
               </a:solidFill>
               <a:latin typeface="+mn-lt"/>
               <a:ea typeface="+mn-ea"/>
@@ -22041,28 +21897,17 @@
     <c:showDLblsOverMax val="0"/>
   </c:chart>
   <c:spPr>
-    <a:gradFill flip="none" rotWithShape="1">
-      <a:gsLst>
-        <a:gs pos="0">
-          <a:schemeClr val="dk1">
-            <a:lumMod val="65000"/>
-            <a:lumOff val="35000"/>
-          </a:schemeClr>
-        </a:gs>
-        <a:gs pos="100000">
-          <a:schemeClr val="dk1">
-            <a:lumMod val="85000"/>
-            <a:lumOff val="15000"/>
-          </a:schemeClr>
-        </a:gs>
-      </a:gsLst>
-      <a:path path="circle">
-        <a:fillToRect l="50000" t="50000" r="50000" b="50000"/>
-      </a:path>
-      <a:tileRect/>
-    </a:gradFill>
-    <a:ln>
-      <a:noFill/>
+    <a:solidFill>
+      <a:schemeClr val="bg1"/>
+    </a:solidFill>
+    <a:ln w="9525" cap="flat" cmpd="sng" algn="ctr">
+      <a:solidFill>
+        <a:schemeClr val="tx2">
+          <a:lumMod val="15000"/>
+          <a:lumOff val="85000"/>
+        </a:schemeClr>
+      </a:solidFill>
+      <a:round/>
     </a:ln>
     <a:effectLst/>
   </c:spPr>
@@ -22157,33 +22002,29 @@
 </file>
 
 <file path=word/charts/style1.xml><?xml version="1.0" encoding="utf-8"?>
-<cs:chartStyle xmlns:cs="http://schemas.microsoft.com/office/drawing/2012/chartStyle" xmlns:a="http://schemas.openxmlformats.org/drawingml/2006/main" id="233">
+<cs:chartStyle xmlns:cs="http://schemas.microsoft.com/office/drawing/2012/chartStyle" xmlns:a="http://schemas.openxmlformats.org/drawingml/2006/main" id="231">
   <cs:axisTitle>
     <cs:lnRef idx="0"/>
     <cs:fillRef idx="0"/>
     <cs:effectRef idx="0"/>
     <cs:fontRef idx="minor">
-      <a:schemeClr val="lt1">
-        <a:lumMod val="85000"/>
-      </a:schemeClr>
+      <a:schemeClr val="tx2"/>
     </cs:fontRef>
-    <cs:defRPr sz="900" b="1" kern="1200" cap="all"/>
+    <cs:defRPr sz="900" b="1" kern="1200"/>
   </cs:axisTitle>
   <cs:categoryAxis>
     <cs:lnRef idx="0"/>
     <cs:fillRef idx="0"/>
     <cs:effectRef idx="0"/>
     <cs:fontRef idx="minor">
-      <a:schemeClr val="lt1">
-        <a:lumMod val="85000"/>
-      </a:schemeClr>
+      <a:schemeClr val="tx2"/>
     </cs:fontRef>
     <cs:spPr>
       <a:ln w="9525" cap="flat" cmpd="sng" algn="ctr">
         <a:solidFill>
-          <a:schemeClr val="lt1">
-            <a:lumMod val="95000"/>
-            <a:alpha val="10000"/>
+          <a:schemeClr val="tx2">
+            <a:lumMod val="15000"/>
+            <a:lumOff val="85000"/>
           </a:schemeClr>
         </a:solidFill>
         <a:round/>
@@ -22191,45 +22032,35 @@
     </cs:spPr>
     <cs:defRPr sz="900" kern="1200"/>
   </cs:categoryAxis>
-  <cs:chartArea>
+  <cs:chartArea mods="allowNoFillOverride allowNoLineOverride">
     <cs:lnRef idx="0"/>
     <cs:fillRef idx="0"/>
     <cs:effectRef idx="0"/>
     <cs:fontRef idx="minor">
-      <a:schemeClr val="dk1"/>
+      <a:schemeClr val="tx2"/>
     </cs:fontRef>
     <cs:spPr>
-      <a:gradFill flip="none" rotWithShape="1">
-        <a:gsLst>
-          <a:gs pos="0">
-            <a:schemeClr val="dk1">
-              <a:lumMod val="65000"/>
-              <a:lumOff val="35000"/>
-            </a:schemeClr>
-          </a:gs>
-          <a:gs pos="100000">
-            <a:schemeClr val="dk1">
-              <a:lumMod val="85000"/>
-              <a:lumOff val="15000"/>
-            </a:schemeClr>
-          </a:gs>
-        </a:gsLst>
-        <a:path path="circle">
-          <a:fillToRect l="50000" t="50000" r="50000" b="50000"/>
-        </a:path>
-        <a:tileRect/>
-      </a:gradFill>
+      <a:solidFill>
+        <a:schemeClr val="bg1"/>
+      </a:solidFill>
+      <a:ln w="9525" cap="flat" cmpd="sng" algn="ctr">
+        <a:solidFill>
+          <a:schemeClr val="tx2">
+            <a:lumMod val="15000"/>
+            <a:lumOff val="85000"/>
+          </a:schemeClr>
+        </a:solidFill>
+        <a:round/>
+      </a:ln>
     </cs:spPr>
-    <cs:defRPr sz="1000" kern="1200"/>
+    <cs:defRPr sz="900" kern="1200"/>
   </cs:chartArea>
   <cs:dataLabel>
     <cs:lnRef idx="0"/>
     <cs:fillRef idx="0"/>
     <cs:effectRef idx="0"/>
     <cs:fontRef idx="minor">
-      <a:schemeClr val="lt1">
-        <a:lumMod val="85000"/>
-      </a:schemeClr>
+      <a:schemeClr val="tx2"/>
     </cs:fontRef>
     <cs:defRPr sz="900" kern="1200"/>
   </cs:dataLabel>
@@ -22238,15 +22069,22 @@
     <cs:fillRef idx="0"/>
     <cs:effectRef idx="0"/>
     <cs:fontRef idx="minor">
-      <a:schemeClr val="dk1">
-        <a:lumMod val="65000"/>
-        <a:lumOff val="35000"/>
+      <a:schemeClr val="dk2">
+        <a:lumMod val="75000"/>
       </a:schemeClr>
     </cs:fontRef>
     <cs:spPr>
       <a:solidFill>
         <a:schemeClr val="lt1"/>
       </a:solidFill>
+      <a:ln>
+        <a:solidFill>
+          <a:schemeClr val="dk1">
+            <a:lumMod val="25000"/>
+            <a:lumOff val="75000"/>
+          </a:schemeClr>
+        </a:solidFill>
+      </a:ln>
     </cs:spPr>
     <cs:defRPr sz="900" kern="1200"/>
     <cs:bodyPr rot="0" spcFirstLastPara="1" vertOverflow="clip" horzOverflow="clip" vert="horz" wrap="square" lIns="36576" tIns="18288" rIns="36576" bIns="18288" anchor="ctr" anchorCtr="1">
@@ -22258,9 +22096,9 @@
     <cs:fillRef idx="3">
       <cs:styleClr val="auto"/>
     </cs:fillRef>
-    <cs:effectRef idx="3"/>
+    <cs:effectRef idx="2"/>
     <cs:fontRef idx="minor">
-      <a:schemeClr val="tx1"/>
+      <a:schemeClr val="tx2"/>
     </cs:fontRef>
   </cs:dataPoint>
   <cs:dataPoint3D>
@@ -22268,9 +22106,9 @@
     <cs:fillRef idx="3">
       <cs:styleClr val="auto"/>
     </cs:fillRef>
-    <cs:effectRef idx="3"/>
+    <cs:effectRef idx="2"/>
     <cs:fontRef idx="minor">
-      <a:schemeClr val="tx1"/>
+      <a:schemeClr val="tx2"/>
     </cs:fontRef>
   </cs:dataPoint3D>
   <cs:dataPointLine>
@@ -22278,12 +22116,12 @@
       <cs:styleClr val="auto"/>
     </cs:lnRef>
     <cs:fillRef idx="3"/>
-    <cs:effectRef idx="3"/>
+    <cs:effectRef idx="2"/>
     <cs:fontRef idx="minor">
-      <a:schemeClr val="tx1"/>
+      <a:schemeClr val="tx2"/>
     </cs:fontRef>
     <cs:spPr>
-      <a:ln w="34925" cap="rnd">
+      <a:ln w="31750" cap="rnd">
         <a:solidFill>
           <a:schemeClr val="phClr"/>
         </a:solidFill>
@@ -22292,20 +22130,18 @@
     </cs:spPr>
   </cs:dataPointLine>
   <cs:dataPointMarker>
-    <cs:lnRef idx="0">
-      <cs:styleClr val="auto"/>
-    </cs:lnRef>
+    <cs:lnRef idx="0"/>
     <cs:fillRef idx="3">
       <cs:styleClr val="auto"/>
     </cs:fillRef>
-    <cs:effectRef idx="3"/>
+    <cs:effectRef idx="2"/>
     <cs:fontRef idx="minor">
-      <a:schemeClr val="tx1"/>
+      <a:schemeClr val="tx2"/>
     </cs:fontRef>
     <cs:spPr>
-      <a:ln w="9525">
+      <a:ln w="12700">
         <a:solidFill>
-          <a:schemeClr val="phClr"/>
+          <a:schemeClr val="lt2"/>
         </a:solidFill>
         <a:round/>
       </a:ln>
@@ -22317,9 +22153,9 @@
       <cs:styleClr val="auto"/>
     </cs:lnRef>
     <cs:fillRef idx="3"/>
-    <cs:effectRef idx="3"/>
+    <cs:effectRef idx="2"/>
     <cs:fontRef idx="minor">
-      <a:schemeClr val="tx1"/>
+      <a:schemeClr val="tx2"/>
     </cs:fontRef>
     <cs:spPr>
       <a:ln w="9525" cap="rnd">
@@ -22335,16 +22171,14 @@
     <cs:fillRef idx="0"/>
     <cs:effectRef idx="0"/>
     <cs:fontRef idx="minor">
-      <a:schemeClr val="lt1">
-        <a:lumMod val="85000"/>
-      </a:schemeClr>
+      <a:schemeClr val="tx2"/>
     </cs:fontRef>
     <cs:spPr>
       <a:ln w="9525">
         <a:solidFill>
-          <a:schemeClr val="lt1">
-            <a:lumMod val="95000"/>
-            <a:alpha val="54000"/>
+          <a:schemeClr val="tx2">
+            <a:lumMod val="15000"/>
+            <a:lumOff val="85000"/>
           </a:schemeClr>
         </a:solidFill>
       </a:ln>
@@ -22356,20 +22190,20 @@
     <cs:fillRef idx="0"/>
     <cs:effectRef idx="0"/>
     <cs:fontRef idx="minor">
-      <a:schemeClr val="tx1"/>
+      <a:schemeClr val="dk1"/>
     </cs:fontRef>
     <cs:spPr>
       <a:solidFill>
         <a:schemeClr val="dk1">
-          <a:lumMod val="75000"/>
-          <a:lumOff val="25000"/>
+          <a:lumMod val="65000"/>
+          <a:lumOff val="35000"/>
         </a:schemeClr>
       </a:solidFill>
       <a:ln w="9525">
         <a:solidFill>
-          <a:schemeClr val="lt1">
-            <a:lumMod val="95000"/>
-            <a:alpha val="54000"/>
+          <a:schemeClr val="tx1">
+            <a:lumMod val="65000"/>
+            <a:lumOff val="35000"/>
           </a:schemeClr>
         </a:solidFill>
       </a:ln>
@@ -22380,14 +22214,14 @@
     <cs:fillRef idx="0"/>
     <cs:effectRef idx="0"/>
     <cs:fontRef idx="minor">
-      <a:schemeClr val="tx1"/>
+      <a:schemeClr val="tx2"/>
     </cs:fontRef>
     <cs:spPr>
       <a:ln w="9525">
         <a:solidFill>
-          <a:schemeClr val="lt1">
-            <a:lumMod val="95000"/>
-            <a:alpha val="54000"/>
+          <a:schemeClr val="tx2">
+            <a:lumMod val="60000"/>
+            <a:lumOff val="40000"/>
           </a:schemeClr>
         </a:solidFill>
         <a:prstDash val="dash"/>
@@ -22399,13 +22233,13 @@
     <cs:fillRef idx="0"/>
     <cs:effectRef idx="0"/>
     <cs:fontRef idx="minor">
-      <a:schemeClr val="tx1"/>
+      <a:schemeClr val="tx2"/>
     </cs:fontRef>
     <cs:spPr>
-      <a:ln w="9525" cap="flat" cmpd="sng" algn="ctr">
+      <a:ln w="9525">
         <a:solidFill>
-          <a:schemeClr val="lt1">
-            <a:lumMod val="95000"/>
+          <a:schemeClr val="tx2">
+            <a:lumMod val="75000"/>
           </a:schemeClr>
         </a:solidFill>
         <a:round/>
@@ -22417,7 +22251,7 @@
     <cs:fillRef idx="0"/>
     <cs:effectRef idx="0"/>
     <cs:fontRef idx="minor">
-      <a:schemeClr val="tx1"/>
+      <a:schemeClr val="tx2"/>
     </cs:fontRef>
   </cs:floor>
   <cs:gridlineMajor>
@@ -22425,14 +22259,14 @@
     <cs:fillRef idx="0"/>
     <cs:effectRef idx="0"/>
     <cs:fontRef idx="minor">
-      <a:schemeClr val="tx1"/>
+      <a:schemeClr val="tx2"/>
     </cs:fontRef>
     <cs:spPr>
       <a:ln w="9525" cap="flat" cmpd="sng" algn="ctr">
         <a:solidFill>
-          <a:schemeClr val="lt1">
-            <a:lumMod val="95000"/>
-            <a:alpha val="10000"/>
+          <a:schemeClr val="tx2">
+            <a:lumMod val="15000"/>
+            <a:lumOff val="85000"/>
           </a:schemeClr>
         </a:solidFill>
         <a:round/>
@@ -22444,14 +22278,14 @@
     <cs:fillRef idx="0"/>
     <cs:effectRef idx="0"/>
     <cs:fontRef idx="minor">
-      <a:schemeClr val="tx1"/>
+      <a:schemeClr val="tx2"/>
     </cs:fontRef>
     <cs:spPr>
       <a:ln>
         <a:solidFill>
-          <a:schemeClr val="lt1">
-            <a:lumMod val="95000"/>
-            <a:alpha val="5000"/>
+          <a:schemeClr val="tx2">
+            <a:lumMod val="5000"/>
+            <a:lumOff val="95000"/>
           </a:schemeClr>
         </a:solidFill>
       </a:ln>
@@ -22462,14 +22296,14 @@
     <cs:fillRef idx="0"/>
     <cs:effectRef idx="0"/>
     <cs:fontRef idx="minor">
-      <a:schemeClr val="tx1"/>
+      <a:schemeClr val="tx2"/>
     </cs:fontRef>
     <cs:spPr>
       <a:ln w="9525">
         <a:solidFill>
-          <a:schemeClr val="lt1">
-            <a:lumMod val="95000"/>
-            <a:alpha val="54000"/>
+          <a:schemeClr val="tx2">
+            <a:lumMod val="60000"/>
+            <a:lumOff val="40000"/>
           </a:schemeClr>
         </a:solidFill>
         <a:prstDash val="dash"/>
@@ -22481,14 +22315,14 @@
     <cs:fillRef idx="0"/>
     <cs:effectRef idx="0"/>
     <cs:fontRef idx="minor">
-      <a:schemeClr val="tx1"/>
+      <a:schemeClr val="tx2"/>
     </cs:fontRef>
     <cs:spPr>
       <a:ln w="9525">
         <a:solidFill>
-          <a:schemeClr val="lt1">
-            <a:lumMod val="95000"/>
-            <a:alpha val="54000"/>
+          <a:schemeClr val="tx2">
+            <a:lumMod val="35000"/>
+            <a:lumOff val="65000"/>
           </a:schemeClr>
         </a:solidFill>
       </a:ln>
@@ -22499,9 +22333,7 @@
     <cs:fillRef idx="0"/>
     <cs:effectRef idx="0"/>
     <cs:fontRef idx="minor">
-      <a:schemeClr val="lt1">
-        <a:lumMod val="85000"/>
-      </a:schemeClr>
+      <a:schemeClr val="tx2"/>
     </cs:fontRef>
     <cs:defRPr sz="900" kern="1200"/>
   </cs:legend>
@@ -22510,7 +22342,7 @@
     <cs:fillRef idx="0"/>
     <cs:effectRef idx="0"/>
     <cs:fontRef idx="minor">
-      <a:schemeClr val="tx1"/>
+      <a:schemeClr val="tx2"/>
     </cs:fontRef>
   </cs:plotArea>
   <cs:plotArea3D>
@@ -22518,7 +22350,7 @@
     <cs:fillRef idx="0"/>
     <cs:effectRef idx="0"/>
     <cs:fontRef idx="minor">
-      <a:schemeClr val="tx1"/>
+      <a:schemeClr val="tx2"/>
     </cs:fontRef>
   </cs:plotArea3D>
   <cs:seriesAxis>
@@ -22526,16 +22358,14 @@
     <cs:fillRef idx="0"/>
     <cs:effectRef idx="0"/>
     <cs:fontRef idx="minor">
-      <a:schemeClr val="lt1">
-        <a:lumMod val="85000"/>
-      </a:schemeClr>
+      <a:schemeClr val="tx2"/>
     </cs:fontRef>
     <cs:spPr>
-      <a:ln w="12700" cap="flat" cmpd="sng" algn="ctr">
+      <a:ln w="9525" cap="flat" cmpd="sng" algn="ctr">
         <a:solidFill>
-          <a:schemeClr val="lt1">
-            <a:lumMod val="95000"/>
-            <a:alpha val="54000"/>
+          <a:schemeClr val="tx2">
+            <a:lumMod val="15000"/>
+            <a:lumOff val="85000"/>
           </a:schemeClr>
         </a:solidFill>
         <a:round/>
@@ -22548,17 +22378,17 @@
     <cs:fillRef idx="0"/>
     <cs:effectRef idx="0"/>
     <cs:fontRef idx="minor">
-      <a:schemeClr val="lt1"/>
+      <a:schemeClr val="tx2"/>
     </cs:fontRef>
     <cs:spPr>
-      <a:ln w="9525" cap="flat" cmpd="sng" algn="ctr">
+      <a:ln w="9525">
         <a:solidFill>
-          <a:schemeClr val="lt1">
-            <a:lumMod val="95000"/>
-            <a:alpha val="54000"/>
+          <a:schemeClr val="tx2">
+            <a:lumMod val="60000"/>
+            <a:lumOff val="40000"/>
           </a:schemeClr>
         </a:solidFill>
-        <a:round/>
+        <a:prstDash val="dash"/>
       </a:ln>
     </cs:spPr>
   </cs:seriesLine>
@@ -22567,19 +22397,9 @@
     <cs:fillRef idx="0"/>
     <cs:effectRef idx="0"/>
     <cs:fontRef idx="minor">
-      <a:schemeClr val="lt1">
-        <a:lumMod val="95000"/>
-      </a:schemeClr>
+      <a:schemeClr val="tx2"/>
     </cs:fontRef>
-    <cs:defRPr sz="1600" b="1" kern="1200" spc="100" baseline="0">
-      <a:effectLst>
-        <a:outerShdw blurRad="50800" dist="38100" dir="5400000" algn="t" rotWithShape="0">
-          <a:prstClr val="black">
-            <a:alpha val="40000"/>
-          </a:prstClr>
-        </a:outerShdw>
-      </a:effectLst>
-    </cs:defRPr>
+    <cs:defRPr sz="1600" b="1" kern="1200"/>
   </cs:title>
   <cs:trendline>
     <cs:lnRef idx="0">
@@ -22588,13 +22408,14 @@
     <cs:fillRef idx="0"/>
     <cs:effectRef idx="0"/>
     <cs:fontRef idx="minor">
-      <a:schemeClr val="tx1"/>
+      <a:schemeClr val="tx2"/>
     </cs:fontRef>
     <cs:spPr>
       <a:ln w="19050" cap="rnd">
         <a:solidFill>
           <a:schemeClr val="phClr"/>
         </a:solidFill>
+        <a:prstDash val="sysDash"/>
       </a:ln>
     </cs:spPr>
   </cs:trendline>
@@ -22603,9 +22424,7 @@
     <cs:fillRef idx="0"/>
     <cs:effectRef idx="0"/>
     <cs:fontRef idx="minor">
-      <a:schemeClr val="lt1">
-        <a:lumMod val="85000"/>
-      </a:schemeClr>
+      <a:schemeClr val="tx2"/>
     </cs:fontRef>
     <cs:defRPr sz="900" kern="1200"/>
   </cs:trendlineLabel>
@@ -22614,7 +22433,7 @@
     <cs:fillRef idx="0"/>
     <cs:effectRef idx="0"/>
     <cs:fontRef idx="minor">
-      <a:schemeClr val="tx1"/>
+      <a:schemeClr val="tx2"/>
     </cs:fontRef>
     <cs:spPr>
       <a:solidFill>
@@ -22622,9 +22441,9 @@
       </a:solidFill>
       <a:ln w="9525">
         <a:solidFill>
-          <a:schemeClr val="lt1">
-            <a:lumMod val="95000"/>
-            <a:alpha val="54000"/>
+          <a:schemeClr val="tx1">
+            <a:lumMod val="15000"/>
+            <a:lumOff val="85000"/>
           </a:schemeClr>
         </a:solidFill>
       </a:ln>
@@ -22635,9 +22454,7 @@
     <cs:fillRef idx="0"/>
     <cs:effectRef idx="0"/>
     <cs:fontRef idx="minor">
-      <a:schemeClr val="lt1">
-        <a:lumMod val="85000"/>
-      </a:schemeClr>
+      <a:schemeClr val="tx2"/>
     </cs:fontRef>
     <cs:defRPr sz="900" kern="1200"/>
   </cs:valueAxis>
@@ -22646,40 +22463,36 @@
     <cs:fillRef idx="0"/>
     <cs:effectRef idx="0"/>
     <cs:fontRef idx="minor">
-      <a:schemeClr val="tx1"/>
+      <a:schemeClr val="tx2"/>
     </cs:fontRef>
   </cs:wall>
 </cs:chartStyle>
 </file>
 
 <file path=word/charts/style2.xml><?xml version="1.0" encoding="utf-8"?>
-<cs:chartStyle xmlns:cs="http://schemas.microsoft.com/office/drawing/2012/chartStyle" xmlns:a="http://schemas.openxmlformats.org/drawingml/2006/main" id="233">
+<cs:chartStyle xmlns:cs="http://schemas.microsoft.com/office/drawing/2012/chartStyle" xmlns:a="http://schemas.openxmlformats.org/drawingml/2006/main" id="231">
   <cs:axisTitle>
     <cs:lnRef idx="0"/>
     <cs:fillRef idx="0"/>
     <cs:effectRef idx="0"/>
     <cs:fontRef idx="minor">
-      <a:schemeClr val="lt1">
-        <a:lumMod val="85000"/>
-      </a:schemeClr>
+      <a:schemeClr val="tx2"/>
     </cs:fontRef>
-    <cs:defRPr sz="900" b="1" kern="1200" cap="all"/>
+    <cs:defRPr sz="900" b="1" kern="1200"/>
   </cs:axisTitle>
   <cs:categoryAxis>
     <cs:lnRef idx="0"/>
     <cs:fillRef idx="0"/>
     <cs:effectRef idx="0"/>
     <cs:fontRef idx="minor">
-      <a:schemeClr val="lt1">
-        <a:lumMod val="85000"/>
-      </a:schemeClr>
+      <a:schemeClr val="tx2"/>
     </cs:fontRef>
     <cs:spPr>
       <a:ln w="9525" cap="flat" cmpd="sng" algn="ctr">
         <a:solidFill>
-          <a:schemeClr val="lt1">
-            <a:lumMod val="95000"/>
-            <a:alpha val="10000"/>
+          <a:schemeClr val="tx2">
+            <a:lumMod val="15000"/>
+            <a:lumOff val="85000"/>
           </a:schemeClr>
         </a:solidFill>
         <a:round/>
@@ -22687,45 +22500,35 @@
     </cs:spPr>
     <cs:defRPr sz="900" kern="1200"/>
   </cs:categoryAxis>
-  <cs:chartArea>
+  <cs:chartArea mods="allowNoFillOverride allowNoLineOverride">
     <cs:lnRef idx="0"/>
     <cs:fillRef idx="0"/>
     <cs:effectRef idx="0"/>
     <cs:fontRef idx="minor">
-      <a:schemeClr val="dk1"/>
+      <a:schemeClr val="tx2"/>
     </cs:fontRef>
     <cs:spPr>
-      <a:gradFill flip="none" rotWithShape="1">
-        <a:gsLst>
-          <a:gs pos="0">
-            <a:schemeClr val="dk1">
-              <a:lumMod val="65000"/>
-              <a:lumOff val="35000"/>
-            </a:schemeClr>
-          </a:gs>
-          <a:gs pos="100000">
-            <a:schemeClr val="dk1">
-              <a:lumMod val="85000"/>
-              <a:lumOff val="15000"/>
-            </a:schemeClr>
-          </a:gs>
-        </a:gsLst>
-        <a:path path="circle">
-          <a:fillToRect l="50000" t="50000" r="50000" b="50000"/>
-        </a:path>
-        <a:tileRect/>
-      </a:gradFill>
+      <a:solidFill>
+        <a:schemeClr val="bg1"/>
+      </a:solidFill>
+      <a:ln w="9525" cap="flat" cmpd="sng" algn="ctr">
+        <a:solidFill>
+          <a:schemeClr val="tx2">
+            <a:lumMod val="15000"/>
+            <a:lumOff val="85000"/>
+          </a:schemeClr>
+        </a:solidFill>
+        <a:round/>
+      </a:ln>
     </cs:spPr>
-    <cs:defRPr sz="1000" kern="1200"/>
+    <cs:defRPr sz="900" kern="1200"/>
   </cs:chartArea>
   <cs:dataLabel>
     <cs:lnRef idx="0"/>
     <cs:fillRef idx="0"/>
     <cs:effectRef idx="0"/>
     <cs:fontRef idx="minor">
-      <a:schemeClr val="lt1">
-        <a:lumMod val="85000"/>
-      </a:schemeClr>
+      <a:schemeClr val="tx2"/>
     </cs:fontRef>
     <cs:defRPr sz="900" kern="1200"/>
   </cs:dataLabel>
@@ -22734,15 +22537,22 @@
     <cs:fillRef idx="0"/>
     <cs:effectRef idx="0"/>
     <cs:fontRef idx="minor">
-      <a:schemeClr val="dk1">
-        <a:lumMod val="65000"/>
-        <a:lumOff val="35000"/>
+      <a:schemeClr val="dk2">
+        <a:lumMod val="75000"/>
       </a:schemeClr>
     </cs:fontRef>
     <cs:spPr>
       <a:solidFill>
         <a:schemeClr val="lt1"/>
       </a:solidFill>
+      <a:ln>
+        <a:solidFill>
+          <a:schemeClr val="dk1">
+            <a:lumMod val="25000"/>
+            <a:lumOff val="75000"/>
+          </a:schemeClr>
+        </a:solidFill>
+      </a:ln>
     </cs:spPr>
     <cs:defRPr sz="900" kern="1200"/>
     <cs:bodyPr rot="0" spcFirstLastPara="1" vertOverflow="clip" horzOverflow="clip" vert="horz" wrap="square" lIns="36576" tIns="18288" rIns="36576" bIns="18288" anchor="ctr" anchorCtr="1">
@@ -22754,9 +22564,9 @@
     <cs:fillRef idx="3">
       <cs:styleClr val="auto"/>
     </cs:fillRef>
-    <cs:effectRef idx="3"/>
+    <cs:effectRef idx="2"/>
     <cs:fontRef idx="minor">
-      <a:schemeClr val="tx1"/>
+      <a:schemeClr val="tx2"/>
     </cs:fontRef>
   </cs:dataPoint>
   <cs:dataPoint3D>
@@ -22764,9 +22574,9 @@
     <cs:fillRef idx="3">
       <cs:styleClr val="auto"/>
     </cs:fillRef>
-    <cs:effectRef idx="3"/>
+    <cs:effectRef idx="2"/>
     <cs:fontRef idx="minor">
-      <a:schemeClr val="tx1"/>
+      <a:schemeClr val="tx2"/>
     </cs:fontRef>
   </cs:dataPoint3D>
   <cs:dataPointLine>
@@ -22774,12 +22584,12 @@
       <cs:styleClr val="auto"/>
     </cs:lnRef>
     <cs:fillRef idx="3"/>
-    <cs:effectRef idx="3"/>
+    <cs:effectRef idx="2"/>
     <cs:fontRef idx="minor">
-      <a:schemeClr val="tx1"/>
+      <a:schemeClr val="tx2"/>
     </cs:fontRef>
     <cs:spPr>
-      <a:ln w="34925" cap="rnd">
+      <a:ln w="31750" cap="rnd">
         <a:solidFill>
           <a:schemeClr val="phClr"/>
         </a:solidFill>
@@ -22788,20 +22598,18 @@
     </cs:spPr>
   </cs:dataPointLine>
   <cs:dataPointMarker>
-    <cs:lnRef idx="0">
-      <cs:styleClr val="auto"/>
-    </cs:lnRef>
+    <cs:lnRef idx="0"/>
     <cs:fillRef idx="3">
       <cs:styleClr val="auto"/>
     </cs:fillRef>
-    <cs:effectRef idx="3"/>
+    <cs:effectRef idx="2"/>
     <cs:fontRef idx="minor">
-      <a:schemeClr val="tx1"/>
+      <a:schemeClr val="tx2"/>
     </cs:fontRef>
     <cs:spPr>
-      <a:ln w="9525">
+      <a:ln w="12700">
         <a:solidFill>
-          <a:schemeClr val="phClr"/>
+          <a:schemeClr val="lt2"/>
         </a:solidFill>
         <a:round/>
       </a:ln>
@@ -22813,9 +22621,9 @@
       <cs:styleClr val="auto"/>
     </cs:lnRef>
     <cs:fillRef idx="3"/>
-    <cs:effectRef idx="3"/>
+    <cs:effectRef idx="2"/>
     <cs:fontRef idx="minor">
-      <a:schemeClr val="tx1"/>
+      <a:schemeClr val="tx2"/>
     </cs:fontRef>
     <cs:spPr>
       <a:ln w="9525" cap="rnd">
@@ -22831,16 +22639,14 @@
     <cs:fillRef idx="0"/>
     <cs:effectRef idx="0"/>
     <cs:fontRef idx="minor">
-      <a:schemeClr val="lt1">
-        <a:lumMod val="85000"/>
-      </a:schemeClr>
+      <a:schemeClr val="tx2"/>
     </cs:fontRef>
     <cs:spPr>
       <a:ln w="9525">
         <a:solidFill>
-          <a:schemeClr val="lt1">
-            <a:lumMod val="95000"/>
-            <a:alpha val="54000"/>
+          <a:schemeClr val="tx2">
+            <a:lumMod val="15000"/>
+            <a:lumOff val="85000"/>
           </a:schemeClr>
         </a:solidFill>
       </a:ln>
@@ -22852,20 +22658,20 @@
     <cs:fillRef idx="0"/>
     <cs:effectRef idx="0"/>
     <cs:fontRef idx="minor">
-      <a:schemeClr val="tx1"/>
+      <a:schemeClr val="dk1"/>
     </cs:fontRef>
     <cs:spPr>
       <a:solidFill>
         <a:schemeClr val="dk1">
-          <a:lumMod val="75000"/>
-          <a:lumOff val="25000"/>
+          <a:lumMod val="65000"/>
+          <a:lumOff val="35000"/>
         </a:schemeClr>
       </a:solidFill>
       <a:ln w="9525">
         <a:solidFill>
-          <a:schemeClr val="lt1">
-            <a:lumMod val="95000"/>
-            <a:alpha val="54000"/>
+          <a:schemeClr val="tx1">
+            <a:lumMod val="65000"/>
+            <a:lumOff val="35000"/>
           </a:schemeClr>
         </a:solidFill>
       </a:ln>
@@ -22876,14 +22682,14 @@
     <cs:fillRef idx="0"/>
     <cs:effectRef idx="0"/>
     <cs:fontRef idx="minor">
-      <a:schemeClr val="tx1"/>
+      <a:schemeClr val="tx2"/>
     </cs:fontRef>
     <cs:spPr>
       <a:ln w="9525">
         <a:solidFill>
-          <a:schemeClr val="lt1">
-            <a:lumMod val="95000"/>
-            <a:alpha val="54000"/>
+          <a:schemeClr val="tx2">
+            <a:lumMod val="60000"/>
+            <a:lumOff val="40000"/>
           </a:schemeClr>
         </a:solidFill>
         <a:prstDash val="dash"/>
@@ -22895,13 +22701,13 @@
     <cs:fillRef idx="0"/>
     <cs:effectRef idx="0"/>
     <cs:fontRef idx="minor">
-      <a:schemeClr val="tx1"/>
+      <a:schemeClr val="tx2"/>
     </cs:fontRef>
     <cs:spPr>
-      <a:ln w="9525" cap="flat" cmpd="sng" algn="ctr">
+      <a:ln w="9525">
         <a:solidFill>
-          <a:schemeClr val="lt1">
-            <a:lumMod val="95000"/>
+          <a:schemeClr val="tx2">
+            <a:lumMod val="75000"/>
           </a:schemeClr>
         </a:solidFill>
         <a:round/>
@@ -22913,7 +22719,7 @@
     <cs:fillRef idx="0"/>
     <cs:effectRef idx="0"/>
     <cs:fontRef idx="minor">
-      <a:schemeClr val="tx1"/>
+      <a:schemeClr val="tx2"/>
     </cs:fontRef>
   </cs:floor>
   <cs:gridlineMajor>
@@ -22921,14 +22727,14 @@
     <cs:fillRef idx="0"/>
     <cs:effectRef idx="0"/>
     <cs:fontRef idx="minor">
-      <a:schemeClr val="tx1"/>
+      <a:schemeClr val="tx2"/>
     </cs:fontRef>
     <cs:spPr>
       <a:ln w="9525" cap="flat" cmpd="sng" algn="ctr">
         <a:solidFill>
-          <a:schemeClr val="lt1">
-            <a:lumMod val="95000"/>
-            <a:alpha val="10000"/>
+          <a:schemeClr val="tx2">
+            <a:lumMod val="15000"/>
+            <a:lumOff val="85000"/>
           </a:schemeClr>
         </a:solidFill>
         <a:round/>
@@ -22940,14 +22746,14 @@
     <cs:fillRef idx="0"/>
     <cs:effectRef idx="0"/>
     <cs:fontRef idx="minor">
-      <a:schemeClr val="tx1"/>
+      <a:schemeClr val="tx2"/>
     </cs:fontRef>
     <cs:spPr>
       <a:ln>
         <a:solidFill>
-          <a:schemeClr val="lt1">
-            <a:lumMod val="95000"/>
-            <a:alpha val="5000"/>
+          <a:schemeClr val="tx2">
+            <a:lumMod val="5000"/>
+            <a:lumOff val="95000"/>
           </a:schemeClr>
         </a:solidFill>
       </a:ln>
@@ -22958,14 +22764,14 @@
     <cs:fillRef idx="0"/>
     <cs:effectRef idx="0"/>
     <cs:fontRef idx="minor">
-      <a:schemeClr val="tx1"/>
+      <a:schemeClr val="tx2"/>
     </cs:fontRef>
     <cs:spPr>
       <a:ln w="9525">
         <a:solidFill>
-          <a:schemeClr val="lt1">
-            <a:lumMod val="95000"/>
-            <a:alpha val="54000"/>
+          <a:schemeClr val="tx2">
+            <a:lumMod val="60000"/>
+            <a:lumOff val="40000"/>
           </a:schemeClr>
         </a:solidFill>
         <a:prstDash val="dash"/>
@@ -22977,14 +22783,14 @@
     <cs:fillRef idx="0"/>
     <cs:effectRef idx="0"/>
     <cs:fontRef idx="minor">
-      <a:schemeClr val="tx1"/>
+      <a:schemeClr val="tx2"/>
     </cs:fontRef>
     <cs:spPr>
       <a:ln w="9525">
         <a:solidFill>
-          <a:schemeClr val="lt1">
-            <a:lumMod val="95000"/>
-            <a:alpha val="54000"/>
+          <a:schemeClr val="tx2">
+            <a:lumMod val="35000"/>
+            <a:lumOff val="65000"/>
           </a:schemeClr>
         </a:solidFill>
       </a:ln>
@@ -22995,9 +22801,7 @@
     <cs:fillRef idx="0"/>
     <cs:effectRef idx="0"/>
     <cs:fontRef idx="minor">
-      <a:schemeClr val="lt1">
-        <a:lumMod val="85000"/>
-      </a:schemeClr>
+      <a:schemeClr val="tx2"/>
     </cs:fontRef>
     <cs:defRPr sz="900" kern="1200"/>
   </cs:legend>
@@ -23006,7 +22810,7 @@
     <cs:fillRef idx="0"/>
     <cs:effectRef idx="0"/>
     <cs:fontRef idx="minor">
-      <a:schemeClr val="tx1"/>
+      <a:schemeClr val="tx2"/>
     </cs:fontRef>
   </cs:plotArea>
   <cs:plotArea3D>
@@ -23014,7 +22818,7 @@
     <cs:fillRef idx="0"/>
     <cs:effectRef idx="0"/>
     <cs:fontRef idx="minor">
-      <a:schemeClr val="tx1"/>
+      <a:schemeClr val="tx2"/>
     </cs:fontRef>
   </cs:plotArea3D>
   <cs:seriesAxis>
@@ -23022,16 +22826,14 @@
     <cs:fillRef idx="0"/>
     <cs:effectRef idx="0"/>
     <cs:fontRef idx="minor">
-      <a:schemeClr val="lt1">
-        <a:lumMod val="85000"/>
-      </a:schemeClr>
+      <a:schemeClr val="tx2"/>
     </cs:fontRef>
     <cs:spPr>
-      <a:ln w="12700" cap="flat" cmpd="sng" algn="ctr">
+      <a:ln w="9525" cap="flat" cmpd="sng" algn="ctr">
         <a:solidFill>
-          <a:schemeClr val="lt1">
-            <a:lumMod val="95000"/>
-            <a:alpha val="54000"/>
+          <a:schemeClr val="tx2">
+            <a:lumMod val="15000"/>
+            <a:lumOff val="85000"/>
           </a:schemeClr>
         </a:solidFill>
         <a:round/>
@@ -23044,17 +22846,17 @@
     <cs:fillRef idx="0"/>
     <cs:effectRef idx="0"/>
     <cs:fontRef idx="minor">
-      <a:schemeClr val="lt1"/>
+      <a:schemeClr val="tx2"/>
     </cs:fontRef>
     <cs:spPr>
-      <a:ln w="9525" cap="flat" cmpd="sng" algn="ctr">
+      <a:ln w="9525">
         <a:solidFill>
-          <a:schemeClr val="lt1">
-            <a:lumMod val="95000"/>
-            <a:alpha val="54000"/>
+          <a:schemeClr val="tx2">
+            <a:lumMod val="60000"/>
+            <a:lumOff val="40000"/>
           </a:schemeClr>
         </a:solidFill>
-        <a:round/>
+        <a:prstDash val="dash"/>
       </a:ln>
     </cs:spPr>
   </cs:seriesLine>
@@ -23063,19 +22865,9 @@
     <cs:fillRef idx="0"/>
     <cs:effectRef idx="0"/>
     <cs:fontRef idx="minor">
-      <a:schemeClr val="lt1">
-        <a:lumMod val="95000"/>
-      </a:schemeClr>
+      <a:schemeClr val="tx2"/>
     </cs:fontRef>
-    <cs:defRPr sz="1600" b="1" kern="1200" spc="100" baseline="0">
-      <a:effectLst>
-        <a:outerShdw blurRad="50800" dist="38100" dir="5400000" algn="t" rotWithShape="0">
-          <a:prstClr val="black">
-            <a:alpha val="40000"/>
-          </a:prstClr>
-        </a:outerShdw>
-      </a:effectLst>
-    </cs:defRPr>
+    <cs:defRPr sz="1600" b="1" kern="1200"/>
   </cs:title>
   <cs:trendline>
     <cs:lnRef idx="0">
@@ -23084,13 +22876,14 @@
     <cs:fillRef idx="0"/>
     <cs:effectRef idx="0"/>
     <cs:fontRef idx="minor">
-      <a:schemeClr val="tx1"/>
+      <a:schemeClr val="tx2"/>
     </cs:fontRef>
     <cs:spPr>
       <a:ln w="19050" cap="rnd">
         <a:solidFill>
           <a:schemeClr val="phClr"/>
         </a:solidFill>
+        <a:prstDash val="sysDash"/>
       </a:ln>
     </cs:spPr>
   </cs:trendline>
@@ -23099,9 +22892,7 @@
     <cs:fillRef idx="0"/>
     <cs:effectRef idx="0"/>
     <cs:fontRef idx="minor">
-      <a:schemeClr val="lt1">
-        <a:lumMod val="85000"/>
-      </a:schemeClr>
+      <a:schemeClr val="tx2"/>
     </cs:fontRef>
     <cs:defRPr sz="900" kern="1200"/>
   </cs:trendlineLabel>
@@ -23110,7 +22901,7 @@
     <cs:fillRef idx="0"/>
     <cs:effectRef idx="0"/>
     <cs:fontRef idx="minor">
-      <a:schemeClr val="tx1"/>
+      <a:schemeClr val="tx2"/>
     </cs:fontRef>
     <cs:spPr>
       <a:solidFill>
@@ -23118,9 +22909,9 @@
       </a:solidFill>
       <a:ln w="9525">
         <a:solidFill>
-          <a:schemeClr val="lt1">
-            <a:lumMod val="95000"/>
-            <a:alpha val="54000"/>
+          <a:schemeClr val="tx1">
+            <a:lumMod val="15000"/>
+            <a:lumOff val="85000"/>
           </a:schemeClr>
         </a:solidFill>
       </a:ln>
@@ -23131,9 +22922,7 @@
     <cs:fillRef idx="0"/>
     <cs:effectRef idx="0"/>
     <cs:fontRef idx="minor">
-      <a:schemeClr val="lt1">
-        <a:lumMod val="85000"/>
-      </a:schemeClr>
+      <a:schemeClr val="tx2"/>
     </cs:fontRef>
     <cs:defRPr sz="900" kern="1200"/>
   </cs:valueAxis>
@@ -23142,7 +22931,7 @@
     <cs:fillRef idx="0"/>
     <cs:effectRef idx="0"/>
     <cs:fontRef idx="minor">
-      <a:schemeClr val="tx1"/>
+      <a:schemeClr val="tx2"/>
     </cs:fontRef>
   </cs:wall>
 </cs:chartStyle>

</xml_diff>